<commit_message>
Recovered latest two talks and today's talk
</commit_message>
<xml_diff>
--- a/ATCNS Notes.docx
+++ b/ATCNS Notes.docx
@@ -4203,7 +4203,7 @@
           <w:r>
             <w:fldChar w:fldCharType="separate"/>
           </w:r>
-          <w:hyperlink w:anchor="_Toc148515543" w:history="1">
+          <w:hyperlink w:anchor="_Toc149203950" w:history="1">
             <w:r>
               <w:rPr>
                 <w:rStyle w:val="Collegamentoipertestuale"/>
@@ -4231,7 +4231,7 @@
                 <w:noProof/>
                 <w:webHidden/>
               </w:rPr>
-              <w:instrText xml:space="preserve"> PAGEREF _Toc148515543 \h </w:instrText>
+              <w:instrText xml:space="preserve"> PAGEREF _Toc149203950 \h </w:instrText>
             </w:r>
             <w:r>
               <w:rPr>
@@ -4274,7 +4274,7 @@
               <w:lang w:eastAsia="it-IT"/>
             </w:rPr>
           </w:pPr>
-          <w:hyperlink w:anchor="_Toc148515544" w:history="1">
+          <w:hyperlink w:anchor="_Toc149203951" w:history="1">
             <w:r>
               <w:rPr>
                 <w:rStyle w:val="Collegamentoipertestuale"/>
@@ -4302,7 +4302,7 @@
                 <w:noProof/>
                 <w:webHidden/>
               </w:rPr>
-              <w:instrText xml:space="preserve"> PAGEREF _Toc148515544 \h </w:instrText>
+              <w:instrText xml:space="preserve"> PAGEREF _Toc149203951 \h </w:instrText>
             </w:r>
             <w:r>
               <w:rPr>
@@ -4345,7 +4345,7 @@
               <w:lang w:eastAsia="it-IT"/>
             </w:rPr>
           </w:pPr>
-          <w:hyperlink w:anchor="_Toc148515545" w:history="1">
+          <w:hyperlink w:anchor="_Toc149203952" w:history="1">
             <w:r>
               <w:rPr>
                 <w:rStyle w:val="Collegamentoipertestuale"/>
@@ -4373,7 +4373,7 @@
                 <w:noProof/>
                 <w:webHidden/>
               </w:rPr>
-              <w:instrText xml:space="preserve"> PAGEREF _Toc148515545 \h </w:instrText>
+              <w:instrText xml:space="preserve"> PAGEREF _Toc149203952 \h </w:instrText>
             </w:r>
             <w:r>
               <w:rPr>
@@ -4416,7 +4416,7 @@
               <w:lang w:eastAsia="it-IT"/>
             </w:rPr>
           </w:pPr>
-          <w:hyperlink w:anchor="_Toc148515546" w:history="1">
+          <w:hyperlink w:anchor="_Toc149203953" w:history="1">
             <w:r>
               <w:rPr>
                 <w:rStyle w:val="Collegamentoipertestuale"/>
@@ -4444,7 +4444,7 @@
                 <w:noProof/>
                 <w:webHidden/>
               </w:rPr>
-              <w:instrText xml:space="preserve"> PAGEREF _Toc148515546 \h </w:instrText>
+              <w:instrText xml:space="preserve"> PAGEREF _Toc149203953 \h </w:instrText>
             </w:r>
             <w:r>
               <w:rPr>
@@ -4487,7 +4487,7 @@
               <w:lang w:eastAsia="it-IT"/>
             </w:rPr>
           </w:pPr>
-          <w:hyperlink w:anchor="_Toc148515547" w:history="1">
+          <w:hyperlink w:anchor="_Toc149203954" w:history="1">
             <w:r>
               <w:rPr>
                 <w:rStyle w:val="Collegamentoipertestuale"/>
@@ -4515,7 +4515,7 @@
                 <w:noProof/>
                 <w:webHidden/>
               </w:rPr>
-              <w:instrText xml:space="preserve"> PAGEREF _Toc148515547 \h </w:instrText>
+              <w:instrText xml:space="preserve"> PAGEREF _Toc149203954 \h </w:instrText>
             </w:r>
             <w:r>
               <w:rPr>
@@ -4558,7 +4558,7 @@
               <w:lang w:eastAsia="it-IT"/>
             </w:rPr>
           </w:pPr>
-          <w:hyperlink w:anchor="_Toc148515548" w:history="1">
+          <w:hyperlink w:anchor="_Toc149203955" w:history="1">
             <w:r>
               <w:rPr>
                 <w:rStyle w:val="Collegamentoipertestuale"/>
@@ -4586,7 +4586,7 @@
                 <w:noProof/>
                 <w:webHidden/>
               </w:rPr>
-              <w:instrText xml:space="preserve"> PAGEREF _Toc148515548 \h </w:instrText>
+              <w:instrText xml:space="preserve"> PAGEREF _Toc149203955 \h </w:instrText>
             </w:r>
             <w:r>
               <w:rPr>
@@ -4629,7 +4629,7 @@
               <w:lang w:eastAsia="it-IT"/>
             </w:rPr>
           </w:pPr>
-          <w:hyperlink w:anchor="_Toc148515549" w:history="1">
+          <w:hyperlink w:anchor="_Toc149203956" w:history="1">
             <w:r>
               <w:rPr>
                 <w:rStyle w:val="Collegamentoipertestuale"/>
@@ -4657,7 +4657,7 @@
                 <w:noProof/>
                 <w:webHidden/>
               </w:rPr>
-              <w:instrText xml:space="preserve"> PAGEREF _Toc148515549 \h </w:instrText>
+              <w:instrText xml:space="preserve"> PAGEREF _Toc149203956 \h </w:instrText>
             </w:r>
             <w:r>
               <w:rPr>
@@ -4689,6 +4689,306 @@
           </w:hyperlink>
         </w:p>
         <w:p>
+          <w:pPr>
+            <w:pStyle w:val="Sommario1"/>
+            <w:tabs>
+              <w:tab w:val="right" w:leader="dot" w:pos="9628"/>
+            </w:tabs>
+            <w:rPr>
+              <w:rFonts w:eastAsiaTheme="minorEastAsia"/>
+              <w:noProof/>
+              <w:lang w:eastAsia="it-IT"/>
+            </w:rPr>
+          </w:pPr>
+          <w:hyperlink w:anchor="_Toc149203957" w:history="1">
+            <w:r>
+              <w:rPr>
+                <w:rStyle w:val="Collegamentoipertestuale"/>
+                <w:noProof/>
+                <w:lang w:val="en-US"/>
+              </w:rPr>
+              <w:t>Deep Learning and Backdoor attacks</w:t>
+            </w:r>
+            <w:r>
+              <w:rPr>
+                <w:noProof/>
+                <w:webHidden/>
+              </w:rPr>
+              <w:tab/>
+            </w:r>
+            <w:r>
+              <w:rPr>
+                <w:noProof/>
+                <w:webHidden/>
+              </w:rPr>
+              <w:fldChar w:fldCharType="begin"/>
+            </w:r>
+            <w:r>
+              <w:rPr>
+                <w:noProof/>
+                <w:webHidden/>
+              </w:rPr>
+              <w:instrText xml:space="preserve"> PAGEREF _Toc149203957 \h </w:instrText>
+            </w:r>
+            <w:r>
+              <w:rPr>
+                <w:noProof/>
+                <w:webHidden/>
+              </w:rPr>
+            </w:r>
+            <w:r>
+              <w:rPr>
+                <w:noProof/>
+                <w:webHidden/>
+              </w:rPr>
+              <w:fldChar w:fldCharType="separate"/>
+            </w:r>
+            <w:r>
+              <w:rPr>
+                <w:noProof/>
+                <w:webHidden/>
+              </w:rPr>
+              <w:t>15</w:t>
+            </w:r>
+            <w:r>
+              <w:rPr>
+                <w:noProof/>
+                <w:webHidden/>
+              </w:rPr>
+              <w:fldChar w:fldCharType="end"/>
+            </w:r>
+          </w:hyperlink>
+        </w:p>
+        <w:p>
+          <w:pPr>
+            <w:pStyle w:val="Sommario1"/>
+            <w:tabs>
+              <w:tab w:val="right" w:leader="dot" w:pos="9628"/>
+            </w:tabs>
+            <w:rPr>
+              <w:rFonts w:eastAsiaTheme="minorEastAsia"/>
+              <w:noProof/>
+              <w:lang w:eastAsia="it-IT"/>
+            </w:rPr>
+          </w:pPr>
+          <w:hyperlink w:anchor="_Toc149203958" w:history="1">
+            <w:r>
+              <w:rPr>
+                <w:rStyle w:val="Collegamentoipertestuale"/>
+                <w:noProof/>
+                <w:lang w:val="en-US"/>
+              </w:rPr>
+              <w:t>Homomorphic Evaluation of Convolutional Neural Networks</w:t>
+            </w:r>
+            <w:r>
+              <w:rPr>
+                <w:noProof/>
+                <w:webHidden/>
+              </w:rPr>
+              <w:tab/>
+            </w:r>
+            <w:r>
+              <w:rPr>
+                <w:noProof/>
+                <w:webHidden/>
+              </w:rPr>
+              <w:fldChar w:fldCharType="begin"/>
+            </w:r>
+            <w:r>
+              <w:rPr>
+                <w:noProof/>
+                <w:webHidden/>
+              </w:rPr>
+              <w:instrText xml:space="preserve"> PAGEREF _Toc149203958 \h </w:instrText>
+            </w:r>
+            <w:r>
+              <w:rPr>
+                <w:noProof/>
+                <w:webHidden/>
+              </w:rPr>
+            </w:r>
+            <w:r>
+              <w:rPr>
+                <w:noProof/>
+                <w:webHidden/>
+              </w:rPr>
+              <w:fldChar w:fldCharType="separate"/>
+            </w:r>
+            <w:r>
+              <w:rPr>
+                <w:noProof/>
+                <w:webHidden/>
+              </w:rPr>
+              <w:t>16</w:t>
+            </w:r>
+            <w:r>
+              <w:rPr>
+                <w:noProof/>
+                <w:webHidden/>
+              </w:rPr>
+              <w:fldChar w:fldCharType="end"/>
+            </w:r>
+          </w:hyperlink>
+        </w:p>
+        <w:p>
+          <w:pPr>
+            <w:pStyle w:val="Sommario1"/>
+            <w:tabs>
+              <w:tab w:val="right" w:leader="dot" w:pos="9628"/>
+            </w:tabs>
+            <w:rPr>
+              <w:rFonts w:eastAsiaTheme="minorEastAsia"/>
+              <w:noProof/>
+              <w:lang w:eastAsia="it-IT"/>
+            </w:rPr>
+          </w:pPr>
+          <w:hyperlink w:anchor="_Toc149203959" w:history="1">
+            <w:r>
+              <w:rPr>
+                <w:rStyle w:val="Collegamentoipertestuale"/>
+                <w:noProof/>
+                <w:lang w:val="en-US"/>
+              </w:rPr>
+              <w:t>The growing threat of polarization around online debates</w:t>
+            </w:r>
+            <w:r>
+              <w:rPr>
+                <w:noProof/>
+                <w:webHidden/>
+              </w:rPr>
+              <w:tab/>
+            </w:r>
+            <w:r>
+              <w:rPr>
+                <w:noProof/>
+                <w:webHidden/>
+              </w:rPr>
+              <w:fldChar w:fldCharType="begin"/>
+            </w:r>
+            <w:r>
+              <w:rPr>
+                <w:noProof/>
+                <w:webHidden/>
+              </w:rPr>
+              <w:instrText xml:space="preserve"> PAGEREF _Toc149203959 \h </w:instrText>
+            </w:r>
+            <w:r>
+              <w:rPr>
+                <w:noProof/>
+                <w:webHidden/>
+              </w:rPr>
+            </w:r>
+            <w:r>
+              <w:rPr>
+                <w:noProof/>
+                <w:webHidden/>
+              </w:rPr>
+              <w:fldChar w:fldCharType="separate"/>
+            </w:r>
+            <w:r>
+              <w:rPr>
+                <w:noProof/>
+                <w:webHidden/>
+              </w:rPr>
+              <w:t>19</w:t>
+            </w:r>
+            <w:r>
+              <w:rPr>
+                <w:noProof/>
+                <w:webHidden/>
+              </w:rPr>
+              <w:fldChar w:fldCharType="end"/>
+            </w:r>
+          </w:hyperlink>
+        </w:p>
+        <w:p>
+          <w:pPr>
+            <w:pStyle w:val="Sommario1"/>
+            <w:tabs>
+              <w:tab w:val="right" w:leader="dot" w:pos="9628"/>
+            </w:tabs>
+            <w:rPr>
+              <w:rFonts w:eastAsiaTheme="minorEastAsia"/>
+              <w:noProof/>
+              <w:lang w:eastAsia="it-IT"/>
+            </w:rPr>
+          </w:pPr>
+          <w:hyperlink w:anchor="_Toc149203960" w:history="1">
+            <w:r>
+              <w:rPr>
+                <w:rStyle w:val="Collegamentoipertestuale"/>
+                <w:noProof/>
+                <w:lang w:val="en-US"/>
+              </w:rPr>
+              <w:t>Non-Functio</w:t>
+            </w:r>
+            <w:r>
+              <w:rPr>
+                <w:rStyle w:val="Collegamentoipertestuale"/>
+                <w:noProof/>
+                <w:lang w:val="en-US"/>
+              </w:rPr>
+              <w:t>n</w:t>
+            </w:r>
+            <w:r>
+              <w:rPr>
+                <w:rStyle w:val="Collegamentoipertestuale"/>
+                <w:noProof/>
+                <w:lang w:val="en-US"/>
+              </w:rPr>
+              <w:t>al Certification of Modern Distributed Systems</w:t>
+            </w:r>
+            <w:r>
+              <w:rPr>
+                <w:noProof/>
+                <w:webHidden/>
+              </w:rPr>
+              <w:tab/>
+            </w:r>
+            <w:r>
+              <w:rPr>
+                <w:noProof/>
+                <w:webHidden/>
+              </w:rPr>
+              <w:fldChar w:fldCharType="begin"/>
+            </w:r>
+            <w:r>
+              <w:rPr>
+                <w:noProof/>
+                <w:webHidden/>
+              </w:rPr>
+              <w:instrText xml:space="preserve"> PAGEREF _Toc149203960 \h </w:instrText>
+            </w:r>
+            <w:r>
+              <w:rPr>
+                <w:noProof/>
+                <w:webHidden/>
+              </w:rPr>
+            </w:r>
+            <w:r>
+              <w:rPr>
+                <w:noProof/>
+                <w:webHidden/>
+              </w:rPr>
+              <w:fldChar w:fldCharType="separate"/>
+            </w:r>
+            <w:r>
+              <w:rPr>
+                <w:noProof/>
+                <w:webHidden/>
+              </w:rPr>
+              <w:t>22</w:t>
+            </w:r>
+            <w:r>
+              <w:rPr>
+                <w:noProof/>
+                <w:webHidden/>
+              </w:rPr>
+              <w:fldChar w:fldCharType="end"/>
+            </w:r>
+          </w:hyperlink>
+        </w:p>
+        <w:p>
           <w:r>
             <w:rPr>
               <w:b/>
@@ -4712,7 +5012,7 @@
           <w:lang w:val="en-US"/>
         </w:rPr>
       </w:pPr>
-      <w:bookmarkStart w:id="0" w:name="_Toc148515543"/>
+      <w:bookmarkStart w:id="0" w:name="_Toc149203950"/>
       <w:r>
         <w:rPr>
           <w:lang w:val="en-US"/>
@@ -5355,7 +5655,7 @@
           <w:lang w:val="en-US"/>
         </w:rPr>
       </w:pPr>
-      <w:bookmarkStart w:id="1" w:name="_Toc148515544"/>
+      <w:bookmarkStart w:id="1" w:name="_Toc149203951"/>
       <w:r>
         <w:rPr>
           <w:lang w:val="en-US"/>
@@ -6058,7 +6358,7 @@
           <w:lang w:val="en-US"/>
         </w:rPr>
       </w:pPr>
-      <w:bookmarkStart w:id="2" w:name="_Toc148515545"/>
+      <w:bookmarkStart w:id="2" w:name="_Toc149203952"/>
       <w:r>
         <w:rPr>
           <w:lang w:val="en-US"/>
@@ -7994,7 +8294,7 @@
           <w:lang w:val="en-US"/>
         </w:rPr>
       </w:pPr>
-      <w:bookmarkStart w:id="3" w:name="_Toc148515546"/>
+      <w:bookmarkStart w:id="3" w:name="_Toc149203953"/>
       <w:r>
         <w:rPr>
           <w:lang w:val="en-US"/>
@@ -8819,7 +9119,7 @@
           <w:lang w:val="en-US"/>
         </w:rPr>
       </w:pPr>
-      <w:bookmarkStart w:id="4" w:name="_Toc148515547"/>
+      <w:bookmarkStart w:id="4" w:name="_Toc149203954"/>
       <w:r>
         <w:rPr>
           <w:lang w:val="en-US"/>
@@ -10106,7 +10406,7 @@
           <w:lang w:val="en-US"/>
         </w:rPr>
       </w:pPr>
-      <w:bookmarkStart w:id="5" w:name="_Toc148515548"/>
+      <w:bookmarkStart w:id="5" w:name="_Toc149203955"/>
       <w:r>
         <w:rPr>
           <w:lang w:val="en-US"/>
@@ -10294,7 +10594,7 @@
           <w:lang w:val="en-US"/>
         </w:rPr>
       </w:pPr>
-      <w:bookmarkStart w:id="6" w:name="_Toc148515549"/>
+      <w:bookmarkStart w:id="6" w:name="_Toc149203956"/>
       <w:r>
         <w:rPr>
           <w:lang w:val="en-US"/>
@@ -10668,12 +10968,14 @@
           <w:lang w:val="en-US"/>
         </w:rPr>
       </w:pPr>
+      <w:bookmarkStart w:id="7" w:name="_Toc149203957"/>
       <w:r>
         <w:rPr>
           <w:lang w:val="en-US"/>
         </w:rPr>
         <w:t>Deep Learning and Backdoor attacks</w:t>
       </w:r>
+      <w:bookmarkEnd w:id="7"/>
     </w:p>
     <w:p>
       <w:pPr>
@@ -11093,6 +11395,2352 @@
         </w:rPr>
         <w:t xml:space="preserve">It can also happen in frequencies in altitude and their frequent change, superimposing the trigger on those and exploit the linearity of a system, adding noise according to the input type. </w:t>
       </w:r>
+    </w:p>
+    <w:p>
+      <w:pPr>
+        <w:pStyle w:val="Titolo1"/>
+        <w:jc w:val="center"/>
+        <w:rPr>
+          <w:lang w:val="en-US"/>
+        </w:rPr>
+      </w:pPr>
+      <w:bookmarkStart w:id="8" w:name="_Toc149203958"/>
+      <w:r>
+        <w:rPr>
+          <w:lang w:val="en-US"/>
+        </w:rPr>
+        <w:t>Homomorphic Evaluation of Convolutional Neural Networks</w:t>
+      </w:r>
+      <w:bookmarkEnd w:id="8"/>
+    </w:p>
+    <w:p>
+      <w:pPr>
+        <w:jc w:val="center"/>
+        <w:rPr>
+          <w:lang w:val="en-US"/>
+        </w:rPr>
+      </w:pPr>
+      <w:r>
+        <w:rPr>
+          <w:lang w:val="en-US"/>
+        </w:rPr>
+        <w:t xml:space="preserve">(Host: </w:t>
+      </w:r>
+      <w:r>
+        <w:rPr>
+          <w:lang w:val="en-US"/>
+        </w:rPr>
+        <w:t>Huanhuan Chen</w:t>
+      </w:r>
+      <w:r>
+        <w:rPr>
+          <w:lang w:val="en-US"/>
+        </w:rPr>
+        <w:t>)</w:t>
+      </w:r>
+    </w:p>
+    <w:p>
+      <w:r>
+        <w:rPr>
+          <w:lang w:val="en-US"/>
+        </w:rPr>
+        <w:t>We s</w:t>
+      </w:r>
+      <w:r>
+        <w:rPr>
+          <w:lang w:val="en-US"/>
+        </w:rPr>
+        <w:t>ee machine learning as a service, bringing millions of dollars in revenue given the huge amount of data present (so, it’s important to have it privacy-preserving)</w:t>
+      </w:r>
+      <w:r>
+        <w:rPr>
+          <w:lang w:val="en-US"/>
+        </w:rPr>
+        <w:t>. We analyze</w:t>
+      </w:r>
+      <w:r>
+        <w:rPr>
+          <w:lang w:val="en-US"/>
+        </w:rPr>
+        <w:t xml:space="preserve"> </w:t>
+      </w:r>
+      <w:r>
+        <w:rPr>
+          <w:u w:val="single"/>
+        </w:rPr>
+        <w:t>Convolutional Neural Networks</w:t>
+      </w:r>
+      <w:r>
+        <w:rPr>
+          <w:lang w:val="en-US"/>
+        </w:rPr>
+        <w:t xml:space="preserve"> (</w:t>
+      </w:r>
+      <w:r>
+        <w:t>CNN</w:t>
+      </w:r>
+      <w:r>
+        <w:t>s</w:t>
+      </w:r>
+      <w:r>
+        <w:t>):</w:t>
+      </w:r>
+    </w:p>
+    <w:p>
+      <w:pPr>
+        <w:numPr>
+          <w:ilvl w:val="0"/>
+          <w:numId w:val="11"/>
+        </w:numPr>
+        <w:rPr>
+          <w:lang w:val="en-US"/>
+        </w:rPr>
+      </w:pPr>
+      <w:r>
+        <w:rPr>
+          <w:lang w:val="en-US"/>
+        </w:rPr>
+        <w:t>A type of deep learning neural network widely used for analyzing visual imagery.</w:t>
+      </w:r>
+    </w:p>
+    <w:p>
+      <w:pPr>
+        <w:numPr>
+          <w:ilvl w:val="0"/>
+          <w:numId w:val="11"/>
+        </w:numPr>
+        <w:rPr>
+          <w:lang w:val="en-US"/>
+        </w:rPr>
+      </w:pPr>
+      <w:r>
+        <w:rPr>
+          <w:lang w:val="en-US"/>
+        </w:rPr>
+        <w:t>CNNs use a variation of multilayer perceptrons</w:t>
+      </w:r>
+      <w:r>
+        <w:rPr>
+          <w:lang w:val="en-US"/>
+        </w:rPr>
+        <w:t xml:space="preserve"> (</w:t>
+      </w:r>
+      <w:r>
+        <w:rPr>
+          <w:lang w:val="en-US"/>
+        </w:rPr>
+        <w:t>basic unit of an artificial neural network</w:t>
+      </w:r>
+      <w:r>
+        <w:rPr>
+          <w:lang w:val="en-US"/>
+        </w:rPr>
+        <w:t>)</w:t>
+      </w:r>
+      <w:r>
+        <w:rPr>
+          <w:lang w:val="en-US"/>
+        </w:rPr>
+        <w:t xml:space="preserve"> called convolutional layers, which contains neurons arranged in 3 dimensions (width, height, depth).</w:t>
+      </w:r>
+    </w:p>
+    <w:p>
+      <w:pPr>
+        <w:numPr>
+          <w:ilvl w:val="0"/>
+          <w:numId w:val="11"/>
+        </w:numPr>
+        <w:rPr>
+          <w:lang w:val="en-US"/>
+        </w:rPr>
+      </w:pPr>
+      <w:r>
+        <w:rPr>
+          <w:lang w:val="en-US"/>
+        </w:rPr>
+        <w:t>It consists of convolution and pooling layers that help extract features from input data like images which are spatially correlated.</w:t>
+      </w:r>
+    </w:p>
+    <w:p>
+      <w:pPr>
+        <w:numPr>
+          <w:ilvl w:val="0"/>
+          <w:numId w:val="11"/>
+        </w:numPr>
+        <w:rPr>
+          <w:lang w:val="en-US"/>
+        </w:rPr>
+      </w:pPr>
+      <w:r>
+        <w:rPr>
+          <w:lang w:val="en-US"/>
+        </w:rPr>
+        <w:t>Commonly used for computer vision tasks like image classification, object detection, etc.</w:t>
+      </w:r>
+    </w:p>
+    <w:p>
+      <w:pPr>
+        <w:rPr>
+          <w:lang w:val="en-US"/>
+        </w:rPr>
+      </w:pPr>
+      <w:r>
+        <w:rPr>
+          <w:lang w:val="en-US"/>
+        </w:rPr>
+        <w:lastRenderedPageBreak/>
+        <w:t xml:space="preserve">Everything is analyzed via </w:t>
+      </w:r>
+      <w:r>
+        <w:rPr>
+          <w:lang w:val="en-US"/>
+        </w:rPr>
+        <w:t>different activation functions because they impact the speed and ability of the neural network to learn patterns from data during training.</w:t>
+      </w:r>
+    </w:p>
+    <w:p>
+      <w:pPr>
+        <w:pStyle w:val="Paragrafoelenco"/>
+        <w:numPr>
+          <w:ilvl w:val="0"/>
+          <w:numId w:val="12"/>
+        </w:numPr>
+        <w:rPr>
+          <w:lang w:val="en-US"/>
+        </w:rPr>
+      </w:pPr>
+      <w:r>
+        <w:rPr>
+          <w:lang w:val="en-US"/>
+        </w:rPr>
+        <w:t>ReLU: Most widely used because it addresses the vanishing gradient problem which slows down training. It allows faster convergence during backpropagation since its gradient is either 0 or 1.</w:t>
+      </w:r>
+    </w:p>
+    <w:p>
+      <w:pPr>
+        <w:pStyle w:val="Paragrafoelenco"/>
+        <w:numPr>
+          <w:ilvl w:val="0"/>
+          <w:numId w:val="12"/>
+        </w:numPr>
+        <w:rPr>
+          <w:lang w:val="en-US"/>
+        </w:rPr>
+      </w:pPr>
+      <w:r>
+        <w:rPr>
+          <w:lang w:val="en-US"/>
+        </w:rPr>
+        <w:t>Sigmoid: Was commonly used historically but suffers from vanishing gradient problem for large negative inputs. Produces outputs between 0-1 like a probability.</w:t>
+      </w:r>
+    </w:p>
+    <w:p>
+      <w:pPr>
+        <w:pStyle w:val="Paragrafoelenco"/>
+        <w:numPr>
+          <w:ilvl w:val="0"/>
+          <w:numId w:val="12"/>
+        </w:numPr>
+        <w:rPr>
+          <w:lang w:val="en-US"/>
+        </w:rPr>
+      </w:pPr>
+      <w:r>
+        <w:rPr>
+          <w:lang w:val="en-US"/>
+        </w:rPr>
+        <w:t xml:space="preserve">Tanh: </w:t>
+      </w:r>
+      <w:r>
+        <w:rPr>
+          <w:lang w:val="en-US"/>
+        </w:rPr>
+        <w:t>Like</w:t>
+      </w:r>
+      <w:r>
+        <w:rPr>
+          <w:lang w:val="en-US"/>
+        </w:rPr>
+        <w:t xml:space="preserve"> sigmoid but outputs range from -1 to 1. Also suffers from vanishing gradient issues.</w:t>
+      </w:r>
+    </w:p>
+    <w:p>
+      <w:pPr>
+        <w:pStyle w:val="Paragrafoelenco"/>
+        <w:numPr>
+          <w:ilvl w:val="0"/>
+          <w:numId w:val="12"/>
+        </w:numPr>
+        <w:rPr>
+          <w:lang w:val="en-US"/>
+        </w:rPr>
+      </w:pPr>
+      <w:r>
+        <w:rPr>
+          <w:lang w:val="en-US"/>
+        </w:rPr>
+        <w:t>Softmax: Generalization of sigmoid for multi-class classification problems. Ensures outputs always sum to 1 so they can be interpreted as class probabilities</w:t>
+      </w:r>
+      <w:r>
+        <w:rPr>
+          <w:lang w:val="en-US"/>
+        </w:rPr>
+        <w:t>.</w:t>
+      </w:r>
+    </w:p>
+    <w:p>
+      <w:pPr>
+        <w:pStyle w:val="Paragrafoelenco"/>
+        <w:numPr>
+          <w:ilvl w:val="0"/>
+          <w:numId w:val="12"/>
+        </w:numPr>
+        <w:rPr>
+          <w:lang w:val="en-US"/>
+        </w:rPr>
+      </w:pPr>
+      <w:r>
+        <w:rPr>
+          <w:lang w:val="en-US"/>
+        </w:rPr>
+        <w:t>Max: Used in max pooling layers of CNNs to select the most prominent feature and reduce spatial size of representations.</w:t>
+      </w:r>
+    </w:p>
+    <w:p>
+      <w:pPr>
+        <w:pStyle w:val="Paragrafoelenco"/>
+        <w:numPr>
+          <w:ilvl w:val="0"/>
+          <w:numId w:val="12"/>
+        </w:numPr>
+        <w:rPr>
+          <w:lang w:val="en-US"/>
+        </w:rPr>
+      </w:pPr>
+      <w:r>
+        <w:rPr>
+          <w:lang w:val="en-US"/>
+        </w:rPr>
+        <w:t>Sign: Simpler approximation than ReLU but still allows the network to learn the gradient. Provides crude weighting of positive/negative features.</w:t>
+      </w:r>
+    </w:p>
+    <w:p>
+      <w:pPr>
+        <w:rPr>
+          <w:lang w:val="en-US"/>
+        </w:rPr>
+      </w:pPr>
+      <w:r>
+        <w:rPr>
+          <w:u w:val="single"/>
+          <w:lang w:val="en-US"/>
+        </w:rPr>
+        <w:t>Fully Homomorphic Encryption (FHE)</w:t>
+      </w:r>
+      <w:r>
+        <w:rPr>
+          <w:lang w:val="en-US"/>
+        </w:rPr>
+        <w:t xml:space="preserve"> is a form of encryption that allows computations to be carried out on encrypted data without decrypting it first. Some key points about FHE:</w:t>
+      </w:r>
+    </w:p>
+    <w:p>
+      <w:pPr>
+        <w:pStyle w:val="Paragrafoelenco"/>
+        <w:numPr>
+          <w:ilvl w:val="0"/>
+          <w:numId w:val="1"/>
+        </w:numPr>
+        <w:rPr>
+          <w:lang w:val="en-US"/>
+        </w:rPr>
+      </w:pPr>
+      <w:r>
+        <w:rPr>
+          <w:lang w:val="en-US"/>
+        </w:rPr>
+        <w:t>With FHE, one can perform operations on encrypted data and obtain an encrypted result that decrypts to the same result of the operations performed on the plain text.</w:t>
+      </w:r>
+    </w:p>
+    <w:p>
+      <w:pPr>
+        <w:pStyle w:val="Paragrafoelenco"/>
+        <w:numPr>
+          <w:ilvl w:val="0"/>
+          <w:numId w:val="1"/>
+        </w:numPr>
+        <w:rPr>
+          <w:lang w:val="en-US"/>
+        </w:rPr>
+      </w:pPr>
+      <w:r>
+        <w:rPr>
+          <w:lang w:val="en-US"/>
+        </w:rPr>
+        <w:t>It allows computing directly on encrypted data, preserving the plaintext inside the encryption. This enables secure cloud computing on encrypted data.</w:t>
+      </w:r>
+    </w:p>
+    <w:p>
+      <w:pPr>
+        <w:pStyle w:val="Paragrafoelenco"/>
+        <w:numPr>
+          <w:ilvl w:val="0"/>
+          <w:numId w:val="1"/>
+        </w:numPr>
+        <w:rPr>
+          <w:lang w:val="en-US"/>
+        </w:rPr>
+      </w:pPr>
+      <w:r>
+        <w:rPr>
+          <w:lang w:val="en-US"/>
+        </w:rPr>
+        <w:t xml:space="preserve">The basic idea is to have an alternative encrypted function F' that behaves similarly to the function F that we want to </w:t>
+      </w:r>
+      <w:r>
+        <w:rPr>
+          <w:lang w:val="en-US"/>
+        </w:rPr>
+        <w:t>compute but</w:t>
+      </w:r>
+      <w:r>
+        <w:rPr>
+          <w:lang w:val="en-US"/>
+        </w:rPr>
+        <w:t xml:space="preserve"> operates on encryptions instead of plaintexts. </w:t>
+      </w:r>
+    </w:p>
+    <w:p>
+      <w:pPr>
+        <w:pStyle w:val="Paragrafoelenco"/>
+        <w:numPr>
+          <w:ilvl w:val="0"/>
+          <w:numId w:val="1"/>
+        </w:numPr>
+        <w:rPr>
+          <w:lang w:val="en-US"/>
+        </w:rPr>
+      </w:pPr>
+      <w:r>
+        <w:rPr>
+          <w:lang w:val="en-US"/>
+        </w:rPr>
+        <w:t>F' takes encrypted inputs as arguments, performs the computation but keeps the result encrypted, and outputs an encrypted result without ever decrypting the inputs.</w:t>
+      </w:r>
+    </w:p>
+    <w:p>
+      <w:pPr>
+        <w:pStyle w:val="Paragrafoelenco"/>
+        <w:numPr>
+          <w:ilvl w:val="0"/>
+          <w:numId w:val="1"/>
+        </w:numPr>
+        <w:rPr>
+          <w:lang w:val="en-US"/>
+        </w:rPr>
+      </w:pPr>
+      <w:r>
+        <w:rPr>
+          <w:lang w:val="en-US"/>
+        </w:rPr>
+        <w:t>Decrypting the output of F' using the decryption key would give the same result as running F on the decrypted plaintexts.</w:t>
+      </w:r>
+    </w:p>
+    <w:p>
+      <w:pPr>
+        <w:pStyle w:val="Paragrafoelenco"/>
+        <w:numPr>
+          <w:ilvl w:val="0"/>
+          <w:numId w:val="1"/>
+        </w:numPr>
+        <w:rPr>
+          <w:lang w:val="en-US"/>
+        </w:rPr>
+      </w:pPr>
+      <w:r>
+        <w:rPr>
+          <w:lang w:val="en-US"/>
+        </w:rPr>
+        <w:t>This allows third-parties like cloud servers to work with and perform arbitrary computations on outsourced encrypted data without learning anything about the actual plaintext data.</w:t>
+      </w:r>
+    </w:p>
+    <w:p>
+      <w:pPr>
+        <w:pStyle w:val="Paragrafoelenco"/>
+        <w:numPr>
+          <w:ilvl w:val="0"/>
+          <w:numId w:val="1"/>
+        </w:numPr>
+        <w:rPr>
+          <w:lang w:val="en-US"/>
+        </w:rPr>
+      </w:pPr>
+      <w:r>
+        <w:rPr>
+          <w:lang w:val="en-US"/>
+        </w:rPr>
+        <w:t>It provides stronger notions of security compared to other forms of encryption which are limited to only certain operations like search.</w:t>
+      </w:r>
+    </w:p>
+    <w:p>
+      <w:pPr>
+        <w:rPr>
+          <w:lang w:val="en-US"/>
+        </w:rPr>
+      </w:pPr>
+      <w:r>
+        <w:rPr>
+          <w:lang w:val="en-US"/>
+        </w:rPr>
+        <w:t>So in summary, FHE utilizes an encrypted version of the function F denoted by F' that allows computing on encrypted data and producing encrypted results, thus keeping data confidential even when outsourced for computations.</w:t>
+      </w:r>
+    </w:p>
+    <w:p>
+      <w:pPr>
+        <w:rPr>
+          <w:lang w:val="en-US"/>
+        </w:rPr>
+      </w:pPr>
+      <w:r>
+        <w:rPr>
+          <w:lang w:val="en-US"/>
+        </w:rPr>
+        <w:t>Here is a description of some prior limitations of Fully Homomorphic Encryption frameworks:</w:t>
+      </w:r>
+    </w:p>
+    <w:p>
+      <w:pPr>
+        <w:rPr>
+          <w:lang w:val="en-US"/>
+        </w:rPr>
+      </w:pPr>
+      <w:r>
+        <w:rPr>
+          <w:lang w:val="en-US"/>
+        </w:rPr>
+        <w:t>Activation Function Limitations:</w:t>
+      </w:r>
+    </w:p>
+    <w:p>
+      <w:pPr>
+        <w:pStyle w:val="Paragrafoelenco"/>
+        <w:numPr>
+          <w:ilvl w:val="0"/>
+          <w:numId w:val="1"/>
+        </w:numPr>
+        <w:rPr>
+          <w:lang w:val="en-US"/>
+        </w:rPr>
+      </w:pPr>
+      <w:r>
+        <w:rPr>
+          <w:lang w:val="en-US"/>
+        </w:rPr>
+        <w:t xml:space="preserve">Prior frameworks only allowed evaluating simple activation functions like the sign function directly on encrypted data. </w:t>
+      </w:r>
+    </w:p>
+    <w:p>
+      <w:pPr>
+        <w:pStyle w:val="Paragrafoelenco"/>
+        <w:numPr>
+          <w:ilvl w:val="0"/>
+          <w:numId w:val="1"/>
+        </w:numPr>
+        <w:rPr>
+          <w:lang w:val="en-US"/>
+        </w:rPr>
+      </w:pPr>
+      <w:r>
+        <w:rPr>
+          <w:lang w:val="en-US"/>
+        </w:rPr>
+        <w:t>More complex functions like ReLU, Sigmoid, Tanh had to be approximated using low-degree polynomials which decreased accuracy.</w:t>
+      </w:r>
+    </w:p>
+    <w:p>
+      <w:pPr>
+        <w:rPr>
+          <w:lang w:val="en-US"/>
+        </w:rPr>
+      </w:pPr>
+      <w:r>
+        <w:rPr>
+          <w:lang w:val="en-US"/>
+        </w:rPr>
+        <w:t xml:space="preserve">Message Space Limitations:  </w:t>
+      </w:r>
+    </w:p>
+    <w:p>
+      <w:pPr>
+        <w:pStyle w:val="Paragrafoelenco"/>
+        <w:numPr>
+          <w:ilvl w:val="0"/>
+          <w:numId w:val="1"/>
+        </w:numPr>
+        <w:rPr>
+          <w:lang w:val="en-US"/>
+        </w:rPr>
+      </w:pPr>
+      <w:r>
+        <w:rPr>
+          <w:lang w:val="en-US"/>
+        </w:rPr>
+        <w:t xml:space="preserve">Earlier FHE schemes could only encrypt a limited message space, often just 4-5 bits of data (e.g. map values from 0-128 to -1, and 128-255 to 1).  </w:t>
+      </w:r>
+    </w:p>
+    <w:p>
+      <w:pPr>
+        <w:pStyle w:val="Paragrafoelenco"/>
+        <w:numPr>
+          <w:ilvl w:val="0"/>
+          <w:numId w:val="1"/>
+        </w:numPr>
+        <w:rPr>
+          <w:lang w:val="en-US"/>
+        </w:rPr>
+      </w:pPr>
+      <w:r>
+        <w:rPr>
+          <w:lang w:val="en-US"/>
+        </w:rPr>
+        <w:t>This severely restricted the types of computations that could be done without precision loss.</w:t>
+      </w:r>
+    </w:p>
+    <w:p>
+      <w:pPr>
+        <w:rPr>
+          <w:lang w:val="en-US"/>
+        </w:rPr>
+      </w:pPr>
+    </w:p>
+    <w:p>
+      <w:pPr>
+        <w:rPr>
+          <w:lang w:val="en-US"/>
+        </w:rPr>
+      </w:pPr>
+      <w:r>
+        <w:rPr>
+          <w:lang w:val="en-US"/>
+        </w:rPr>
+        <w:lastRenderedPageBreak/>
+        <w:t>Batching Limitations:</w:t>
+      </w:r>
+    </w:p>
+    <w:p>
+      <w:pPr>
+        <w:pStyle w:val="Paragrafoelenco"/>
+        <w:numPr>
+          <w:ilvl w:val="0"/>
+          <w:numId w:val="1"/>
+        </w:numPr>
+        <w:rPr>
+          <w:lang w:val="en-US"/>
+        </w:rPr>
+      </w:pPr>
+      <w:r>
+        <w:rPr>
+          <w:lang w:val="en-US"/>
+        </w:rPr>
+        <w:t>C</w:t>
+      </w:r>
+      <w:r>
+        <w:rPr>
+          <w:lang w:val="en-US"/>
+        </w:rPr>
+        <w:t>omputations could only be done on singly encrypted inputs, not batched inputs. Thisreduced efficiency.</w:t>
+      </w:r>
+    </w:p>
+    <w:p>
+      <w:pPr>
+        <w:rPr>
+          <w:lang w:val="en-US"/>
+        </w:rPr>
+      </w:pPr>
+      <w:r>
+        <w:rPr>
+          <w:lang w:val="en-US"/>
+        </w:rPr>
+        <w:t xml:space="preserve">Parallelization Limitations: </w:t>
+      </w:r>
+    </w:p>
+    <w:p>
+      <w:pPr>
+        <w:pStyle w:val="Paragrafoelenco"/>
+        <w:numPr>
+          <w:ilvl w:val="0"/>
+          <w:numId w:val="1"/>
+        </w:numPr>
+        <w:rPr>
+          <w:lang w:val="en-US"/>
+        </w:rPr>
+      </w:pPr>
+      <w:r>
+        <w:rPr>
+          <w:lang w:val="en-US"/>
+        </w:rPr>
+        <w:t>Computations were mostly performed in a serial SISD (Single Instruction Single Data) fashion rather than parallel SIMD (Single Instruction Multiple Data). This limited throughput.</w:t>
+      </w:r>
+    </w:p>
+    <w:p>
+      <w:pPr>
+        <w:rPr>
+          <w:lang w:val="en-US"/>
+        </w:rPr>
+      </w:pPr>
+      <w:r>
+        <w:rPr>
+          <w:lang w:val="en-US"/>
+        </w:rPr>
+        <w:t>So in summary, prior FHE frameworks had limitations in terms of the complexity of activation functions supported, restricted message spaces, lack of batching and limited parallelization - reducing accuracy, efficiency and types of computable functions on encrypted data. Later frameworks aimed to improve on these limitations.</w:t>
+      </w:r>
+    </w:p>
+    <w:p>
+      <w:pPr>
+        <w:rPr>
+          <w:lang w:val="en-US"/>
+        </w:rPr>
+      </w:pPr>
+      <w:r>
+        <w:rPr>
+          <w:u w:val="single"/>
+          <w:lang w:val="en-US"/>
+        </w:rPr>
+        <w:t>Learning With Errors (LWE)</w:t>
+      </w:r>
+      <w:r>
+        <w:rPr>
+          <w:lang w:val="en-US"/>
+        </w:rPr>
+        <w:t xml:space="preserve"> encryption</w:t>
+      </w:r>
+      <w:r>
+        <w:rPr>
+          <w:lang w:val="en-US"/>
+        </w:rPr>
+        <w:t xml:space="preserve"> </w:t>
+      </w:r>
+      <w:r>
+        <w:rPr>
+          <w:lang w:val="en-US"/>
+        </w:rPr>
+        <w:t>is a computational problem that is widely believed to be hard, even for quantum computers. It forms the foundation for many fully homomorphic encryption schemes.</w:t>
+      </w:r>
+    </w:p>
+    <w:p>
+      <w:pPr>
+        <w:pStyle w:val="Paragrafoelenco"/>
+        <w:numPr>
+          <w:ilvl w:val="0"/>
+          <w:numId w:val="1"/>
+        </w:numPr>
+        <w:rPr>
+          <w:lang w:val="en-US"/>
+        </w:rPr>
+      </w:pPr>
+      <w:r>
+        <w:rPr>
+          <w:lang w:val="en-US"/>
+        </w:rPr>
+        <w:t>Unlike RSA which relies on the hardness of integer factorization, LWE relies on the approximate shortest vector problem aka the learning with errors problem over lattice bases, which is believed to be hard.</w:t>
+      </w:r>
+    </w:p>
+    <w:p>
+      <w:pPr>
+        <w:pStyle w:val="Paragrafoelenco"/>
+        <w:numPr>
+          <w:ilvl w:val="0"/>
+          <w:numId w:val="1"/>
+        </w:numPr>
+        <w:rPr>
+          <w:lang w:val="en-US"/>
+        </w:rPr>
+      </w:pPr>
+      <w:r>
+        <w:rPr>
+          <w:lang w:val="en-US"/>
+        </w:rPr>
+        <w:t>In LWE encryption, the public key is a matrix A sampled from a discrete Gaussian distribution. The secret key is a randomly chosen vector s.</w:t>
+      </w:r>
+    </w:p>
+    <w:p>
+      <w:pPr>
+        <w:pStyle w:val="Paragrafoelenco"/>
+        <w:numPr>
+          <w:ilvl w:val="0"/>
+          <w:numId w:val="1"/>
+        </w:numPr>
+        <w:rPr>
+          <w:lang w:val="en-US"/>
+        </w:rPr>
+      </w:pPr>
+      <w:r>
+        <w:rPr>
+          <w:lang w:val="en-US"/>
+        </w:rPr>
+        <w:t xml:space="preserve">To encrypt a message m in the message space Zq, a random vector a is sampled from A and the ciphertext is (a·s + e + m) mod q, where e is random noise from a discrete Gaussian. </w:t>
+      </w:r>
+    </w:p>
+    <w:p>
+      <w:pPr>
+        <w:pStyle w:val="Paragrafoelenco"/>
+        <w:numPr>
+          <w:ilvl w:val="0"/>
+          <w:numId w:val="1"/>
+        </w:numPr>
+        <w:rPr>
+          <w:lang w:val="en-US"/>
+        </w:rPr>
+      </w:pPr>
+      <w:r>
+        <w:rPr>
+          <w:lang w:val="en-US"/>
+        </w:rPr>
+        <w:t>To decrypt, the receiver uses the secret key s to compute (c - a·s) mod q which reveals the message m.</w:t>
+      </w:r>
+    </w:p>
+    <w:p>
+      <w:pPr>
+        <w:pStyle w:val="Paragrafoelenco"/>
+        <w:numPr>
+          <w:ilvl w:val="0"/>
+          <w:numId w:val="1"/>
+        </w:numPr>
+        <w:rPr>
+          <w:lang w:val="en-US"/>
+        </w:rPr>
+      </w:pPr>
+      <w:r>
+        <w:rPr>
+          <w:lang w:val="en-US"/>
+        </w:rPr>
+        <w:t xml:space="preserve">LWE encryption supports plaintext addition directly as ciphertexts can be added together component-wise to encrypt the sum of two plaintexts. </w:t>
+      </w:r>
+    </w:p>
+    <w:p>
+      <w:pPr>
+        <w:pStyle w:val="Paragrafoelenco"/>
+        <w:numPr>
+          <w:ilvl w:val="0"/>
+          <w:numId w:val="1"/>
+        </w:numPr>
+        <w:rPr>
+          <w:lang w:val="en-US"/>
+        </w:rPr>
+      </w:pPr>
+      <w:r>
+        <w:rPr>
+          <w:lang w:val="en-US"/>
+        </w:rPr>
+        <w:t>The hardness of determining s given many public key samples (a, a·s + e) forms the foundation for the security of LWE-based homomorphic schemes like BGV, BFV, etc.</w:t>
+      </w:r>
+    </w:p>
+    <w:p>
+      <w:pPr>
+        <w:rPr>
+          <w:lang w:val="en-US"/>
+        </w:rPr>
+      </w:pPr>
+      <w:r>
+        <w:rPr>
+          <w:lang w:val="en-US"/>
+        </w:rPr>
+        <w:t>So in summary, LWE introduces learning problems over lattices that modern FHE schemes rely on, along with a symmetric encryption scheme supporting plaintext addition natively.</w:t>
+      </w:r>
+    </w:p>
+    <w:p>
+      <w:pPr>
+        <w:rPr>
+          <w:lang w:val="en-US"/>
+        </w:rPr>
+      </w:pPr>
+      <w:r>
+        <w:rPr>
+          <w:lang w:val="en-US"/>
+        </w:rPr>
+        <w:t>The</w:t>
+      </w:r>
+      <w:r>
+        <w:rPr>
+          <w:lang w:val="en-US"/>
+        </w:rPr>
+        <w:t xml:space="preserve"> noise </w:t>
+      </w:r>
+      <w:r>
+        <w:rPr>
+          <w:lang w:val="en-US"/>
+        </w:rPr>
+        <w:t xml:space="preserve">in data gathering </w:t>
+      </w:r>
+      <w:r>
+        <w:rPr>
+          <w:lang w:val="en-US"/>
+        </w:rPr>
+        <w:t>increases significantly with each homomorphic operation performed on encrypted data. This can cause decryption to become unreliable or inaccurate after many operations.</w:t>
+      </w:r>
+    </w:p>
+    <w:p>
+      <w:pPr>
+        <w:rPr>
+          <w:lang w:val="en-US"/>
+        </w:rPr>
+      </w:pPr>
+      <w:r>
+        <w:rPr>
+          <w:lang w:val="en-US"/>
+        </w:rPr>
+        <w:t>This problem is addressed through a technique called bootstrapping introduced by Gentry in 2009. The key ideas are:</w:t>
+      </w:r>
+    </w:p>
+    <w:p>
+      <w:pPr>
+        <w:pStyle w:val="Paragrafoelenco"/>
+        <w:numPr>
+          <w:ilvl w:val="0"/>
+          <w:numId w:val="1"/>
+        </w:numPr>
+        <w:rPr>
+          <w:lang w:val="en-US"/>
+        </w:rPr>
+      </w:pPr>
+      <w:r>
+        <w:rPr>
+          <w:lang w:val="en-US"/>
+        </w:rPr>
+        <w:t>Noise grows polynomially with the circuit depth of the computation. Without countermeasures, decryption becomes impossible after a certain depth.</w:t>
+      </w:r>
+    </w:p>
+    <w:p>
+      <w:pPr>
+        <w:pStyle w:val="Paragrafoelenco"/>
+        <w:numPr>
+          <w:ilvl w:val="0"/>
+          <w:numId w:val="1"/>
+        </w:numPr>
+        <w:rPr>
+          <w:lang w:val="en-US"/>
+        </w:rPr>
+      </w:pPr>
+      <w:r>
+        <w:rPr>
+          <w:lang w:val="en-US"/>
+        </w:rPr>
+        <w:t xml:space="preserve">Bootstrapping "refreshes" the ciphertext by reducing the noise level back down, without knowing the secret key. </w:t>
+      </w:r>
+    </w:p>
+    <w:p>
+      <w:pPr>
+        <w:pStyle w:val="Paragrafoelenco"/>
+        <w:numPr>
+          <w:ilvl w:val="0"/>
+          <w:numId w:val="1"/>
+        </w:numPr>
+        <w:rPr>
+          <w:lang w:val="en-US"/>
+        </w:rPr>
+      </w:pPr>
+      <w:r>
+        <w:rPr>
+          <w:lang w:val="en-US"/>
+        </w:rPr>
+        <w:t>It works by fully homomorphically evaluating the decryption circuit itself on the noisy ciphertext. This eliminates the noise while preserving the encrypted value.</w:t>
+      </w:r>
+    </w:p>
+    <w:p>
+      <w:pPr>
+        <w:pStyle w:val="Paragrafoelenco"/>
+        <w:numPr>
+          <w:ilvl w:val="0"/>
+          <w:numId w:val="1"/>
+        </w:numPr>
+        <w:rPr>
+          <w:lang w:val="en-US"/>
+        </w:rPr>
+      </w:pPr>
+      <w:r>
+        <w:rPr>
+          <w:lang w:val="en-US"/>
+        </w:rPr>
+        <w:t>The output is a "fresh" ciphertext with the same encrypted value but very low noise again, allowing more computations to be performed.</w:t>
+      </w:r>
+    </w:p>
+    <w:p>
+      <w:pPr>
+        <w:pStyle w:val="Paragrafoelenco"/>
+        <w:numPr>
+          <w:ilvl w:val="0"/>
+          <w:numId w:val="1"/>
+        </w:numPr>
+        <w:rPr>
+          <w:lang w:val="en-US"/>
+        </w:rPr>
+      </w:pPr>
+      <w:r>
+        <w:rPr>
+          <w:lang w:val="en-US"/>
+        </w:rPr>
+        <w:t xml:space="preserve">This bootstrapping procedure does incur a </w:t>
+      </w:r>
+      <w:r>
+        <w:rPr>
+          <w:lang w:val="en-US"/>
+        </w:rPr>
+        <w:t>high-performance</w:t>
+      </w:r>
+      <w:r>
+        <w:rPr>
+          <w:lang w:val="en-US"/>
+        </w:rPr>
+        <w:t xml:space="preserve"> cost, but it allows computing on ciphertexts to an unlimited algebraic depth by periodically refreshing.</w:t>
+      </w:r>
+    </w:p>
+    <w:p>
+      <w:pPr>
+        <w:rPr>
+          <w:lang w:val="en-US"/>
+        </w:rPr>
+      </w:pPr>
+      <w:r>
+        <w:rPr>
+          <w:lang w:val="en-US"/>
+        </w:rPr>
+        <w:lastRenderedPageBreak/>
+        <w:t xml:space="preserve">So in summary, bootstrapping is a key technique that addresses the noise growth problem and enables arbitrary-depth fully homomorphic computations by periodically reducing noise to usable levels without knowledge of the secret key. It was </w:t>
+      </w:r>
+      <w:r>
+        <w:rPr>
+          <w:lang w:val="en-US"/>
+        </w:rPr>
+        <w:t>a breakthrough</w:t>
+      </w:r>
+      <w:r>
+        <w:rPr>
+          <w:lang w:val="en-US"/>
+        </w:rPr>
+        <w:t xml:space="preserve"> enabling practical FHE schemes.</w:t>
+      </w:r>
+    </w:p>
+    <w:p>
+      <w:pPr>
+        <w:pStyle w:val="Titolo1"/>
+        <w:jc w:val="center"/>
+        <w:rPr>
+          <w:lang w:val="en-US"/>
+        </w:rPr>
+      </w:pPr>
+      <w:bookmarkStart w:id="9" w:name="_Toc149203959"/>
+      <w:r>
+        <w:rPr>
+          <w:lang w:val="en-US"/>
+        </w:rPr>
+        <w:t>The growing threat of polarization around online debates</w:t>
+      </w:r>
+      <w:bookmarkEnd w:id="9"/>
+    </w:p>
+    <w:p>
+      <w:pPr>
+        <w:jc w:val="center"/>
+        <w:rPr>
+          <w:lang w:val="en-US"/>
+        </w:rPr>
+      </w:pPr>
+      <w:r>
+        <w:rPr>
+          <w:lang w:val="en-US"/>
+        </w:rPr>
+        <w:t>(Host: Alessandro Galeazzi)</w:t>
+      </w:r>
+    </w:p>
+    <w:p>
+      <w:pPr>
+        <w:rPr>
+          <w:lang w:val="en-US"/>
+        </w:rPr>
+      </w:pPr>
+      <w:r>
+        <w:rPr>
+          <w:u w:val="single"/>
+          <w:lang w:val="en-US"/>
+        </w:rPr>
+        <w:t>Polarization</w:t>
+      </w:r>
+      <w:r>
+        <w:rPr>
+          <w:lang w:val="en-US"/>
+        </w:rPr>
+        <w:t xml:space="preserve"> in Internet data refers to the tendency for people to encounter views mostly </w:t>
+      </w:r>
+      <w:r>
+        <w:rPr>
+          <w:lang w:val="en-US"/>
+        </w:rPr>
+        <w:t>like</w:t>
+      </w:r>
+      <w:r>
+        <w:rPr>
+          <w:lang w:val="en-US"/>
+        </w:rPr>
+        <w:t xml:space="preserve"> their own, which can occur for these key reasons:</w:t>
+      </w:r>
+    </w:p>
+    <w:p>
+      <w:pPr>
+        <w:pStyle w:val="Paragrafoelenco"/>
+        <w:numPr>
+          <w:ilvl w:val="0"/>
+          <w:numId w:val="1"/>
+        </w:numPr>
+        <w:rPr>
+          <w:lang w:val="en-US"/>
+        </w:rPr>
+      </w:pPr>
+      <w:r>
+        <w:rPr>
+          <w:lang w:val="en-US"/>
+        </w:rPr>
+        <w:t xml:space="preserve">Homophily - People naturally tend to associate and bond with others who are </w:t>
+      </w:r>
+      <w:r>
+        <w:rPr>
+          <w:lang w:val="en-US"/>
+        </w:rPr>
+        <w:t>like</w:t>
+      </w:r>
+      <w:r>
+        <w:rPr>
+          <w:lang w:val="en-US"/>
+        </w:rPr>
+        <w:t xml:space="preserve"> them. On social networks, this leads users to selectively follow like-minded people.</w:t>
+      </w:r>
+    </w:p>
+    <w:p>
+      <w:pPr>
+        <w:pStyle w:val="Paragrafoelenco"/>
+        <w:numPr>
+          <w:ilvl w:val="0"/>
+          <w:numId w:val="1"/>
+        </w:numPr>
+        <w:rPr>
+          <w:lang w:val="en-US"/>
+        </w:rPr>
+      </w:pPr>
+      <w:r>
+        <w:rPr>
+          <w:lang w:val="en-US"/>
+        </w:rPr>
+        <w:t xml:space="preserve">Echo chambers - Surrounded primarily by reinforcing views, users don't encounter opposing ideas that could challenge their own perspectives. Algorithms also may accentuate this by filtering content. </w:t>
+      </w:r>
+    </w:p>
+    <w:p>
+      <w:pPr>
+        <w:pStyle w:val="Paragrafoelenco"/>
+        <w:numPr>
+          <w:ilvl w:val="0"/>
+          <w:numId w:val="1"/>
+        </w:numPr>
+        <w:rPr>
+          <w:lang w:val="en-US"/>
+        </w:rPr>
+      </w:pPr>
+      <w:r>
+        <w:rPr>
+          <w:lang w:val="en-US"/>
+        </w:rPr>
+        <w:t>Selection bias - In picking what content and sources to consume, people exhibit preference for information aligned with their existing leanings. Algorithms study this behavior.</w:t>
+      </w:r>
+    </w:p>
+    <w:p>
+      <w:pPr>
+        <w:pStyle w:val="Paragrafoelenco"/>
+        <w:numPr>
+          <w:ilvl w:val="0"/>
+          <w:numId w:val="1"/>
+        </w:numPr>
+        <w:rPr>
+          <w:lang w:val="en-US"/>
+        </w:rPr>
+      </w:pPr>
+      <w:r>
+        <w:rPr>
+          <w:lang w:val="en-US"/>
+        </w:rPr>
+        <w:t>Feed algorithms - Platforms profile users and curate highly personalized feeds/recommendations based on past engagement. This often maximizes usage but risks insulating users in own echo chambers.</w:t>
+      </w:r>
+    </w:p>
+    <w:p>
+      <w:pPr>
+        <w:rPr>
+          <w:lang w:val="en-US"/>
+        </w:rPr>
+      </w:pPr>
+      <w:r>
+        <w:rPr>
+          <w:lang w:val="en-US"/>
+        </w:rPr>
+        <w:t>We should care about polarization because some concerning outcomes include:</w:t>
+      </w:r>
+    </w:p>
+    <w:p>
+      <w:pPr>
+        <w:pStyle w:val="Paragrafoelenco"/>
+        <w:numPr>
+          <w:ilvl w:val="0"/>
+          <w:numId w:val="1"/>
+        </w:numPr>
+        <w:rPr>
+          <w:lang w:val="en-US"/>
+        </w:rPr>
+      </w:pPr>
+      <w:r>
+        <w:rPr>
+          <w:lang w:val="en-US"/>
+        </w:rPr>
+        <w:t>Political deadlocks, as polarized camps refuse to compromise on solutions</w:t>
+      </w:r>
+    </w:p>
+    <w:p>
+      <w:pPr>
+        <w:pStyle w:val="Paragrafoelenco"/>
+        <w:numPr>
+          <w:ilvl w:val="0"/>
+          <w:numId w:val="1"/>
+        </w:numPr>
+        <w:rPr>
+          <w:lang w:val="en-US"/>
+        </w:rPr>
+      </w:pPr>
+      <w:r>
+        <w:rPr>
+          <w:lang w:val="en-US"/>
+        </w:rPr>
+        <w:t xml:space="preserve">Rise of dangerous, extremist subcultures when some individuals only encounter viewpoints that validate extreme beliefs. </w:t>
+      </w:r>
+    </w:p>
+    <w:p>
+      <w:pPr>
+        <w:pStyle w:val="Paragrafoelenco"/>
+        <w:numPr>
+          <w:ilvl w:val="0"/>
+          <w:numId w:val="1"/>
+        </w:numPr>
+        <w:rPr>
+          <w:lang w:val="en-US"/>
+        </w:rPr>
+      </w:pPr>
+      <w:r>
+        <w:rPr>
+          <w:lang w:val="en-US"/>
+        </w:rPr>
+        <w:t xml:space="preserve">Increased likelihood of collective or individual violent actions taken by those whose polarized views see opposition as enemies. </w:t>
+      </w:r>
+    </w:p>
+    <w:p>
+      <w:pPr>
+        <w:pStyle w:val="Paragrafoelenco"/>
+        <w:numPr>
+          <w:ilvl w:val="0"/>
+          <w:numId w:val="1"/>
+        </w:numPr>
+        <w:rPr>
+          <w:lang w:val="en-US"/>
+        </w:rPr>
+      </w:pPr>
+      <w:r>
+        <w:rPr>
+          <w:lang w:val="en-US"/>
+        </w:rPr>
+        <w:t>A fragmented society where certain portions only interact with others sharing the same worldviews and don't engage with alternative perspectives.</w:t>
+      </w:r>
+    </w:p>
+    <w:p>
+      <w:pPr>
+        <w:rPr>
+          <w:lang w:val="en-US"/>
+        </w:rPr>
+      </w:pPr>
+      <w:r>
+        <w:rPr>
+          <w:lang w:val="en-US"/>
+        </w:rPr>
+        <w:t>In summary, online personalization and selective exposure risk dividing society through creating homogeneous ideological clusters or echo chambers with less exposure to dissenting views.</w:t>
+      </w:r>
+    </w:p>
+    <w:p>
+      <w:pPr>
+        <w:rPr>
+          <w:lang w:val="en-US"/>
+        </w:rPr>
+      </w:pPr>
+      <w:r>
+        <w:rPr>
+          <w:lang w:val="en-US"/>
+        </w:rPr>
+        <w:t>The provided URLs are from news outlets, and their content can be related to cybersecurity in the context of polarization and misinformation. Here are some possible ways to compare the 2016 and 2020 elections:</w:t>
+      </w:r>
+    </w:p>
+    <w:p>
+      <w:pPr>
+        <w:rPr>
+          <w:lang w:val="en-US"/>
+        </w:rPr>
+      </w:pPr>
+      <w:r>
+        <w:rPr>
+          <w:lang w:val="en-US"/>
+        </w:rPr>
+        <w:t>1. Influence of fake news on Twitter: One can analyze the frequency and reach of fake news stories on Twitter during both elections. This can be done by identifying and categorizing tweets containing fake news stories, analyzing the number of retweets, likes, and replies, and comparing the results between 2016 and 2020.</w:t>
+      </w:r>
+    </w:p>
+    <w:p>
+      <w:pPr>
+        <w:rPr>
+          <w:lang w:val="en-US"/>
+        </w:rPr>
+      </w:pPr>
+      <w:r>
+        <w:rPr>
+          <w:lang w:val="en-US"/>
+        </w:rPr>
+        <w:t>2. Source-based analysis: One can examine the sources of news stories shared on Twitter during both elections. This can be done by categorizing tweets based on the sources they link to, such as news outlets, blogs, or social media platforms. Then, one can compare the popularity of different sources during both elections.</w:t>
+      </w:r>
+    </w:p>
+    <w:p>
+      <w:pPr>
+        <w:rPr>
+          <w:lang w:val="en-US"/>
+        </w:rPr>
+      </w:pPr>
+      <w:r>
+        <w:rPr>
+          <w:lang w:val="en-US"/>
+        </w:rPr>
+        <w:t>3. Network-based analysis: One can analyze the structure of Twitter interactions during both elections. This can be done by examining the interactions between users, such as retweets, replies, and mentions. Then, one can compare the structure of the interaction networks during both elections to see if there are any changes in how information was being shared and consumed.</w:t>
+      </w:r>
+    </w:p>
+    <w:p>
+      <w:pPr>
+        <w:rPr>
+          <w:lang w:val="en-US"/>
+        </w:rPr>
+      </w:pPr>
+      <w:r>
+        <w:rPr>
+          <w:lang w:val="en-US"/>
+        </w:rPr>
+        <w:lastRenderedPageBreak/>
+        <w:t>4. Content consumption patterns: One can analyze the content consumption patterns of Twitter users during both elections. This can be done by examining the types of content that were most popular, such as news articles, opinion pieces, or videos. Then, one can compare the popularity of different types of content between 2016 and 2020.</w:t>
+      </w:r>
+    </w:p>
+    <w:p>
+      <w:pPr>
+        <w:rPr>
+          <w:lang w:val="en-US"/>
+        </w:rPr>
+      </w:pPr>
+      <w:r>
+        <w:rPr>
+          <w:lang w:val="en-US"/>
+        </w:rPr>
+        <w:t>5. Inferring leanings from contents: One can analyze the content of tweets to infer the political leanings of users. This can be done by analyzing the keywords, hashtags, and URLs shared in tweets. Then, one can compare the political leanings of users during both elections to see if there are any changes in the types of content being shared and consumed.</w:t>
+      </w:r>
+    </w:p>
+    <w:p>
+      <w:pPr>
+        <w:rPr>
+          <w:lang w:val="en-US"/>
+        </w:rPr>
+      </w:pPr>
+      <w:r>
+        <w:rPr>
+          <w:lang w:val="en-US"/>
+        </w:rPr>
+        <w:t>To perform these analyses, one can use various natural language processing (NLP) techniques, such as sentiment analysis, topic modeling, and named entity recognition. Additionally, network analysis techniques, such as graph theory and social network analysis, can be used to analyze the structure of Twitter interactions.</w:t>
+      </w:r>
+    </w:p>
+    <w:p>
+      <w:pPr>
+        <w:rPr>
+          <w:lang w:val="en-US"/>
+        </w:rPr>
+      </w:pPr>
+      <w:r>
+        <w:rPr>
+          <w:lang w:val="en-US"/>
+        </w:rPr>
+        <w:t>How the consumption of news evolved:</w:t>
+      </w:r>
+    </w:p>
+    <w:p>
+      <w:pPr>
+        <w:pStyle w:val="Paragrafoelenco"/>
+        <w:numPr>
+          <w:ilvl w:val="0"/>
+          <w:numId w:val="1"/>
+        </w:numPr>
+        <w:rPr>
+          <w:lang w:val="en-US"/>
+        </w:rPr>
+      </w:pPr>
+      <w:r>
+        <w:rPr>
+          <w:lang w:val="en-US"/>
+        </w:rPr>
+        <w:t>Reduction of fake news and extreme bias in tweets.</w:t>
+      </w:r>
+    </w:p>
+    <w:p>
+      <w:pPr>
+        <w:pStyle w:val="Paragrafoelenco"/>
+        <w:numPr>
+          <w:ilvl w:val="0"/>
+          <w:numId w:val="1"/>
+        </w:numPr>
+        <w:rPr>
+          <w:lang w:val="en-US"/>
+        </w:rPr>
+      </w:pPr>
+      <w:r>
+        <w:rPr>
+          <w:lang w:val="en-US"/>
+        </w:rPr>
+        <w:t>Reduction of tweets and users from the political center.</w:t>
+      </w:r>
+    </w:p>
+    <w:p>
+      <w:pPr>
+        <w:pStyle w:val="Paragrafoelenco"/>
+        <w:numPr>
+          <w:ilvl w:val="0"/>
+          <w:numId w:val="1"/>
+        </w:numPr>
+        <w:rPr>
+          <w:lang w:val="en-US"/>
+        </w:rPr>
+      </w:pPr>
+      <w:r>
+        <w:rPr>
+          <w:lang w:val="en-US"/>
+        </w:rPr>
+        <w:t>The policies implemented by Twitter may be effective to combat fake news diffusion.</w:t>
+      </w:r>
+    </w:p>
+    <w:p>
+      <w:pPr>
+        <w:pStyle w:val="Paragrafoelenco"/>
+        <w:numPr>
+          <w:ilvl w:val="0"/>
+          <w:numId w:val="1"/>
+        </w:numPr>
+        <w:rPr>
+          <w:lang w:val="en-US"/>
+        </w:rPr>
+      </w:pPr>
+      <w:r>
+        <w:rPr>
+          <w:lang w:val="en-US"/>
+        </w:rPr>
+        <w:t>Reduction of the fraction of tweets from unofficial clients (likely to be automated accounts).</w:t>
+      </w:r>
+    </w:p>
+    <w:p>
+      <w:pPr>
+        <w:pStyle w:val="Paragrafoelenco"/>
+        <w:numPr>
+          <w:ilvl w:val="0"/>
+          <w:numId w:val="1"/>
+        </w:numPr>
+        <w:rPr>
+          <w:lang w:val="en-US"/>
+        </w:rPr>
+      </w:pPr>
+      <w:r>
+        <w:rPr>
+          <w:lang w:val="en-US"/>
+        </w:rPr>
+        <w:t>Decreased activity of unofficial clients.</w:t>
+      </w:r>
+    </w:p>
+    <w:p>
+      <w:pPr>
+        <w:rPr>
+          <w:lang w:val="en-US"/>
+        </w:rPr>
+      </w:pPr>
+      <w:r>
+        <w:rPr>
+          <w:lang w:val="en-US"/>
+        </w:rPr>
+        <w:t>The shift of users' leaning in the 2016 and 2020 US Presidential elections:</w:t>
+      </w:r>
+    </w:p>
+    <w:p>
+      <w:pPr>
+        <w:pStyle w:val="Paragrafoelenco"/>
+        <w:numPr>
+          <w:ilvl w:val="0"/>
+          <w:numId w:val="1"/>
+        </w:numPr>
+        <w:rPr>
+          <w:lang w:val="en-US"/>
+        </w:rPr>
+      </w:pPr>
+      <w:r>
+        <w:rPr>
+          <w:lang w:val="en-US"/>
+        </w:rPr>
+        <w:t>Users shifted away from the political center towards left-leaning positions in both 2016 and 2020.</w:t>
+      </w:r>
+    </w:p>
+    <w:p>
+      <w:pPr>
+        <w:pStyle w:val="Paragrafoelenco"/>
+        <w:numPr>
+          <w:ilvl w:val="0"/>
+          <w:numId w:val="1"/>
+        </w:numPr>
+        <w:rPr>
+          <w:lang w:val="en-US"/>
+        </w:rPr>
+      </w:pPr>
+      <w:r>
+        <w:rPr>
+          <w:lang w:val="en-US"/>
+        </w:rPr>
+        <w:t>There was also a reduction in the presence of fake and extremely biased content.</w:t>
+      </w:r>
+    </w:p>
+    <w:p>
+      <w:pPr>
+        <w:rPr>
+          <w:lang w:val="en-US"/>
+        </w:rPr>
+      </w:pPr>
+      <w:r>
+        <w:rPr>
+          <w:lang w:val="en-US"/>
+        </w:rPr>
+        <w:t>Who leads the debate:</w:t>
+      </w:r>
+    </w:p>
+    <w:p>
+      <w:pPr>
+        <w:pStyle w:val="Paragrafoelenco"/>
+        <w:numPr>
+          <w:ilvl w:val="0"/>
+          <w:numId w:val="1"/>
+        </w:numPr>
+        <w:rPr>
+          <w:lang w:val="en-US"/>
+        </w:rPr>
+      </w:pPr>
+      <w:r>
+        <w:rPr>
+          <w:lang w:val="en-US"/>
+        </w:rPr>
+        <w:t>Retweet networks were constructed for various categories, focusing on retweets of classified links within those categories.</w:t>
+      </w:r>
+    </w:p>
+    <w:p>
+      <w:pPr>
+        <w:pStyle w:val="Paragrafoelenco"/>
+        <w:numPr>
+          <w:ilvl w:val="0"/>
+          <w:numId w:val="1"/>
+        </w:numPr>
+        <w:rPr>
+          <w:lang w:val="en-US"/>
+        </w:rPr>
+      </w:pPr>
+      <w:r>
+        <w:rPr>
+          <w:lang w:val="en-US"/>
+        </w:rPr>
+        <w:t>The Collective Influence algorithm was used to rank nodes based on their influence.</w:t>
+      </w:r>
+    </w:p>
+    <w:p>
+      <w:pPr>
+        <w:pStyle w:val="Paragrafoelenco"/>
+        <w:numPr>
+          <w:ilvl w:val="0"/>
+          <w:numId w:val="1"/>
+        </w:numPr>
+        <w:rPr>
+          <w:lang w:val="en-US"/>
+        </w:rPr>
+      </w:pPr>
+      <w:r>
+        <w:rPr>
+          <w:lang w:val="en-US"/>
+        </w:rPr>
+        <w:t>Top spreaders for each category were extracted.</w:t>
+      </w:r>
+    </w:p>
+    <w:p>
+      <w:pPr>
+        <w:rPr>
+          <w:lang w:val="en-US"/>
+        </w:rPr>
+      </w:pPr>
+      <w:r>
+        <w:rPr>
+          <w:lang w:val="en-US"/>
+        </w:rPr>
+        <w:t>Top influencers' similarity network:</w:t>
+      </w:r>
+    </w:p>
+    <w:p>
+      <w:pPr>
+        <w:pStyle w:val="Paragrafoelenco"/>
+        <w:numPr>
+          <w:ilvl w:val="0"/>
+          <w:numId w:val="1"/>
+        </w:numPr>
+        <w:rPr>
+          <w:lang w:val="en-US"/>
+        </w:rPr>
+      </w:pPr>
+      <w:r>
+        <w:rPr>
+          <w:lang w:val="en-US"/>
+        </w:rPr>
+        <w:t>This network includes the top 30 influencers, with the top 5 for each category.</w:t>
+      </w:r>
+    </w:p>
+    <w:p>
+      <w:pPr>
+        <w:pStyle w:val="Paragrafoelenco"/>
+        <w:numPr>
+          <w:ilvl w:val="0"/>
+          <w:numId w:val="1"/>
+        </w:numPr>
+        <w:rPr>
+          <w:lang w:val="en-US"/>
+        </w:rPr>
+      </w:pPr>
+      <w:r>
+        <w:rPr>
+          <w:lang w:val="en-US"/>
+        </w:rPr>
+        <w:t>The edges in this network represent the cosine similarity between influencers and their retweeters.</w:t>
+      </w:r>
+    </w:p>
+    <w:p>
+      <w:pPr>
+        <w:pStyle w:val="Paragrafoelenco"/>
+        <w:numPr>
+          <w:ilvl w:val="0"/>
+          <w:numId w:val="1"/>
+        </w:numPr>
+        <w:rPr>
+          <w:lang w:val="en-US"/>
+        </w:rPr>
+      </w:pPr>
+      <w:r>
+        <w:rPr>
+          <w:lang w:val="en-US"/>
+        </w:rPr>
+        <w:t>There's been a reduction in connections between influencers with opposing political beliefs, indicating increased polarization.</w:t>
+      </w:r>
+    </w:p>
+    <w:p>
+      <w:pPr>
+        <w:rPr>
+          <w:lang w:val="en-US"/>
+        </w:rPr>
+      </w:pPr>
+      <w:r>
+        <w:rPr>
+          <w:lang w:val="en-US"/>
+        </w:rPr>
+        <w:t xml:space="preserve">Especially influencers tend to polarize people inside certain areas of thought; for example, </w:t>
+      </w:r>
+      <w:r>
+        <w:rPr>
+          <w:lang w:val="en-US"/>
+        </w:rPr>
+        <w:t>research</w:t>
+      </w:r>
+      <w:r>
+        <w:rPr>
+          <w:lang w:val="en-US"/>
+        </w:rPr>
+        <w:t xml:space="preserve"> was conducted on the climate conferences, analyzing data from sources and topics</w:t>
+      </w:r>
+      <w:r>
+        <w:rPr>
+          <w:lang w:val="en-US"/>
+        </w:rPr>
+        <w:t xml:space="preserve"> and identifying the “influencing” people, performing correspondence analysis and estimating opinions and diving into the perspectives of gathering data.</w:t>
+      </w:r>
+    </w:p>
+    <w:p>
+      <w:pPr>
+        <w:rPr>
+          <w:lang w:val="en-US"/>
+        </w:rPr>
+      </w:pPr>
+      <w:r>
+        <w:rPr>
+          <w:lang w:val="en-US"/>
+        </w:rPr>
+        <w:br w:type="page"/>
+      </w:r>
+    </w:p>
+    <w:p>
+      <w:pPr>
+        <w:rPr>
+          <w:lang w:val="en-US"/>
+        </w:rPr>
+      </w:pPr>
+      <w:r>
+        <w:rPr>
+          <w:lang w:val="en-US"/>
+        </w:rPr>
+        <w:lastRenderedPageBreak/>
+        <w:t>Another interesting point was the political alliances’ shift in Pakistan</w:t>
+      </w:r>
+      <w:r>
+        <w:rPr>
+          <w:lang w:val="en-US"/>
+        </w:rPr>
+        <w:t>, analyzing similarities between graphs of data via different methods (Pearson coefficient, cosine similarity, etc.). Precisely, we can say:</w:t>
+      </w:r>
+    </w:p>
+    <w:p>
+      <w:pPr>
+        <w:rPr>
+          <w:lang w:val="en-US"/>
+        </w:rPr>
+      </w:pPr>
+      <w:r>
+        <w:rPr>
+          <w:lang w:val="en-US"/>
+        </w:rPr>
+        <w:t>Certainly, here's a text-based summary of the provided information:</w:t>
+      </w:r>
+    </w:p>
+    <w:p>
+      <w:pPr>
+        <w:rPr>
+          <w:lang w:val="en-US"/>
+        </w:rPr>
+      </w:pPr>
+      <w:r>
+        <w:rPr>
+          <w:lang w:val="en-US"/>
+        </w:rPr>
+        <w:t>Evolution Of Latent Ideology</w:t>
+      </w:r>
+    </w:p>
+    <w:p>
+      <w:pPr>
+        <w:pStyle w:val="Paragrafoelenco"/>
+        <w:numPr>
+          <w:ilvl w:val="0"/>
+          <w:numId w:val="1"/>
+        </w:numPr>
+        <w:rPr>
+          <w:lang w:val="en-US"/>
+        </w:rPr>
+      </w:pPr>
+      <w:r>
+        <w:rPr>
+          <w:lang w:val="en-US"/>
+        </w:rPr>
+        <w:t>Over time, polarization increased, and shifts in ideology mirrored the evolution of political alliances.</w:t>
+      </w:r>
+    </w:p>
+    <w:p>
+      <w:pPr>
+        <w:pStyle w:val="Paragrafoelenco"/>
+        <w:numPr>
+          <w:ilvl w:val="0"/>
+          <w:numId w:val="1"/>
+        </w:numPr>
+        <w:rPr>
+          <w:lang w:val="en-US"/>
+        </w:rPr>
+      </w:pPr>
+      <w:r>
+        <w:rPr>
+          <w:lang w:val="en-US"/>
+        </w:rPr>
+        <w:t>There was a dramatic increase in users' participation in 2022.</w:t>
+      </w:r>
+    </w:p>
+    <w:p>
+      <w:pPr>
+        <w:rPr>
+          <w:lang w:val="en-US"/>
+        </w:rPr>
+      </w:pPr>
+      <w:r>
+        <w:rPr>
+          <w:lang w:val="en-US"/>
+        </w:rPr>
+        <w:t>Polarization In Online Debates</w:t>
+      </w:r>
+    </w:p>
+    <w:p>
+      <w:pPr>
+        <w:pStyle w:val="Paragrafoelenco"/>
+        <w:numPr>
+          <w:ilvl w:val="0"/>
+          <w:numId w:val="1"/>
+        </w:numPr>
+        <w:rPr>
+          <w:lang w:val="en-US"/>
+        </w:rPr>
+      </w:pPr>
+      <w:r>
+        <w:rPr>
+          <w:lang w:val="en-US"/>
+        </w:rPr>
+        <w:t>Polarization increased between 2016 and 2020 US elections, between COP21 and COP26, and between 2018-2022 in Pakistani politics.</w:t>
+      </w:r>
+    </w:p>
+    <w:p>
+      <w:pPr>
+        <w:pStyle w:val="Paragrafoelenco"/>
+        <w:numPr>
+          <w:ilvl w:val="0"/>
+          <w:numId w:val="1"/>
+        </w:numPr>
+        <w:rPr>
+          <w:lang w:val="en-US"/>
+        </w:rPr>
+      </w:pPr>
+      <w:r>
+        <w:rPr>
+          <w:lang w:val="en-US"/>
+        </w:rPr>
+        <w:t>In the US, this growth is due to the shift from the center to left/right.</w:t>
+      </w:r>
+    </w:p>
+    <w:p>
+      <w:pPr>
+        <w:pStyle w:val="Paragrafoelenco"/>
+        <w:numPr>
+          <w:ilvl w:val="0"/>
+          <w:numId w:val="1"/>
+        </w:numPr>
+        <w:rPr>
+          <w:lang w:val="en-US"/>
+        </w:rPr>
+      </w:pPr>
+      <w:r>
+        <w:rPr>
+          <w:lang w:val="en-US"/>
+        </w:rPr>
+        <w:t>In COP discussions, it's due to the increased presence of climate skeptics.</w:t>
+      </w:r>
+    </w:p>
+    <w:p>
+      <w:pPr>
+        <w:pStyle w:val="Paragrafoelenco"/>
+        <w:numPr>
+          <w:ilvl w:val="0"/>
+          <w:numId w:val="1"/>
+        </w:numPr>
+        <w:rPr>
+          <w:lang w:val="en-US"/>
+        </w:rPr>
+      </w:pPr>
+      <w:r>
+        <w:rPr>
+          <w:lang w:val="en-US"/>
+        </w:rPr>
+        <w:t>In Pakistan, it's due to the evolution of political alliances.</w:t>
+      </w:r>
+    </w:p>
+    <w:p>
+      <w:pPr>
+        <w:pStyle w:val="Paragrafoelenco"/>
+        <w:numPr>
+          <w:ilvl w:val="0"/>
+          <w:numId w:val="1"/>
+        </w:numPr>
+        <w:rPr>
+          <w:lang w:val="en-US"/>
+        </w:rPr>
+      </w:pPr>
+      <w:r>
+        <w:rPr>
+          <w:lang w:val="en-US"/>
+        </w:rPr>
+        <w:t>In the US debate, right-leaning accounts lead the discussion.</w:t>
+      </w:r>
+    </w:p>
+    <w:p>
+      <w:pPr>
+        <w:pStyle w:val="Paragrafoelenco"/>
+        <w:numPr>
+          <w:ilvl w:val="0"/>
+          <w:numId w:val="1"/>
+        </w:numPr>
+        <w:rPr>
+          <w:lang w:val="en-US"/>
+        </w:rPr>
+      </w:pPr>
+      <w:r>
+        <w:rPr>
+          <w:lang w:val="en-US"/>
+        </w:rPr>
+        <w:t>In COP discussions, both communities debate different topics.</w:t>
+      </w:r>
+    </w:p>
+    <w:p>
+      <w:pPr>
+        <w:pStyle w:val="Paragrafoelenco"/>
+        <w:numPr>
+          <w:ilvl w:val="0"/>
+          <w:numId w:val="1"/>
+        </w:numPr>
+        <w:rPr>
+          <w:lang w:val="en-US"/>
+        </w:rPr>
+      </w:pPr>
+      <w:r>
+        <w:rPr>
+          <w:lang w:val="en-US"/>
+        </w:rPr>
+        <w:t>In Pakistan, there was a dramatic increase in users' participation in 2022.</w:t>
+      </w:r>
+    </w:p>
+    <w:p>
+      <w:pPr>
+        <w:pStyle w:val="Paragrafoelenco"/>
+        <w:numPr>
+          <w:ilvl w:val="0"/>
+          <w:numId w:val="1"/>
+        </w:numPr>
+        <w:rPr>
+          <w:lang w:val="en-US"/>
+        </w:rPr>
+      </w:pPr>
+      <w:r>
+        <w:rPr>
+          <w:lang w:val="en-US"/>
+        </w:rPr>
+        <w:t>In the US debate, the presence of reliable sources and automated accounts decreased.</w:t>
+      </w:r>
+    </w:p>
+    <w:p>
+      <w:pPr>
+        <w:pStyle w:val="Paragrafoelenco"/>
+        <w:numPr>
+          <w:ilvl w:val="0"/>
+          <w:numId w:val="1"/>
+        </w:numPr>
+        <w:rPr>
+          <w:lang w:val="en-US"/>
+        </w:rPr>
+      </w:pPr>
+      <w:r>
+        <w:rPr>
+          <w:lang w:val="en-US"/>
+        </w:rPr>
+        <w:t>In COP discussions, unreliable sources tend to be used primarily by skeptics.</w:t>
+      </w:r>
+    </w:p>
+    <w:p>
+      <w:pPr>
+        <w:pStyle w:val="Paragrafoelenco"/>
+        <w:numPr>
+          <w:ilvl w:val="0"/>
+          <w:numId w:val="1"/>
+        </w:numPr>
+        <w:rPr>
+          <w:lang w:val="en-US"/>
+        </w:rPr>
+      </w:pPr>
+      <w:r>
+        <w:rPr>
+          <w:lang w:val="en-US"/>
+        </w:rPr>
+        <w:t>High polarization may increase the risk of violence and political deadlocks and be exploited for information warfare and disinformation.</w:t>
+      </w:r>
+    </w:p>
+    <w:p>
+      <w:pPr>
+        <w:rPr>
+          <w:lang w:val="en-US"/>
+        </w:rPr>
+      </w:pPr>
+      <w:r>
+        <w:rPr>
+          <w:lang w:val="en-US"/>
+        </w:rPr>
+        <w:t>S</w:t>
+      </w:r>
+      <w:r>
+        <w:rPr>
+          <w:lang w:val="en-US"/>
+        </w:rPr>
+        <w:t>o, It Is So Simple?</w:t>
+      </w:r>
+    </w:p>
+    <w:p>
+      <w:pPr>
+        <w:pStyle w:val="Paragrafoelenco"/>
+        <w:numPr>
+          <w:ilvl w:val="0"/>
+          <w:numId w:val="1"/>
+        </w:numPr>
+        <w:rPr>
+          <w:lang w:val="en-US"/>
+        </w:rPr>
+      </w:pPr>
+      <w:r>
+        <w:rPr>
+          <w:lang w:val="en-US"/>
+        </w:rPr>
+        <w:t>Ideology is a powerful method, but understanding why it works and its limitations is essential</w:t>
+      </w:r>
+    </w:p>
+    <w:p>
+      <w:pPr>
+        <w:rPr>
+          <w:lang w:val="en-US"/>
+        </w:rPr>
+      </w:pPr>
+      <w:r>
+        <w:rPr>
+          <w:lang w:val="en-US"/>
+        </w:rPr>
+        <w:t>Why Ideology Works?</w:t>
+      </w:r>
+    </w:p>
+    <w:p>
+      <w:pPr>
+        <w:pStyle w:val="Paragrafoelenco"/>
+        <w:numPr>
+          <w:ilvl w:val="0"/>
+          <w:numId w:val="1"/>
+        </w:numPr>
+        <w:rPr>
+          <w:lang w:val="en-US"/>
+        </w:rPr>
+      </w:pPr>
+      <w:r>
+        <w:rPr>
+          <w:lang w:val="en-US"/>
+        </w:rPr>
+        <w:t>Ideology works because users tend to be coherent in their behavior and form communities that share similar content consumption.</w:t>
+      </w:r>
+      <w:r>
+        <w:rPr>
+          <w:lang w:val="en-US"/>
+        </w:rPr>
+        <w:t xml:space="preserve"> It may be not enough however, when data are not complete or rich enough or users were not analyzed correctly. </w:t>
+      </w:r>
+    </w:p>
+    <w:p>
+      <w:pPr>
+        <w:pStyle w:val="Titolo1"/>
+        <w:jc w:val="center"/>
+        <w:rPr>
+          <w:lang w:val="en-US"/>
+        </w:rPr>
+      </w:pPr>
+      <w:bookmarkStart w:id="10" w:name="_Toc149203960"/>
+      <w:r>
+        <w:rPr>
+          <w:lang w:val="en-US"/>
+        </w:rPr>
+        <w:t>Non-Functional Certification of Modern Distributed Systems</w:t>
+      </w:r>
+      <w:bookmarkEnd w:id="10"/>
+    </w:p>
+    <w:p>
+      <w:pPr>
+        <w:jc w:val="center"/>
+        <w:rPr>
+          <w:lang w:val="en-US"/>
+        </w:rPr>
+      </w:pPr>
+      <w:r>
+        <w:rPr>
+          <w:lang w:val="en-US"/>
+        </w:rPr>
+        <w:t>(Host: Claudio Ardagna)</w:t>
+      </w:r>
+    </w:p>
+    <w:p>
+      <w:pPr>
+        <w:rPr>
+          <w:lang w:val="en-US"/>
+        </w:rPr>
+      </w:pPr>
+      <w:r>
+        <w:rPr>
+          <w:lang w:val="en-US"/>
+        </w:rPr>
+        <w:t xml:space="preserve">Distributed systems are </w:t>
+      </w:r>
+      <w:r>
+        <w:rPr>
+          <w:lang w:val="en-US"/>
+        </w:rPr>
+        <w:t>unpredictable,</w:t>
+      </w:r>
+      <w:r>
+        <w:rPr>
+          <w:lang w:val="en-US"/>
+        </w:rPr>
+        <w:t xml:space="preserve"> and this created a lot of safety concerns; billions of devices are expected to exist, reaching a big economic impact. We need evidence of behavior of systems, because they are seen as black-boxes and there is little trust in correctness and reliability of the systems.</w:t>
+      </w:r>
+    </w:p>
+    <w:p>
+      <w:pPr>
+        <w:rPr>
+          <w:lang w:val="en-US"/>
+        </w:rPr>
+      </w:pPr>
+      <w:r>
+        <w:rPr>
+          <w:lang w:val="en-US"/>
+        </w:rPr>
+        <w:t xml:space="preserve">Data breaches are </w:t>
+      </w:r>
+      <w:r>
+        <w:rPr>
+          <w:lang w:val="en-US"/>
+        </w:rPr>
+        <w:t>everywhere,</w:t>
+      </w:r>
+      <w:r>
+        <w:rPr>
+          <w:lang w:val="en-US"/>
+        </w:rPr>
+        <w:t xml:space="preserve"> and regulations are required </w:t>
+      </w:r>
+      <w:r>
+        <w:rPr>
+          <w:lang w:val="en-US"/>
+        </w:rPr>
+        <w:t>to</w:t>
+      </w:r>
+      <w:r>
+        <w:rPr>
+          <w:lang w:val="en-US"/>
+        </w:rPr>
+        <w:t xml:space="preserve"> protect data. </w:t>
+      </w:r>
+      <w:r>
+        <w:rPr>
+          <w:lang w:val="en-US"/>
+        </w:rPr>
+        <w:t>Remote working in enlarging the boundaries of bigger data control, so attackers try effective attacks on those. There is no way departing from distributed systems</w:t>
+      </w:r>
+      <w:r>
+        <w:rPr>
+          <w:lang w:val="en-US"/>
+        </w:rPr>
+        <w:t>. The big p</w:t>
+      </w:r>
+      <w:r>
+        <w:rPr>
+          <w:lang w:val="en-US"/>
+        </w:rPr>
+        <w:t xml:space="preserve">roblem is the non-functional behavior, that brings non-determinism, that brings reliability to a system. </w:t>
+      </w:r>
+      <w:r>
+        <w:rPr>
+          <w:lang w:val="en-US"/>
+        </w:rPr>
+        <w:t xml:space="preserve">When there is enough evidence that a system holds some non-functional properties, there are certifications (starting from the software ones, then service, cloud and modern systems’ ones). </w:t>
+      </w:r>
+    </w:p>
+    <w:p>
+      <w:pPr>
+        <w:rPr>
+          <w:lang w:val="en-US"/>
+        </w:rPr>
+      </w:pPr>
+      <w:r>
+        <w:rPr>
+          <w:u w:val="single"/>
+          <w:lang w:val="en-US"/>
+        </w:rPr>
+        <w:t>Certification schemes</w:t>
+      </w:r>
+      <w:r>
+        <w:rPr>
+          <w:lang w:val="en-US"/>
+        </w:rPr>
+        <w:t xml:space="preserve"> detail certification processes, according to the system under observation, collecting models of evidence and prove properties on a system. These are built on the final products of systems, describing completeness</w:t>
+      </w:r>
+      <w:r>
+        <w:rPr>
+          <w:lang w:val="en-US"/>
+        </w:rPr>
+        <w:t xml:space="preserve"> (replicas of systems and analyzing of development and evaluation of systems’ data)</w:t>
+      </w:r>
+      <w:r>
+        <w:rPr>
+          <w:lang w:val="en-US"/>
+        </w:rPr>
+        <w:t xml:space="preserve">, validity, integration and ML. </w:t>
+      </w:r>
+    </w:p>
+    <w:p>
+      <w:pPr>
+        <w:rPr>
+          <w:lang w:val="en-US"/>
+        </w:rPr>
+      </w:pPr>
+      <w:r>
+        <w:rPr>
+          <w:u w:val="single"/>
+          <w:lang w:val="en-US"/>
+        </w:rPr>
+        <w:lastRenderedPageBreak/>
+        <w:t>Non-functional properties</w:t>
+      </w:r>
+      <w:r>
+        <w:rPr>
+          <w:lang w:val="en-US"/>
+        </w:rPr>
+        <w:t xml:space="preserve"> are describe as set of dimensions (mathematical functions) which together are evaluated together. Instead, a certification model details the activities to perform evaluation of service and CA, even accredited labs. The target of certification is a set of non-functional mechanisms to logically group dimensions.</w:t>
+      </w:r>
+      <w:r>
+        <w:rPr>
+          <w:lang w:val="en-US"/>
+        </w:rPr>
+        <w:t xml:space="preserve"> The execution of a model takes a certification model and processes, executing the model and award certification in case. </w:t>
+      </w:r>
+      <w:r>
+        <w:rPr>
+          <w:lang w:val="en-US"/>
+        </w:rPr>
+        <w:t>Each service is filtered according to requirements</w:t>
+      </w:r>
+      <w:r>
+        <w:rPr>
+          <w:lang w:val="en-US"/>
+        </w:rPr>
+        <w:t>.</w:t>
+      </w:r>
+    </w:p>
+    <w:p>
+      <w:pPr>
+        <w:rPr>
+          <w:lang w:val="en-US"/>
+        </w:rPr>
+      </w:pPr>
+      <w:r>
+        <w:rPr>
+          <w:lang w:val="en-US"/>
+        </w:rPr>
+        <w:t xml:space="preserve">A certificate is </w:t>
+      </w:r>
+      <w:r>
+        <w:rPr>
+          <w:u w:val="single"/>
+          <w:lang w:val="en-US"/>
+        </w:rPr>
+        <w:t>valid</w:t>
+      </w:r>
+      <w:r>
+        <w:rPr>
+          <w:lang w:val="en-US"/>
+        </w:rPr>
+        <w:t xml:space="preserve"> if there is a trust of chain (binding certificates on each other), using a continuous certification mechanism</w:t>
+      </w:r>
+      <w:r>
+        <w:rPr>
+          <w:lang w:val="en-US"/>
+        </w:rPr>
+        <w:t xml:space="preserve"> (making certification be valid according to a system </w:t>
+      </w:r>
+      <w:r>
+        <w:rPr>
+          <w:lang w:val="en-US"/>
+        </w:rPr>
+        <w:t>property</w:t>
+      </w:r>
+      <w:r>
+        <w:rPr>
+          <w:lang w:val="en-US"/>
+        </w:rPr>
+        <w:t xml:space="preserve"> and across </w:t>
+      </w:r>
+      <w:r>
+        <w:rPr>
+          <w:lang w:val="en-US"/>
+        </w:rPr>
+        <w:t>all</w:t>
+      </w:r>
+      <w:r>
+        <w:rPr>
+          <w:lang w:val="en-US"/>
+        </w:rPr>
+        <w:t xml:space="preserve"> </w:t>
+      </w:r>
+      <w:r>
+        <w:rPr>
+          <w:lang w:val="en-US"/>
+        </w:rPr>
+        <w:t>rcm</w:t>
+      </w:r>
+      <w:r>
+        <w:rPr>
+          <w:lang w:val="en-US"/>
+        </w:rPr>
+        <w:t xml:space="preserve">its changes). </w:t>
+      </w:r>
+      <w:r>
+        <w:rPr>
+          <w:lang w:val="en-US"/>
+        </w:rPr>
+        <w:t xml:space="preserve">In traditional systems, the change in code makes a new check for code every time, here it’s consistent with the system state. </w:t>
+      </w:r>
+      <w:r>
+        <w:rPr>
+          <w:lang w:val="en-US"/>
+        </w:rPr>
+        <w:t xml:space="preserve">Using ML models we use dimension data, a dimension process and dimension model, bringing a </w:t>
+      </w:r>
+      <w:r>
+        <w:rPr>
+          <w:lang w:val="en-US"/>
+        </w:rPr>
+        <w:t>multi-dimensional scheme</w:t>
+      </w:r>
+      <w:r>
+        <w:rPr>
+          <w:lang w:val="en-US"/>
+        </w:rPr>
+        <w:t>.</w:t>
+      </w:r>
+    </w:p>
+    <w:p>
+      <w:pPr>
+        <w:rPr>
+          <w:lang w:val="en-US"/>
+        </w:rPr>
+      </w:pPr>
+      <w:r>
+        <w:rPr>
+          <w:lang w:val="en-US"/>
+        </w:rPr>
+        <w:t xml:space="preserve">A system can be poisoned, with attacks carried out at training time, so they need to be sanitized and controlled in models and partitions, splitting data according to strategies and predicting the state via voting. </w:t>
+      </w:r>
+      <w:r>
+        <w:rPr>
+          <w:lang w:val="en-US"/>
+        </w:rPr>
+        <w:t xml:space="preserve"> </w:t>
+      </w:r>
+    </w:p>
+    <w:p>
+      <w:pPr>
+        <w:rPr>
+          <w:lang w:val="en-US"/>
+        </w:rPr>
+      </w:pPr>
     </w:p>
     <w:sectPr>
       <w:headerReference w:type="default" r:id="rId24"/>
@@ -11223,6 +13871,118 @@
 <file path=word/numbering.xml><?xml version="1.0" encoding="utf-8"?>
 <w:numbering xmlns:wpc="http://schemas.microsoft.com/office/word/2010/wordprocessingCanvas" xmlns:cx="http://schemas.microsoft.com/office/drawing/2014/chartex" xmlns:cx1="http://schemas.microsoft.com/office/drawing/2015/9/8/chartex" xmlns:cx2="http://schemas.microsoft.com/office/drawing/2015/10/21/chartex" xmlns:cx3="http://schemas.microsoft.com/office/drawing/2016/5/9/chartex" xmlns:cx4="http://schemas.microsoft.com/office/drawing/2016/5/10/chartex" xmlns:cx5="http://schemas.microsoft.com/office/drawing/2016/5/11/chartex" xmlns:cx6="http://schemas.microsoft.com/office/drawing/2016/5/12/chartex" xmlns:cx7="http://schemas.microsoft.com/office/drawing/2016/5/13/chartex" xmlns:cx8="http://schemas.microsoft.com/office/drawing/2016/5/14/chartex" xmlns:mc="http://schemas.openxmlformats.org/markup-compatibility/2006" xmlns:aink="http://schemas.microsoft.com/office/drawing/2016/ink" xmlns:am3d="http://schemas.microsoft.com/office/drawing/2017/model3d" xmlns:o="urn:schemas-microsoft-com:office:office" xmlns:oel="http://schemas.microsoft.com/office/2019/extlst" xmlns:r="http://schemas.openxmlformats.org/officeDocument/2006/relationships" xmlns:m="http://schemas.openxmlformats.org/officeDocument/2006/math" xmlns:v="urn:schemas-microsoft-com:vml" xmlns:wp14="http://schemas.microsoft.com/office/word/2010/wordprocessingDrawing" xmlns:wp="http://schemas.openxmlformats.org/drawingml/2006/wordprocessingDrawing" xmlns:w10="urn:schemas-microsoft-com:office:word" xmlns:w="http://schemas.openxmlformats.org/wordprocessingml/2006/main" xmlns:w14="http://schemas.microsoft.com/office/word/2010/wordml" xmlns:w15="http://schemas.microsoft.com/office/word/2012/wordml" xmlns:w16cex="http://schemas.microsoft.com/office/word/2018/wordml/cex" xmlns:w16cid="http://schemas.microsoft.com/office/word/2016/wordml/cid" xmlns:w16="http://schemas.microsoft.com/office/word/2018/wordml" xmlns:w16sdtdh="http://schemas.microsoft.com/office/word/2020/wordml/sdtdatahash" xmlns:w16se="http://schemas.microsoft.com/office/word/2015/wordml/symex" xmlns:wpg="http://schemas.microsoft.com/office/word/2010/wordprocessingGroup" xmlns:wpi="http://schemas.microsoft.com/office/word/2010/wordprocessingInk" xmlns:wne="http://schemas.microsoft.com/office/word/2006/wordml" xmlns:wps="http://schemas.microsoft.com/office/word/2010/wordprocessingShape" mc:Ignorable="w14 w15 w16se w16cid w16 w16cex w16sdtdh wp14">
   <w:abstractNum w:abstractNumId="0" w15:restartNumberingAfterBreak="0">
+    <w:nsid w:val="016F204A"/>
+    <w:multiLevelType w:val="hybridMultilevel"/>
+    <w:tmpl w:val="F01277E4"/>
+    <w:lvl w:ilvl="0" w:tplc="404E7524">
+      <w:numFmt w:val="bullet"/>
+      <w:lvlText w:val="-"/>
+      <w:lvlJc w:val="left"/>
+      <w:pPr>
+        <w:ind w:left="720" w:hanging="360"/>
+      </w:pPr>
+      <w:rPr>
+        <w:rFonts w:ascii="Calibri" w:eastAsiaTheme="minorHAnsi" w:hAnsi="Calibri" w:cs="Calibri" w:hint="default"/>
+      </w:rPr>
+    </w:lvl>
+    <w:lvl w:ilvl="1" w:tplc="04100003" w:tentative="1">
+      <w:start w:val="1"/>
+      <w:numFmt w:val="bullet"/>
+      <w:lvlText w:val="o"/>
+      <w:lvlJc w:val="left"/>
+      <w:pPr>
+        <w:ind w:left="1440" w:hanging="360"/>
+      </w:pPr>
+      <w:rPr>
+        <w:rFonts w:ascii="Courier New" w:hAnsi="Courier New" w:cs="Courier New" w:hint="default"/>
+      </w:rPr>
+    </w:lvl>
+    <w:lvl w:ilvl="2" w:tplc="04100005" w:tentative="1">
+      <w:start w:val="1"/>
+      <w:numFmt w:val="bullet"/>
+      <w:lvlText w:val=""/>
+      <w:lvlJc w:val="left"/>
+      <w:pPr>
+        <w:ind w:left="2160" w:hanging="360"/>
+      </w:pPr>
+      <w:rPr>
+        <w:rFonts w:ascii="Wingdings" w:hAnsi="Wingdings" w:hint="default"/>
+      </w:rPr>
+    </w:lvl>
+    <w:lvl w:ilvl="3" w:tplc="04100001" w:tentative="1">
+      <w:start w:val="1"/>
+      <w:numFmt w:val="bullet"/>
+      <w:lvlText w:val=""/>
+      <w:lvlJc w:val="left"/>
+      <w:pPr>
+        <w:ind w:left="2880" w:hanging="360"/>
+      </w:pPr>
+      <w:rPr>
+        <w:rFonts w:ascii="Symbol" w:hAnsi="Symbol" w:hint="default"/>
+      </w:rPr>
+    </w:lvl>
+    <w:lvl w:ilvl="4" w:tplc="04100003" w:tentative="1">
+      <w:start w:val="1"/>
+      <w:numFmt w:val="bullet"/>
+      <w:lvlText w:val="o"/>
+      <w:lvlJc w:val="left"/>
+      <w:pPr>
+        <w:ind w:left="3600" w:hanging="360"/>
+      </w:pPr>
+      <w:rPr>
+        <w:rFonts w:ascii="Courier New" w:hAnsi="Courier New" w:cs="Courier New" w:hint="default"/>
+      </w:rPr>
+    </w:lvl>
+    <w:lvl w:ilvl="5" w:tplc="04100005" w:tentative="1">
+      <w:start w:val="1"/>
+      <w:numFmt w:val="bullet"/>
+      <w:lvlText w:val=""/>
+      <w:lvlJc w:val="left"/>
+      <w:pPr>
+        <w:ind w:left="4320" w:hanging="360"/>
+      </w:pPr>
+      <w:rPr>
+        <w:rFonts w:ascii="Wingdings" w:hAnsi="Wingdings" w:hint="default"/>
+      </w:rPr>
+    </w:lvl>
+    <w:lvl w:ilvl="6" w:tplc="04100001" w:tentative="1">
+      <w:start w:val="1"/>
+      <w:numFmt w:val="bullet"/>
+      <w:lvlText w:val=""/>
+      <w:lvlJc w:val="left"/>
+      <w:pPr>
+        <w:ind w:left="5040" w:hanging="360"/>
+      </w:pPr>
+      <w:rPr>
+        <w:rFonts w:ascii="Symbol" w:hAnsi="Symbol" w:hint="default"/>
+      </w:rPr>
+    </w:lvl>
+    <w:lvl w:ilvl="7" w:tplc="04100003" w:tentative="1">
+      <w:start w:val="1"/>
+      <w:numFmt w:val="bullet"/>
+      <w:lvlText w:val="o"/>
+      <w:lvlJc w:val="left"/>
+      <w:pPr>
+        <w:ind w:left="5760" w:hanging="360"/>
+      </w:pPr>
+      <w:rPr>
+        <w:rFonts w:ascii="Courier New" w:hAnsi="Courier New" w:cs="Courier New" w:hint="default"/>
+      </w:rPr>
+    </w:lvl>
+    <w:lvl w:ilvl="8" w:tplc="04100005" w:tentative="1">
+      <w:start w:val="1"/>
+      <w:numFmt w:val="bullet"/>
+      <w:lvlText w:val=""/>
+      <w:lvlJc w:val="left"/>
+      <w:pPr>
+        <w:ind w:left="6480" w:hanging="360"/>
+      </w:pPr>
+      <w:rPr>
+        <w:rFonts w:ascii="Wingdings" w:hAnsi="Wingdings" w:hint="default"/>
+      </w:rPr>
+    </w:lvl>
+  </w:abstractNum>
+  <w:abstractNum w:abstractNumId="1" w15:restartNumberingAfterBreak="0">
     <w:nsid w:val="05DA3420"/>
     <w:multiLevelType w:val="hybridMultilevel"/>
     <w:tmpl w:val="FF4CC322"/>
@@ -11335,7 +14095,343 @@
       </w:rPr>
     </w:lvl>
   </w:abstractNum>
-  <w:abstractNum w:abstractNumId="1" w15:restartNumberingAfterBreak="0">
+  <w:abstractNum w:abstractNumId="2" w15:restartNumberingAfterBreak="0">
+    <w:nsid w:val="0A6E3E36"/>
+    <w:multiLevelType w:val="hybridMultilevel"/>
+    <w:tmpl w:val="9C76C80A"/>
+    <w:lvl w:ilvl="0" w:tplc="404E7524">
+      <w:numFmt w:val="bullet"/>
+      <w:lvlText w:val="-"/>
+      <w:lvlJc w:val="left"/>
+      <w:pPr>
+        <w:ind w:left="720" w:hanging="360"/>
+      </w:pPr>
+      <w:rPr>
+        <w:rFonts w:ascii="Calibri" w:eastAsiaTheme="minorHAnsi" w:hAnsi="Calibri" w:cs="Calibri" w:hint="default"/>
+      </w:rPr>
+    </w:lvl>
+    <w:lvl w:ilvl="1" w:tplc="04100003" w:tentative="1">
+      <w:start w:val="1"/>
+      <w:numFmt w:val="bullet"/>
+      <w:lvlText w:val="o"/>
+      <w:lvlJc w:val="left"/>
+      <w:pPr>
+        <w:ind w:left="1440" w:hanging="360"/>
+      </w:pPr>
+      <w:rPr>
+        <w:rFonts w:ascii="Courier New" w:hAnsi="Courier New" w:cs="Courier New" w:hint="default"/>
+      </w:rPr>
+    </w:lvl>
+    <w:lvl w:ilvl="2" w:tplc="04100005" w:tentative="1">
+      <w:start w:val="1"/>
+      <w:numFmt w:val="bullet"/>
+      <w:lvlText w:val=""/>
+      <w:lvlJc w:val="left"/>
+      <w:pPr>
+        <w:ind w:left="2160" w:hanging="360"/>
+      </w:pPr>
+      <w:rPr>
+        <w:rFonts w:ascii="Wingdings" w:hAnsi="Wingdings" w:hint="default"/>
+      </w:rPr>
+    </w:lvl>
+    <w:lvl w:ilvl="3" w:tplc="04100001" w:tentative="1">
+      <w:start w:val="1"/>
+      <w:numFmt w:val="bullet"/>
+      <w:lvlText w:val=""/>
+      <w:lvlJc w:val="left"/>
+      <w:pPr>
+        <w:ind w:left="2880" w:hanging="360"/>
+      </w:pPr>
+      <w:rPr>
+        <w:rFonts w:ascii="Symbol" w:hAnsi="Symbol" w:hint="default"/>
+      </w:rPr>
+    </w:lvl>
+    <w:lvl w:ilvl="4" w:tplc="04100003" w:tentative="1">
+      <w:start w:val="1"/>
+      <w:numFmt w:val="bullet"/>
+      <w:lvlText w:val="o"/>
+      <w:lvlJc w:val="left"/>
+      <w:pPr>
+        <w:ind w:left="3600" w:hanging="360"/>
+      </w:pPr>
+      <w:rPr>
+        <w:rFonts w:ascii="Courier New" w:hAnsi="Courier New" w:cs="Courier New" w:hint="default"/>
+      </w:rPr>
+    </w:lvl>
+    <w:lvl w:ilvl="5" w:tplc="04100005" w:tentative="1">
+      <w:start w:val="1"/>
+      <w:numFmt w:val="bullet"/>
+      <w:lvlText w:val=""/>
+      <w:lvlJc w:val="left"/>
+      <w:pPr>
+        <w:ind w:left="4320" w:hanging="360"/>
+      </w:pPr>
+      <w:rPr>
+        <w:rFonts w:ascii="Wingdings" w:hAnsi="Wingdings" w:hint="default"/>
+      </w:rPr>
+    </w:lvl>
+    <w:lvl w:ilvl="6" w:tplc="04100001" w:tentative="1">
+      <w:start w:val="1"/>
+      <w:numFmt w:val="bullet"/>
+      <w:lvlText w:val=""/>
+      <w:lvlJc w:val="left"/>
+      <w:pPr>
+        <w:ind w:left="5040" w:hanging="360"/>
+      </w:pPr>
+      <w:rPr>
+        <w:rFonts w:ascii="Symbol" w:hAnsi="Symbol" w:hint="default"/>
+      </w:rPr>
+    </w:lvl>
+    <w:lvl w:ilvl="7" w:tplc="04100003" w:tentative="1">
+      <w:start w:val="1"/>
+      <w:numFmt w:val="bullet"/>
+      <w:lvlText w:val="o"/>
+      <w:lvlJc w:val="left"/>
+      <w:pPr>
+        <w:ind w:left="5760" w:hanging="360"/>
+      </w:pPr>
+      <w:rPr>
+        <w:rFonts w:ascii="Courier New" w:hAnsi="Courier New" w:cs="Courier New" w:hint="default"/>
+      </w:rPr>
+    </w:lvl>
+    <w:lvl w:ilvl="8" w:tplc="04100005" w:tentative="1">
+      <w:start w:val="1"/>
+      <w:numFmt w:val="bullet"/>
+      <w:lvlText w:val=""/>
+      <w:lvlJc w:val="left"/>
+      <w:pPr>
+        <w:ind w:left="6480" w:hanging="360"/>
+      </w:pPr>
+      <w:rPr>
+        <w:rFonts w:ascii="Wingdings" w:hAnsi="Wingdings" w:hint="default"/>
+      </w:rPr>
+    </w:lvl>
+  </w:abstractNum>
+  <w:abstractNum w:abstractNumId="3" w15:restartNumberingAfterBreak="0">
+    <w:nsid w:val="0CBD5B1F"/>
+    <w:multiLevelType w:val="hybridMultilevel"/>
+    <w:tmpl w:val="0F4EA1B2"/>
+    <w:lvl w:ilvl="0" w:tplc="404E7524">
+      <w:numFmt w:val="bullet"/>
+      <w:lvlText w:val="-"/>
+      <w:lvlJc w:val="left"/>
+      <w:pPr>
+        <w:ind w:left="720" w:hanging="360"/>
+      </w:pPr>
+      <w:rPr>
+        <w:rFonts w:ascii="Calibri" w:eastAsiaTheme="minorHAnsi" w:hAnsi="Calibri" w:cs="Calibri" w:hint="default"/>
+      </w:rPr>
+    </w:lvl>
+    <w:lvl w:ilvl="1" w:tplc="04100003" w:tentative="1">
+      <w:start w:val="1"/>
+      <w:numFmt w:val="bullet"/>
+      <w:lvlText w:val="o"/>
+      <w:lvlJc w:val="left"/>
+      <w:pPr>
+        <w:ind w:left="1440" w:hanging="360"/>
+      </w:pPr>
+      <w:rPr>
+        <w:rFonts w:ascii="Courier New" w:hAnsi="Courier New" w:cs="Courier New" w:hint="default"/>
+      </w:rPr>
+    </w:lvl>
+    <w:lvl w:ilvl="2" w:tplc="04100005" w:tentative="1">
+      <w:start w:val="1"/>
+      <w:numFmt w:val="bullet"/>
+      <w:lvlText w:val=""/>
+      <w:lvlJc w:val="left"/>
+      <w:pPr>
+        <w:ind w:left="2160" w:hanging="360"/>
+      </w:pPr>
+      <w:rPr>
+        <w:rFonts w:ascii="Wingdings" w:hAnsi="Wingdings" w:hint="default"/>
+      </w:rPr>
+    </w:lvl>
+    <w:lvl w:ilvl="3" w:tplc="04100001" w:tentative="1">
+      <w:start w:val="1"/>
+      <w:numFmt w:val="bullet"/>
+      <w:lvlText w:val=""/>
+      <w:lvlJc w:val="left"/>
+      <w:pPr>
+        <w:ind w:left="2880" w:hanging="360"/>
+      </w:pPr>
+      <w:rPr>
+        <w:rFonts w:ascii="Symbol" w:hAnsi="Symbol" w:hint="default"/>
+      </w:rPr>
+    </w:lvl>
+    <w:lvl w:ilvl="4" w:tplc="04100003" w:tentative="1">
+      <w:start w:val="1"/>
+      <w:numFmt w:val="bullet"/>
+      <w:lvlText w:val="o"/>
+      <w:lvlJc w:val="left"/>
+      <w:pPr>
+        <w:ind w:left="3600" w:hanging="360"/>
+      </w:pPr>
+      <w:rPr>
+        <w:rFonts w:ascii="Courier New" w:hAnsi="Courier New" w:cs="Courier New" w:hint="default"/>
+      </w:rPr>
+    </w:lvl>
+    <w:lvl w:ilvl="5" w:tplc="04100005" w:tentative="1">
+      <w:start w:val="1"/>
+      <w:numFmt w:val="bullet"/>
+      <w:lvlText w:val=""/>
+      <w:lvlJc w:val="left"/>
+      <w:pPr>
+        <w:ind w:left="4320" w:hanging="360"/>
+      </w:pPr>
+      <w:rPr>
+        <w:rFonts w:ascii="Wingdings" w:hAnsi="Wingdings" w:hint="default"/>
+      </w:rPr>
+    </w:lvl>
+    <w:lvl w:ilvl="6" w:tplc="04100001" w:tentative="1">
+      <w:start w:val="1"/>
+      <w:numFmt w:val="bullet"/>
+      <w:lvlText w:val=""/>
+      <w:lvlJc w:val="left"/>
+      <w:pPr>
+        <w:ind w:left="5040" w:hanging="360"/>
+      </w:pPr>
+      <w:rPr>
+        <w:rFonts w:ascii="Symbol" w:hAnsi="Symbol" w:hint="default"/>
+      </w:rPr>
+    </w:lvl>
+    <w:lvl w:ilvl="7" w:tplc="04100003" w:tentative="1">
+      <w:start w:val="1"/>
+      <w:numFmt w:val="bullet"/>
+      <w:lvlText w:val="o"/>
+      <w:lvlJc w:val="left"/>
+      <w:pPr>
+        <w:ind w:left="5760" w:hanging="360"/>
+      </w:pPr>
+      <w:rPr>
+        <w:rFonts w:ascii="Courier New" w:hAnsi="Courier New" w:cs="Courier New" w:hint="default"/>
+      </w:rPr>
+    </w:lvl>
+    <w:lvl w:ilvl="8" w:tplc="04100005" w:tentative="1">
+      <w:start w:val="1"/>
+      <w:numFmt w:val="bullet"/>
+      <w:lvlText w:val=""/>
+      <w:lvlJc w:val="left"/>
+      <w:pPr>
+        <w:ind w:left="6480" w:hanging="360"/>
+      </w:pPr>
+      <w:rPr>
+        <w:rFonts w:ascii="Wingdings" w:hAnsi="Wingdings" w:hint="default"/>
+      </w:rPr>
+    </w:lvl>
+  </w:abstractNum>
+  <w:abstractNum w:abstractNumId="4" w15:restartNumberingAfterBreak="0">
+    <w:nsid w:val="129055C9"/>
+    <w:multiLevelType w:val="hybridMultilevel"/>
+    <w:tmpl w:val="8F80AEBA"/>
+    <w:lvl w:ilvl="0" w:tplc="404E7524">
+      <w:numFmt w:val="bullet"/>
+      <w:lvlText w:val="-"/>
+      <w:lvlJc w:val="left"/>
+      <w:pPr>
+        <w:ind w:left="720" w:hanging="360"/>
+      </w:pPr>
+      <w:rPr>
+        <w:rFonts w:ascii="Calibri" w:eastAsiaTheme="minorHAnsi" w:hAnsi="Calibri" w:cs="Calibri" w:hint="default"/>
+      </w:rPr>
+    </w:lvl>
+    <w:lvl w:ilvl="1" w:tplc="04100003" w:tentative="1">
+      <w:start w:val="1"/>
+      <w:numFmt w:val="bullet"/>
+      <w:lvlText w:val="o"/>
+      <w:lvlJc w:val="left"/>
+      <w:pPr>
+        <w:ind w:left="1440" w:hanging="360"/>
+      </w:pPr>
+      <w:rPr>
+        <w:rFonts w:ascii="Courier New" w:hAnsi="Courier New" w:cs="Courier New" w:hint="default"/>
+      </w:rPr>
+    </w:lvl>
+    <w:lvl w:ilvl="2" w:tplc="04100005" w:tentative="1">
+      <w:start w:val="1"/>
+      <w:numFmt w:val="bullet"/>
+      <w:lvlText w:val=""/>
+      <w:lvlJc w:val="left"/>
+      <w:pPr>
+        <w:ind w:left="2160" w:hanging="360"/>
+      </w:pPr>
+      <w:rPr>
+        <w:rFonts w:ascii="Wingdings" w:hAnsi="Wingdings" w:hint="default"/>
+      </w:rPr>
+    </w:lvl>
+    <w:lvl w:ilvl="3" w:tplc="04100001" w:tentative="1">
+      <w:start w:val="1"/>
+      <w:numFmt w:val="bullet"/>
+      <w:lvlText w:val=""/>
+      <w:lvlJc w:val="left"/>
+      <w:pPr>
+        <w:ind w:left="2880" w:hanging="360"/>
+      </w:pPr>
+      <w:rPr>
+        <w:rFonts w:ascii="Symbol" w:hAnsi="Symbol" w:hint="default"/>
+      </w:rPr>
+    </w:lvl>
+    <w:lvl w:ilvl="4" w:tplc="04100003" w:tentative="1">
+      <w:start w:val="1"/>
+      <w:numFmt w:val="bullet"/>
+      <w:lvlText w:val="o"/>
+      <w:lvlJc w:val="left"/>
+      <w:pPr>
+        <w:ind w:left="3600" w:hanging="360"/>
+      </w:pPr>
+      <w:rPr>
+        <w:rFonts w:ascii="Courier New" w:hAnsi="Courier New" w:cs="Courier New" w:hint="default"/>
+      </w:rPr>
+    </w:lvl>
+    <w:lvl w:ilvl="5" w:tplc="04100005" w:tentative="1">
+      <w:start w:val="1"/>
+      <w:numFmt w:val="bullet"/>
+      <w:lvlText w:val=""/>
+      <w:lvlJc w:val="left"/>
+      <w:pPr>
+        <w:ind w:left="4320" w:hanging="360"/>
+      </w:pPr>
+      <w:rPr>
+        <w:rFonts w:ascii="Wingdings" w:hAnsi="Wingdings" w:hint="default"/>
+      </w:rPr>
+    </w:lvl>
+    <w:lvl w:ilvl="6" w:tplc="04100001" w:tentative="1">
+      <w:start w:val="1"/>
+      <w:numFmt w:val="bullet"/>
+      <w:lvlText w:val=""/>
+      <w:lvlJc w:val="left"/>
+      <w:pPr>
+        <w:ind w:left="5040" w:hanging="360"/>
+      </w:pPr>
+      <w:rPr>
+        <w:rFonts w:ascii="Symbol" w:hAnsi="Symbol" w:hint="default"/>
+      </w:rPr>
+    </w:lvl>
+    <w:lvl w:ilvl="7" w:tplc="04100003" w:tentative="1">
+      <w:start w:val="1"/>
+      <w:numFmt w:val="bullet"/>
+      <w:lvlText w:val="o"/>
+      <w:lvlJc w:val="left"/>
+      <w:pPr>
+        <w:ind w:left="5760" w:hanging="360"/>
+      </w:pPr>
+      <w:rPr>
+        <w:rFonts w:ascii="Courier New" w:hAnsi="Courier New" w:cs="Courier New" w:hint="default"/>
+      </w:rPr>
+    </w:lvl>
+    <w:lvl w:ilvl="8" w:tplc="04100005" w:tentative="1">
+      <w:start w:val="1"/>
+      <w:numFmt w:val="bullet"/>
+      <w:lvlText w:val=""/>
+      <w:lvlJc w:val="left"/>
+      <w:pPr>
+        <w:ind w:left="6480" w:hanging="360"/>
+      </w:pPr>
+      <w:rPr>
+        <w:rFonts w:ascii="Wingdings" w:hAnsi="Wingdings" w:hint="default"/>
+      </w:rPr>
+    </w:lvl>
+  </w:abstractNum>
+  <w:abstractNum w:abstractNumId="5" w15:restartNumberingAfterBreak="0">
     <w:nsid w:val="12EA426F"/>
     <w:multiLevelType w:val="hybridMultilevel"/>
     <w:tmpl w:val="BC8CE916"/>
@@ -11448,7 +14544,7 @@
       </w:rPr>
     </w:lvl>
   </w:abstractNum>
-  <w:abstractNum w:abstractNumId="2" w15:restartNumberingAfterBreak="0">
+  <w:abstractNum w:abstractNumId="6" w15:restartNumberingAfterBreak="0">
     <w:nsid w:val="14E2438C"/>
     <w:multiLevelType w:val="hybridMultilevel"/>
     <w:tmpl w:val="1BE8EC24"/>
@@ -11537,7 +14633,7 @@
       </w:pPr>
     </w:lvl>
   </w:abstractNum>
-  <w:abstractNum w:abstractNumId="3" w15:restartNumberingAfterBreak="0">
+  <w:abstractNum w:abstractNumId="7" w15:restartNumberingAfterBreak="0">
     <w:nsid w:val="1B6536FA"/>
     <w:multiLevelType w:val="hybridMultilevel"/>
     <w:tmpl w:val="AB461B98"/>
@@ -11650,7 +14746,7 @@
       </w:rPr>
     </w:lvl>
   </w:abstractNum>
-  <w:abstractNum w:abstractNumId="4" w15:restartNumberingAfterBreak="0">
+  <w:abstractNum w:abstractNumId="8" w15:restartNumberingAfterBreak="0">
     <w:nsid w:val="2A3A2D3E"/>
     <w:multiLevelType w:val="hybridMultilevel"/>
     <w:tmpl w:val="CE342BFE"/>
@@ -11763,10 +14859,385 @@
       </w:rPr>
     </w:lvl>
   </w:abstractNum>
-  <w:abstractNum w:abstractNumId="5" w15:restartNumberingAfterBreak="0">
+  <w:abstractNum w:abstractNumId="9" w15:restartNumberingAfterBreak="0">
+    <w:nsid w:val="2B230E1B"/>
+    <w:multiLevelType w:val="hybridMultilevel"/>
+    <w:tmpl w:val="C37ACF7C"/>
+    <w:lvl w:ilvl="0" w:tplc="04100001">
+      <w:start w:val="1"/>
+      <w:numFmt w:val="bullet"/>
+      <w:lvlText w:val=""/>
+      <w:lvlJc w:val="left"/>
+      <w:pPr>
+        <w:ind w:left="720" w:hanging="360"/>
+      </w:pPr>
+      <w:rPr>
+        <w:rFonts w:ascii="Symbol" w:hAnsi="Symbol" w:hint="default"/>
+      </w:rPr>
+    </w:lvl>
+    <w:lvl w:ilvl="1" w:tplc="04100003" w:tentative="1">
+      <w:start w:val="1"/>
+      <w:numFmt w:val="bullet"/>
+      <w:lvlText w:val="o"/>
+      <w:lvlJc w:val="left"/>
+      <w:pPr>
+        <w:ind w:left="1440" w:hanging="360"/>
+      </w:pPr>
+      <w:rPr>
+        <w:rFonts w:ascii="Courier New" w:hAnsi="Courier New" w:cs="Courier New" w:hint="default"/>
+      </w:rPr>
+    </w:lvl>
+    <w:lvl w:ilvl="2" w:tplc="04100005" w:tentative="1">
+      <w:start w:val="1"/>
+      <w:numFmt w:val="bullet"/>
+      <w:lvlText w:val=""/>
+      <w:lvlJc w:val="left"/>
+      <w:pPr>
+        <w:ind w:left="2160" w:hanging="360"/>
+      </w:pPr>
+      <w:rPr>
+        <w:rFonts w:ascii="Wingdings" w:hAnsi="Wingdings" w:hint="default"/>
+      </w:rPr>
+    </w:lvl>
+    <w:lvl w:ilvl="3" w:tplc="04100001" w:tentative="1">
+      <w:start w:val="1"/>
+      <w:numFmt w:val="bullet"/>
+      <w:lvlText w:val=""/>
+      <w:lvlJc w:val="left"/>
+      <w:pPr>
+        <w:ind w:left="2880" w:hanging="360"/>
+      </w:pPr>
+      <w:rPr>
+        <w:rFonts w:ascii="Symbol" w:hAnsi="Symbol" w:hint="default"/>
+      </w:rPr>
+    </w:lvl>
+    <w:lvl w:ilvl="4" w:tplc="04100003" w:tentative="1">
+      <w:start w:val="1"/>
+      <w:numFmt w:val="bullet"/>
+      <w:lvlText w:val="o"/>
+      <w:lvlJc w:val="left"/>
+      <w:pPr>
+        <w:ind w:left="3600" w:hanging="360"/>
+      </w:pPr>
+      <w:rPr>
+        <w:rFonts w:ascii="Courier New" w:hAnsi="Courier New" w:cs="Courier New" w:hint="default"/>
+      </w:rPr>
+    </w:lvl>
+    <w:lvl w:ilvl="5" w:tplc="04100005" w:tentative="1">
+      <w:start w:val="1"/>
+      <w:numFmt w:val="bullet"/>
+      <w:lvlText w:val=""/>
+      <w:lvlJc w:val="left"/>
+      <w:pPr>
+        <w:ind w:left="4320" w:hanging="360"/>
+      </w:pPr>
+      <w:rPr>
+        <w:rFonts w:ascii="Wingdings" w:hAnsi="Wingdings" w:hint="default"/>
+      </w:rPr>
+    </w:lvl>
+    <w:lvl w:ilvl="6" w:tplc="04100001" w:tentative="1">
+      <w:start w:val="1"/>
+      <w:numFmt w:val="bullet"/>
+      <w:lvlText w:val=""/>
+      <w:lvlJc w:val="left"/>
+      <w:pPr>
+        <w:ind w:left="5040" w:hanging="360"/>
+      </w:pPr>
+      <w:rPr>
+        <w:rFonts w:ascii="Symbol" w:hAnsi="Symbol" w:hint="default"/>
+      </w:rPr>
+    </w:lvl>
+    <w:lvl w:ilvl="7" w:tplc="04100003" w:tentative="1">
+      <w:start w:val="1"/>
+      <w:numFmt w:val="bullet"/>
+      <w:lvlText w:val="o"/>
+      <w:lvlJc w:val="left"/>
+      <w:pPr>
+        <w:ind w:left="5760" w:hanging="360"/>
+      </w:pPr>
+      <w:rPr>
+        <w:rFonts w:ascii="Courier New" w:hAnsi="Courier New" w:cs="Courier New" w:hint="default"/>
+      </w:rPr>
+    </w:lvl>
+    <w:lvl w:ilvl="8" w:tplc="04100005" w:tentative="1">
+      <w:start w:val="1"/>
+      <w:numFmt w:val="bullet"/>
+      <w:lvlText w:val=""/>
+      <w:lvlJc w:val="left"/>
+      <w:pPr>
+        <w:ind w:left="6480" w:hanging="360"/>
+      </w:pPr>
+      <w:rPr>
+        <w:rFonts w:ascii="Wingdings" w:hAnsi="Wingdings" w:hint="default"/>
+      </w:rPr>
+    </w:lvl>
+  </w:abstractNum>
+  <w:abstractNum w:abstractNumId="10" w15:restartNumberingAfterBreak="0">
+    <w:nsid w:val="34456FD4"/>
+    <w:multiLevelType w:val="multilevel"/>
+    <w:tmpl w:val="DA02F854"/>
+    <w:lvl w:ilvl="0">
+      <w:start w:val="1"/>
+      <w:numFmt w:val="bullet"/>
+      <w:lvlText w:val=""/>
+      <w:lvlJc w:val="left"/>
+      <w:pPr>
+        <w:tabs>
+          <w:tab w:val="num" w:pos="720"/>
+        </w:tabs>
+        <w:ind w:left="720" w:hanging="360"/>
+      </w:pPr>
+      <w:rPr>
+        <w:rFonts w:ascii="Symbol" w:hAnsi="Symbol" w:hint="default"/>
+        <w:sz w:val="20"/>
+      </w:rPr>
+    </w:lvl>
+    <w:lvl w:ilvl="1" w:tentative="1">
+      <w:start w:val="1"/>
+      <w:numFmt w:val="bullet"/>
+      <w:lvlText w:val=""/>
+      <w:lvlJc w:val="left"/>
+      <w:pPr>
+        <w:tabs>
+          <w:tab w:val="num" w:pos="1440"/>
+        </w:tabs>
+        <w:ind w:left="1440" w:hanging="360"/>
+      </w:pPr>
+      <w:rPr>
+        <w:rFonts w:ascii="Symbol" w:hAnsi="Symbol" w:hint="default"/>
+        <w:sz w:val="20"/>
+      </w:rPr>
+    </w:lvl>
+    <w:lvl w:ilvl="2" w:tentative="1">
+      <w:start w:val="1"/>
+      <w:numFmt w:val="bullet"/>
+      <w:lvlText w:val=""/>
+      <w:lvlJc w:val="left"/>
+      <w:pPr>
+        <w:tabs>
+          <w:tab w:val="num" w:pos="2160"/>
+        </w:tabs>
+        <w:ind w:left="2160" w:hanging="360"/>
+      </w:pPr>
+      <w:rPr>
+        <w:rFonts w:ascii="Symbol" w:hAnsi="Symbol" w:hint="default"/>
+        <w:sz w:val="20"/>
+      </w:rPr>
+    </w:lvl>
+    <w:lvl w:ilvl="3" w:tentative="1">
+      <w:start w:val="1"/>
+      <w:numFmt w:val="bullet"/>
+      <w:lvlText w:val=""/>
+      <w:lvlJc w:val="left"/>
+      <w:pPr>
+        <w:tabs>
+          <w:tab w:val="num" w:pos="2880"/>
+        </w:tabs>
+        <w:ind w:left="2880" w:hanging="360"/>
+      </w:pPr>
+      <w:rPr>
+        <w:rFonts w:ascii="Symbol" w:hAnsi="Symbol" w:hint="default"/>
+        <w:sz w:val="20"/>
+      </w:rPr>
+    </w:lvl>
+    <w:lvl w:ilvl="4" w:tentative="1">
+      <w:start w:val="1"/>
+      <w:numFmt w:val="bullet"/>
+      <w:lvlText w:val=""/>
+      <w:lvlJc w:val="left"/>
+      <w:pPr>
+        <w:tabs>
+          <w:tab w:val="num" w:pos="3600"/>
+        </w:tabs>
+        <w:ind w:left="3600" w:hanging="360"/>
+      </w:pPr>
+      <w:rPr>
+        <w:rFonts w:ascii="Symbol" w:hAnsi="Symbol" w:hint="default"/>
+        <w:sz w:val="20"/>
+      </w:rPr>
+    </w:lvl>
+    <w:lvl w:ilvl="5" w:tentative="1">
+      <w:start w:val="1"/>
+      <w:numFmt w:val="bullet"/>
+      <w:lvlText w:val=""/>
+      <w:lvlJc w:val="left"/>
+      <w:pPr>
+        <w:tabs>
+          <w:tab w:val="num" w:pos="4320"/>
+        </w:tabs>
+        <w:ind w:left="4320" w:hanging="360"/>
+      </w:pPr>
+      <w:rPr>
+        <w:rFonts w:ascii="Symbol" w:hAnsi="Symbol" w:hint="default"/>
+        <w:sz w:val="20"/>
+      </w:rPr>
+    </w:lvl>
+    <w:lvl w:ilvl="6" w:tentative="1">
+      <w:start w:val="1"/>
+      <w:numFmt w:val="bullet"/>
+      <w:lvlText w:val=""/>
+      <w:lvlJc w:val="left"/>
+      <w:pPr>
+        <w:tabs>
+          <w:tab w:val="num" w:pos="5040"/>
+        </w:tabs>
+        <w:ind w:left="5040" w:hanging="360"/>
+      </w:pPr>
+      <w:rPr>
+        <w:rFonts w:ascii="Symbol" w:hAnsi="Symbol" w:hint="default"/>
+        <w:sz w:val="20"/>
+      </w:rPr>
+    </w:lvl>
+    <w:lvl w:ilvl="7" w:tentative="1">
+      <w:start w:val="1"/>
+      <w:numFmt w:val="bullet"/>
+      <w:lvlText w:val=""/>
+      <w:lvlJc w:val="left"/>
+      <w:pPr>
+        <w:tabs>
+          <w:tab w:val="num" w:pos="5760"/>
+        </w:tabs>
+        <w:ind w:left="5760" w:hanging="360"/>
+      </w:pPr>
+      <w:rPr>
+        <w:rFonts w:ascii="Symbol" w:hAnsi="Symbol" w:hint="default"/>
+        <w:sz w:val="20"/>
+      </w:rPr>
+    </w:lvl>
+    <w:lvl w:ilvl="8" w:tentative="1">
+      <w:start w:val="1"/>
+      <w:numFmt w:val="bullet"/>
+      <w:lvlText w:val=""/>
+      <w:lvlJc w:val="left"/>
+      <w:pPr>
+        <w:tabs>
+          <w:tab w:val="num" w:pos="6480"/>
+        </w:tabs>
+        <w:ind w:left="6480" w:hanging="360"/>
+      </w:pPr>
+      <w:rPr>
+        <w:rFonts w:ascii="Symbol" w:hAnsi="Symbol" w:hint="default"/>
+        <w:sz w:val="20"/>
+      </w:rPr>
+    </w:lvl>
+  </w:abstractNum>
+  <w:abstractNum w:abstractNumId="11" w15:restartNumberingAfterBreak="0">
+    <w:nsid w:val="3754622A"/>
+    <w:multiLevelType w:val="hybridMultilevel"/>
+    <w:tmpl w:val="73D2C338"/>
+    <w:lvl w:ilvl="0" w:tplc="04100001">
+      <w:start w:val="1"/>
+      <w:numFmt w:val="bullet"/>
+      <w:lvlText w:val=""/>
+      <w:lvlJc w:val="left"/>
+      <w:pPr>
+        <w:ind w:left="720" w:hanging="360"/>
+      </w:pPr>
+      <w:rPr>
+        <w:rFonts w:ascii="Symbol" w:hAnsi="Symbol" w:hint="default"/>
+      </w:rPr>
+    </w:lvl>
+    <w:lvl w:ilvl="1" w:tplc="04100003" w:tentative="1">
+      <w:start w:val="1"/>
+      <w:numFmt w:val="bullet"/>
+      <w:lvlText w:val="o"/>
+      <w:lvlJc w:val="left"/>
+      <w:pPr>
+        <w:ind w:left="1440" w:hanging="360"/>
+      </w:pPr>
+      <w:rPr>
+        <w:rFonts w:ascii="Courier New" w:hAnsi="Courier New" w:cs="Courier New" w:hint="default"/>
+      </w:rPr>
+    </w:lvl>
+    <w:lvl w:ilvl="2" w:tplc="04100005" w:tentative="1">
+      <w:start w:val="1"/>
+      <w:numFmt w:val="bullet"/>
+      <w:lvlText w:val=""/>
+      <w:lvlJc w:val="left"/>
+      <w:pPr>
+        <w:ind w:left="2160" w:hanging="360"/>
+      </w:pPr>
+      <w:rPr>
+        <w:rFonts w:ascii="Wingdings" w:hAnsi="Wingdings" w:hint="default"/>
+      </w:rPr>
+    </w:lvl>
+    <w:lvl w:ilvl="3" w:tplc="04100001" w:tentative="1">
+      <w:start w:val="1"/>
+      <w:numFmt w:val="bullet"/>
+      <w:lvlText w:val=""/>
+      <w:lvlJc w:val="left"/>
+      <w:pPr>
+        <w:ind w:left="2880" w:hanging="360"/>
+      </w:pPr>
+      <w:rPr>
+        <w:rFonts w:ascii="Symbol" w:hAnsi="Symbol" w:hint="default"/>
+      </w:rPr>
+    </w:lvl>
+    <w:lvl w:ilvl="4" w:tplc="04100003" w:tentative="1">
+      <w:start w:val="1"/>
+      <w:numFmt w:val="bullet"/>
+      <w:lvlText w:val="o"/>
+      <w:lvlJc w:val="left"/>
+      <w:pPr>
+        <w:ind w:left="3600" w:hanging="360"/>
+      </w:pPr>
+      <w:rPr>
+        <w:rFonts w:ascii="Courier New" w:hAnsi="Courier New" w:cs="Courier New" w:hint="default"/>
+      </w:rPr>
+    </w:lvl>
+    <w:lvl w:ilvl="5" w:tplc="04100005" w:tentative="1">
+      <w:start w:val="1"/>
+      <w:numFmt w:val="bullet"/>
+      <w:lvlText w:val=""/>
+      <w:lvlJc w:val="left"/>
+      <w:pPr>
+        <w:ind w:left="4320" w:hanging="360"/>
+      </w:pPr>
+      <w:rPr>
+        <w:rFonts w:ascii="Wingdings" w:hAnsi="Wingdings" w:hint="default"/>
+      </w:rPr>
+    </w:lvl>
+    <w:lvl w:ilvl="6" w:tplc="04100001" w:tentative="1">
+      <w:start w:val="1"/>
+      <w:numFmt w:val="bullet"/>
+      <w:lvlText w:val=""/>
+      <w:lvlJc w:val="left"/>
+      <w:pPr>
+        <w:ind w:left="5040" w:hanging="360"/>
+      </w:pPr>
+      <w:rPr>
+        <w:rFonts w:ascii="Symbol" w:hAnsi="Symbol" w:hint="default"/>
+      </w:rPr>
+    </w:lvl>
+    <w:lvl w:ilvl="7" w:tplc="04100003" w:tentative="1">
+      <w:start w:val="1"/>
+      <w:numFmt w:val="bullet"/>
+      <w:lvlText w:val="o"/>
+      <w:lvlJc w:val="left"/>
+      <w:pPr>
+        <w:ind w:left="5760" w:hanging="360"/>
+      </w:pPr>
+      <w:rPr>
+        <w:rFonts w:ascii="Courier New" w:hAnsi="Courier New" w:cs="Courier New" w:hint="default"/>
+      </w:rPr>
+    </w:lvl>
+    <w:lvl w:ilvl="8" w:tplc="04100005" w:tentative="1">
+      <w:start w:val="1"/>
+      <w:numFmt w:val="bullet"/>
+      <w:lvlText w:val=""/>
+      <w:lvlJc w:val="left"/>
+      <w:pPr>
+        <w:ind w:left="6480" w:hanging="360"/>
+      </w:pPr>
+      <w:rPr>
+        <w:rFonts w:ascii="Wingdings" w:hAnsi="Wingdings" w:hint="default"/>
+      </w:rPr>
+    </w:lvl>
+  </w:abstractNum>
+  <w:abstractNum w:abstractNumId="12" w15:restartNumberingAfterBreak="0">
     <w:nsid w:val="3C7473C5"/>
     <w:multiLevelType w:val="hybridMultilevel"/>
-    <w:tmpl w:val="652805CE"/>
+    <w:tmpl w:val="2BE4466C"/>
     <w:lvl w:ilvl="0" w:tplc="404E7524">
       <w:numFmt w:val="bullet"/>
       <w:lvlText w:val="-"/>
@@ -11875,7 +15346,7 @@
       </w:rPr>
     </w:lvl>
   </w:abstractNum>
-  <w:abstractNum w:abstractNumId="6" w15:restartNumberingAfterBreak="0">
+  <w:abstractNum w:abstractNumId="13" w15:restartNumberingAfterBreak="0">
     <w:nsid w:val="443B4F00"/>
     <w:multiLevelType w:val="hybridMultilevel"/>
     <w:tmpl w:val="EA7C3C78"/>
@@ -11988,7 +15459,343 @@
       </w:rPr>
     </w:lvl>
   </w:abstractNum>
-  <w:abstractNum w:abstractNumId="7" w15:restartNumberingAfterBreak="0">
+  <w:abstractNum w:abstractNumId="14" w15:restartNumberingAfterBreak="0">
+    <w:nsid w:val="443B5257"/>
+    <w:multiLevelType w:val="hybridMultilevel"/>
+    <w:tmpl w:val="3372E996"/>
+    <w:lvl w:ilvl="0" w:tplc="404E7524">
+      <w:numFmt w:val="bullet"/>
+      <w:lvlText w:val="-"/>
+      <w:lvlJc w:val="left"/>
+      <w:pPr>
+        <w:ind w:left="720" w:hanging="360"/>
+      </w:pPr>
+      <w:rPr>
+        <w:rFonts w:ascii="Calibri" w:eastAsiaTheme="minorHAnsi" w:hAnsi="Calibri" w:cs="Calibri" w:hint="default"/>
+      </w:rPr>
+    </w:lvl>
+    <w:lvl w:ilvl="1" w:tplc="04100003" w:tentative="1">
+      <w:start w:val="1"/>
+      <w:numFmt w:val="bullet"/>
+      <w:lvlText w:val="o"/>
+      <w:lvlJc w:val="left"/>
+      <w:pPr>
+        <w:ind w:left="1440" w:hanging="360"/>
+      </w:pPr>
+      <w:rPr>
+        <w:rFonts w:ascii="Courier New" w:hAnsi="Courier New" w:cs="Courier New" w:hint="default"/>
+      </w:rPr>
+    </w:lvl>
+    <w:lvl w:ilvl="2" w:tplc="04100005" w:tentative="1">
+      <w:start w:val="1"/>
+      <w:numFmt w:val="bullet"/>
+      <w:lvlText w:val=""/>
+      <w:lvlJc w:val="left"/>
+      <w:pPr>
+        <w:ind w:left="2160" w:hanging="360"/>
+      </w:pPr>
+      <w:rPr>
+        <w:rFonts w:ascii="Wingdings" w:hAnsi="Wingdings" w:hint="default"/>
+      </w:rPr>
+    </w:lvl>
+    <w:lvl w:ilvl="3" w:tplc="04100001" w:tentative="1">
+      <w:start w:val="1"/>
+      <w:numFmt w:val="bullet"/>
+      <w:lvlText w:val=""/>
+      <w:lvlJc w:val="left"/>
+      <w:pPr>
+        <w:ind w:left="2880" w:hanging="360"/>
+      </w:pPr>
+      <w:rPr>
+        <w:rFonts w:ascii="Symbol" w:hAnsi="Symbol" w:hint="default"/>
+      </w:rPr>
+    </w:lvl>
+    <w:lvl w:ilvl="4" w:tplc="04100003" w:tentative="1">
+      <w:start w:val="1"/>
+      <w:numFmt w:val="bullet"/>
+      <w:lvlText w:val="o"/>
+      <w:lvlJc w:val="left"/>
+      <w:pPr>
+        <w:ind w:left="3600" w:hanging="360"/>
+      </w:pPr>
+      <w:rPr>
+        <w:rFonts w:ascii="Courier New" w:hAnsi="Courier New" w:cs="Courier New" w:hint="default"/>
+      </w:rPr>
+    </w:lvl>
+    <w:lvl w:ilvl="5" w:tplc="04100005" w:tentative="1">
+      <w:start w:val="1"/>
+      <w:numFmt w:val="bullet"/>
+      <w:lvlText w:val=""/>
+      <w:lvlJc w:val="left"/>
+      <w:pPr>
+        <w:ind w:left="4320" w:hanging="360"/>
+      </w:pPr>
+      <w:rPr>
+        <w:rFonts w:ascii="Wingdings" w:hAnsi="Wingdings" w:hint="default"/>
+      </w:rPr>
+    </w:lvl>
+    <w:lvl w:ilvl="6" w:tplc="04100001" w:tentative="1">
+      <w:start w:val="1"/>
+      <w:numFmt w:val="bullet"/>
+      <w:lvlText w:val=""/>
+      <w:lvlJc w:val="left"/>
+      <w:pPr>
+        <w:ind w:left="5040" w:hanging="360"/>
+      </w:pPr>
+      <w:rPr>
+        <w:rFonts w:ascii="Symbol" w:hAnsi="Symbol" w:hint="default"/>
+      </w:rPr>
+    </w:lvl>
+    <w:lvl w:ilvl="7" w:tplc="04100003" w:tentative="1">
+      <w:start w:val="1"/>
+      <w:numFmt w:val="bullet"/>
+      <w:lvlText w:val="o"/>
+      <w:lvlJc w:val="left"/>
+      <w:pPr>
+        <w:ind w:left="5760" w:hanging="360"/>
+      </w:pPr>
+      <w:rPr>
+        <w:rFonts w:ascii="Courier New" w:hAnsi="Courier New" w:cs="Courier New" w:hint="default"/>
+      </w:rPr>
+    </w:lvl>
+    <w:lvl w:ilvl="8" w:tplc="04100005" w:tentative="1">
+      <w:start w:val="1"/>
+      <w:numFmt w:val="bullet"/>
+      <w:lvlText w:val=""/>
+      <w:lvlJc w:val="left"/>
+      <w:pPr>
+        <w:ind w:left="6480" w:hanging="360"/>
+      </w:pPr>
+      <w:rPr>
+        <w:rFonts w:ascii="Wingdings" w:hAnsi="Wingdings" w:hint="default"/>
+      </w:rPr>
+    </w:lvl>
+  </w:abstractNum>
+  <w:abstractNum w:abstractNumId="15" w15:restartNumberingAfterBreak="0">
+    <w:nsid w:val="49FA2DB4"/>
+    <w:multiLevelType w:val="hybridMultilevel"/>
+    <w:tmpl w:val="12A8F9D4"/>
+    <w:lvl w:ilvl="0" w:tplc="404E7524">
+      <w:numFmt w:val="bullet"/>
+      <w:lvlText w:val="-"/>
+      <w:lvlJc w:val="left"/>
+      <w:pPr>
+        <w:ind w:left="720" w:hanging="360"/>
+      </w:pPr>
+      <w:rPr>
+        <w:rFonts w:ascii="Calibri" w:eastAsiaTheme="minorHAnsi" w:hAnsi="Calibri" w:cs="Calibri" w:hint="default"/>
+      </w:rPr>
+    </w:lvl>
+    <w:lvl w:ilvl="1" w:tplc="04100003" w:tentative="1">
+      <w:start w:val="1"/>
+      <w:numFmt w:val="bullet"/>
+      <w:lvlText w:val="o"/>
+      <w:lvlJc w:val="left"/>
+      <w:pPr>
+        <w:ind w:left="1440" w:hanging="360"/>
+      </w:pPr>
+      <w:rPr>
+        <w:rFonts w:ascii="Courier New" w:hAnsi="Courier New" w:cs="Courier New" w:hint="default"/>
+      </w:rPr>
+    </w:lvl>
+    <w:lvl w:ilvl="2" w:tplc="04100005" w:tentative="1">
+      <w:start w:val="1"/>
+      <w:numFmt w:val="bullet"/>
+      <w:lvlText w:val=""/>
+      <w:lvlJc w:val="left"/>
+      <w:pPr>
+        <w:ind w:left="2160" w:hanging="360"/>
+      </w:pPr>
+      <w:rPr>
+        <w:rFonts w:ascii="Wingdings" w:hAnsi="Wingdings" w:hint="default"/>
+      </w:rPr>
+    </w:lvl>
+    <w:lvl w:ilvl="3" w:tplc="04100001" w:tentative="1">
+      <w:start w:val="1"/>
+      <w:numFmt w:val="bullet"/>
+      <w:lvlText w:val=""/>
+      <w:lvlJc w:val="left"/>
+      <w:pPr>
+        <w:ind w:left="2880" w:hanging="360"/>
+      </w:pPr>
+      <w:rPr>
+        <w:rFonts w:ascii="Symbol" w:hAnsi="Symbol" w:hint="default"/>
+      </w:rPr>
+    </w:lvl>
+    <w:lvl w:ilvl="4" w:tplc="04100003" w:tentative="1">
+      <w:start w:val="1"/>
+      <w:numFmt w:val="bullet"/>
+      <w:lvlText w:val="o"/>
+      <w:lvlJc w:val="left"/>
+      <w:pPr>
+        <w:ind w:left="3600" w:hanging="360"/>
+      </w:pPr>
+      <w:rPr>
+        <w:rFonts w:ascii="Courier New" w:hAnsi="Courier New" w:cs="Courier New" w:hint="default"/>
+      </w:rPr>
+    </w:lvl>
+    <w:lvl w:ilvl="5" w:tplc="04100005" w:tentative="1">
+      <w:start w:val="1"/>
+      <w:numFmt w:val="bullet"/>
+      <w:lvlText w:val=""/>
+      <w:lvlJc w:val="left"/>
+      <w:pPr>
+        <w:ind w:left="4320" w:hanging="360"/>
+      </w:pPr>
+      <w:rPr>
+        <w:rFonts w:ascii="Wingdings" w:hAnsi="Wingdings" w:hint="default"/>
+      </w:rPr>
+    </w:lvl>
+    <w:lvl w:ilvl="6" w:tplc="04100001" w:tentative="1">
+      <w:start w:val="1"/>
+      <w:numFmt w:val="bullet"/>
+      <w:lvlText w:val=""/>
+      <w:lvlJc w:val="left"/>
+      <w:pPr>
+        <w:ind w:left="5040" w:hanging="360"/>
+      </w:pPr>
+      <w:rPr>
+        <w:rFonts w:ascii="Symbol" w:hAnsi="Symbol" w:hint="default"/>
+      </w:rPr>
+    </w:lvl>
+    <w:lvl w:ilvl="7" w:tplc="04100003" w:tentative="1">
+      <w:start w:val="1"/>
+      <w:numFmt w:val="bullet"/>
+      <w:lvlText w:val="o"/>
+      <w:lvlJc w:val="left"/>
+      <w:pPr>
+        <w:ind w:left="5760" w:hanging="360"/>
+      </w:pPr>
+      <w:rPr>
+        <w:rFonts w:ascii="Courier New" w:hAnsi="Courier New" w:cs="Courier New" w:hint="default"/>
+      </w:rPr>
+    </w:lvl>
+    <w:lvl w:ilvl="8" w:tplc="04100005" w:tentative="1">
+      <w:start w:val="1"/>
+      <w:numFmt w:val="bullet"/>
+      <w:lvlText w:val=""/>
+      <w:lvlJc w:val="left"/>
+      <w:pPr>
+        <w:ind w:left="6480" w:hanging="360"/>
+      </w:pPr>
+      <w:rPr>
+        <w:rFonts w:ascii="Wingdings" w:hAnsi="Wingdings" w:hint="default"/>
+      </w:rPr>
+    </w:lvl>
+  </w:abstractNum>
+  <w:abstractNum w:abstractNumId="16" w15:restartNumberingAfterBreak="0">
+    <w:nsid w:val="4A026D97"/>
+    <w:multiLevelType w:val="hybridMultilevel"/>
+    <w:tmpl w:val="26C00390"/>
+    <w:lvl w:ilvl="0" w:tplc="404E7524">
+      <w:numFmt w:val="bullet"/>
+      <w:lvlText w:val="-"/>
+      <w:lvlJc w:val="left"/>
+      <w:pPr>
+        <w:ind w:left="720" w:hanging="360"/>
+      </w:pPr>
+      <w:rPr>
+        <w:rFonts w:ascii="Calibri" w:eastAsiaTheme="minorHAnsi" w:hAnsi="Calibri" w:cs="Calibri" w:hint="default"/>
+      </w:rPr>
+    </w:lvl>
+    <w:lvl w:ilvl="1" w:tplc="04100003" w:tentative="1">
+      <w:start w:val="1"/>
+      <w:numFmt w:val="bullet"/>
+      <w:lvlText w:val="o"/>
+      <w:lvlJc w:val="left"/>
+      <w:pPr>
+        <w:ind w:left="1440" w:hanging="360"/>
+      </w:pPr>
+      <w:rPr>
+        <w:rFonts w:ascii="Courier New" w:hAnsi="Courier New" w:cs="Courier New" w:hint="default"/>
+      </w:rPr>
+    </w:lvl>
+    <w:lvl w:ilvl="2" w:tplc="04100005" w:tentative="1">
+      <w:start w:val="1"/>
+      <w:numFmt w:val="bullet"/>
+      <w:lvlText w:val=""/>
+      <w:lvlJc w:val="left"/>
+      <w:pPr>
+        <w:ind w:left="2160" w:hanging="360"/>
+      </w:pPr>
+      <w:rPr>
+        <w:rFonts w:ascii="Wingdings" w:hAnsi="Wingdings" w:hint="default"/>
+      </w:rPr>
+    </w:lvl>
+    <w:lvl w:ilvl="3" w:tplc="04100001" w:tentative="1">
+      <w:start w:val="1"/>
+      <w:numFmt w:val="bullet"/>
+      <w:lvlText w:val=""/>
+      <w:lvlJc w:val="left"/>
+      <w:pPr>
+        <w:ind w:left="2880" w:hanging="360"/>
+      </w:pPr>
+      <w:rPr>
+        <w:rFonts w:ascii="Symbol" w:hAnsi="Symbol" w:hint="default"/>
+      </w:rPr>
+    </w:lvl>
+    <w:lvl w:ilvl="4" w:tplc="04100003" w:tentative="1">
+      <w:start w:val="1"/>
+      <w:numFmt w:val="bullet"/>
+      <w:lvlText w:val="o"/>
+      <w:lvlJc w:val="left"/>
+      <w:pPr>
+        <w:ind w:left="3600" w:hanging="360"/>
+      </w:pPr>
+      <w:rPr>
+        <w:rFonts w:ascii="Courier New" w:hAnsi="Courier New" w:cs="Courier New" w:hint="default"/>
+      </w:rPr>
+    </w:lvl>
+    <w:lvl w:ilvl="5" w:tplc="04100005" w:tentative="1">
+      <w:start w:val="1"/>
+      <w:numFmt w:val="bullet"/>
+      <w:lvlText w:val=""/>
+      <w:lvlJc w:val="left"/>
+      <w:pPr>
+        <w:ind w:left="4320" w:hanging="360"/>
+      </w:pPr>
+      <w:rPr>
+        <w:rFonts w:ascii="Wingdings" w:hAnsi="Wingdings" w:hint="default"/>
+      </w:rPr>
+    </w:lvl>
+    <w:lvl w:ilvl="6" w:tplc="04100001" w:tentative="1">
+      <w:start w:val="1"/>
+      <w:numFmt w:val="bullet"/>
+      <w:lvlText w:val=""/>
+      <w:lvlJc w:val="left"/>
+      <w:pPr>
+        <w:ind w:left="5040" w:hanging="360"/>
+      </w:pPr>
+      <w:rPr>
+        <w:rFonts w:ascii="Symbol" w:hAnsi="Symbol" w:hint="default"/>
+      </w:rPr>
+    </w:lvl>
+    <w:lvl w:ilvl="7" w:tplc="04100003" w:tentative="1">
+      <w:start w:val="1"/>
+      <w:numFmt w:val="bullet"/>
+      <w:lvlText w:val="o"/>
+      <w:lvlJc w:val="left"/>
+      <w:pPr>
+        <w:ind w:left="5760" w:hanging="360"/>
+      </w:pPr>
+      <w:rPr>
+        <w:rFonts w:ascii="Courier New" w:hAnsi="Courier New" w:cs="Courier New" w:hint="default"/>
+      </w:rPr>
+    </w:lvl>
+    <w:lvl w:ilvl="8" w:tplc="04100005" w:tentative="1">
+      <w:start w:val="1"/>
+      <w:numFmt w:val="bullet"/>
+      <w:lvlText w:val=""/>
+      <w:lvlJc w:val="left"/>
+      <w:pPr>
+        <w:ind w:left="6480" w:hanging="360"/>
+      </w:pPr>
+      <w:rPr>
+        <w:rFonts w:ascii="Wingdings" w:hAnsi="Wingdings" w:hint="default"/>
+      </w:rPr>
+    </w:lvl>
+  </w:abstractNum>
+  <w:abstractNum w:abstractNumId="17" w15:restartNumberingAfterBreak="0">
     <w:nsid w:val="4B820E66"/>
     <w:multiLevelType w:val="hybridMultilevel"/>
     <w:tmpl w:val="DE026D3C"/>
@@ -12077,7 +15884,119 @@
       </w:pPr>
     </w:lvl>
   </w:abstractNum>
-  <w:abstractNum w:abstractNumId="8" w15:restartNumberingAfterBreak="0">
+  <w:abstractNum w:abstractNumId="18" w15:restartNumberingAfterBreak="0">
+    <w:nsid w:val="5726193B"/>
+    <w:multiLevelType w:val="hybridMultilevel"/>
+    <w:tmpl w:val="1F06AF82"/>
+    <w:lvl w:ilvl="0" w:tplc="404E7524">
+      <w:numFmt w:val="bullet"/>
+      <w:lvlText w:val="-"/>
+      <w:lvlJc w:val="left"/>
+      <w:pPr>
+        <w:ind w:left="720" w:hanging="360"/>
+      </w:pPr>
+      <w:rPr>
+        <w:rFonts w:ascii="Calibri" w:eastAsiaTheme="minorHAnsi" w:hAnsi="Calibri" w:cs="Calibri" w:hint="default"/>
+      </w:rPr>
+    </w:lvl>
+    <w:lvl w:ilvl="1" w:tplc="04100003" w:tentative="1">
+      <w:start w:val="1"/>
+      <w:numFmt w:val="bullet"/>
+      <w:lvlText w:val="o"/>
+      <w:lvlJc w:val="left"/>
+      <w:pPr>
+        <w:ind w:left="1440" w:hanging="360"/>
+      </w:pPr>
+      <w:rPr>
+        <w:rFonts w:ascii="Courier New" w:hAnsi="Courier New" w:cs="Courier New" w:hint="default"/>
+      </w:rPr>
+    </w:lvl>
+    <w:lvl w:ilvl="2" w:tplc="04100005" w:tentative="1">
+      <w:start w:val="1"/>
+      <w:numFmt w:val="bullet"/>
+      <w:lvlText w:val=""/>
+      <w:lvlJc w:val="left"/>
+      <w:pPr>
+        <w:ind w:left="2160" w:hanging="360"/>
+      </w:pPr>
+      <w:rPr>
+        <w:rFonts w:ascii="Wingdings" w:hAnsi="Wingdings" w:hint="default"/>
+      </w:rPr>
+    </w:lvl>
+    <w:lvl w:ilvl="3" w:tplc="04100001" w:tentative="1">
+      <w:start w:val="1"/>
+      <w:numFmt w:val="bullet"/>
+      <w:lvlText w:val=""/>
+      <w:lvlJc w:val="left"/>
+      <w:pPr>
+        <w:ind w:left="2880" w:hanging="360"/>
+      </w:pPr>
+      <w:rPr>
+        <w:rFonts w:ascii="Symbol" w:hAnsi="Symbol" w:hint="default"/>
+      </w:rPr>
+    </w:lvl>
+    <w:lvl w:ilvl="4" w:tplc="04100003" w:tentative="1">
+      <w:start w:val="1"/>
+      <w:numFmt w:val="bullet"/>
+      <w:lvlText w:val="o"/>
+      <w:lvlJc w:val="left"/>
+      <w:pPr>
+        <w:ind w:left="3600" w:hanging="360"/>
+      </w:pPr>
+      <w:rPr>
+        <w:rFonts w:ascii="Courier New" w:hAnsi="Courier New" w:cs="Courier New" w:hint="default"/>
+      </w:rPr>
+    </w:lvl>
+    <w:lvl w:ilvl="5" w:tplc="04100005" w:tentative="1">
+      <w:start w:val="1"/>
+      <w:numFmt w:val="bullet"/>
+      <w:lvlText w:val=""/>
+      <w:lvlJc w:val="left"/>
+      <w:pPr>
+        <w:ind w:left="4320" w:hanging="360"/>
+      </w:pPr>
+      <w:rPr>
+        <w:rFonts w:ascii="Wingdings" w:hAnsi="Wingdings" w:hint="default"/>
+      </w:rPr>
+    </w:lvl>
+    <w:lvl w:ilvl="6" w:tplc="04100001" w:tentative="1">
+      <w:start w:val="1"/>
+      <w:numFmt w:val="bullet"/>
+      <w:lvlText w:val=""/>
+      <w:lvlJc w:val="left"/>
+      <w:pPr>
+        <w:ind w:left="5040" w:hanging="360"/>
+      </w:pPr>
+      <w:rPr>
+        <w:rFonts w:ascii="Symbol" w:hAnsi="Symbol" w:hint="default"/>
+      </w:rPr>
+    </w:lvl>
+    <w:lvl w:ilvl="7" w:tplc="04100003" w:tentative="1">
+      <w:start w:val="1"/>
+      <w:numFmt w:val="bullet"/>
+      <w:lvlText w:val="o"/>
+      <w:lvlJc w:val="left"/>
+      <w:pPr>
+        <w:ind w:left="5760" w:hanging="360"/>
+      </w:pPr>
+      <w:rPr>
+        <w:rFonts w:ascii="Courier New" w:hAnsi="Courier New" w:cs="Courier New" w:hint="default"/>
+      </w:rPr>
+    </w:lvl>
+    <w:lvl w:ilvl="8" w:tplc="04100005" w:tentative="1">
+      <w:start w:val="1"/>
+      <w:numFmt w:val="bullet"/>
+      <w:lvlText w:val=""/>
+      <w:lvlJc w:val="left"/>
+      <w:pPr>
+        <w:ind w:left="6480" w:hanging="360"/>
+      </w:pPr>
+      <w:rPr>
+        <w:rFonts w:ascii="Wingdings" w:hAnsi="Wingdings" w:hint="default"/>
+      </w:rPr>
+    </w:lvl>
+  </w:abstractNum>
+  <w:abstractNum w:abstractNumId="19" w15:restartNumberingAfterBreak="0">
     <w:nsid w:val="66C3231D"/>
     <w:multiLevelType w:val="multilevel"/>
     <w:tmpl w:val="AEFC7E2C"/>
@@ -12226,7 +16145,119 @@
       </w:rPr>
     </w:lvl>
   </w:abstractNum>
-  <w:abstractNum w:abstractNumId="9" w15:restartNumberingAfterBreak="0">
+  <w:abstractNum w:abstractNumId="20" w15:restartNumberingAfterBreak="0">
+    <w:nsid w:val="693157E8"/>
+    <w:multiLevelType w:val="hybridMultilevel"/>
+    <w:tmpl w:val="67546A6A"/>
+    <w:lvl w:ilvl="0" w:tplc="404E7524">
+      <w:numFmt w:val="bullet"/>
+      <w:lvlText w:val="-"/>
+      <w:lvlJc w:val="left"/>
+      <w:pPr>
+        <w:ind w:left="720" w:hanging="360"/>
+      </w:pPr>
+      <w:rPr>
+        <w:rFonts w:ascii="Calibri" w:eastAsiaTheme="minorHAnsi" w:hAnsi="Calibri" w:cs="Calibri" w:hint="default"/>
+      </w:rPr>
+    </w:lvl>
+    <w:lvl w:ilvl="1" w:tplc="04100003" w:tentative="1">
+      <w:start w:val="1"/>
+      <w:numFmt w:val="bullet"/>
+      <w:lvlText w:val="o"/>
+      <w:lvlJc w:val="left"/>
+      <w:pPr>
+        <w:ind w:left="1440" w:hanging="360"/>
+      </w:pPr>
+      <w:rPr>
+        <w:rFonts w:ascii="Courier New" w:hAnsi="Courier New" w:cs="Courier New" w:hint="default"/>
+      </w:rPr>
+    </w:lvl>
+    <w:lvl w:ilvl="2" w:tplc="04100005" w:tentative="1">
+      <w:start w:val="1"/>
+      <w:numFmt w:val="bullet"/>
+      <w:lvlText w:val=""/>
+      <w:lvlJc w:val="left"/>
+      <w:pPr>
+        <w:ind w:left="2160" w:hanging="360"/>
+      </w:pPr>
+      <w:rPr>
+        <w:rFonts w:ascii="Wingdings" w:hAnsi="Wingdings" w:hint="default"/>
+      </w:rPr>
+    </w:lvl>
+    <w:lvl w:ilvl="3" w:tplc="04100001" w:tentative="1">
+      <w:start w:val="1"/>
+      <w:numFmt w:val="bullet"/>
+      <w:lvlText w:val=""/>
+      <w:lvlJc w:val="left"/>
+      <w:pPr>
+        <w:ind w:left="2880" w:hanging="360"/>
+      </w:pPr>
+      <w:rPr>
+        <w:rFonts w:ascii="Symbol" w:hAnsi="Symbol" w:hint="default"/>
+      </w:rPr>
+    </w:lvl>
+    <w:lvl w:ilvl="4" w:tplc="04100003" w:tentative="1">
+      <w:start w:val="1"/>
+      <w:numFmt w:val="bullet"/>
+      <w:lvlText w:val="o"/>
+      <w:lvlJc w:val="left"/>
+      <w:pPr>
+        <w:ind w:left="3600" w:hanging="360"/>
+      </w:pPr>
+      <w:rPr>
+        <w:rFonts w:ascii="Courier New" w:hAnsi="Courier New" w:cs="Courier New" w:hint="default"/>
+      </w:rPr>
+    </w:lvl>
+    <w:lvl w:ilvl="5" w:tplc="04100005" w:tentative="1">
+      <w:start w:val="1"/>
+      <w:numFmt w:val="bullet"/>
+      <w:lvlText w:val=""/>
+      <w:lvlJc w:val="left"/>
+      <w:pPr>
+        <w:ind w:left="4320" w:hanging="360"/>
+      </w:pPr>
+      <w:rPr>
+        <w:rFonts w:ascii="Wingdings" w:hAnsi="Wingdings" w:hint="default"/>
+      </w:rPr>
+    </w:lvl>
+    <w:lvl w:ilvl="6" w:tplc="04100001" w:tentative="1">
+      <w:start w:val="1"/>
+      <w:numFmt w:val="bullet"/>
+      <w:lvlText w:val=""/>
+      <w:lvlJc w:val="left"/>
+      <w:pPr>
+        <w:ind w:left="5040" w:hanging="360"/>
+      </w:pPr>
+      <w:rPr>
+        <w:rFonts w:ascii="Symbol" w:hAnsi="Symbol" w:hint="default"/>
+      </w:rPr>
+    </w:lvl>
+    <w:lvl w:ilvl="7" w:tplc="04100003" w:tentative="1">
+      <w:start w:val="1"/>
+      <w:numFmt w:val="bullet"/>
+      <w:lvlText w:val="o"/>
+      <w:lvlJc w:val="left"/>
+      <w:pPr>
+        <w:ind w:left="5760" w:hanging="360"/>
+      </w:pPr>
+      <w:rPr>
+        <w:rFonts w:ascii="Courier New" w:hAnsi="Courier New" w:cs="Courier New" w:hint="default"/>
+      </w:rPr>
+    </w:lvl>
+    <w:lvl w:ilvl="8" w:tplc="04100005" w:tentative="1">
+      <w:start w:val="1"/>
+      <w:numFmt w:val="bullet"/>
+      <w:lvlText w:val=""/>
+      <w:lvlJc w:val="left"/>
+      <w:pPr>
+        <w:ind w:left="6480" w:hanging="360"/>
+      </w:pPr>
+      <w:rPr>
+        <w:rFonts w:ascii="Wingdings" w:hAnsi="Wingdings" w:hint="default"/>
+      </w:rPr>
+    </w:lvl>
+  </w:abstractNum>
+  <w:abstractNum w:abstractNumId="21" w15:restartNumberingAfterBreak="0">
     <w:nsid w:val="6D470861"/>
     <w:multiLevelType w:val="multilevel"/>
     <w:tmpl w:val="2E96BA4A"/>
@@ -12343,35 +16374,301 @@
       </w:pPr>
     </w:lvl>
   </w:abstractNum>
+  <w:abstractNum w:abstractNumId="22" w15:restartNumberingAfterBreak="0">
+    <w:nsid w:val="7D2C4FC6"/>
+    <w:multiLevelType w:val="hybridMultilevel"/>
+    <w:tmpl w:val="3D7C095C"/>
+    <w:lvl w:ilvl="0" w:tplc="404E7524">
+      <w:numFmt w:val="bullet"/>
+      <w:lvlText w:val="-"/>
+      <w:lvlJc w:val="left"/>
+      <w:pPr>
+        <w:ind w:left="720" w:hanging="360"/>
+      </w:pPr>
+      <w:rPr>
+        <w:rFonts w:ascii="Calibri" w:eastAsiaTheme="minorHAnsi" w:hAnsi="Calibri" w:cs="Calibri" w:hint="default"/>
+      </w:rPr>
+    </w:lvl>
+    <w:lvl w:ilvl="1" w:tplc="04100003" w:tentative="1">
+      <w:start w:val="1"/>
+      <w:numFmt w:val="bullet"/>
+      <w:lvlText w:val="o"/>
+      <w:lvlJc w:val="left"/>
+      <w:pPr>
+        <w:ind w:left="1440" w:hanging="360"/>
+      </w:pPr>
+      <w:rPr>
+        <w:rFonts w:ascii="Courier New" w:hAnsi="Courier New" w:cs="Courier New" w:hint="default"/>
+      </w:rPr>
+    </w:lvl>
+    <w:lvl w:ilvl="2" w:tplc="04100005" w:tentative="1">
+      <w:start w:val="1"/>
+      <w:numFmt w:val="bullet"/>
+      <w:lvlText w:val=""/>
+      <w:lvlJc w:val="left"/>
+      <w:pPr>
+        <w:ind w:left="2160" w:hanging="360"/>
+      </w:pPr>
+      <w:rPr>
+        <w:rFonts w:ascii="Wingdings" w:hAnsi="Wingdings" w:hint="default"/>
+      </w:rPr>
+    </w:lvl>
+    <w:lvl w:ilvl="3" w:tplc="04100001" w:tentative="1">
+      <w:start w:val="1"/>
+      <w:numFmt w:val="bullet"/>
+      <w:lvlText w:val=""/>
+      <w:lvlJc w:val="left"/>
+      <w:pPr>
+        <w:ind w:left="2880" w:hanging="360"/>
+      </w:pPr>
+      <w:rPr>
+        <w:rFonts w:ascii="Symbol" w:hAnsi="Symbol" w:hint="default"/>
+      </w:rPr>
+    </w:lvl>
+    <w:lvl w:ilvl="4" w:tplc="04100003" w:tentative="1">
+      <w:start w:val="1"/>
+      <w:numFmt w:val="bullet"/>
+      <w:lvlText w:val="o"/>
+      <w:lvlJc w:val="left"/>
+      <w:pPr>
+        <w:ind w:left="3600" w:hanging="360"/>
+      </w:pPr>
+      <w:rPr>
+        <w:rFonts w:ascii="Courier New" w:hAnsi="Courier New" w:cs="Courier New" w:hint="default"/>
+      </w:rPr>
+    </w:lvl>
+    <w:lvl w:ilvl="5" w:tplc="04100005" w:tentative="1">
+      <w:start w:val="1"/>
+      <w:numFmt w:val="bullet"/>
+      <w:lvlText w:val=""/>
+      <w:lvlJc w:val="left"/>
+      <w:pPr>
+        <w:ind w:left="4320" w:hanging="360"/>
+      </w:pPr>
+      <w:rPr>
+        <w:rFonts w:ascii="Wingdings" w:hAnsi="Wingdings" w:hint="default"/>
+      </w:rPr>
+    </w:lvl>
+    <w:lvl w:ilvl="6" w:tplc="04100001" w:tentative="1">
+      <w:start w:val="1"/>
+      <w:numFmt w:val="bullet"/>
+      <w:lvlText w:val=""/>
+      <w:lvlJc w:val="left"/>
+      <w:pPr>
+        <w:ind w:left="5040" w:hanging="360"/>
+      </w:pPr>
+      <w:rPr>
+        <w:rFonts w:ascii="Symbol" w:hAnsi="Symbol" w:hint="default"/>
+      </w:rPr>
+    </w:lvl>
+    <w:lvl w:ilvl="7" w:tplc="04100003" w:tentative="1">
+      <w:start w:val="1"/>
+      <w:numFmt w:val="bullet"/>
+      <w:lvlText w:val="o"/>
+      <w:lvlJc w:val="left"/>
+      <w:pPr>
+        <w:ind w:left="5760" w:hanging="360"/>
+      </w:pPr>
+      <w:rPr>
+        <w:rFonts w:ascii="Courier New" w:hAnsi="Courier New" w:cs="Courier New" w:hint="default"/>
+      </w:rPr>
+    </w:lvl>
+    <w:lvl w:ilvl="8" w:tplc="04100005" w:tentative="1">
+      <w:start w:val="1"/>
+      <w:numFmt w:val="bullet"/>
+      <w:lvlText w:val=""/>
+      <w:lvlJc w:val="left"/>
+      <w:pPr>
+        <w:ind w:left="6480" w:hanging="360"/>
+      </w:pPr>
+      <w:rPr>
+        <w:rFonts w:ascii="Wingdings" w:hAnsi="Wingdings" w:hint="default"/>
+      </w:rPr>
+    </w:lvl>
+  </w:abstractNum>
+  <w:abstractNum w:abstractNumId="23" w15:restartNumberingAfterBreak="0">
+    <w:nsid w:val="7E7117A9"/>
+    <w:multiLevelType w:val="hybridMultilevel"/>
+    <w:tmpl w:val="A2948ABC"/>
+    <w:lvl w:ilvl="0" w:tplc="404E7524">
+      <w:numFmt w:val="bullet"/>
+      <w:lvlText w:val="-"/>
+      <w:lvlJc w:val="left"/>
+      <w:pPr>
+        <w:ind w:left="720" w:hanging="360"/>
+      </w:pPr>
+      <w:rPr>
+        <w:rFonts w:ascii="Calibri" w:eastAsiaTheme="minorHAnsi" w:hAnsi="Calibri" w:cs="Calibri" w:hint="default"/>
+      </w:rPr>
+    </w:lvl>
+    <w:lvl w:ilvl="1" w:tplc="04100003" w:tentative="1">
+      <w:start w:val="1"/>
+      <w:numFmt w:val="bullet"/>
+      <w:lvlText w:val="o"/>
+      <w:lvlJc w:val="left"/>
+      <w:pPr>
+        <w:ind w:left="1440" w:hanging="360"/>
+      </w:pPr>
+      <w:rPr>
+        <w:rFonts w:ascii="Courier New" w:hAnsi="Courier New" w:cs="Courier New" w:hint="default"/>
+      </w:rPr>
+    </w:lvl>
+    <w:lvl w:ilvl="2" w:tplc="04100005" w:tentative="1">
+      <w:start w:val="1"/>
+      <w:numFmt w:val="bullet"/>
+      <w:lvlText w:val=""/>
+      <w:lvlJc w:val="left"/>
+      <w:pPr>
+        <w:ind w:left="2160" w:hanging="360"/>
+      </w:pPr>
+      <w:rPr>
+        <w:rFonts w:ascii="Wingdings" w:hAnsi="Wingdings" w:hint="default"/>
+      </w:rPr>
+    </w:lvl>
+    <w:lvl w:ilvl="3" w:tplc="04100001" w:tentative="1">
+      <w:start w:val="1"/>
+      <w:numFmt w:val="bullet"/>
+      <w:lvlText w:val=""/>
+      <w:lvlJc w:val="left"/>
+      <w:pPr>
+        <w:ind w:left="2880" w:hanging="360"/>
+      </w:pPr>
+      <w:rPr>
+        <w:rFonts w:ascii="Symbol" w:hAnsi="Symbol" w:hint="default"/>
+      </w:rPr>
+    </w:lvl>
+    <w:lvl w:ilvl="4" w:tplc="04100003" w:tentative="1">
+      <w:start w:val="1"/>
+      <w:numFmt w:val="bullet"/>
+      <w:lvlText w:val="o"/>
+      <w:lvlJc w:val="left"/>
+      <w:pPr>
+        <w:ind w:left="3600" w:hanging="360"/>
+      </w:pPr>
+      <w:rPr>
+        <w:rFonts w:ascii="Courier New" w:hAnsi="Courier New" w:cs="Courier New" w:hint="default"/>
+      </w:rPr>
+    </w:lvl>
+    <w:lvl w:ilvl="5" w:tplc="04100005" w:tentative="1">
+      <w:start w:val="1"/>
+      <w:numFmt w:val="bullet"/>
+      <w:lvlText w:val=""/>
+      <w:lvlJc w:val="left"/>
+      <w:pPr>
+        <w:ind w:left="4320" w:hanging="360"/>
+      </w:pPr>
+      <w:rPr>
+        <w:rFonts w:ascii="Wingdings" w:hAnsi="Wingdings" w:hint="default"/>
+      </w:rPr>
+    </w:lvl>
+    <w:lvl w:ilvl="6" w:tplc="04100001" w:tentative="1">
+      <w:start w:val="1"/>
+      <w:numFmt w:val="bullet"/>
+      <w:lvlText w:val=""/>
+      <w:lvlJc w:val="left"/>
+      <w:pPr>
+        <w:ind w:left="5040" w:hanging="360"/>
+      </w:pPr>
+      <w:rPr>
+        <w:rFonts w:ascii="Symbol" w:hAnsi="Symbol" w:hint="default"/>
+      </w:rPr>
+    </w:lvl>
+    <w:lvl w:ilvl="7" w:tplc="04100003" w:tentative="1">
+      <w:start w:val="1"/>
+      <w:numFmt w:val="bullet"/>
+      <w:lvlText w:val="o"/>
+      <w:lvlJc w:val="left"/>
+      <w:pPr>
+        <w:ind w:left="5760" w:hanging="360"/>
+      </w:pPr>
+      <w:rPr>
+        <w:rFonts w:ascii="Courier New" w:hAnsi="Courier New" w:cs="Courier New" w:hint="default"/>
+      </w:rPr>
+    </w:lvl>
+    <w:lvl w:ilvl="8" w:tplc="04100005" w:tentative="1">
+      <w:start w:val="1"/>
+      <w:numFmt w:val="bullet"/>
+      <w:lvlText w:val=""/>
+      <w:lvlJc w:val="left"/>
+      <w:pPr>
+        <w:ind w:left="6480" w:hanging="360"/>
+      </w:pPr>
+      <w:rPr>
+        <w:rFonts w:ascii="Wingdings" w:hAnsi="Wingdings" w:hint="default"/>
+      </w:rPr>
+    </w:lvl>
+  </w:abstractNum>
   <w:num w:numId="1" w16cid:durableId="1899976336">
+    <w:abstractNumId w:val="12"/>
+  </w:num>
+  <w:num w:numId="2" w16cid:durableId="232980556">
+    <w:abstractNumId w:val="1"/>
+  </w:num>
+  <w:num w:numId="3" w16cid:durableId="1339625044">
+    <w:abstractNumId w:val="17"/>
+  </w:num>
+  <w:num w:numId="4" w16cid:durableId="1732999713">
+    <w:abstractNumId w:val="7"/>
+  </w:num>
+  <w:num w:numId="5" w16cid:durableId="1619215104">
+    <w:abstractNumId w:val="8"/>
+  </w:num>
+  <w:num w:numId="6" w16cid:durableId="427849963">
     <w:abstractNumId w:val="5"/>
   </w:num>
-  <w:num w:numId="2" w16cid:durableId="232980556">
+  <w:num w:numId="7" w16cid:durableId="1842617053">
+    <w:abstractNumId w:val="13"/>
+  </w:num>
+  <w:num w:numId="8" w16cid:durableId="753476533">
+    <w:abstractNumId w:val="21"/>
+  </w:num>
+  <w:num w:numId="9" w16cid:durableId="2081516820">
+    <w:abstractNumId w:val="19"/>
+  </w:num>
+  <w:num w:numId="10" w16cid:durableId="868568379">
+    <w:abstractNumId w:val="6"/>
+  </w:num>
+  <w:num w:numId="11" w16cid:durableId="820585372">
+    <w:abstractNumId w:val="10"/>
+  </w:num>
+  <w:num w:numId="12" w16cid:durableId="62879652">
+    <w:abstractNumId w:val="9"/>
+  </w:num>
+  <w:num w:numId="13" w16cid:durableId="1956134376">
+    <w:abstractNumId w:val="11"/>
+  </w:num>
+  <w:num w:numId="14" w16cid:durableId="1867521861">
+    <w:abstractNumId w:val="16"/>
+  </w:num>
+  <w:num w:numId="15" w16cid:durableId="691034691">
+    <w:abstractNumId w:val="22"/>
+  </w:num>
+  <w:num w:numId="16" w16cid:durableId="589588028">
+    <w:abstractNumId w:val="18"/>
+  </w:num>
+  <w:num w:numId="17" w16cid:durableId="230315794">
+    <w:abstractNumId w:val="3"/>
+  </w:num>
+  <w:num w:numId="18" w16cid:durableId="983972257">
+    <w:abstractNumId w:val="4"/>
+  </w:num>
+  <w:num w:numId="19" w16cid:durableId="603611031">
+    <w:abstractNumId w:val="23"/>
+  </w:num>
+  <w:num w:numId="20" w16cid:durableId="545072289">
+    <w:abstractNumId w:val="20"/>
+  </w:num>
+  <w:num w:numId="21" w16cid:durableId="131145349">
     <w:abstractNumId w:val="0"/>
   </w:num>
-  <w:num w:numId="3" w16cid:durableId="1339625044">
-    <w:abstractNumId w:val="7"/>
+  <w:num w:numId="22" w16cid:durableId="850142430">
+    <w:abstractNumId w:val="2"/>
   </w:num>
-  <w:num w:numId="4" w16cid:durableId="1732999713">
-    <w:abstractNumId w:val="3"/>
+  <w:num w:numId="23" w16cid:durableId="281006">
+    <w:abstractNumId w:val="15"/>
   </w:num>
-  <w:num w:numId="5" w16cid:durableId="1619215104">
-    <w:abstractNumId w:val="4"/>
-  </w:num>
-  <w:num w:numId="6" w16cid:durableId="427849963">
-    <w:abstractNumId w:val="1"/>
-  </w:num>
-  <w:num w:numId="7" w16cid:durableId="1842617053">
-    <w:abstractNumId w:val="6"/>
-  </w:num>
-  <w:num w:numId="8" w16cid:durableId="753476533">
-    <w:abstractNumId w:val="9"/>
-  </w:num>
-  <w:num w:numId="9" w16cid:durableId="2081516820">
-    <w:abstractNumId w:val="8"/>
-  </w:num>
-  <w:num w:numId="10" w16cid:durableId="868568379">
-    <w:abstractNumId w:val="2"/>
+  <w:num w:numId="24" w16cid:durableId="1919898634">
+    <w:abstractNumId w:val="14"/>
   </w:num>
 </w:numbering>
 </file>
@@ -12848,7 +17145,6 @@
   <w:style w:type="character" w:default="1" w:styleId="Carpredefinitoparagrafo">
     <w:name w:val="Default Paragraph Font"/>
     <w:uiPriority w:val="1"/>
-    <w:semiHidden/>
     <w:unhideWhenUsed/>
   </w:style>
   <w:style w:type="table" w:default="1" w:styleId="Tabellanormale">
@@ -13055,6 +17351,19 @@
     <w:rPr>
       <w:rFonts w:asciiTheme="majorHAnsi" w:eastAsiaTheme="majorEastAsia" w:hAnsiTheme="majorHAnsi" w:cstheme="majorBidi"/>
       <w:color w:val="1F3763" w:themeColor="accent1" w:themeShade="7F"/>
+      <w:sz w:val="24"/>
+      <w:szCs w:val="24"/>
+    </w:rPr>
+  </w:style>
+  <w:style w:type="paragraph" w:styleId="NormaleWeb">
+    <w:name w:val="Normal (Web)"/>
+    <w:basedOn w:val="Normale"/>
+    <w:uiPriority w:val="99"/>
+    <w:semiHidden/>
+    <w:unhideWhenUsed/>
+    <w:rsid w:val="0050772B"/>
+    <w:rPr>
+      <w:rFonts w:ascii="Times New Roman" w:hAnsi="Times New Roman" w:cs="Times New Roman"/>
       <w:sz w:val="24"/>
       <w:szCs w:val="24"/>
     </w:rPr>

</xml_diff>

<commit_message>
Updated indices for real
</commit_message>
<xml_diff>
--- a/ATCNS Notes.docx
+++ b/ATCNS Notes.docx
@@ -7,7 +7,6 @@
         <w:rPr>
           <w:rFonts w:eastAsiaTheme="minorHAnsi"/>
           <w:kern w:val="2"/>
-          <w:lang w:eastAsia="en-US"/>
           <w14:ligatures w14:val="standardContextual"/>
         </w:rPr>
         <w:id w:val="-1973978701"/>
@@ -16,6 +15,13 @@
           <w:docPartUnique/>
         </w:docPartObj>
       </w:sdtPr>
+      <w:sdtEndPr>
+        <w:rPr>
+          <w:rFonts w:eastAsiaTheme="minorEastAsia"/>
+          <w:kern w:val="0"/>
+          <w14:ligatures w14:val="none"/>
+        </w:rPr>
+      </w:sdtEndPr>
       <w:sdtContent>
         <w:p>
           <w:pPr>
@@ -3924,10 +3930,12 @@
                               <w:p>
                                 <w:pPr>
                                   <w:pStyle w:val="Nessunaspaziatura"/>
+                                  <w:jc w:val="center"/>
                                   <w:rPr>
                                     <w:rFonts w:asciiTheme="majorHAnsi" w:eastAsiaTheme="majorEastAsia" w:hAnsiTheme="majorHAnsi" w:cstheme="majorBidi"/>
                                     <w:color w:val="262626" w:themeColor="text1" w:themeTint="D9"/>
-                                    <w:sz w:val="72"/>
+                                    <w:sz w:val="56"/>
+                                    <w:szCs w:val="20"/>
                                     <w:lang w:val="en-US"/>
                                   </w:rPr>
                                 </w:pPr>
@@ -3936,8 +3944,8 @@
                                     <w:rPr>
                                       <w:rFonts w:asciiTheme="majorHAnsi" w:eastAsiaTheme="majorEastAsia" w:hAnsiTheme="majorHAnsi" w:cstheme="majorBidi"/>
                                       <w:color w:val="262626" w:themeColor="text1" w:themeTint="D9"/>
-                                      <w:sz w:val="72"/>
-                                      <w:szCs w:val="72"/>
+                                      <w:sz w:val="56"/>
+                                      <w:szCs w:val="56"/>
                                       <w:lang w:val="en-US"/>
                                     </w:rPr>
                                     <w:alias w:val="Titolo"/>
@@ -3951,31 +3959,121 @@
                                       <w:rPr>
                                         <w:rFonts w:asciiTheme="majorHAnsi" w:eastAsiaTheme="majorEastAsia" w:hAnsiTheme="majorHAnsi" w:cstheme="majorBidi"/>
                                         <w:color w:val="262626" w:themeColor="text1" w:themeTint="D9"/>
-                                        <w:sz w:val="72"/>
-                                        <w:szCs w:val="72"/>
+                                        <w:sz w:val="56"/>
+                                        <w:szCs w:val="56"/>
                                         <w:lang w:val="en-US"/>
                                       </w:rPr>
-                                      <w:t>Advanced topics in computer n</w:t>
+                                      <w:t xml:space="preserve">Advanced </w:t>
                                     </w:r>
                                     <w:r>
                                       <w:rPr>
                                         <w:rFonts w:asciiTheme="majorHAnsi" w:eastAsiaTheme="majorEastAsia" w:hAnsiTheme="majorHAnsi" w:cstheme="majorBidi"/>
                                         <w:color w:val="262626" w:themeColor="text1" w:themeTint="D9"/>
-                                        <w:sz w:val="72"/>
-                                        <w:szCs w:val="72"/>
+                                        <w:sz w:val="56"/>
+                                        <w:szCs w:val="56"/>
                                         <w:lang w:val="en-US"/>
                                       </w:rPr>
-                                      <w:t>etwork and security</w:t>
+                                      <w:t>T</w:t>
                                     </w:r>
                                     <w:r>
                                       <w:rPr>
                                         <w:rFonts w:asciiTheme="majorHAnsi" w:eastAsiaTheme="majorEastAsia" w:hAnsiTheme="majorHAnsi" w:cstheme="majorBidi"/>
                                         <w:color w:val="262626" w:themeColor="text1" w:themeTint="D9"/>
-                                        <w:sz w:val="72"/>
-                                        <w:szCs w:val="72"/>
+                                        <w:sz w:val="56"/>
+                                        <w:szCs w:val="56"/>
                                         <w:lang w:val="en-US"/>
                                       </w:rPr>
-                                      <w:t xml:space="preserve"> notes</w:t>
+                                      <w:t xml:space="preserve">opics in </w:t>
+                                    </w:r>
+                                    <w:r>
+                                      <w:rPr>
+                                        <w:rFonts w:asciiTheme="majorHAnsi" w:eastAsiaTheme="majorEastAsia" w:hAnsiTheme="majorHAnsi" w:cstheme="majorBidi"/>
+                                        <w:color w:val="262626" w:themeColor="text1" w:themeTint="D9"/>
+                                        <w:sz w:val="56"/>
+                                        <w:szCs w:val="56"/>
+                                        <w:lang w:val="en-US"/>
+                                      </w:rPr>
+                                      <w:t>C</w:t>
+                                    </w:r>
+                                    <w:r>
+                                      <w:rPr>
+                                        <w:rFonts w:asciiTheme="majorHAnsi" w:eastAsiaTheme="majorEastAsia" w:hAnsiTheme="majorHAnsi" w:cstheme="majorBidi"/>
+                                        <w:color w:val="262626" w:themeColor="text1" w:themeTint="D9"/>
+                                        <w:sz w:val="56"/>
+                                        <w:szCs w:val="56"/>
+                                        <w:lang w:val="en-US"/>
+                                      </w:rPr>
+                                      <w:t xml:space="preserve">omputer </w:t>
+                                    </w:r>
+                                    <w:r>
+                                      <w:rPr>
+                                        <w:rFonts w:asciiTheme="majorHAnsi" w:eastAsiaTheme="majorEastAsia" w:hAnsiTheme="majorHAnsi" w:cstheme="majorBidi"/>
+                                        <w:color w:val="262626" w:themeColor="text1" w:themeTint="D9"/>
+                                        <w:sz w:val="56"/>
+                                        <w:szCs w:val="56"/>
+                                        <w:lang w:val="en-US"/>
+                                      </w:rPr>
+                                      <w:t>N</w:t>
+                                    </w:r>
+                                    <w:r>
+                                      <w:rPr>
+                                        <w:rFonts w:asciiTheme="majorHAnsi" w:eastAsiaTheme="majorEastAsia" w:hAnsiTheme="majorHAnsi" w:cstheme="majorBidi"/>
+                                        <w:color w:val="262626" w:themeColor="text1" w:themeTint="D9"/>
+                                        <w:sz w:val="56"/>
+                                        <w:szCs w:val="56"/>
+                                        <w:lang w:val="en-US"/>
+                                      </w:rPr>
+                                      <w:t xml:space="preserve">etwork and </w:t>
+                                    </w:r>
+                                    <w:r>
+                                      <w:rPr>
+                                        <w:rFonts w:asciiTheme="majorHAnsi" w:eastAsiaTheme="majorEastAsia" w:hAnsiTheme="majorHAnsi" w:cstheme="majorBidi"/>
+                                        <w:color w:val="262626" w:themeColor="text1" w:themeTint="D9"/>
+                                        <w:sz w:val="56"/>
+                                        <w:szCs w:val="56"/>
+                                        <w:lang w:val="en-US"/>
+                                      </w:rPr>
+                                      <w:t>S</w:t>
+                                    </w:r>
+                                    <w:r>
+                                      <w:rPr>
+                                        <w:rFonts w:asciiTheme="majorHAnsi" w:eastAsiaTheme="majorEastAsia" w:hAnsiTheme="majorHAnsi" w:cstheme="majorBidi"/>
+                                        <w:color w:val="262626" w:themeColor="text1" w:themeTint="D9"/>
+                                        <w:sz w:val="56"/>
+                                        <w:szCs w:val="56"/>
+                                        <w:lang w:val="en-US"/>
+                                      </w:rPr>
+                                      <w:t>ecurity</w:t>
+                                    </w:r>
+                                    <w:r>
+                                      <w:rPr>
+                                        <w:rFonts w:asciiTheme="majorHAnsi" w:eastAsiaTheme="majorEastAsia" w:hAnsiTheme="majorHAnsi" w:cstheme="majorBidi"/>
+                                        <w:color w:val="262626" w:themeColor="text1" w:themeTint="D9"/>
+                                        <w:sz w:val="56"/>
+                                        <w:szCs w:val="56"/>
+                                        <w:lang w:val="en-US"/>
+                                      </w:rPr>
+                                      <w:t xml:space="preserve"> </w:t>
+                                    </w:r>
+                                    <w:r>
+                                      <w:rPr>
+                                        <w:rFonts w:asciiTheme="majorHAnsi" w:eastAsiaTheme="majorEastAsia" w:hAnsiTheme="majorHAnsi" w:cstheme="majorBidi"/>
+                                        <w:color w:val="262626" w:themeColor="text1" w:themeTint="D9"/>
+                                        <w:sz w:val="56"/>
+                                        <w:szCs w:val="56"/>
+                                        <w:lang w:val="en-US"/>
+                                      </w:rPr>
+                                      <w:t>N</w:t>
+                                    </w:r>
+                                    <w:r>
+                                      <w:rPr>
+                                        <w:rFonts w:asciiTheme="majorHAnsi" w:eastAsiaTheme="majorEastAsia" w:hAnsiTheme="majorHAnsi" w:cstheme="majorBidi"/>
+                                        <w:color w:val="262626" w:themeColor="text1" w:themeTint="D9"/>
+                                        <w:sz w:val="56"/>
+                                        <w:szCs w:val="56"/>
+                                        <w:lang w:val="en-US"/>
+                                      </w:rPr>
+                                      <w:t>otes</w:t>
                                     </w:r>
                                   </w:sdtContent>
                                 </w:sdt>
@@ -3983,18 +4081,20 @@
                               <w:p>
                                 <w:pPr>
                                   <w:spacing w:before="120"/>
+                                  <w:jc w:val="center"/>
                                   <w:rPr>
                                     <w:color w:val="404040" w:themeColor="text1" w:themeTint="BF"/>
-                                    <w:sz w:val="36"/>
-                                    <w:szCs w:val="36"/>
+                                    <w:sz w:val="32"/>
+                                    <w:szCs w:val="32"/>
+                                    <w:lang w:val="en-US"/>
                                   </w:rPr>
                                 </w:pPr>
                                 <w:sdt>
                                   <w:sdtPr>
                                     <w:rPr>
                                       <w:color w:val="404040" w:themeColor="text1" w:themeTint="BF"/>
-                                      <w:sz w:val="36"/>
-                                      <w:szCs w:val="36"/>
+                                      <w:sz w:val="32"/>
+                                      <w:szCs w:val="32"/>
                                     </w:rPr>
                                     <w:alias w:val="Sottotitolo"/>
                                     <w:tag w:val=""/>
@@ -4007,8 +4107,9 @@
                                     <w:r>
                                       <w:rPr>
                                         <w:color w:val="404040" w:themeColor="text1" w:themeTint="BF"/>
-                                        <w:sz w:val="36"/>
-                                        <w:szCs w:val="36"/>
+                                        <w:sz w:val="32"/>
+                                        <w:szCs w:val="32"/>
+                                        <w:lang w:val="en-US"/>
                                       </w:rPr>
                                       <w:t xml:space="preserve">     </w:t>
                                     </w:r>
@@ -4043,10 +4144,12 @@
                         <w:p>
                           <w:pPr>
                             <w:pStyle w:val="Nessunaspaziatura"/>
+                            <w:jc w:val="center"/>
                             <w:rPr>
                               <w:rFonts w:asciiTheme="majorHAnsi" w:eastAsiaTheme="majorEastAsia" w:hAnsiTheme="majorHAnsi" w:cstheme="majorBidi"/>
                               <w:color w:val="262626" w:themeColor="text1" w:themeTint="D9"/>
-                              <w:sz w:val="72"/>
+                              <w:sz w:val="56"/>
+                              <w:szCs w:val="20"/>
                               <w:lang w:val="en-US"/>
                             </w:rPr>
                           </w:pPr>
@@ -4055,8 +4158,8 @@
                               <w:rPr>
                                 <w:rFonts w:asciiTheme="majorHAnsi" w:eastAsiaTheme="majorEastAsia" w:hAnsiTheme="majorHAnsi" w:cstheme="majorBidi"/>
                                 <w:color w:val="262626" w:themeColor="text1" w:themeTint="D9"/>
-                                <w:sz w:val="72"/>
-                                <w:szCs w:val="72"/>
+                                <w:sz w:val="56"/>
+                                <w:szCs w:val="56"/>
                                 <w:lang w:val="en-US"/>
                               </w:rPr>
                               <w:alias w:val="Titolo"/>
@@ -4070,31 +4173,121 @@
                                 <w:rPr>
                                   <w:rFonts w:asciiTheme="majorHAnsi" w:eastAsiaTheme="majorEastAsia" w:hAnsiTheme="majorHAnsi" w:cstheme="majorBidi"/>
                                   <w:color w:val="262626" w:themeColor="text1" w:themeTint="D9"/>
-                                  <w:sz w:val="72"/>
-                                  <w:szCs w:val="72"/>
+                                  <w:sz w:val="56"/>
+                                  <w:szCs w:val="56"/>
                                   <w:lang w:val="en-US"/>
                                 </w:rPr>
-                                <w:t>Advanced topics in computer n</w:t>
+                                <w:t xml:space="preserve">Advanced </w:t>
                               </w:r>
                               <w:r>
                                 <w:rPr>
                                   <w:rFonts w:asciiTheme="majorHAnsi" w:eastAsiaTheme="majorEastAsia" w:hAnsiTheme="majorHAnsi" w:cstheme="majorBidi"/>
                                   <w:color w:val="262626" w:themeColor="text1" w:themeTint="D9"/>
-                                  <w:sz w:val="72"/>
-                                  <w:szCs w:val="72"/>
+                                  <w:sz w:val="56"/>
+                                  <w:szCs w:val="56"/>
                                   <w:lang w:val="en-US"/>
                                 </w:rPr>
-                                <w:t>etwork and security</w:t>
+                                <w:t>T</w:t>
                               </w:r>
                               <w:r>
                                 <w:rPr>
                                   <w:rFonts w:asciiTheme="majorHAnsi" w:eastAsiaTheme="majorEastAsia" w:hAnsiTheme="majorHAnsi" w:cstheme="majorBidi"/>
                                   <w:color w:val="262626" w:themeColor="text1" w:themeTint="D9"/>
-                                  <w:sz w:val="72"/>
-                                  <w:szCs w:val="72"/>
+                                  <w:sz w:val="56"/>
+                                  <w:szCs w:val="56"/>
                                   <w:lang w:val="en-US"/>
                                 </w:rPr>
-                                <w:t xml:space="preserve"> notes</w:t>
+                                <w:t xml:space="preserve">opics in </w:t>
+                              </w:r>
+                              <w:r>
+                                <w:rPr>
+                                  <w:rFonts w:asciiTheme="majorHAnsi" w:eastAsiaTheme="majorEastAsia" w:hAnsiTheme="majorHAnsi" w:cstheme="majorBidi"/>
+                                  <w:color w:val="262626" w:themeColor="text1" w:themeTint="D9"/>
+                                  <w:sz w:val="56"/>
+                                  <w:szCs w:val="56"/>
+                                  <w:lang w:val="en-US"/>
+                                </w:rPr>
+                                <w:t>C</w:t>
+                              </w:r>
+                              <w:r>
+                                <w:rPr>
+                                  <w:rFonts w:asciiTheme="majorHAnsi" w:eastAsiaTheme="majorEastAsia" w:hAnsiTheme="majorHAnsi" w:cstheme="majorBidi"/>
+                                  <w:color w:val="262626" w:themeColor="text1" w:themeTint="D9"/>
+                                  <w:sz w:val="56"/>
+                                  <w:szCs w:val="56"/>
+                                  <w:lang w:val="en-US"/>
+                                </w:rPr>
+                                <w:t xml:space="preserve">omputer </w:t>
+                              </w:r>
+                              <w:r>
+                                <w:rPr>
+                                  <w:rFonts w:asciiTheme="majorHAnsi" w:eastAsiaTheme="majorEastAsia" w:hAnsiTheme="majorHAnsi" w:cstheme="majorBidi"/>
+                                  <w:color w:val="262626" w:themeColor="text1" w:themeTint="D9"/>
+                                  <w:sz w:val="56"/>
+                                  <w:szCs w:val="56"/>
+                                  <w:lang w:val="en-US"/>
+                                </w:rPr>
+                                <w:t>N</w:t>
+                              </w:r>
+                              <w:r>
+                                <w:rPr>
+                                  <w:rFonts w:asciiTheme="majorHAnsi" w:eastAsiaTheme="majorEastAsia" w:hAnsiTheme="majorHAnsi" w:cstheme="majorBidi"/>
+                                  <w:color w:val="262626" w:themeColor="text1" w:themeTint="D9"/>
+                                  <w:sz w:val="56"/>
+                                  <w:szCs w:val="56"/>
+                                  <w:lang w:val="en-US"/>
+                                </w:rPr>
+                                <w:t xml:space="preserve">etwork and </w:t>
+                              </w:r>
+                              <w:r>
+                                <w:rPr>
+                                  <w:rFonts w:asciiTheme="majorHAnsi" w:eastAsiaTheme="majorEastAsia" w:hAnsiTheme="majorHAnsi" w:cstheme="majorBidi"/>
+                                  <w:color w:val="262626" w:themeColor="text1" w:themeTint="D9"/>
+                                  <w:sz w:val="56"/>
+                                  <w:szCs w:val="56"/>
+                                  <w:lang w:val="en-US"/>
+                                </w:rPr>
+                                <w:t>S</w:t>
+                              </w:r>
+                              <w:r>
+                                <w:rPr>
+                                  <w:rFonts w:asciiTheme="majorHAnsi" w:eastAsiaTheme="majorEastAsia" w:hAnsiTheme="majorHAnsi" w:cstheme="majorBidi"/>
+                                  <w:color w:val="262626" w:themeColor="text1" w:themeTint="D9"/>
+                                  <w:sz w:val="56"/>
+                                  <w:szCs w:val="56"/>
+                                  <w:lang w:val="en-US"/>
+                                </w:rPr>
+                                <w:t>ecurity</w:t>
+                              </w:r>
+                              <w:r>
+                                <w:rPr>
+                                  <w:rFonts w:asciiTheme="majorHAnsi" w:eastAsiaTheme="majorEastAsia" w:hAnsiTheme="majorHAnsi" w:cstheme="majorBidi"/>
+                                  <w:color w:val="262626" w:themeColor="text1" w:themeTint="D9"/>
+                                  <w:sz w:val="56"/>
+                                  <w:szCs w:val="56"/>
+                                  <w:lang w:val="en-US"/>
+                                </w:rPr>
+                                <w:t xml:space="preserve"> </w:t>
+                              </w:r>
+                              <w:r>
+                                <w:rPr>
+                                  <w:rFonts w:asciiTheme="majorHAnsi" w:eastAsiaTheme="majorEastAsia" w:hAnsiTheme="majorHAnsi" w:cstheme="majorBidi"/>
+                                  <w:color w:val="262626" w:themeColor="text1" w:themeTint="D9"/>
+                                  <w:sz w:val="56"/>
+                                  <w:szCs w:val="56"/>
+                                  <w:lang w:val="en-US"/>
+                                </w:rPr>
+                                <w:t>N</w:t>
+                              </w:r>
+                              <w:r>
+                                <w:rPr>
+                                  <w:rFonts w:asciiTheme="majorHAnsi" w:eastAsiaTheme="majorEastAsia" w:hAnsiTheme="majorHAnsi" w:cstheme="majorBidi"/>
+                                  <w:color w:val="262626" w:themeColor="text1" w:themeTint="D9"/>
+                                  <w:sz w:val="56"/>
+                                  <w:szCs w:val="56"/>
+                                  <w:lang w:val="en-US"/>
+                                </w:rPr>
+                                <w:t>otes</w:t>
                               </w:r>
                             </w:sdtContent>
                           </w:sdt>
@@ -4102,18 +4295,20 @@
                         <w:p>
                           <w:pPr>
                             <w:spacing w:before="120"/>
+                            <w:jc w:val="center"/>
                             <w:rPr>
                               <w:color w:val="404040" w:themeColor="text1" w:themeTint="BF"/>
-                              <w:sz w:val="36"/>
-                              <w:szCs w:val="36"/>
+                              <w:sz w:val="32"/>
+                              <w:szCs w:val="32"/>
+                              <w:lang w:val="en-US"/>
                             </w:rPr>
                           </w:pPr>
                           <w:sdt>
                             <w:sdtPr>
                               <w:rPr>
                                 <w:color w:val="404040" w:themeColor="text1" w:themeTint="BF"/>
-                                <w:sz w:val="36"/>
-                                <w:szCs w:val="36"/>
+                                <w:sz w:val="32"/>
+                                <w:szCs w:val="32"/>
                               </w:rPr>
                               <w:alias w:val="Sottotitolo"/>
                               <w:tag w:val=""/>
@@ -4126,8 +4321,9 @@
                               <w:r>
                                 <w:rPr>
                                   <w:color w:val="404040" w:themeColor="text1" w:themeTint="BF"/>
-                                  <w:sz w:val="36"/>
-                                  <w:szCs w:val="36"/>
+                                  <w:sz w:val="32"/>
+                                  <w:szCs w:val="32"/>
+                                  <w:lang w:val="en-US"/>
                                 </w:rPr>
                                 <w:t xml:space="preserve">     </w:t>
                               </w:r>
@@ -4158,7 +4354,6 @@
           <w:kern w:val="2"/>
           <w:sz w:val="22"/>
           <w:szCs w:val="22"/>
-          <w:lang w:eastAsia="en-US"/>
           <w14:ligatures w14:val="standardContextual"/>
         </w:rPr>
         <w:id w:val="-465888466"/>
@@ -4169,8 +4364,10 @@
       </w:sdtPr>
       <w:sdtEndPr>
         <w:rPr>
-          <w:b/>
-          <w:bCs/>
+          <w:rFonts w:eastAsiaTheme="minorEastAsia"/>
+          <w:smallCaps w:val="0"/>
+          <w:kern w:val="0"/>
+          <w14:ligatures w14:val="none"/>
         </w:rPr>
       </w:sdtEndPr>
       <w:sdtContent>
@@ -4186,12 +4383,14 @@
           <w:pPr>
             <w:pStyle w:val="Sommario1"/>
             <w:tabs>
+              <w:tab w:val="left" w:pos="440"/>
               <w:tab w:val="right" w:leader="dot" w:pos="9628"/>
             </w:tabs>
             <w:rPr>
-              <w:rFonts w:eastAsiaTheme="minorEastAsia"/>
               <w:noProof/>
+              <w:kern w:val="2"/>
               <w:lang w:eastAsia="it-IT"/>
+              <w14:ligatures w14:val="standardContextual"/>
             </w:rPr>
           </w:pPr>
           <w:r>
@@ -4203,7 +4402,24 @@
           <w:r>
             <w:fldChar w:fldCharType="separate"/>
           </w:r>
-          <w:hyperlink w:anchor="_Toc149203950" w:history="1">
+          <w:hyperlink w:anchor="_Toc149245541" w:history="1">
+            <w:r>
+              <w:rPr>
+                <w:rStyle w:val="Collegamentoipertestuale"/>
+                <w:noProof/>
+                <w:lang w:val="en-US"/>
+              </w:rPr>
+              <w:t>2</w:t>
+            </w:r>
+            <w:r>
+              <w:rPr>
+                <w:noProof/>
+                <w:kern w:val="2"/>
+                <w:lang w:eastAsia="it-IT"/>
+                <w14:ligatures w14:val="standardContextual"/>
+              </w:rPr>
+              <w:tab/>
+            </w:r>
             <w:r>
               <w:rPr>
                 <w:rStyle w:val="Collegamentoipertestuale"/>
@@ -4231,7 +4447,7 @@
                 <w:noProof/>
                 <w:webHidden/>
               </w:rPr>
-              <w:instrText xml:space="preserve"> PAGEREF _Toc149203950 \h </w:instrText>
+              <w:instrText xml:space="preserve"> PAGEREF _Toc149245541 \h </w:instrText>
             </w:r>
             <w:r>
               <w:rPr>
@@ -4266,15 +4482,34 @@
           <w:pPr>
             <w:pStyle w:val="Sommario1"/>
             <w:tabs>
+              <w:tab w:val="left" w:pos="440"/>
               <w:tab w:val="right" w:leader="dot" w:pos="9628"/>
             </w:tabs>
             <w:rPr>
-              <w:rFonts w:eastAsiaTheme="minorEastAsia"/>
               <w:noProof/>
+              <w:kern w:val="2"/>
               <w:lang w:eastAsia="it-IT"/>
+              <w14:ligatures w14:val="standardContextual"/>
             </w:rPr>
           </w:pPr>
-          <w:hyperlink w:anchor="_Toc149203951" w:history="1">
+          <w:hyperlink w:anchor="_Toc149245542" w:history="1">
+            <w:r>
+              <w:rPr>
+                <w:rStyle w:val="Collegamentoipertestuale"/>
+                <w:noProof/>
+                <w:lang w:val="en-US"/>
+              </w:rPr>
+              <w:t>3</w:t>
+            </w:r>
+            <w:r>
+              <w:rPr>
+                <w:noProof/>
+                <w:kern w:val="2"/>
+                <w:lang w:eastAsia="it-IT"/>
+                <w14:ligatures w14:val="standardContextual"/>
+              </w:rPr>
+              <w:tab/>
+            </w:r>
             <w:r>
               <w:rPr>
                 <w:rStyle w:val="Collegamentoipertestuale"/>
@@ -4302,7 +4537,7 @@
                 <w:noProof/>
                 <w:webHidden/>
               </w:rPr>
-              <w:instrText xml:space="preserve"> PAGEREF _Toc149203951 \h </w:instrText>
+              <w:instrText xml:space="preserve"> PAGEREF _Toc149245542 \h </w:instrText>
             </w:r>
             <w:r>
               <w:rPr>
@@ -4337,15 +4572,34 @@
           <w:pPr>
             <w:pStyle w:val="Sommario1"/>
             <w:tabs>
+              <w:tab w:val="left" w:pos="440"/>
               <w:tab w:val="right" w:leader="dot" w:pos="9628"/>
             </w:tabs>
             <w:rPr>
-              <w:rFonts w:eastAsiaTheme="minorEastAsia"/>
               <w:noProof/>
+              <w:kern w:val="2"/>
               <w:lang w:eastAsia="it-IT"/>
+              <w14:ligatures w14:val="standardContextual"/>
             </w:rPr>
           </w:pPr>
-          <w:hyperlink w:anchor="_Toc149203952" w:history="1">
+          <w:hyperlink w:anchor="_Toc149245543" w:history="1">
+            <w:r>
+              <w:rPr>
+                <w:rStyle w:val="Collegamentoipertestuale"/>
+                <w:noProof/>
+                <w:lang w:val="en-US"/>
+              </w:rPr>
+              <w:t>4</w:t>
+            </w:r>
+            <w:r>
+              <w:rPr>
+                <w:noProof/>
+                <w:kern w:val="2"/>
+                <w:lang w:eastAsia="it-IT"/>
+                <w14:ligatures w14:val="standardContextual"/>
+              </w:rPr>
+              <w:tab/>
+            </w:r>
             <w:r>
               <w:rPr>
                 <w:rStyle w:val="Collegamentoipertestuale"/>
@@ -4373,7 +4627,7 @@
                 <w:noProof/>
                 <w:webHidden/>
               </w:rPr>
-              <w:instrText xml:space="preserve"> PAGEREF _Toc149203952 \h </w:instrText>
+              <w:instrText xml:space="preserve"> PAGEREF _Toc149245543 \h </w:instrText>
             </w:r>
             <w:r>
               <w:rPr>
@@ -4393,7 +4647,7 @@
                 <w:noProof/>
                 <w:webHidden/>
               </w:rPr>
-              <w:t>4</w:t>
+              <w:t>5</w:t>
             </w:r>
             <w:r>
               <w:rPr>
@@ -4408,15 +4662,34 @@
           <w:pPr>
             <w:pStyle w:val="Sommario1"/>
             <w:tabs>
+              <w:tab w:val="left" w:pos="440"/>
               <w:tab w:val="right" w:leader="dot" w:pos="9628"/>
             </w:tabs>
             <w:rPr>
-              <w:rFonts w:eastAsiaTheme="minorEastAsia"/>
               <w:noProof/>
+              <w:kern w:val="2"/>
               <w:lang w:eastAsia="it-IT"/>
+              <w14:ligatures w14:val="standardContextual"/>
             </w:rPr>
           </w:pPr>
-          <w:hyperlink w:anchor="_Toc149203953" w:history="1">
+          <w:hyperlink w:anchor="_Toc149245544" w:history="1">
+            <w:r>
+              <w:rPr>
+                <w:rStyle w:val="Collegamentoipertestuale"/>
+                <w:noProof/>
+                <w:lang w:val="en-US"/>
+              </w:rPr>
+              <w:t>5</w:t>
+            </w:r>
+            <w:r>
+              <w:rPr>
+                <w:noProof/>
+                <w:kern w:val="2"/>
+                <w:lang w:eastAsia="it-IT"/>
+                <w14:ligatures w14:val="standardContextual"/>
+              </w:rPr>
+              <w:tab/>
+            </w:r>
             <w:r>
               <w:rPr>
                 <w:rStyle w:val="Collegamentoipertestuale"/>
@@ -4444,7 +4717,7 @@
                 <w:noProof/>
                 <w:webHidden/>
               </w:rPr>
-              <w:instrText xml:space="preserve"> PAGEREF _Toc149203953 \h </w:instrText>
+              <w:instrText xml:space="preserve"> PAGEREF _Toc149245544 \h </w:instrText>
             </w:r>
             <w:r>
               <w:rPr>
@@ -4479,15 +4752,34 @@
           <w:pPr>
             <w:pStyle w:val="Sommario1"/>
             <w:tabs>
+              <w:tab w:val="left" w:pos="440"/>
               <w:tab w:val="right" w:leader="dot" w:pos="9628"/>
             </w:tabs>
             <w:rPr>
-              <w:rFonts w:eastAsiaTheme="minorEastAsia"/>
               <w:noProof/>
+              <w:kern w:val="2"/>
               <w:lang w:eastAsia="it-IT"/>
+              <w14:ligatures w14:val="standardContextual"/>
             </w:rPr>
           </w:pPr>
-          <w:hyperlink w:anchor="_Toc149203954" w:history="1">
+          <w:hyperlink w:anchor="_Toc149245545" w:history="1">
+            <w:r>
+              <w:rPr>
+                <w:rStyle w:val="Collegamentoipertestuale"/>
+                <w:noProof/>
+                <w:lang w:val="en-US"/>
+              </w:rPr>
+              <w:t>6</w:t>
+            </w:r>
+            <w:r>
+              <w:rPr>
+                <w:noProof/>
+                <w:kern w:val="2"/>
+                <w:lang w:eastAsia="it-IT"/>
+                <w14:ligatures w14:val="standardContextual"/>
+              </w:rPr>
+              <w:tab/>
+            </w:r>
             <w:r>
               <w:rPr>
                 <w:rStyle w:val="Collegamentoipertestuale"/>
@@ -4515,7 +4807,7 @@
                 <w:noProof/>
                 <w:webHidden/>
               </w:rPr>
-              <w:instrText xml:space="preserve"> PAGEREF _Toc149203954 \h </w:instrText>
+              <w:instrText xml:space="preserve"> PAGEREF _Toc149245545 \h </w:instrText>
             </w:r>
             <w:r>
               <w:rPr>
@@ -4550,15 +4842,34 @@
           <w:pPr>
             <w:pStyle w:val="Sommario1"/>
             <w:tabs>
+              <w:tab w:val="left" w:pos="440"/>
               <w:tab w:val="right" w:leader="dot" w:pos="9628"/>
             </w:tabs>
             <w:rPr>
-              <w:rFonts w:eastAsiaTheme="minorEastAsia"/>
               <w:noProof/>
+              <w:kern w:val="2"/>
               <w:lang w:eastAsia="it-IT"/>
+              <w14:ligatures w14:val="standardContextual"/>
             </w:rPr>
           </w:pPr>
-          <w:hyperlink w:anchor="_Toc149203955" w:history="1">
+          <w:hyperlink w:anchor="_Toc149245546" w:history="1">
+            <w:r>
+              <w:rPr>
+                <w:rStyle w:val="Collegamentoipertestuale"/>
+                <w:noProof/>
+                <w:lang w:val="en-US"/>
+              </w:rPr>
+              <w:t>7</w:t>
+            </w:r>
+            <w:r>
+              <w:rPr>
+                <w:noProof/>
+                <w:kern w:val="2"/>
+                <w:lang w:eastAsia="it-IT"/>
+                <w14:ligatures w14:val="standardContextual"/>
+              </w:rPr>
+              <w:tab/>
+            </w:r>
             <w:r>
               <w:rPr>
                 <w:rStyle w:val="Collegamentoipertestuale"/>
@@ -4586,7 +4897,7 @@
                 <w:noProof/>
                 <w:webHidden/>
               </w:rPr>
-              <w:instrText xml:space="preserve"> PAGEREF _Toc149203955 \h </w:instrText>
+              <w:instrText xml:space="preserve"> PAGEREF _Toc149245546 \h </w:instrText>
             </w:r>
             <w:r>
               <w:rPr>
@@ -4621,15 +4932,34 @@
           <w:pPr>
             <w:pStyle w:val="Sommario1"/>
             <w:tabs>
+              <w:tab w:val="left" w:pos="440"/>
               <w:tab w:val="right" w:leader="dot" w:pos="9628"/>
             </w:tabs>
             <w:rPr>
-              <w:rFonts w:eastAsiaTheme="minorEastAsia"/>
               <w:noProof/>
+              <w:kern w:val="2"/>
               <w:lang w:eastAsia="it-IT"/>
+              <w14:ligatures w14:val="standardContextual"/>
             </w:rPr>
           </w:pPr>
-          <w:hyperlink w:anchor="_Toc149203956" w:history="1">
+          <w:hyperlink w:anchor="_Toc149245547" w:history="1">
+            <w:r>
+              <w:rPr>
+                <w:rStyle w:val="Collegamentoipertestuale"/>
+                <w:noProof/>
+                <w:lang w:val="en-US"/>
+              </w:rPr>
+              <w:t>8</w:t>
+            </w:r>
+            <w:r>
+              <w:rPr>
+                <w:noProof/>
+                <w:kern w:val="2"/>
+                <w:lang w:eastAsia="it-IT"/>
+                <w14:ligatures w14:val="standardContextual"/>
+              </w:rPr>
+              <w:tab/>
+            </w:r>
             <w:r>
               <w:rPr>
                 <w:rStyle w:val="Collegamentoipertestuale"/>
@@ -4657,7 +4987,7 @@
                 <w:noProof/>
                 <w:webHidden/>
               </w:rPr>
-              <w:instrText xml:space="preserve"> PAGEREF _Toc149203956 \h </w:instrText>
+              <w:instrText xml:space="preserve"> PAGEREF _Toc149245547 \h </w:instrText>
             </w:r>
             <w:r>
               <w:rPr>
@@ -4692,15 +5022,34 @@
           <w:pPr>
             <w:pStyle w:val="Sommario1"/>
             <w:tabs>
+              <w:tab w:val="left" w:pos="440"/>
               <w:tab w:val="right" w:leader="dot" w:pos="9628"/>
             </w:tabs>
             <w:rPr>
-              <w:rFonts w:eastAsiaTheme="minorEastAsia"/>
               <w:noProof/>
+              <w:kern w:val="2"/>
               <w:lang w:eastAsia="it-IT"/>
+              <w14:ligatures w14:val="standardContextual"/>
             </w:rPr>
           </w:pPr>
-          <w:hyperlink w:anchor="_Toc149203957" w:history="1">
+          <w:hyperlink w:anchor="_Toc149245548" w:history="1">
+            <w:r>
+              <w:rPr>
+                <w:rStyle w:val="Collegamentoipertestuale"/>
+                <w:noProof/>
+                <w:lang w:val="en-US"/>
+              </w:rPr>
+              <w:t>9</w:t>
+            </w:r>
+            <w:r>
+              <w:rPr>
+                <w:noProof/>
+                <w:kern w:val="2"/>
+                <w:lang w:eastAsia="it-IT"/>
+                <w14:ligatures w14:val="standardContextual"/>
+              </w:rPr>
+              <w:tab/>
+            </w:r>
             <w:r>
               <w:rPr>
                 <w:rStyle w:val="Collegamentoipertestuale"/>
@@ -4728,7 +5077,7 @@
                 <w:noProof/>
                 <w:webHidden/>
               </w:rPr>
-              <w:instrText xml:space="preserve"> PAGEREF _Toc149203957 \h </w:instrText>
+              <w:instrText xml:space="preserve"> PAGEREF _Toc149245548 \h </w:instrText>
             </w:r>
             <w:r>
               <w:rPr>
@@ -4763,15 +5112,34 @@
           <w:pPr>
             <w:pStyle w:val="Sommario1"/>
             <w:tabs>
+              <w:tab w:val="left" w:pos="660"/>
               <w:tab w:val="right" w:leader="dot" w:pos="9628"/>
             </w:tabs>
             <w:rPr>
-              <w:rFonts w:eastAsiaTheme="minorEastAsia"/>
               <w:noProof/>
+              <w:kern w:val="2"/>
               <w:lang w:eastAsia="it-IT"/>
+              <w14:ligatures w14:val="standardContextual"/>
             </w:rPr>
           </w:pPr>
-          <w:hyperlink w:anchor="_Toc149203958" w:history="1">
+          <w:hyperlink w:anchor="_Toc149245549" w:history="1">
+            <w:r>
+              <w:rPr>
+                <w:rStyle w:val="Collegamentoipertestuale"/>
+                <w:noProof/>
+                <w:lang w:val="en-US"/>
+              </w:rPr>
+              <w:t>10</w:t>
+            </w:r>
+            <w:r>
+              <w:rPr>
+                <w:noProof/>
+                <w:kern w:val="2"/>
+                <w:lang w:eastAsia="it-IT"/>
+                <w14:ligatures w14:val="standardContextual"/>
+              </w:rPr>
+              <w:tab/>
+            </w:r>
             <w:r>
               <w:rPr>
                 <w:rStyle w:val="Collegamentoipertestuale"/>
@@ -4799,7 +5167,7 @@
                 <w:noProof/>
                 <w:webHidden/>
               </w:rPr>
-              <w:instrText xml:space="preserve"> PAGEREF _Toc149203958 \h </w:instrText>
+              <w:instrText xml:space="preserve"> PAGEREF _Toc149245549 \h </w:instrText>
             </w:r>
             <w:r>
               <w:rPr>
@@ -4834,15 +5202,34 @@
           <w:pPr>
             <w:pStyle w:val="Sommario1"/>
             <w:tabs>
+              <w:tab w:val="left" w:pos="660"/>
               <w:tab w:val="right" w:leader="dot" w:pos="9628"/>
             </w:tabs>
             <w:rPr>
-              <w:rFonts w:eastAsiaTheme="minorEastAsia"/>
               <w:noProof/>
+              <w:kern w:val="2"/>
               <w:lang w:eastAsia="it-IT"/>
+              <w14:ligatures w14:val="standardContextual"/>
             </w:rPr>
           </w:pPr>
-          <w:hyperlink w:anchor="_Toc149203959" w:history="1">
+          <w:hyperlink w:anchor="_Toc149245550" w:history="1">
+            <w:r>
+              <w:rPr>
+                <w:rStyle w:val="Collegamentoipertestuale"/>
+                <w:noProof/>
+                <w:lang w:val="en-US"/>
+              </w:rPr>
+              <w:t>11</w:t>
+            </w:r>
+            <w:r>
+              <w:rPr>
+                <w:noProof/>
+                <w:kern w:val="2"/>
+                <w:lang w:eastAsia="it-IT"/>
+                <w14:ligatures w14:val="standardContextual"/>
+              </w:rPr>
+              <w:tab/>
+            </w:r>
             <w:r>
               <w:rPr>
                 <w:rStyle w:val="Collegamentoipertestuale"/>
@@ -4870,7 +5257,7 @@
                 <w:noProof/>
                 <w:webHidden/>
               </w:rPr>
-              <w:instrText xml:space="preserve"> PAGEREF _Toc149203959 \h </w:instrText>
+              <w:instrText xml:space="preserve"> PAGEREF _Toc149245550 \h </w:instrText>
             </w:r>
             <w:r>
               <w:rPr>
@@ -4905,22 +5292,33 @@
           <w:pPr>
             <w:pStyle w:val="Sommario1"/>
             <w:tabs>
+              <w:tab w:val="left" w:pos="660"/>
               <w:tab w:val="right" w:leader="dot" w:pos="9628"/>
             </w:tabs>
             <w:rPr>
-              <w:rFonts w:eastAsiaTheme="minorEastAsia"/>
               <w:noProof/>
+              <w:kern w:val="2"/>
               <w:lang w:eastAsia="it-IT"/>
+              <w14:ligatures w14:val="standardContextual"/>
             </w:rPr>
           </w:pPr>
-          <w:hyperlink w:anchor="_Toc149203960" w:history="1">
+          <w:hyperlink w:anchor="_Toc149245551" w:history="1">
             <w:r>
               <w:rPr>
                 <w:rStyle w:val="Collegamentoipertestuale"/>
                 <w:noProof/>
                 <w:lang w:val="en-US"/>
               </w:rPr>
-              <w:t>Non-Functio</w:t>
+              <w:t>12</w:t>
+            </w:r>
+            <w:r>
+              <w:rPr>
+                <w:noProof/>
+                <w:kern w:val="2"/>
+                <w:lang w:eastAsia="it-IT"/>
+                <w14:ligatures w14:val="standardContextual"/>
+              </w:rPr>
+              <w:tab/>
             </w:r>
             <w:r>
               <w:rPr>
@@ -4928,15 +5326,7 @@
                 <w:noProof/>
                 <w:lang w:val="en-US"/>
               </w:rPr>
-              <w:t>n</w:t>
-            </w:r>
-            <w:r>
-              <w:rPr>
-                <w:rStyle w:val="Collegamentoipertestuale"/>
-                <w:noProof/>
-                <w:lang w:val="en-US"/>
-              </w:rPr>
-              <w:t>al Certification of Modern Distributed Systems</w:t>
+              <w:t>Non-Functional Certification of Modern Distributed Systems</w:t>
             </w:r>
             <w:r>
               <w:rPr>
@@ -4957,7 +5347,7 @@
                 <w:noProof/>
                 <w:webHidden/>
               </w:rPr>
-              <w:instrText xml:space="preserve"> PAGEREF _Toc149203960 \h </w:instrText>
+              <w:instrText xml:space="preserve"> PAGEREF _Toc149245551 \h </w:instrText>
             </w:r>
             <w:r>
               <w:rPr>
@@ -4977,7 +5367,7 @@
                 <w:noProof/>
                 <w:webHidden/>
               </w:rPr>
-              <w:t>22</w:t>
+              <w:t>21</w:t>
             </w:r>
             <w:r>
               <w:rPr>
@@ -5012,7 +5402,7 @@
           <w:lang w:val="en-US"/>
         </w:rPr>
       </w:pPr>
-      <w:bookmarkStart w:id="0" w:name="_Toc149203950"/>
+      <w:bookmarkStart w:id="0" w:name="_Toc149245541"/>
       <w:r>
         <w:rPr>
           <w:lang w:val="en-US"/>
@@ -5499,6 +5889,7 @@
           <w:noProof/>
           <w:lang w:val="en-US"/>
         </w:rPr>
+        <w:lastRenderedPageBreak/>
         <w:drawing>
           <wp:inline distT="0" distB="0" distL="0" distR="0" wp14:anchorId="686F1FB0" wp14:editId="3FCBF078">
             <wp:extent cx="4445147" cy="2603533"/>
@@ -5546,7 +5937,6 @@
         <w:rPr>
           <w:lang w:val="en-US"/>
         </w:rPr>
-        <w:lastRenderedPageBreak/>
         <w:t>Going deeper, this is the evaluation:</w:t>
       </w:r>
     </w:p>
@@ -5655,7 +6045,7 @@
           <w:lang w:val="en-US"/>
         </w:rPr>
       </w:pPr>
-      <w:bookmarkStart w:id="1" w:name="_Toc149203951"/>
+      <w:bookmarkStart w:id="1" w:name="_Toc149245542"/>
       <w:r>
         <w:rPr>
           <w:lang w:val="en-US"/>
@@ -5706,7 +6096,21 @@
         <w:rPr>
           <w:lang w:val="en-US"/>
         </w:rPr>
-        <w:t>In our case, it’s reading papers, attending talks, thinking and discussing</w:t>
+        <w:t xml:space="preserve">In our case, </w:t>
+      </w:r>
+      <w:proofErr w:type="gramStart"/>
+      <w:r>
+        <w:rPr>
+          <w:lang w:val="en-US"/>
+        </w:rPr>
+        <w:t>it’s</w:t>
+      </w:r>
+      <w:proofErr w:type="gramEnd"/>
+      <w:r>
+        <w:rPr>
+          <w:lang w:val="en-US"/>
+        </w:rPr>
+        <w:t xml:space="preserve"> reading papers, attending talks, thinking and discussing</w:t>
       </w:r>
       <w:r>
         <w:rPr>
@@ -5799,7 +6203,14 @@
         <w:rPr>
           <w:lang w:val="en-US"/>
         </w:rPr>
-        <w:t xml:space="preserve">We’re not alone in this, it’s made by the community and other researchers as well, consolidating a clear understanding of themes. </w:t>
+        <w:t xml:space="preserve">We’re not alone in this, it’s made by the community and </w:t>
+      </w:r>
+      <w:r>
+        <w:rPr>
+          <w:lang w:val="en-US"/>
+        </w:rPr>
+        <w:lastRenderedPageBreak/>
+        <w:t xml:space="preserve">other researchers as well, consolidating a clear understanding of themes. </w:t>
       </w:r>
       <w:r>
         <w:rPr>
@@ -5969,20 +6380,6 @@
         <w:rPr>
           <w:lang w:val="en-US"/>
         </w:rPr>
-        <w:br w:type="page"/>
-      </w:r>
-    </w:p>
-    <w:p>
-      <w:pPr>
-        <w:rPr>
-          <w:lang w:val="en-US"/>
-        </w:rPr>
-      </w:pPr>
-      <w:r>
-        <w:rPr>
-          <w:lang w:val="en-US"/>
-        </w:rPr>
-        <w:lastRenderedPageBreak/>
         <w:t>Inside instead, we structure like:</w:t>
       </w:r>
     </w:p>
@@ -6352,17 +6749,38 @@
     </w:p>
     <w:p>
       <w:pPr>
+        <w:rPr>
+          <w:rFonts w:asciiTheme="majorHAnsi" w:eastAsiaTheme="majorEastAsia" w:hAnsiTheme="majorHAnsi" w:cstheme="majorBidi"/>
+          <w:b/>
+          <w:bCs/>
+          <w:smallCaps/>
+          <w:color w:val="000000" w:themeColor="text1"/>
+          <w:sz w:val="36"/>
+          <w:szCs w:val="36"/>
+          <w:lang w:val="en-US"/>
+        </w:rPr>
+      </w:pPr>
+      <w:r>
+        <w:rPr>
+          <w:lang w:val="en-US"/>
+        </w:rPr>
+        <w:br w:type="page"/>
+      </w:r>
+    </w:p>
+    <w:p>
+      <w:pPr>
         <w:pStyle w:val="Titolo1"/>
         <w:jc w:val="center"/>
         <w:rPr>
           <w:lang w:val="en-US"/>
         </w:rPr>
       </w:pPr>
-      <w:bookmarkStart w:id="2" w:name="_Toc149203952"/>
-      <w:r>
-        <w:rPr>
-          <w:lang w:val="en-US"/>
-        </w:rPr>
+      <w:bookmarkStart w:id="2" w:name="_Toc149245543"/>
+      <w:r>
+        <w:rPr>
+          <w:lang w:val="en-US"/>
+        </w:rPr>
+        <w:lastRenderedPageBreak/>
         <w:t>Containers and Kubernetes Security</w:t>
       </w:r>
       <w:bookmarkEnd w:id="2"/>
@@ -6492,20 +6910,6 @@
         <w:rPr>
           <w:lang w:val="en-US"/>
         </w:rPr>
-        <w:br w:type="page"/>
-      </w:r>
-    </w:p>
-    <w:p>
-      <w:pPr>
-        <w:rPr>
-          <w:lang w:val="en-US"/>
-        </w:rPr>
-      </w:pPr>
-      <w:r>
-        <w:rPr>
-          <w:lang w:val="en-US"/>
-        </w:rPr>
-        <w:lastRenderedPageBreak/>
         <w:t>One very well-known platform providing the isolation feature is Docker</w:t>
       </w:r>
       <w:r>
@@ -6694,6 +7098,7 @@
           <w:bCs/>
           <w:lang w:val="en-US"/>
         </w:rPr>
+        <w:lastRenderedPageBreak/>
         <w:t>Lack of Network Policies:</w:t>
       </w:r>
       <w:r>
@@ -6819,23 +7224,6 @@
     </w:p>
     <w:p>
       <w:pPr>
-        <w:rPr>
-          <w:b/>
-          <w:bCs/>
-          <w:lang w:val="en-US"/>
-        </w:rPr>
-      </w:pPr>
-      <w:r>
-        <w:rPr>
-          <w:b/>
-          <w:bCs/>
-          <w:lang w:val="en-US"/>
-        </w:rPr>
-        <w:br w:type="page"/>
-      </w:r>
-    </w:p>
-    <w:p>
-      <w:pPr>
         <w:numPr>
           <w:ilvl w:val="0"/>
           <w:numId w:val="8"/>
@@ -6846,7 +7234,6 @@
           <w:b/>
           <w:bCs/>
         </w:rPr>
-        <w:lastRenderedPageBreak/>
         <w:t>Container Escape:</w:t>
       </w:r>
     </w:p>
@@ -7062,6 +7449,7 @@
         <w:rPr>
           <w:lang w:val="en-US"/>
         </w:rPr>
+        <w:lastRenderedPageBreak/>
         <w:t>To mitigate the risk of vulnerable code exploits, maintain an up-to-date inventory of container images, apply security patches promptly, and use container image scanning tools to identify and address known vulnerabilities in your images.</w:t>
       </w:r>
     </w:p>
@@ -7181,20 +7569,6 @@
         <w:rPr>
           <w:lang w:val="en-US"/>
         </w:rPr>
-        <w:br w:type="page"/>
-      </w:r>
-    </w:p>
-    <w:p>
-      <w:pPr>
-        <w:rPr>
-          <w:lang w:val="en-US"/>
-        </w:rPr>
-      </w:pPr>
-      <w:r>
-        <w:rPr>
-          <w:lang w:val="en-US"/>
-        </w:rPr>
-        <w:lastRenderedPageBreak/>
         <w:t xml:space="preserve">We can also change the ownership, but still cannot run it unless </w:t>
       </w:r>
       <w:r>
@@ -7618,7 +7992,14 @@
         <w:rPr>
           <w:lang w:val="en-US"/>
         </w:rPr>
-        <w:t>f a process is allowed to consume unlimited memory, it can starve other processes on the same host</w:t>
+        <w:t xml:space="preserve">f a process is allowed to consume unlimited memory, it can starve other processes on the same </w:t>
+      </w:r>
+      <w:r>
+        <w:rPr>
+          <w:lang w:val="en-US"/>
+        </w:rPr>
+        <w:lastRenderedPageBreak/>
+        <w:t>host</w:t>
       </w:r>
       <w:r>
         <w:rPr>
@@ -7907,20 +8288,6 @@
         <w:rPr>
           <w:lang w:val="en-US"/>
         </w:rPr>
-        <w:br w:type="page"/>
-      </w:r>
-    </w:p>
-    <w:p>
-      <w:pPr>
-        <w:rPr>
-          <w:lang w:val="en-US"/>
-        </w:rPr>
-      </w:pPr>
-      <w:r>
-        <w:rPr>
-          <w:lang w:val="en-US"/>
-        </w:rPr>
-        <w:lastRenderedPageBreak/>
         <w:t>Anyone who has access to a container image can access any file included in that image</w:t>
       </w:r>
       <w:r>
@@ -8294,7 +8661,7 @@
           <w:lang w:val="en-US"/>
         </w:rPr>
       </w:pPr>
-      <w:bookmarkStart w:id="3" w:name="_Toc149203953"/>
+      <w:bookmarkStart w:id="3" w:name="_Toc149245544"/>
       <w:r>
         <w:rPr>
           <w:lang w:val="en-US"/>
@@ -8866,13 +9233,27 @@
         <w:rPr>
           <w:lang w:val="en-US"/>
         </w:rPr>
-        <w:t xml:space="preserve">HMI – Human Machine Interface, made with a GUI to manage system state, alarms, errors and </w:t>
-      </w:r>
-      <w:r>
-        <w:rPr>
-          <w:lang w:val="en-US"/>
-        </w:rPr>
-        <w:t>also allowing</w:t>
+        <w:t xml:space="preserve">HMI – Human Machine Interface, made with a GUI to manage system state, alarms, errors </w:t>
+      </w:r>
+      <w:proofErr w:type="gramStart"/>
+      <w:r>
+        <w:rPr>
+          <w:lang w:val="en-US"/>
+        </w:rPr>
+        <w:t xml:space="preserve">and </w:t>
+      </w:r>
+      <w:r>
+        <w:rPr>
+          <w:lang w:val="en-US"/>
+        </w:rPr>
+        <w:t>also</w:t>
+      </w:r>
+      <w:proofErr w:type="gramEnd"/>
+      <w:r>
+        <w:rPr>
+          <w:lang w:val="en-US"/>
+        </w:rPr>
+        <w:t xml:space="preserve"> allowing</w:t>
       </w:r>
       <w:r>
         <w:rPr>
@@ -8903,13 +9284,27 @@
         <w:rPr>
           <w:lang w:val="en-US"/>
         </w:rPr>
-        <w:t>, so they m</w:t>
-      </w:r>
-      <w:r>
-        <w:rPr>
-          <w:lang w:val="en-US"/>
-        </w:rPr>
-        <w:t>onitor and control acquired from field sites</w:t>
+        <w:t xml:space="preserve">, so they </w:t>
+      </w:r>
+      <w:proofErr w:type="gramStart"/>
+      <w:r>
+        <w:rPr>
+          <w:lang w:val="en-US"/>
+        </w:rPr>
+        <w:t>m</w:t>
+      </w:r>
+      <w:r>
+        <w:rPr>
+          <w:lang w:val="en-US"/>
+        </w:rPr>
+        <w:t>onitor</w:t>
+      </w:r>
+      <w:proofErr w:type="gramEnd"/>
+      <w:r>
+        <w:rPr>
+          <w:lang w:val="en-US"/>
+        </w:rPr>
+        <w:t xml:space="preserve"> and control acquired from field sites</w:t>
       </w:r>
       <w:r>
         <w:rPr>
@@ -9119,7 +9514,7 @@
           <w:lang w:val="en-US"/>
         </w:rPr>
       </w:pPr>
-      <w:bookmarkStart w:id="4" w:name="_Toc149203954"/>
+      <w:bookmarkStart w:id="4" w:name="_Toc149245545"/>
       <w:r>
         <w:rPr>
           <w:lang w:val="en-US"/>
@@ -9724,6 +10119,7 @@
         <w:rPr>
           <w:lang w:val="en-US"/>
         </w:rPr>
+        <w:lastRenderedPageBreak/>
         <w:t>Here CTI data is represented with letters and numbers, trying to find patterns or rules</w:t>
       </w:r>
     </w:p>
@@ -9742,7 +10138,6 @@
         <w:rPr>
           <w:lang w:val="en-US"/>
         </w:rPr>
-        <w:lastRenderedPageBreak/>
         <w:t>Deep learning based</w:t>
       </w:r>
     </w:p>
@@ -10406,7 +10801,7 @@
           <w:lang w:val="en-US"/>
         </w:rPr>
       </w:pPr>
-      <w:bookmarkStart w:id="5" w:name="_Toc149203955"/>
+      <w:bookmarkStart w:id="5" w:name="_Toc149245546"/>
       <w:r>
         <w:rPr>
           <w:lang w:val="en-US"/>
@@ -10594,7 +10989,7 @@
           <w:lang w:val="en-US"/>
         </w:rPr>
       </w:pPr>
-      <w:bookmarkStart w:id="6" w:name="_Toc149203956"/>
+      <w:bookmarkStart w:id="6" w:name="_Toc149245547"/>
       <w:r>
         <w:rPr>
           <w:lang w:val="en-US"/>
@@ -10763,19 +11158,6 @@
           <w:lang w:val="en-US"/>
         </w:rPr>
         <w:t xml:space="preserve">A good example might be a speed limit sign, where a STOP sign will be wrongly recognized as a speed limit because of lighting. </w:t>
-      </w:r>
-    </w:p>
-    <w:p>
-      <w:pPr>
-        <w:rPr>
-          <w:lang w:val="en-US"/>
-        </w:rPr>
-      </w:pPr>
-      <w:r>
-        <w:rPr>
-          <w:lang w:val="en-US"/>
-        </w:rPr>
-        <w:br w:type="page"/>
       </w:r>
     </w:p>
     <w:p>
@@ -10968,7 +11350,7 @@
           <w:lang w:val="en-US"/>
         </w:rPr>
       </w:pPr>
-      <w:bookmarkStart w:id="7" w:name="_Toc149203957"/>
+      <w:bookmarkStart w:id="7" w:name="_Toc149245548"/>
       <w:r>
         <w:rPr>
           <w:lang w:val="en-US"/>
@@ -11404,7 +11786,7 @@
           <w:lang w:val="en-US"/>
         </w:rPr>
       </w:pPr>
-      <w:bookmarkStart w:id="8" w:name="_Toc149203958"/>
+      <w:bookmarkStart w:id="8" w:name="_Toc149245549"/>
       <w:r>
         <w:rPr>
           <w:lang w:val="en-US"/>
@@ -11430,13 +11812,7 @@
         <w:rPr>
           <w:lang w:val="en-US"/>
         </w:rPr>
-        <w:t>Huanhuan Chen</w:t>
-      </w:r>
-      <w:r>
-        <w:rPr>
-          <w:lang w:val="en-US"/>
-        </w:rPr>
-        <w:t>)</w:t>
+        <w:t>Huanhuan Chen)</w:t>
       </w:r>
     </w:p>
     <w:p>
@@ -11575,6 +11951,7 @@
         <w:rPr>
           <w:lang w:val="en-US"/>
         </w:rPr>
+        <w:lastRenderedPageBreak/>
         <w:t>Commonly used for computer vision tasks like image classification, object detection, etc.</w:t>
       </w:r>
     </w:p>
@@ -11588,7 +11965,6 @@
         <w:rPr>
           <w:lang w:val="en-US"/>
         </w:rPr>
-        <w:lastRenderedPageBreak/>
         <w:t xml:space="preserve">Everything is analyzed via </w:t>
       </w:r>
       <w:r>
@@ -11679,13 +12055,7 @@
         <w:rPr>
           <w:lang w:val="en-US"/>
         </w:rPr>
-        <w:t>Softmax: Generalization of sigmoid for multi-class classification problems. Ensures outputs always sum to 1 so they can be interpreted as class probabilities</w:t>
-      </w:r>
-      <w:r>
-        <w:rPr>
-          <w:lang w:val="en-US"/>
-        </w:rPr>
-        <w:t>.</w:t>
+        <w:t>Softmax: Generalization of sigmoid for multi-class classification problems. Ensures outputs always sum to 1 so they can be interpreted as class probabilities.</w:t>
       </w:r>
     </w:p>
     <w:p>
@@ -11795,19 +12165,7 @@
         <w:rPr>
           <w:lang w:val="en-US"/>
         </w:rPr>
-        <w:t xml:space="preserve">The basic idea is to have an alternative encrypted function F' that behaves similarly to the function F that we want to </w:t>
-      </w:r>
-      <w:r>
-        <w:rPr>
-          <w:lang w:val="en-US"/>
-        </w:rPr>
-        <w:t>compute but</w:t>
-      </w:r>
-      <w:r>
-        <w:rPr>
-          <w:lang w:val="en-US"/>
-        </w:rPr>
-        <w:t xml:space="preserve"> operates on encryptions instead of plaintexts. </w:t>
+        <w:t xml:space="preserve">The basic idea is to have an alternative encrypted function F' that behaves similarly to the function F that we want to compute but operates on encryptions instead of plaintexts. </w:t>
       </w:r>
     </w:p>
     <w:p>
@@ -11892,7 +12250,21 @@
         <w:rPr>
           <w:lang w:val="en-US"/>
         </w:rPr>
-        <w:t>So in summary, FHE utilizes an encrypted version of the function F denoted by F' that allows computing on encrypted data and producing encrypted results, thus keeping data confidential even when outsourced for computations.</w:t>
+        <w:t xml:space="preserve">So in summary, FHE utilizes an encrypted version of the function </w:t>
+      </w:r>
+      <w:proofErr w:type="spellStart"/>
+      <w:r>
+        <w:rPr>
+          <w:lang w:val="en-US"/>
+        </w:rPr>
+        <w:t>F</w:t>
+      </w:r>
+      <w:proofErr w:type="spellEnd"/>
+      <w:r>
+        <w:rPr>
+          <w:lang w:val="en-US"/>
+        </w:rPr>
+        <w:t xml:space="preserve"> denoted by F' that allows computing on encrypted data and producing encrypted results, thus keeping data confidential even when outsourced for computations.</w:t>
       </w:r>
     </w:p>
     <w:p>
@@ -12023,7 +12395,6 @@
         <w:rPr>
           <w:lang w:val="en-US"/>
         </w:rPr>
-        <w:lastRenderedPageBreak/>
         <w:t>Batching Limitations:</w:t>
       </w:r>
     </w:p>
@@ -12048,7 +12419,21 @@
         <w:rPr>
           <w:lang w:val="en-US"/>
         </w:rPr>
-        <w:t>omputations could only be done on singly encrypted inputs, not batched inputs. Thisreduced efficiency.</w:t>
+        <w:t xml:space="preserve">omputations could only be done on singly encrypted inputs, not batched inputs. </w:t>
+      </w:r>
+      <w:proofErr w:type="spellStart"/>
+      <w:r>
+        <w:rPr>
+          <w:lang w:val="en-US"/>
+        </w:rPr>
+        <w:t>Thisreduced</w:t>
+      </w:r>
+      <w:proofErr w:type="spellEnd"/>
+      <w:r>
+        <w:rPr>
+          <w:lang w:val="en-US"/>
+        </w:rPr>
+        <w:t xml:space="preserve"> efficiency.</w:t>
       </w:r>
     </w:p>
     <w:p>
@@ -12178,7 +12563,49 @@
         <w:rPr>
           <w:lang w:val="en-US"/>
         </w:rPr>
-        <w:t xml:space="preserve">To encrypt a message m in the message space Zq, a random vector a is sampled from A and the ciphertext is (a·s + e + m) mod q, where e is random noise from a discrete Gaussian. </w:t>
+        <w:t xml:space="preserve">To encrypt a message m in the message space </w:t>
+      </w:r>
+      <w:proofErr w:type="spellStart"/>
+      <w:r>
+        <w:rPr>
+          <w:lang w:val="en-US"/>
+        </w:rPr>
+        <w:t>Zq</w:t>
+      </w:r>
+      <w:proofErr w:type="spellEnd"/>
+      <w:r>
+        <w:rPr>
+          <w:lang w:val="en-US"/>
+        </w:rPr>
+        <w:t>, a random vector a is sampled from A and the ciphertext is (</w:t>
+      </w:r>
+      <w:proofErr w:type="spellStart"/>
+      <w:r>
+        <w:rPr>
+          <w:lang w:val="en-US"/>
+        </w:rPr>
+        <w:t>a·s</w:t>
+      </w:r>
+      <w:proofErr w:type="spellEnd"/>
+      <w:r>
+        <w:rPr>
+          <w:lang w:val="en-US"/>
+        </w:rPr>
+        <w:t xml:space="preserve"> + e + m) mod q, where </w:t>
+      </w:r>
+      <w:proofErr w:type="spellStart"/>
+      <w:r>
+        <w:rPr>
+          <w:lang w:val="en-US"/>
+        </w:rPr>
+        <w:t>e</w:t>
+      </w:r>
+      <w:proofErr w:type="spellEnd"/>
+      <w:r>
+        <w:rPr>
+          <w:lang w:val="en-US"/>
+        </w:rPr>
+        <w:t xml:space="preserve"> is random noise from a discrete Gaussian. </w:t>
       </w:r>
     </w:p>
     <w:p>
@@ -12196,7 +12623,35 @@
         <w:rPr>
           <w:lang w:val="en-US"/>
         </w:rPr>
-        <w:t>To decrypt, the receiver uses the secret key s to compute (c - a·s) mod q which reveals the message m.</w:t>
+        <w:t xml:space="preserve">To decrypt, the receiver uses the secret key </w:t>
+      </w:r>
+      <w:proofErr w:type="spellStart"/>
+      <w:r>
+        <w:rPr>
+          <w:lang w:val="en-US"/>
+        </w:rPr>
+        <w:t>s</w:t>
+      </w:r>
+      <w:proofErr w:type="spellEnd"/>
+      <w:r>
+        <w:rPr>
+          <w:lang w:val="en-US"/>
+        </w:rPr>
+        <w:t xml:space="preserve"> to compute (c - </w:t>
+      </w:r>
+      <w:proofErr w:type="spellStart"/>
+      <w:r>
+        <w:rPr>
+          <w:lang w:val="en-US"/>
+        </w:rPr>
+        <w:t>a·s</w:t>
+      </w:r>
+      <w:proofErr w:type="spellEnd"/>
+      <w:r>
+        <w:rPr>
+          <w:lang w:val="en-US"/>
+        </w:rPr>
+        <w:t>) mod q which reveals the message m.</w:t>
       </w:r>
     </w:p>
     <w:p>
@@ -12232,7 +12687,21 @@
         <w:rPr>
           <w:lang w:val="en-US"/>
         </w:rPr>
-        <w:t>The hardness of determining s given many public key samples (a, a·s + e) forms the foundation for the security of LWE-based homomorphic schemes like BGV, BFV, etc.</w:t>
+        <w:t xml:space="preserve">The hardness of determining s given many public key samples (a, </w:t>
+      </w:r>
+      <w:proofErr w:type="spellStart"/>
+      <w:r>
+        <w:rPr>
+          <w:lang w:val="en-US"/>
+        </w:rPr>
+        <w:t>a·s</w:t>
+      </w:r>
+      <w:proofErr w:type="spellEnd"/>
+      <w:r>
+        <w:rPr>
+          <w:lang w:val="en-US"/>
+        </w:rPr>
+        <w:t xml:space="preserve"> + e) forms the foundation for the security of LWE-based homomorphic schemes like BGV, BFV, etc.</w:t>
       </w:r>
     </w:p>
     <w:p>
@@ -12379,19 +12848,7 @@
         <w:rPr>
           <w:lang w:val="en-US"/>
         </w:rPr>
-        <w:t xml:space="preserve">This bootstrapping procedure does incur a </w:t>
-      </w:r>
-      <w:r>
-        <w:rPr>
-          <w:lang w:val="en-US"/>
-        </w:rPr>
-        <w:t>high-performance</w:t>
-      </w:r>
-      <w:r>
-        <w:rPr>
-          <w:lang w:val="en-US"/>
-        </w:rPr>
-        <w:t xml:space="preserve"> cost, but it allows computing on ciphertexts to an unlimited algebraic depth by periodically refreshing.</w:t>
+        <w:t>This bootstrapping procedure does incur a high-performance cost, but it allows computing on ciphertexts to an unlimited algebraic depth by periodically refreshing.</w:t>
       </w:r>
     </w:p>
     <w:p>
@@ -12405,19 +12862,7 @@
           <w:lang w:val="en-US"/>
         </w:rPr>
         <w:lastRenderedPageBreak/>
-        <w:t xml:space="preserve">So in summary, bootstrapping is a key technique that addresses the noise growth problem and enables arbitrary-depth fully homomorphic computations by periodically reducing noise to usable levels without knowledge of the secret key. It was </w:t>
-      </w:r>
-      <w:r>
-        <w:rPr>
-          <w:lang w:val="en-US"/>
-        </w:rPr>
-        <w:t>a breakthrough</w:t>
-      </w:r>
-      <w:r>
-        <w:rPr>
-          <w:lang w:val="en-US"/>
-        </w:rPr>
-        <w:t xml:space="preserve"> enabling practical FHE schemes.</w:t>
+        <w:t>So in summary, bootstrapping is a key technique that addresses the noise growth problem and enables arbitrary-depth fully homomorphic computations by periodically reducing noise to usable levels without knowledge of the secret key. It was a breakthrough enabling practical FHE schemes.</w:t>
       </w:r>
     </w:p>
     <w:p>
@@ -12428,7 +12873,7 @@
           <w:lang w:val="en-US"/>
         </w:rPr>
       </w:pPr>
-      <w:bookmarkStart w:id="9" w:name="_Toc149203959"/>
+      <w:bookmarkStart w:id="9" w:name="_Toc149245550"/>
       <w:r>
         <w:rPr>
           <w:lang w:val="en-US"/>
@@ -12468,19 +12913,7 @@
         <w:rPr>
           <w:lang w:val="en-US"/>
         </w:rPr>
-        <w:t xml:space="preserve"> in Internet data refers to the tendency for people to encounter views mostly </w:t>
-      </w:r>
-      <w:r>
-        <w:rPr>
-          <w:lang w:val="en-US"/>
-        </w:rPr>
-        <w:t>like</w:t>
-      </w:r>
-      <w:r>
-        <w:rPr>
-          <w:lang w:val="en-US"/>
-        </w:rPr>
-        <w:t xml:space="preserve"> their own, which can occur for these key reasons:</w:t>
+        <w:t xml:space="preserve"> in Internet data refers to the tendency for people to encounter views mostly like their own, which can occur for these key reasons:</w:t>
       </w:r>
     </w:p>
     <w:p>
@@ -12498,19 +12931,7 @@
         <w:rPr>
           <w:lang w:val="en-US"/>
         </w:rPr>
-        <w:t xml:space="preserve">Homophily - People naturally tend to associate and bond with others who are </w:t>
-      </w:r>
-      <w:r>
-        <w:rPr>
-          <w:lang w:val="en-US"/>
-        </w:rPr>
-        <w:t>like</w:t>
-      </w:r>
-      <w:r>
-        <w:rPr>
-          <w:lang w:val="en-US"/>
-        </w:rPr>
-        <w:t xml:space="preserve"> them. On social networks, this leads users to selectively follow like-minded people.</w:t>
+        <w:t>Homophily - People naturally tend to associate and bond with others who are like them. On social networks, this leads users to selectively follow like-minded people.</w:t>
       </w:r>
     </w:p>
     <w:p>
@@ -13427,13 +13848,7 @@
         <w:rPr>
           <w:lang w:val="en-US"/>
         </w:rPr>
-        <w:t>Ideology works because users tend to be coherent in their behavior and form communities that share similar content consumption.</w:t>
-      </w:r>
-      <w:r>
-        <w:rPr>
-          <w:lang w:val="en-US"/>
-        </w:rPr>
-        <w:t xml:space="preserve"> It may be not enough however, when data are not complete or rich enough or users were not analyzed correctly. </w:t>
+        <w:t xml:space="preserve">Ideology works because users tend to be coherent in their behavior and form communities that share similar content consumption. It may be not enough however, when data are not complete or rich enough or users were not analyzed correctly. </w:t>
       </w:r>
     </w:p>
     <w:p>
@@ -13444,7 +13859,7 @@
           <w:lang w:val="en-US"/>
         </w:rPr>
       </w:pPr>
-      <w:bookmarkStart w:id="10" w:name="_Toc149203960"/>
+      <w:bookmarkStart w:id="10" w:name="_Toc149245551"/>
       <w:r>
         <w:rPr>
           <w:lang w:val="en-US"/>
@@ -13679,6 +14094,7 @@
         </w:rPr>
         <w:t xml:space="preserve"> </w:t>
       </w:r>
+      <w:proofErr w:type="spellStart"/>
       <w:r>
         <w:rPr>
           <w:lang w:val="en-US"/>
@@ -13689,7 +14105,14 @@
         <w:rPr>
           <w:lang w:val="en-US"/>
         </w:rPr>
-        <w:t xml:space="preserve">its changes). </w:t>
+        <w:t>its</w:t>
+      </w:r>
+      <w:proofErr w:type="spellEnd"/>
+      <w:r>
+        <w:rPr>
+          <w:lang w:val="en-US"/>
+        </w:rPr>
+        <w:t xml:space="preserve"> changes). </w:t>
       </w:r>
       <w:r>
         <w:rPr>
@@ -14545,6 +14968,101 @@
     </w:lvl>
   </w:abstractNum>
   <w:abstractNum w:abstractNumId="6" w15:restartNumberingAfterBreak="0">
+    <w:nsid w:val="1482775B"/>
+    <w:multiLevelType w:val="multilevel"/>
+    <w:tmpl w:val="0EBA3C40"/>
+    <w:lvl w:ilvl="0">
+      <w:start w:val="1"/>
+      <w:numFmt w:val="decimal"/>
+      <w:pStyle w:val="Titolo1"/>
+      <w:lvlText w:val="%1"/>
+      <w:lvlJc w:val="left"/>
+      <w:pPr>
+        <w:ind w:left="432" w:hanging="432"/>
+      </w:pPr>
+    </w:lvl>
+    <w:lvl w:ilvl="1">
+      <w:start w:val="1"/>
+      <w:numFmt w:val="decimal"/>
+      <w:pStyle w:val="Titolo2"/>
+      <w:lvlText w:val="%1.%2"/>
+      <w:lvlJc w:val="left"/>
+      <w:pPr>
+        <w:ind w:left="576" w:hanging="576"/>
+      </w:pPr>
+    </w:lvl>
+    <w:lvl w:ilvl="2">
+      <w:start w:val="1"/>
+      <w:numFmt w:val="decimal"/>
+      <w:pStyle w:val="Titolo3"/>
+      <w:lvlText w:val="%1.%2.%3"/>
+      <w:lvlJc w:val="left"/>
+      <w:pPr>
+        <w:ind w:left="720" w:hanging="720"/>
+      </w:pPr>
+    </w:lvl>
+    <w:lvl w:ilvl="3">
+      <w:start w:val="1"/>
+      <w:numFmt w:val="decimal"/>
+      <w:pStyle w:val="Titolo4"/>
+      <w:lvlText w:val="%1.%2.%3.%4"/>
+      <w:lvlJc w:val="left"/>
+      <w:pPr>
+        <w:ind w:left="864" w:hanging="864"/>
+      </w:pPr>
+    </w:lvl>
+    <w:lvl w:ilvl="4">
+      <w:start w:val="1"/>
+      <w:numFmt w:val="decimal"/>
+      <w:pStyle w:val="Titolo5"/>
+      <w:lvlText w:val="%1.%2.%3.%4.%5"/>
+      <w:lvlJc w:val="left"/>
+      <w:pPr>
+        <w:ind w:left="1008" w:hanging="1008"/>
+      </w:pPr>
+    </w:lvl>
+    <w:lvl w:ilvl="5">
+      <w:start w:val="1"/>
+      <w:numFmt w:val="decimal"/>
+      <w:pStyle w:val="Titolo6"/>
+      <w:lvlText w:val="%1.%2.%3.%4.%5.%6"/>
+      <w:lvlJc w:val="left"/>
+      <w:pPr>
+        <w:ind w:left="1152" w:hanging="1152"/>
+      </w:pPr>
+    </w:lvl>
+    <w:lvl w:ilvl="6">
+      <w:start w:val="1"/>
+      <w:numFmt w:val="decimal"/>
+      <w:pStyle w:val="Titolo7"/>
+      <w:lvlText w:val="%1.%2.%3.%4.%5.%6.%7"/>
+      <w:lvlJc w:val="left"/>
+      <w:pPr>
+        <w:ind w:left="1296" w:hanging="1296"/>
+      </w:pPr>
+    </w:lvl>
+    <w:lvl w:ilvl="7">
+      <w:start w:val="1"/>
+      <w:numFmt w:val="decimal"/>
+      <w:pStyle w:val="Titolo8"/>
+      <w:lvlText w:val="%1.%2.%3.%4.%5.%6.%7.%8"/>
+      <w:lvlJc w:val="left"/>
+      <w:pPr>
+        <w:ind w:left="1440" w:hanging="1440"/>
+      </w:pPr>
+    </w:lvl>
+    <w:lvl w:ilvl="8">
+      <w:start w:val="1"/>
+      <w:numFmt w:val="decimal"/>
+      <w:pStyle w:val="Titolo9"/>
+      <w:lvlText w:val="%1.%2.%3.%4.%5.%6.%7.%8.%9"/>
+      <w:lvlJc w:val="left"/>
+      <w:pPr>
+        <w:ind w:left="1584" w:hanging="1584"/>
+      </w:pPr>
+    </w:lvl>
+  </w:abstractNum>
+  <w:abstractNum w:abstractNumId="7" w15:restartNumberingAfterBreak="0">
     <w:nsid w:val="14E2438C"/>
     <w:multiLevelType w:val="hybridMultilevel"/>
     <w:tmpl w:val="1BE8EC24"/>
@@ -14633,7 +15151,7 @@
       </w:pPr>
     </w:lvl>
   </w:abstractNum>
-  <w:abstractNum w:abstractNumId="7" w15:restartNumberingAfterBreak="0">
+  <w:abstractNum w:abstractNumId="8" w15:restartNumberingAfterBreak="0">
     <w:nsid w:val="1B6536FA"/>
     <w:multiLevelType w:val="hybridMultilevel"/>
     <w:tmpl w:val="AB461B98"/>
@@ -14746,7 +15264,7 @@
       </w:rPr>
     </w:lvl>
   </w:abstractNum>
-  <w:abstractNum w:abstractNumId="8" w15:restartNumberingAfterBreak="0">
+  <w:abstractNum w:abstractNumId="9" w15:restartNumberingAfterBreak="0">
     <w:nsid w:val="2A3A2D3E"/>
     <w:multiLevelType w:val="hybridMultilevel"/>
     <w:tmpl w:val="CE342BFE"/>
@@ -14859,7 +15377,7 @@
       </w:rPr>
     </w:lvl>
   </w:abstractNum>
-  <w:abstractNum w:abstractNumId="9" w15:restartNumberingAfterBreak="0">
+  <w:abstractNum w:abstractNumId="10" w15:restartNumberingAfterBreak="0">
     <w:nsid w:val="2B230E1B"/>
     <w:multiLevelType w:val="hybridMultilevel"/>
     <w:tmpl w:val="C37ACF7C"/>
@@ -14972,7 +15490,7 @@
       </w:rPr>
     </w:lvl>
   </w:abstractNum>
-  <w:abstractNum w:abstractNumId="10" w15:restartNumberingAfterBreak="0">
+  <w:abstractNum w:abstractNumId="11" w15:restartNumberingAfterBreak="0">
     <w:nsid w:val="34456FD4"/>
     <w:multiLevelType w:val="multilevel"/>
     <w:tmpl w:val="DA02F854"/>
@@ -15121,7 +15639,7 @@
       </w:rPr>
     </w:lvl>
   </w:abstractNum>
-  <w:abstractNum w:abstractNumId="11" w15:restartNumberingAfterBreak="0">
+  <w:abstractNum w:abstractNumId="12" w15:restartNumberingAfterBreak="0">
     <w:nsid w:val="3754622A"/>
     <w:multiLevelType w:val="hybridMultilevel"/>
     <w:tmpl w:val="73D2C338"/>
@@ -15234,7 +15752,7 @@
       </w:rPr>
     </w:lvl>
   </w:abstractNum>
-  <w:abstractNum w:abstractNumId="12" w15:restartNumberingAfterBreak="0">
+  <w:abstractNum w:abstractNumId="13" w15:restartNumberingAfterBreak="0">
     <w:nsid w:val="3C7473C5"/>
     <w:multiLevelType w:val="hybridMultilevel"/>
     <w:tmpl w:val="2BE4466C"/>
@@ -15346,7 +15864,7 @@
       </w:rPr>
     </w:lvl>
   </w:abstractNum>
-  <w:abstractNum w:abstractNumId="13" w15:restartNumberingAfterBreak="0">
+  <w:abstractNum w:abstractNumId="14" w15:restartNumberingAfterBreak="0">
     <w:nsid w:val="443B4F00"/>
     <w:multiLevelType w:val="hybridMultilevel"/>
     <w:tmpl w:val="EA7C3C78"/>
@@ -15459,7 +15977,7 @@
       </w:rPr>
     </w:lvl>
   </w:abstractNum>
-  <w:abstractNum w:abstractNumId="14" w15:restartNumberingAfterBreak="0">
+  <w:abstractNum w:abstractNumId="15" w15:restartNumberingAfterBreak="0">
     <w:nsid w:val="443B5257"/>
     <w:multiLevelType w:val="hybridMultilevel"/>
     <w:tmpl w:val="3372E996"/>
@@ -15571,7 +16089,7 @@
       </w:rPr>
     </w:lvl>
   </w:abstractNum>
-  <w:abstractNum w:abstractNumId="15" w15:restartNumberingAfterBreak="0">
+  <w:abstractNum w:abstractNumId="16" w15:restartNumberingAfterBreak="0">
     <w:nsid w:val="49FA2DB4"/>
     <w:multiLevelType w:val="hybridMultilevel"/>
     <w:tmpl w:val="12A8F9D4"/>
@@ -15683,7 +16201,7 @@
       </w:rPr>
     </w:lvl>
   </w:abstractNum>
-  <w:abstractNum w:abstractNumId="16" w15:restartNumberingAfterBreak="0">
+  <w:abstractNum w:abstractNumId="17" w15:restartNumberingAfterBreak="0">
     <w:nsid w:val="4A026D97"/>
     <w:multiLevelType w:val="hybridMultilevel"/>
     <w:tmpl w:val="26C00390"/>
@@ -15795,7 +16313,7 @@
       </w:rPr>
     </w:lvl>
   </w:abstractNum>
-  <w:abstractNum w:abstractNumId="17" w15:restartNumberingAfterBreak="0">
+  <w:abstractNum w:abstractNumId="18" w15:restartNumberingAfterBreak="0">
     <w:nsid w:val="4B820E66"/>
     <w:multiLevelType w:val="hybridMultilevel"/>
     <w:tmpl w:val="DE026D3C"/>
@@ -15884,7 +16402,7 @@
       </w:pPr>
     </w:lvl>
   </w:abstractNum>
-  <w:abstractNum w:abstractNumId="18" w15:restartNumberingAfterBreak="0">
+  <w:abstractNum w:abstractNumId="19" w15:restartNumberingAfterBreak="0">
     <w:nsid w:val="5726193B"/>
     <w:multiLevelType w:val="hybridMultilevel"/>
     <w:tmpl w:val="1F06AF82"/>
@@ -15996,7 +16514,7 @@
       </w:rPr>
     </w:lvl>
   </w:abstractNum>
-  <w:abstractNum w:abstractNumId="19" w15:restartNumberingAfterBreak="0">
+  <w:abstractNum w:abstractNumId="20" w15:restartNumberingAfterBreak="0">
     <w:nsid w:val="66C3231D"/>
     <w:multiLevelType w:val="multilevel"/>
     <w:tmpl w:val="AEFC7E2C"/>
@@ -16145,7 +16663,7 @@
       </w:rPr>
     </w:lvl>
   </w:abstractNum>
-  <w:abstractNum w:abstractNumId="20" w15:restartNumberingAfterBreak="0">
+  <w:abstractNum w:abstractNumId="21" w15:restartNumberingAfterBreak="0">
     <w:nsid w:val="693157E8"/>
     <w:multiLevelType w:val="hybridMultilevel"/>
     <w:tmpl w:val="67546A6A"/>
@@ -16257,7 +16775,7 @@
       </w:rPr>
     </w:lvl>
   </w:abstractNum>
-  <w:abstractNum w:abstractNumId="21" w15:restartNumberingAfterBreak="0">
+  <w:abstractNum w:abstractNumId="22" w15:restartNumberingAfterBreak="0">
     <w:nsid w:val="6D470861"/>
     <w:multiLevelType w:val="multilevel"/>
     <w:tmpl w:val="2E96BA4A"/>
@@ -16374,7 +16892,7 @@
       </w:pPr>
     </w:lvl>
   </w:abstractNum>
-  <w:abstractNum w:abstractNumId="22" w15:restartNumberingAfterBreak="0">
+  <w:abstractNum w:abstractNumId="23" w15:restartNumberingAfterBreak="0">
     <w:nsid w:val="7D2C4FC6"/>
     <w:multiLevelType w:val="hybridMultilevel"/>
     <w:tmpl w:val="3D7C095C"/>
@@ -16486,7 +17004,7 @@
       </w:rPr>
     </w:lvl>
   </w:abstractNum>
-  <w:abstractNum w:abstractNumId="23" w15:restartNumberingAfterBreak="0">
+  <w:abstractNum w:abstractNumId="24" w15:restartNumberingAfterBreak="0">
     <w:nsid w:val="7E7117A9"/>
     <w:multiLevelType w:val="hybridMultilevel"/>
     <w:tmpl w:val="A2948ABC"/>
@@ -16599,52 +17117,52 @@
     </w:lvl>
   </w:abstractNum>
   <w:num w:numId="1" w16cid:durableId="1899976336">
-    <w:abstractNumId w:val="12"/>
+    <w:abstractNumId w:val="13"/>
   </w:num>
   <w:num w:numId="2" w16cid:durableId="232980556">
     <w:abstractNumId w:val="1"/>
   </w:num>
   <w:num w:numId="3" w16cid:durableId="1339625044">
-    <w:abstractNumId w:val="17"/>
+    <w:abstractNumId w:val="18"/>
   </w:num>
   <w:num w:numId="4" w16cid:durableId="1732999713">
-    <w:abstractNumId w:val="7"/>
+    <w:abstractNumId w:val="8"/>
   </w:num>
   <w:num w:numId="5" w16cid:durableId="1619215104">
-    <w:abstractNumId w:val="8"/>
+    <w:abstractNumId w:val="9"/>
   </w:num>
   <w:num w:numId="6" w16cid:durableId="427849963">
     <w:abstractNumId w:val="5"/>
   </w:num>
   <w:num w:numId="7" w16cid:durableId="1842617053">
-    <w:abstractNumId w:val="13"/>
+    <w:abstractNumId w:val="14"/>
   </w:num>
   <w:num w:numId="8" w16cid:durableId="753476533">
-    <w:abstractNumId w:val="21"/>
+    <w:abstractNumId w:val="22"/>
   </w:num>
   <w:num w:numId="9" w16cid:durableId="2081516820">
-    <w:abstractNumId w:val="19"/>
+    <w:abstractNumId w:val="20"/>
   </w:num>
   <w:num w:numId="10" w16cid:durableId="868568379">
-    <w:abstractNumId w:val="6"/>
+    <w:abstractNumId w:val="7"/>
   </w:num>
   <w:num w:numId="11" w16cid:durableId="820585372">
+    <w:abstractNumId w:val="11"/>
+  </w:num>
+  <w:num w:numId="12" w16cid:durableId="62879652">
     <w:abstractNumId w:val="10"/>
   </w:num>
-  <w:num w:numId="12" w16cid:durableId="62879652">
-    <w:abstractNumId w:val="9"/>
-  </w:num>
   <w:num w:numId="13" w16cid:durableId="1956134376">
-    <w:abstractNumId w:val="11"/>
+    <w:abstractNumId w:val="12"/>
   </w:num>
   <w:num w:numId="14" w16cid:durableId="1867521861">
-    <w:abstractNumId w:val="16"/>
+    <w:abstractNumId w:val="17"/>
   </w:num>
   <w:num w:numId="15" w16cid:durableId="691034691">
-    <w:abstractNumId w:val="22"/>
+    <w:abstractNumId w:val="23"/>
   </w:num>
   <w:num w:numId="16" w16cid:durableId="589588028">
-    <w:abstractNumId w:val="18"/>
+    <w:abstractNumId w:val="19"/>
   </w:num>
   <w:num w:numId="17" w16cid:durableId="230315794">
     <w:abstractNumId w:val="3"/>
@@ -16653,10 +17171,10 @@
     <w:abstractNumId w:val="4"/>
   </w:num>
   <w:num w:numId="19" w16cid:durableId="603611031">
-    <w:abstractNumId w:val="23"/>
+    <w:abstractNumId w:val="24"/>
   </w:num>
   <w:num w:numId="20" w16cid:durableId="545072289">
-    <w:abstractNumId w:val="20"/>
+    <w:abstractNumId w:val="21"/>
   </w:num>
   <w:num w:numId="21" w16cid:durableId="131145349">
     <w:abstractNumId w:val="0"/>
@@ -16665,10 +17183,40 @@
     <w:abstractNumId w:val="2"/>
   </w:num>
   <w:num w:numId="23" w16cid:durableId="281006">
+    <w:abstractNumId w:val="16"/>
+  </w:num>
+  <w:num w:numId="24" w16cid:durableId="1919898634">
     <w:abstractNumId w:val="15"/>
   </w:num>
-  <w:num w:numId="24" w16cid:durableId="1919898634">
-    <w:abstractNumId w:val="14"/>
+  <w:num w:numId="25" w16cid:durableId="721296074">
+    <w:abstractNumId w:val="6"/>
+  </w:num>
+  <w:num w:numId="26" w16cid:durableId="1786850609">
+    <w:abstractNumId w:val="6"/>
+  </w:num>
+  <w:num w:numId="27" w16cid:durableId="1505978247">
+    <w:abstractNumId w:val="6"/>
+  </w:num>
+  <w:num w:numId="28" w16cid:durableId="1912811478">
+    <w:abstractNumId w:val="6"/>
+  </w:num>
+  <w:num w:numId="29" w16cid:durableId="1693022572">
+    <w:abstractNumId w:val="6"/>
+  </w:num>
+  <w:num w:numId="30" w16cid:durableId="58407198">
+    <w:abstractNumId w:val="6"/>
+  </w:num>
+  <w:num w:numId="31" w16cid:durableId="1864979994">
+    <w:abstractNumId w:val="6"/>
+  </w:num>
+  <w:num w:numId="32" w16cid:durableId="1633444850">
+    <w:abstractNumId w:val="6"/>
+  </w:num>
+  <w:num w:numId="33" w16cid:durableId="333383563">
+    <w:abstractNumId w:val="6"/>
+  </w:num>
+  <w:num w:numId="34" w16cid:durableId="2118794462">
+    <w:abstractNumId w:val="6"/>
   </w:num>
 </w:numbering>
 </file>
@@ -16678,12 +17226,10 @@
   <w:docDefaults>
     <w:rPrDefault>
       <w:rPr>
-        <w:rFonts w:asciiTheme="minorHAnsi" w:eastAsiaTheme="minorHAnsi" w:hAnsiTheme="minorHAnsi" w:cstheme="minorBidi"/>
-        <w:kern w:val="2"/>
+        <w:rFonts w:asciiTheme="minorHAnsi" w:eastAsiaTheme="minorEastAsia" w:hAnsiTheme="minorHAnsi" w:cstheme="minorBidi"/>
         <w:sz w:val="22"/>
         <w:szCs w:val="22"/>
         <w:lang w:val="it-IT" w:eastAsia="en-US" w:bidi="ar-SA"/>
-        <w14:ligatures w14:val="standardContextual"/>
       </w:rPr>
     </w:rPrDefault>
     <w:pPrDefault>
@@ -17073,7 +17619,7 @@
   <w:style w:type="paragraph" w:default="1" w:styleId="Normale">
     <w:name w:val="Normal"/>
     <w:qFormat/>
-    <w:rsid w:val="009B51AE"/>
+    <w:rsid w:val="00093F43"/>
   </w:style>
   <w:style w:type="paragraph" w:styleId="Titolo1">
     <w:name w:val="heading 1"/>
@@ -17082,18 +17628,27 @@
     <w:link w:val="Titolo1Carattere"/>
     <w:uiPriority w:val="9"/>
     <w:qFormat/>
-    <w:rsid w:val="007C427F"/>
+    <w:rsid w:val="00093F43"/>
     <w:pPr>
       <w:keepNext/>
       <w:keepLines/>
-      <w:spacing w:before="240" w:after="0"/>
+      <w:numPr>
+        <w:numId w:val="34"/>
+      </w:numPr>
+      <w:pBdr>
+        <w:bottom w:val="single" w:sz="4" w:space="1" w:color="595959" w:themeColor="text1" w:themeTint="A6"/>
+      </w:pBdr>
+      <w:spacing w:before="360"/>
       <w:outlineLvl w:val="0"/>
     </w:pPr>
     <w:rPr>
       <w:rFonts w:asciiTheme="majorHAnsi" w:eastAsiaTheme="majorEastAsia" w:hAnsiTheme="majorHAnsi" w:cstheme="majorBidi"/>
-      <w:color w:val="2F5496" w:themeColor="accent1" w:themeShade="BF"/>
-      <w:sz w:val="32"/>
-      <w:szCs w:val="32"/>
+      <w:b/>
+      <w:bCs/>
+      <w:smallCaps/>
+      <w:color w:val="000000" w:themeColor="text1"/>
+      <w:sz w:val="36"/>
+      <w:szCs w:val="36"/>
     </w:rPr>
   </w:style>
   <w:style w:type="paragraph" w:styleId="Titolo2">
@@ -17105,18 +17660,25 @@
     <w:semiHidden/>
     <w:unhideWhenUsed/>
     <w:qFormat/>
-    <w:rsid w:val="008F7803"/>
+    <w:rsid w:val="00093F43"/>
     <w:pPr>
       <w:keepNext/>
       <w:keepLines/>
-      <w:spacing w:before="40" w:after="0"/>
+      <w:numPr>
+        <w:ilvl w:val="1"/>
+        <w:numId w:val="34"/>
+      </w:numPr>
+      <w:spacing w:before="360" w:after="0"/>
       <w:outlineLvl w:val="1"/>
     </w:pPr>
     <w:rPr>
       <w:rFonts w:asciiTheme="majorHAnsi" w:eastAsiaTheme="majorEastAsia" w:hAnsiTheme="majorHAnsi" w:cstheme="majorBidi"/>
-      <w:color w:val="2F5496" w:themeColor="accent1" w:themeShade="BF"/>
-      <w:sz w:val="26"/>
-      <w:szCs w:val="26"/>
+      <w:b/>
+      <w:bCs/>
+      <w:smallCaps/>
+      <w:color w:val="000000" w:themeColor="text1"/>
+      <w:sz w:val="28"/>
+      <w:szCs w:val="28"/>
     </w:rPr>
   </w:style>
   <w:style w:type="paragraph" w:styleId="Titolo3">
@@ -17128,23 +17690,192 @@
     <w:semiHidden/>
     <w:unhideWhenUsed/>
     <w:qFormat/>
-    <w:rsid w:val="008F7803"/>
+    <w:rsid w:val="00093F43"/>
     <w:pPr>
       <w:keepNext/>
       <w:keepLines/>
-      <w:spacing w:before="40" w:after="0"/>
+      <w:numPr>
+        <w:ilvl w:val="2"/>
+        <w:numId w:val="34"/>
+      </w:numPr>
+      <w:spacing w:before="200" w:after="0"/>
       <w:outlineLvl w:val="2"/>
     </w:pPr>
     <w:rPr>
       <w:rFonts w:asciiTheme="majorHAnsi" w:eastAsiaTheme="majorEastAsia" w:hAnsiTheme="majorHAnsi" w:cstheme="majorBidi"/>
-      <w:color w:val="1F3763" w:themeColor="accent1" w:themeShade="7F"/>
-      <w:sz w:val="24"/>
-      <w:szCs w:val="24"/>
+      <w:b/>
+      <w:bCs/>
+      <w:color w:val="000000" w:themeColor="text1"/>
+    </w:rPr>
+  </w:style>
+  <w:style w:type="paragraph" w:styleId="Titolo4">
+    <w:name w:val="heading 4"/>
+    <w:basedOn w:val="Normale"/>
+    <w:next w:val="Normale"/>
+    <w:link w:val="Titolo4Carattere"/>
+    <w:uiPriority w:val="9"/>
+    <w:semiHidden/>
+    <w:unhideWhenUsed/>
+    <w:qFormat/>
+    <w:rsid w:val="00093F43"/>
+    <w:pPr>
+      <w:keepNext/>
+      <w:keepLines/>
+      <w:numPr>
+        <w:ilvl w:val="3"/>
+        <w:numId w:val="34"/>
+      </w:numPr>
+      <w:spacing w:before="200" w:after="0"/>
+      <w:outlineLvl w:val="3"/>
+    </w:pPr>
+    <w:rPr>
+      <w:rFonts w:asciiTheme="majorHAnsi" w:eastAsiaTheme="majorEastAsia" w:hAnsiTheme="majorHAnsi" w:cstheme="majorBidi"/>
+      <w:b/>
+      <w:bCs/>
+      <w:i/>
+      <w:iCs/>
+      <w:color w:val="000000" w:themeColor="text1"/>
+    </w:rPr>
+  </w:style>
+  <w:style w:type="paragraph" w:styleId="Titolo5">
+    <w:name w:val="heading 5"/>
+    <w:basedOn w:val="Normale"/>
+    <w:next w:val="Normale"/>
+    <w:link w:val="Titolo5Carattere"/>
+    <w:uiPriority w:val="9"/>
+    <w:semiHidden/>
+    <w:unhideWhenUsed/>
+    <w:qFormat/>
+    <w:rsid w:val="00093F43"/>
+    <w:pPr>
+      <w:keepNext/>
+      <w:keepLines/>
+      <w:numPr>
+        <w:ilvl w:val="4"/>
+        <w:numId w:val="34"/>
+      </w:numPr>
+      <w:spacing w:before="200" w:after="0"/>
+      <w:outlineLvl w:val="4"/>
+    </w:pPr>
+    <w:rPr>
+      <w:rFonts w:asciiTheme="majorHAnsi" w:eastAsiaTheme="majorEastAsia" w:hAnsiTheme="majorHAnsi" w:cstheme="majorBidi"/>
+      <w:color w:val="323E4F" w:themeColor="text2" w:themeShade="BF"/>
+    </w:rPr>
+  </w:style>
+  <w:style w:type="paragraph" w:styleId="Titolo6">
+    <w:name w:val="heading 6"/>
+    <w:basedOn w:val="Normale"/>
+    <w:next w:val="Normale"/>
+    <w:link w:val="Titolo6Carattere"/>
+    <w:uiPriority w:val="9"/>
+    <w:semiHidden/>
+    <w:unhideWhenUsed/>
+    <w:qFormat/>
+    <w:rsid w:val="00093F43"/>
+    <w:pPr>
+      <w:keepNext/>
+      <w:keepLines/>
+      <w:numPr>
+        <w:ilvl w:val="5"/>
+        <w:numId w:val="34"/>
+      </w:numPr>
+      <w:spacing w:before="200" w:after="0"/>
+      <w:outlineLvl w:val="5"/>
+    </w:pPr>
+    <w:rPr>
+      <w:rFonts w:asciiTheme="majorHAnsi" w:eastAsiaTheme="majorEastAsia" w:hAnsiTheme="majorHAnsi" w:cstheme="majorBidi"/>
+      <w:i/>
+      <w:iCs/>
+      <w:color w:val="323E4F" w:themeColor="text2" w:themeShade="BF"/>
+    </w:rPr>
+  </w:style>
+  <w:style w:type="paragraph" w:styleId="Titolo7">
+    <w:name w:val="heading 7"/>
+    <w:basedOn w:val="Normale"/>
+    <w:next w:val="Normale"/>
+    <w:link w:val="Titolo7Carattere"/>
+    <w:uiPriority w:val="9"/>
+    <w:semiHidden/>
+    <w:unhideWhenUsed/>
+    <w:qFormat/>
+    <w:rsid w:val="00093F43"/>
+    <w:pPr>
+      <w:keepNext/>
+      <w:keepLines/>
+      <w:numPr>
+        <w:ilvl w:val="6"/>
+        <w:numId w:val="34"/>
+      </w:numPr>
+      <w:spacing w:before="200" w:after="0"/>
+      <w:outlineLvl w:val="6"/>
+    </w:pPr>
+    <w:rPr>
+      <w:rFonts w:asciiTheme="majorHAnsi" w:eastAsiaTheme="majorEastAsia" w:hAnsiTheme="majorHAnsi" w:cstheme="majorBidi"/>
+      <w:i/>
+      <w:iCs/>
+      <w:color w:val="404040" w:themeColor="text1" w:themeTint="BF"/>
+    </w:rPr>
+  </w:style>
+  <w:style w:type="paragraph" w:styleId="Titolo8">
+    <w:name w:val="heading 8"/>
+    <w:basedOn w:val="Normale"/>
+    <w:next w:val="Normale"/>
+    <w:link w:val="Titolo8Carattere"/>
+    <w:uiPriority w:val="9"/>
+    <w:semiHidden/>
+    <w:unhideWhenUsed/>
+    <w:qFormat/>
+    <w:rsid w:val="00093F43"/>
+    <w:pPr>
+      <w:keepNext/>
+      <w:keepLines/>
+      <w:numPr>
+        <w:ilvl w:val="7"/>
+        <w:numId w:val="34"/>
+      </w:numPr>
+      <w:spacing w:before="200" w:after="0"/>
+      <w:outlineLvl w:val="7"/>
+    </w:pPr>
+    <w:rPr>
+      <w:rFonts w:asciiTheme="majorHAnsi" w:eastAsiaTheme="majorEastAsia" w:hAnsiTheme="majorHAnsi" w:cstheme="majorBidi"/>
+      <w:color w:val="404040" w:themeColor="text1" w:themeTint="BF"/>
+      <w:sz w:val="20"/>
+      <w:szCs w:val="20"/>
+    </w:rPr>
+  </w:style>
+  <w:style w:type="paragraph" w:styleId="Titolo9">
+    <w:name w:val="heading 9"/>
+    <w:basedOn w:val="Normale"/>
+    <w:next w:val="Normale"/>
+    <w:link w:val="Titolo9Carattere"/>
+    <w:uiPriority w:val="9"/>
+    <w:semiHidden/>
+    <w:unhideWhenUsed/>
+    <w:qFormat/>
+    <w:rsid w:val="00093F43"/>
+    <w:pPr>
+      <w:keepNext/>
+      <w:keepLines/>
+      <w:numPr>
+        <w:ilvl w:val="8"/>
+        <w:numId w:val="34"/>
+      </w:numPr>
+      <w:spacing w:before="200" w:after="0"/>
+      <w:outlineLvl w:val="8"/>
+    </w:pPr>
+    <w:rPr>
+      <w:rFonts w:asciiTheme="majorHAnsi" w:eastAsiaTheme="majorEastAsia" w:hAnsiTheme="majorHAnsi" w:cstheme="majorBidi"/>
+      <w:i/>
+      <w:iCs/>
+      <w:color w:val="404040" w:themeColor="text1" w:themeTint="BF"/>
+      <w:sz w:val="20"/>
+      <w:szCs w:val="20"/>
     </w:rPr>
   </w:style>
   <w:style w:type="character" w:default="1" w:styleId="Carpredefinitoparagrafo">
     <w:name w:val="Default Paragraph Font"/>
     <w:uiPriority w:val="1"/>
+    <w:semiHidden/>
     <w:unhideWhenUsed/>
   </w:style>
   <w:style w:type="table" w:default="1" w:styleId="Tabellanormale">
@@ -17173,12 +17904,15 @@
     <w:basedOn w:val="Carpredefinitoparagrafo"/>
     <w:link w:val="Titolo1"/>
     <w:uiPriority w:val="9"/>
-    <w:rsid w:val="007C427F"/>
+    <w:rsid w:val="00093F43"/>
     <w:rPr>
       <w:rFonts w:asciiTheme="majorHAnsi" w:eastAsiaTheme="majorEastAsia" w:hAnsiTheme="majorHAnsi" w:cstheme="majorBidi"/>
-      <w:color w:val="2F5496" w:themeColor="accent1" w:themeShade="BF"/>
-      <w:sz w:val="32"/>
-      <w:szCs w:val="32"/>
+      <w:b/>
+      <w:bCs/>
+      <w:smallCaps/>
+      <w:color w:val="000000" w:themeColor="text1"/>
+      <w:sz w:val="36"/>
+      <w:szCs w:val="36"/>
     </w:rPr>
   </w:style>
   <w:style w:type="paragraph" w:styleId="Titolosommario">
@@ -17188,15 +17922,10 @@
     <w:uiPriority w:val="39"/>
     <w:unhideWhenUsed/>
     <w:qFormat/>
-    <w:rsid w:val="007C427F"/>
+    <w:rsid w:val="00093F43"/>
     <w:pPr>
       <w:outlineLvl w:val="9"/>
     </w:pPr>
-    <w:rPr>
-      <w:kern w:val="0"/>
-      <w:lang w:eastAsia="it-IT"/>
-      <w14:ligatures w14:val="none"/>
-    </w:rPr>
   </w:style>
   <w:style w:type="paragraph" w:styleId="Sommario1">
     <w:name w:val="toc 1"/>
@@ -17259,16 +17988,10 @@
     <w:link w:val="NessunaspaziaturaCarattere"/>
     <w:uiPriority w:val="1"/>
     <w:qFormat/>
-    <w:rsid w:val="0008240F"/>
+    <w:rsid w:val="00093F43"/>
     <w:pPr>
       <w:spacing w:after="0" w:line="240" w:lineRule="auto"/>
     </w:pPr>
-    <w:rPr>
-      <w:rFonts w:eastAsiaTheme="minorEastAsia"/>
-      <w:kern w:val="0"/>
-      <w:lang w:eastAsia="it-IT"/>
-      <w14:ligatures w14:val="none"/>
-    </w:rPr>
   </w:style>
   <w:style w:type="character" w:customStyle="1" w:styleId="NessunaspaziaturaCarattere">
     <w:name w:val="Nessuna spaziatura Carattere"/>
@@ -17276,12 +17999,6 @@
     <w:link w:val="Nessunaspaziatura"/>
     <w:uiPriority w:val="1"/>
     <w:rsid w:val="0008240F"/>
-    <w:rPr>
-      <w:rFonts w:eastAsiaTheme="minorEastAsia"/>
-      <w:kern w:val="0"/>
-      <w:lang w:eastAsia="it-IT"/>
-      <w14:ligatures w14:val="none"/>
-    </w:rPr>
   </w:style>
   <w:style w:type="paragraph" w:styleId="Intestazione">
     <w:name w:val="header"/>
@@ -17333,12 +18050,15 @@
     <w:link w:val="Titolo2"/>
     <w:uiPriority w:val="9"/>
     <w:semiHidden/>
-    <w:rsid w:val="008F7803"/>
+    <w:rsid w:val="00093F43"/>
     <w:rPr>
       <w:rFonts w:asciiTheme="majorHAnsi" w:eastAsiaTheme="majorEastAsia" w:hAnsiTheme="majorHAnsi" w:cstheme="majorBidi"/>
-      <w:color w:val="2F5496" w:themeColor="accent1" w:themeShade="BF"/>
-      <w:sz w:val="26"/>
-      <w:szCs w:val="26"/>
+      <w:b/>
+      <w:bCs/>
+      <w:smallCaps/>
+      <w:color w:val="000000" w:themeColor="text1"/>
+      <w:sz w:val="28"/>
+      <w:szCs w:val="28"/>
     </w:rPr>
   </w:style>
   <w:style w:type="character" w:customStyle="1" w:styleId="Titolo3Carattere">
@@ -17347,12 +18067,12 @@
     <w:link w:val="Titolo3"/>
     <w:uiPriority w:val="9"/>
     <w:semiHidden/>
-    <w:rsid w:val="008F7803"/>
+    <w:rsid w:val="00093F43"/>
     <w:rPr>
       <w:rFonts w:asciiTheme="majorHAnsi" w:eastAsiaTheme="majorEastAsia" w:hAnsiTheme="majorHAnsi" w:cstheme="majorBidi"/>
-      <w:color w:val="1F3763" w:themeColor="accent1" w:themeShade="7F"/>
-      <w:sz w:val="24"/>
-      <w:szCs w:val="24"/>
+      <w:b/>
+      <w:bCs/>
+      <w:color w:val="000000" w:themeColor="text1"/>
     </w:rPr>
   </w:style>
   <w:style w:type="paragraph" w:styleId="NormaleWeb">
@@ -17366,6 +18086,324 @@
       <w:rFonts w:ascii="Times New Roman" w:hAnsi="Times New Roman" w:cs="Times New Roman"/>
       <w:sz w:val="24"/>
       <w:szCs w:val="24"/>
+    </w:rPr>
+  </w:style>
+  <w:style w:type="character" w:customStyle="1" w:styleId="Titolo4Carattere">
+    <w:name w:val="Titolo 4 Carattere"/>
+    <w:basedOn w:val="Carpredefinitoparagrafo"/>
+    <w:link w:val="Titolo4"/>
+    <w:uiPriority w:val="9"/>
+    <w:semiHidden/>
+    <w:rsid w:val="00093F43"/>
+    <w:rPr>
+      <w:rFonts w:asciiTheme="majorHAnsi" w:eastAsiaTheme="majorEastAsia" w:hAnsiTheme="majorHAnsi" w:cstheme="majorBidi"/>
+      <w:b/>
+      <w:bCs/>
+      <w:i/>
+      <w:iCs/>
+      <w:color w:val="000000" w:themeColor="text1"/>
+    </w:rPr>
+  </w:style>
+  <w:style w:type="character" w:customStyle="1" w:styleId="Titolo5Carattere">
+    <w:name w:val="Titolo 5 Carattere"/>
+    <w:basedOn w:val="Carpredefinitoparagrafo"/>
+    <w:link w:val="Titolo5"/>
+    <w:uiPriority w:val="9"/>
+    <w:semiHidden/>
+    <w:rsid w:val="00093F43"/>
+    <w:rPr>
+      <w:rFonts w:asciiTheme="majorHAnsi" w:eastAsiaTheme="majorEastAsia" w:hAnsiTheme="majorHAnsi" w:cstheme="majorBidi"/>
+      <w:color w:val="323E4F" w:themeColor="text2" w:themeShade="BF"/>
+    </w:rPr>
+  </w:style>
+  <w:style w:type="character" w:customStyle="1" w:styleId="Titolo6Carattere">
+    <w:name w:val="Titolo 6 Carattere"/>
+    <w:basedOn w:val="Carpredefinitoparagrafo"/>
+    <w:link w:val="Titolo6"/>
+    <w:uiPriority w:val="9"/>
+    <w:semiHidden/>
+    <w:rsid w:val="00093F43"/>
+    <w:rPr>
+      <w:rFonts w:asciiTheme="majorHAnsi" w:eastAsiaTheme="majorEastAsia" w:hAnsiTheme="majorHAnsi" w:cstheme="majorBidi"/>
+      <w:i/>
+      <w:iCs/>
+      <w:color w:val="323E4F" w:themeColor="text2" w:themeShade="BF"/>
+    </w:rPr>
+  </w:style>
+  <w:style w:type="character" w:customStyle="1" w:styleId="Titolo7Carattere">
+    <w:name w:val="Titolo 7 Carattere"/>
+    <w:basedOn w:val="Carpredefinitoparagrafo"/>
+    <w:link w:val="Titolo7"/>
+    <w:uiPriority w:val="9"/>
+    <w:semiHidden/>
+    <w:rsid w:val="00093F43"/>
+    <w:rPr>
+      <w:rFonts w:asciiTheme="majorHAnsi" w:eastAsiaTheme="majorEastAsia" w:hAnsiTheme="majorHAnsi" w:cstheme="majorBidi"/>
+      <w:i/>
+      <w:iCs/>
+      <w:color w:val="404040" w:themeColor="text1" w:themeTint="BF"/>
+    </w:rPr>
+  </w:style>
+  <w:style w:type="character" w:customStyle="1" w:styleId="Titolo8Carattere">
+    <w:name w:val="Titolo 8 Carattere"/>
+    <w:basedOn w:val="Carpredefinitoparagrafo"/>
+    <w:link w:val="Titolo8"/>
+    <w:uiPriority w:val="9"/>
+    <w:semiHidden/>
+    <w:rsid w:val="00093F43"/>
+    <w:rPr>
+      <w:rFonts w:asciiTheme="majorHAnsi" w:eastAsiaTheme="majorEastAsia" w:hAnsiTheme="majorHAnsi" w:cstheme="majorBidi"/>
+      <w:color w:val="404040" w:themeColor="text1" w:themeTint="BF"/>
+      <w:sz w:val="20"/>
+      <w:szCs w:val="20"/>
+    </w:rPr>
+  </w:style>
+  <w:style w:type="character" w:customStyle="1" w:styleId="Titolo9Carattere">
+    <w:name w:val="Titolo 9 Carattere"/>
+    <w:basedOn w:val="Carpredefinitoparagrafo"/>
+    <w:link w:val="Titolo9"/>
+    <w:uiPriority w:val="9"/>
+    <w:semiHidden/>
+    <w:rsid w:val="00093F43"/>
+    <w:rPr>
+      <w:rFonts w:asciiTheme="majorHAnsi" w:eastAsiaTheme="majorEastAsia" w:hAnsiTheme="majorHAnsi" w:cstheme="majorBidi"/>
+      <w:i/>
+      <w:iCs/>
+      <w:color w:val="404040" w:themeColor="text1" w:themeTint="BF"/>
+      <w:sz w:val="20"/>
+      <w:szCs w:val="20"/>
+    </w:rPr>
+  </w:style>
+  <w:style w:type="paragraph" w:styleId="Didascalia">
+    <w:name w:val="caption"/>
+    <w:basedOn w:val="Normale"/>
+    <w:next w:val="Normale"/>
+    <w:uiPriority w:val="35"/>
+    <w:semiHidden/>
+    <w:unhideWhenUsed/>
+    <w:qFormat/>
+    <w:rsid w:val="00093F43"/>
+    <w:pPr>
+      <w:spacing w:after="200" w:line="240" w:lineRule="auto"/>
+    </w:pPr>
+    <w:rPr>
+      <w:i/>
+      <w:iCs/>
+      <w:color w:val="44546A" w:themeColor="text2"/>
+      <w:sz w:val="18"/>
+      <w:szCs w:val="18"/>
+    </w:rPr>
+  </w:style>
+  <w:style w:type="paragraph" w:styleId="Titolo">
+    <w:name w:val="Title"/>
+    <w:basedOn w:val="Normale"/>
+    <w:next w:val="Normale"/>
+    <w:link w:val="TitoloCarattere"/>
+    <w:uiPriority w:val="10"/>
+    <w:qFormat/>
+    <w:rsid w:val="00093F43"/>
+    <w:pPr>
+      <w:spacing w:after="0" w:line="240" w:lineRule="auto"/>
+      <w:contextualSpacing/>
+    </w:pPr>
+    <w:rPr>
+      <w:rFonts w:asciiTheme="majorHAnsi" w:eastAsiaTheme="majorEastAsia" w:hAnsiTheme="majorHAnsi" w:cstheme="majorBidi"/>
+      <w:color w:val="000000" w:themeColor="text1"/>
+      <w:sz w:val="56"/>
+      <w:szCs w:val="56"/>
+    </w:rPr>
+  </w:style>
+  <w:style w:type="character" w:customStyle="1" w:styleId="TitoloCarattere">
+    <w:name w:val="Titolo Carattere"/>
+    <w:basedOn w:val="Carpredefinitoparagrafo"/>
+    <w:link w:val="Titolo"/>
+    <w:uiPriority w:val="10"/>
+    <w:rsid w:val="00093F43"/>
+    <w:rPr>
+      <w:rFonts w:asciiTheme="majorHAnsi" w:eastAsiaTheme="majorEastAsia" w:hAnsiTheme="majorHAnsi" w:cstheme="majorBidi"/>
+      <w:color w:val="000000" w:themeColor="text1"/>
+      <w:sz w:val="56"/>
+      <w:szCs w:val="56"/>
+    </w:rPr>
+  </w:style>
+  <w:style w:type="paragraph" w:styleId="Sottotitolo">
+    <w:name w:val="Subtitle"/>
+    <w:basedOn w:val="Normale"/>
+    <w:next w:val="Normale"/>
+    <w:link w:val="SottotitoloCarattere"/>
+    <w:uiPriority w:val="11"/>
+    <w:qFormat/>
+    <w:rsid w:val="00093F43"/>
+    <w:pPr>
+      <w:numPr>
+        <w:ilvl w:val="1"/>
+      </w:numPr>
+    </w:pPr>
+    <w:rPr>
+      <w:color w:val="5A5A5A" w:themeColor="text1" w:themeTint="A5"/>
+      <w:spacing w:val="10"/>
+    </w:rPr>
+  </w:style>
+  <w:style w:type="character" w:customStyle="1" w:styleId="SottotitoloCarattere">
+    <w:name w:val="Sottotitolo Carattere"/>
+    <w:basedOn w:val="Carpredefinitoparagrafo"/>
+    <w:link w:val="Sottotitolo"/>
+    <w:uiPriority w:val="11"/>
+    <w:rsid w:val="00093F43"/>
+    <w:rPr>
+      <w:color w:val="5A5A5A" w:themeColor="text1" w:themeTint="A5"/>
+      <w:spacing w:val="10"/>
+    </w:rPr>
+  </w:style>
+  <w:style w:type="character" w:styleId="Enfasigrassetto">
+    <w:name w:val="Strong"/>
+    <w:basedOn w:val="Carpredefinitoparagrafo"/>
+    <w:uiPriority w:val="22"/>
+    <w:qFormat/>
+    <w:rsid w:val="00093F43"/>
+    <w:rPr>
+      <w:b/>
+      <w:bCs/>
+      <w:color w:val="000000" w:themeColor="text1"/>
+    </w:rPr>
+  </w:style>
+  <w:style w:type="character" w:styleId="Enfasicorsivo">
+    <w:name w:val="Emphasis"/>
+    <w:basedOn w:val="Carpredefinitoparagrafo"/>
+    <w:uiPriority w:val="20"/>
+    <w:qFormat/>
+    <w:rsid w:val="00093F43"/>
+    <w:rPr>
+      <w:i/>
+      <w:iCs/>
+      <w:color w:val="auto"/>
+    </w:rPr>
+  </w:style>
+  <w:style w:type="paragraph" w:styleId="Citazione">
+    <w:name w:val="Quote"/>
+    <w:basedOn w:val="Normale"/>
+    <w:next w:val="Normale"/>
+    <w:link w:val="CitazioneCarattere"/>
+    <w:uiPriority w:val="29"/>
+    <w:qFormat/>
+    <w:rsid w:val="00093F43"/>
+    <w:pPr>
+      <w:spacing w:before="160"/>
+      <w:ind w:left="720" w:right="720"/>
+    </w:pPr>
+    <w:rPr>
+      <w:i/>
+      <w:iCs/>
+      <w:color w:val="000000" w:themeColor="text1"/>
+    </w:rPr>
+  </w:style>
+  <w:style w:type="character" w:customStyle="1" w:styleId="CitazioneCarattere">
+    <w:name w:val="Citazione Carattere"/>
+    <w:basedOn w:val="Carpredefinitoparagrafo"/>
+    <w:link w:val="Citazione"/>
+    <w:uiPriority w:val="29"/>
+    <w:rsid w:val="00093F43"/>
+    <w:rPr>
+      <w:i/>
+      <w:iCs/>
+      <w:color w:val="000000" w:themeColor="text1"/>
+    </w:rPr>
+  </w:style>
+  <w:style w:type="paragraph" w:styleId="Citazioneintensa">
+    <w:name w:val="Intense Quote"/>
+    <w:basedOn w:val="Normale"/>
+    <w:next w:val="Normale"/>
+    <w:link w:val="CitazioneintensaCarattere"/>
+    <w:uiPriority w:val="30"/>
+    <w:qFormat/>
+    <w:rsid w:val="00093F43"/>
+    <w:pPr>
+      <w:pBdr>
+        <w:top w:val="single" w:sz="24" w:space="1" w:color="F2F2F2" w:themeColor="background1" w:themeShade="F2"/>
+        <w:bottom w:val="single" w:sz="24" w:space="1" w:color="F2F2F2" w:themeColor="background1" w:themeShade="F2"/>
+      </w:pBdr>
+      <w:shd w:val="clear" w:color="auto" w:fill="F2F2F2" w:themeFill="background1" w:themeFillShade="F2"/>
+      <w:spacing w:before="240" w:after="240"/>
+      <w:ind w:left="936" w:right="936"/>
+      <w:jc w:val="center"/>
+    </w:pPr>
+    <w:rPr>
+      <w:color w:val="000000" w:themeColor="text1"/>
+    </w:rPr>
+  </w:style>
+  <w:style w:type="character" w:customStyle="1" w:styleId="CitazioneintensaCarattere">
+    <w:name w:val="Citazione intensa Carattere"/>
+    <w:basedOn w:val="Carpredefinitoparagrafo"/>
+    <w:link w:val="Citazioneintensa"/>
+    <w:uiPriority w:val="30"/>
+    <w:rsid w:val="00093F43"/>
+    <w:rPr>
+      <w:color w:val="000000" w:themeColor="text1"/>
+      <w:shd w:val="clear" w:color="auto" w:fill="F2F2F2" w:themeFill="background1" w:themeFillShade="F2"/>
+    </w:rPr>
+  </w:style>
+  <w:style w:type="character" w:styleId="Enfasidelicata">
+    <w:name w:val="Subtle Emphasis"/>
+    <w:basedOn w:val="Carpredefinitoparagrafo"/>
+    <w:uiPriority w:val="19"/>
+    <w:qFormat/>
+    <w:rsid w:val="00093F43"/>
+    <w:rPr>
+      <w:i/>
+      <w:iCs/>
+      <w:color w:val="404040" w:themeColor="text1" w:themeTint="BF"/>
+    </w:rPr>
+  </w:style>
+  <w:style w:type="character" w:styleId="Enfasiintensa">
+    <w:name w:val="Intense Emphasis"/>
+    <w:basedOn w:val="Carpredefinitoparagrafo"/>
+    <w:uiPriority w:val="21"/>
+    <w:qFormat/>
+    <w:rsid w:val="00093F43"/>
+    <w:rPr>
+      <w:b/>
+      <w:bCs/>
+      <w:i/>
+      <w:iCs/>
+      <w:caps/>
+    </w:rPr>
+  </w:style>
+  <w:style w:type="character" w:styleId="Riferimentodelicato">
+    <w:name w:val="Subtle Reference"/>
+    <w:basedOn w:val="Carpredefinitoparagrafo"/>
+    <w:uiPriority w:val="31"/>
+    <w:qFormat/>
+    <w:rsid w:val="00093F43"/>
+    <w:rPr>
+      <w:smallCaps/>
+      <w:color w:val="404040" w:themeColor="text1" w:themeTint="BF"/>
+      <w:u w:val="single" w:color="7F7F7F" w:themeColor="text1" w:themeTint="80"/>
+    </w:rPr>
+  </w:style>
+  <w:style w:type="character" w:styleId="Riferimentointenso">
+    <w:name w:val="Intense Reference"/>
+    <w:basedOn w:val="Carpredefinitoparagrafo"/>
+    <w:uiPriority w:val="32"/>
+    <w:qFormat/>
+    <w:rsid w:val="00093F43"/>
+    <w:rPr>
+      <w:b/>
+      <w:bCs/>
+      <w:smallCaps/>
+      <w:u w:val="single"/>
+    </w:rPr>
+  </w:style>
+  <w:style w:type="character" w:styleId="Titolodellibro">
+    <w:name w:val="Book Title"/>
+    <w:basedOn w:val="Carpredefinitoparagrafo"/>
+    <w:uiPriority w:val="33"/>
+    <w:qFormat/>
+    <w:rsid w:val="00093F43"/>
+    <w:rPr>
+      <w:b w:val="0"/>
+      <w:bCs w:val="0"/>
+      <w:smallCaps/>
+      <w:spacing w:val="5"/>
     </w:rPr>
   </w:style>
 </w:styles>

</xml_diff>

<commit_message>
Small corrections and stuff
</commit_message>
<xml_diff>
--- a/ATCNS Notes.docx
+++ b/ATCNS Notes.docx
@@ -6038,21 +6038,7 @@
         <w:rPr>
           <w:lang w:val="en-US"/>
         </w:rPr>
-        <w:t xml:space="preserve">In our case, </w:t>
-      </w:r>
-      <w:proofErr w:type="gramStart"/>
-      <w:r>
-        <w:rPr>
-          <w:lang w:val="en-US"/>
-        </w:rPr>
-        <w:t>it’s</w:t>
-      </w:r>
-      <w:proofErr w:type="gramEnd"/>
-      <w:r>
-        <w:rPr>
-          <w:lang w:val="en-US"/>
-        </w:rPr>
-        <w:t xml:space="preserve"> reading papers, attending talks, thinking and discussing</w:t>
+        <w:t>In our case, it’s reading papers, attending talks, thinking and discussing</w:t>
       </w:r>
       <w:r>
         <w:rPr>
@@ -6084,7 +6070,21 @@
         <w:rPr>
           <w:lang w:val="en-US"/>
         </w:rPr>
-        <w:t>so focusing on some parts of the process thinking we’re collecting the right data, when actually we’re not</w:t>
+        <w:t xml:space="preserve">so focusing on some parts of the process thinking we’re collecting the right data, when </w:t>
+      </w:r>
+      <w:proofErr w:type="gramStart"/>
+      <w:r>
+        <w:rPr>
+          <w:lang w:val="en-US"/>
+        </w:rPr>
+        <w:t>actually we’re</w:t>
+      </w:r>
+      <w:proofErr w:type="gramEnd"/>
+      <w:r>
+        <w:rPr>
+          <w:lang w:val="en-US"/>
+        </w:rPr>
+        <w:t xml:space="preserve"> not</w:t>
       </w:r>
       <w:r>
         <w:rPr>
@@ -6508,15 +6508,32 @@
         </w:rPr>
         <w:t xml:space="preserve">useful link: </w:t>
       </w:r>
-      <w:hyperlink r:id="rId10" w:history="1">
-        <w:r>
-          <w:rPr>
-            <w:rStyle w:val="Collegamentoipertestuale"/>
-            <w:lang w:val="en-US"/>
-          </w:rPr>
-          <w:t>https://people.engr.tamu.edu/guofei/sec_conf_stat.htm</w:t>
-        </w:r>
-      </w:hyperlink>
+      <w:r>
+        <w:fldChar w:fldCharType="begin"/>
+      </w:r>
+      <w:r>
+        <w:rPr>
+          <w:lang w:val="en-US"/>
+        </w:rPr>
+        <w:instrText>HYPERLINK "https://people.engr.tamu.edu/guofei/sec_conf_stat.htm"</w:instrText>
+      </w:r>
+      <w:r>
+        <w:fldChar w:fldCharType="separate"/>
+      </w:r>
+      <w:r>
+        <w:rPr>
+          <w:rStyle w:val="Collegamentoipertestuale"/>
+          <w:lang w:val="en-US"/>
+        </w:rPr>
+        <w:t>https://people.engr.tamu.edu/guofei/sec_conf_stat.htm</w:t>
+      </w:r>
+      <w:r>
+        <w:rPr>
+          <w:rStyle w:val="Collegamentoipertestuale"/>
+          <w:lang w:val="en-US"/>
+        </w:rPr>
+        <w:fldChar w:fldCharType="end"/>
+      </w:r>
       <w:r>
         <w:rPr>
           <w:lang w:val="en-US"/>
@@ -6914,7 +6931,7 @@
                     <pic:cNvPicPr/>
                   </pic:nvPicPr>
                   <pic:blipFill>
-                    <a:blip r:embed="rId11"/>
+                    <a:blip r:embed="rId10"/>
                     <a:stretch>
                       <a:fillRect/>
                     </a:stretch>
@@ -7480,7 +7497,7 @@
                     <pic:cNvPicPr/>
                   </pic:nvPicPr>
                   <pic:blipFill>
-                    <a:blip r:embed="rId12"/>
+                    <a:blip r:embed="rId11"/>
                     <a:stretch>
                       <a:fillRect/>
                     </a:stretch>
@@ -7547,7 +7564,7 @@
                     <pic:cNvPicPr/>
                   </pic:nvPicPr>
                   <pic:blipFill>
-                    <a:blip r:embed="rId13"/>
+                    <a:blip r:embed="rId12"/>
                     <a:stretch>
                       <a:fillRect/>
                     </a:stretch>
@@ -7642,7 +7659,7 @@
                     <pic:cNvPicPr/>
                   </pic:nvPicPr>
                   <pic:blipFill>
-                    <a:blip r:embed="rId14"/>
+                    <a:blip r:embed="rId13"/>
                     <a:stretch>
                       <a:fillRect/>
                     </a:stretch>
@@ -7689,15 +7706,32 @@
         </w:rPr>
         <w:t xml:space="preserve">, which need to be set since version 2.2 of Linux OS and are assigned to assign specific privileges (in case of containers, what they do in a machine). A good overview here: </w:t>
       </w:r>
-      <w:hyperlink r:id="rId15" w:history="1">
-        <w:r>
-          <w:rPr>
-            <w:rStyle w:val="Collegamentoipertestuale"/>
-            <w:lang w:val="en-US"/>
-          </w:rPr>
-          <w:t>https://man7.org/linux/man-pages/man7/capabilities.7.html</w:t>
-        </w:r>
-      </w:hyperlink>
+      <w:r>
+        <w:fldChar w:fldCharType="begin"/>
+      </w:r>
+      <w:r>
+        <w:rPr>
+          <w:lang w:val="en-US"/>
+        </w:rPr>
+        <w:instrText>HYPERLINK "https://man7.org/linux/man-pages/man7/capabilities.7.html"</w:instrText>
+      </w:r>
+      <w:r>
+        <w:fldChar w:fldCharType="separate"/>
+      </w:r>
+      <w:r>
+        <w:rPr>
+          <w:rStyle w:val="Collegamentoipertestuale"/>
+          <w:lang w:val="en-US"/>
+        </w:rPr>
+        <w:t>https://man7.org/linux/man-pages/man7/capabilities.7.html</w:t>
+      </w:r>
+      <w:r>
+        <w:rPr>
+          <w:rStyle w:val="Collegamentoipertestuale"/>
+          <w:lang w:val="en-US"/>
+        </w:rPr>
+        <w:fldChar w:fldCharType="end"/>
+      </w:r>
       <w:r>
         <w:rPr>
           <w:lang w:val="en-US"/>
@@ -8390,7 +8424,7 @@
                     </pic:cNvPicPr>
                   </pic:nvPicPr>
                   <pic:blipFill>
-                    <a:blip r:embed="rId16">
+                    <a:blip r:embed="rId14">
                       <a:extLst>
                         <a:ext uri="{28A0092B-C50C-407E-A947-70E740481C1C}">
                           <a14:useLocalDpi xmlns:a14="http://schemas.microsoft.com/office/drawing/2010/main" val="0"/>
@@ -8763,7 +8797,7 @@
                     <pic:cNvPicPr/>
                   </pic:nvPicPr>
                   <pic:blipFill>
-                    <a:blip r:embed="rId17"/>
+                    <a:blip r:embed="rId15"/>
                     <a:stretch>
                       <a:fillRect/>
                     </a:stretch>
@@ -8918,7 +8952,7 @@
                     <pic:cNvPicPr/>
                   </pic:nvPicPr>
                   <pic:blipFill>
-                    <a:blip r:embed="rId18"/>
+                    <a:blip r:embed="rId16"/>
                     <a:stretch>
                       <a:fillRect/>
                     </a:stretch>
@@ -9072,7 +9106,7 @@
                     <pic:cNvPicPr/>
                   </pic:nvPicPr>
                   <pic:blipFill>
-                    <a:blip r:embed="rId19"/>
+                    <a:blip r:embed="rId17"/>
                     <a:stretch>
                       <a:fillRect/>
                     </a:stretch>
@@ -9366,15 +9400,32 @@
         </w:rPr>
         <w:t xml:space="preserve">Some interesting search queries: </w:t>
       </w:r>
-      <w:hyperlink r:id="rId20" w:history="1">
-        <w:r>
-          <w:rPr>
-            <w:rStyle w:val="Collegamentoipertestuale"/>
-            <w:lang w:val="en-US"/>
-          </w:rPr>
-          <w:t>https://github.com/jakejarvis/awesome-shodan-queries</w:t>
-        </w:r>
-      </w:hyperlink>
+      <w:r>
+        <w:fldChar w:fldCharType="begin"/>
+      </w:r>
+      <w:r>
+        <w:rPr>
+          <w:lang w:val="en-US"/>
+        </w:rPr>
+        <w:instrText>HYPERLINK "https://github.com/jakejarvis/awesome-shodan-queries"</w:instrText>
+      </w:r>
+      <w:r>
+        <w:fldChar w:fldCharType="separate"/>
+      </w:r>
+      <w:r>
+        <w:rPr>
+          <w:rStyle w:val="Collegamentoipertestuale"/>
+          <w:lang w:val="en-US"/>
+        </w:rPr>
+        <w:t>https://github.com/jakejarvis/awesome-shodan-queries</w:t>
+      </w:r>
+      <w:r>
+        <w:rPr>
+          <w:rStyle w:val="Collegamentoipertestuale"/>
+          <w:lang w:val="en-US"/>
+        </w:rPr>
+        <w:fldChar w:fldCharType="end"/>
+      </w:r>
       <w:r>
         <w:rPr>
           <w:lang w:val="en-US"/>
@@ -9847,7 +9898,7 @@
                     </pic:cNvPicPr>
                   </pic:nvPicPr>
                   <pic:blipFill>
-                    <a:blip r:embed="rId21">
+                    <a:blip r:embed="rId18">
                       <a:extLst>
                         <a:ext uri="{28A0092B-C50C-407E-A947-70E740481C1C}">
                           <a14:useLocalDpi xmlns:a14="http://schemas.microsoft.com/office/drawing/2010/main" val="0"/>
@@ -11143,7 +11194,7 @@
                     <pic:cNvPicPr/>
                   </pic:nvPicPr>
                   <pic:blipFill>
-                    <a:blip r:embed="rId22"/>
+                    <a:blip r:embed="rId19"/>
                     <a:stretch>
                       <a:fillRect/>
                     </a:stretch>
@@ -11263,7 +11314,7 @@
                     <pic:cNvPicPr/>
                   </pic:nvPicPr>
                   <pic:blipFill>
-                    <a:blip r:embed="rId23"/>
+                    <a:blip r:embed="rId20"/>
                     <a:stretch>
                       <a:fillRect/>
                     </a:stretch>
@@ -14092,8 +14143,8 @@
       </w:pPr>
     </w:p>
     <w:sectPr>
-      <w:headerReference w:type="default" r:id="rId24"/>
-      <w:footerReference w:type="default" r:id="rId25"/>
+      <w:headerReference w:type="default" r:id="rId21"/>
+      <w:footerReference w:type="default" r:id="rId22"/>
       <w:pgSz w:w="11906" w:h="16838"/>
       <w:pgMar w:top="1417" w:right="1134" w:bottom="1134" w:left="1134" w:header="708" w:footer="708" w:gutter="0"/>
       <w:pgNumType w:start="0"/>
@@ -14205,6 +14256,19 @@
         </w:r>
         <w:r>
           <w:fldChar w:fldCharType="end"/>
+        </w:r>
+        <w:r>
+          <w:tab/>
+        </w:r>
+        <w:r>
+          <w:tab/>
+        </w:r>
+        <w:r>
+          <w:rPr>
+            <w:i/>
+            <w:iCs/>
+          </w:rPr>
+          <w:t>ATCNS Notes</w:t>
         </w:r>
       </w:p>
     </w:sdtContent>

</xml_diff>

<commit_message>
Revised completely file structure to help understand
</commit_message>
<xml_diff>
--- a/ATCNS Notes.docx
+++ b/ATCNS Notes.docx
@@ -4344,7 +4344,7 @@
           <w:r>
             <w:fldChar w:fldCharType="separate"/>
           </w:r>
-          <w:hyperlink w:anchor="_Toc150411823" w:history="1">
+          <w:hyperlink w:anchor="_Toc152949782" w:history="1">
             <w:r>
               <w:rPr>
                 <w:rStyle w:val="Collegamentoipertestuale"/>
@@ -4368,7 +4368,7 @@
                 <w:noProof/>
                 <w:lang w:val="en-US"/>
               </w:rPr>
-              <w:t>Course introduction</w:t>
+              <w:t>First Part of the Course</w:t>
             </w:r>
             <w:r>
               <w:rPr>
@@ -4389,97 +4389,7 @@
                 <w:noProof/>
                 <w:webHidden/>
               </w:rPr>
-              <w:instrText xml:space="preserve"> PAGEREF _Toc150411823 \h </w:instrText>
-            </w:r>
-            <w:r>
-              <w:rPr>
-                <w:noProof/>
-                <w:webHidden/>
-              </w:rPr>
-            </w:r>
-            <w:r>
-              <w:rPr>
-                <w:noProof/>
-                <w:webHidden/>
-              </w:rPr>
-              <w:fldChar w:fldCharType="separate"/>
-            </w:r>
-            <w:r>
-              <w:rPr>
-                <w:noProof/>
-                <w:webHidden/>
-              </w:rPr>
-              <w:t>2</w:t>
-            </w:r>
-            <w:r>
-              <w:rPr>
-                <w:noProof/>
-                <w:webHidden/>
-              </w:rPr>
-              <w:fldChar w:fldCharType="end"/>
-            </w:r>
-          </w:hyperlink>
-        </w:p>
-        <w:p>
-          <w:pPr>
-            <w:pStyle w:val="Sommario1"/>
-            <w:tabs>
-              <w:tab w:val="left" w:pos="440"/>
-              <w:tab w:val="right" w:leader="dot" w:pos="9628"/>
-            </w:tabs>
-            <w:rPr>
-              <w:noProof/>
-              <w:kern w:val="2"/>
-              <w:lang w:eastAsia="it-IT"/>
-              <w14:ligatures w14:val="standardContextual"/>
-            </w:rPr>
-          </w:pPr>
-          <w:hyperlink w:anchor="_Toc150411824" w:history="1">
-            <w:r>
-              <w:rPr>
-                <w:rStyle w:val="Collegamentoipertestuale"/>
-                <w:noProof/>
-                <w:lang w:val="en-US"/>
-              </w:rPr>
-              <w:t>3</w:t>
-            </w:r>
-            <w:r>
-              <w:rPr>
-                <w:noProof/>
-                <w:kern w:val="2"/>
-                <w:lang w:eastAsia="it-IT"/>
-                <w14:ligatures w14:val="standardContextual"/>
-              </w:rPr>
-              <w:tab/>
-            </w:r>
-            <w:r>
-              <w:rPr>
-                <w:rStyle w:val="Collegamentoipertestuale"/>
-                <w:noProof/>
-                <w:lang w:val="en-US"/>
-              </w:rPr>
-              <w:t>How papers are made and carry out research</w:t>
-            </w:r>
-            <w:r>
-              <w:rPr>
-                <w:noProof/>
-                <w:webHidden/>
-              </w:rPr>
-              <w:tab/>
-            </w:r>
-            <w:r>
-              <w:rPr>
-                <w:noProof/>
-                <w:webHidden/>
-              </w:rPr>
-              <w:fldChar w:fldCharType="begin"/>
-            </w:r>
-            <w:r>
-              <w:rPr>
-                <w:noProof/>
-                <w:webHidden/>
-              </w:rPr>
-              <w:instrText xml:space="preserve"> PAGEREF _Toc150411824 \h </w:instrText>
+              <w:instrText xml:space="preserve"> PAGEREF _Toc152949782 \h </w:instrText>
             </w:r>
             <w:r>
               <w:rPr>
@@ -4512,33 +4422,195 @@
         </w:p>
         <w:p>
           <w:pPr>
-            <w:pStyle w:val="Sommario1"/>
+            <w:pStyle w:val="Sommario2"/>
             <w:tabs>
-              <w:tab w:val="left" w:pos="440"/>
+              <w:tab w:val="left" w:pos="880"/>
               <w:tab w:val="right" w:leader="dot" w:pos="9628"/>
             </w:tabs>
             <w:rPr>
               <w:noProof/>
-              <w:kern w:val="2"/>
-              <w:lang w:eastAsia="it-IT"/>
-              <w14:ligatures w14:val="standardContextual"/>
             </w:rPr>
           </w:pPr>
-          <w:hyperlink w:anchor="_Toc150411825" w:history="1">
+          <w:hyperlink w:anchor="_Toc152949783" w:history="1">
             <w:r>
               <w:rPr>
                 <w:rStyle w:val="Collegamentoipertestuale"/>
                 <w:noProof/>
                 <w:lang w:val="en-US"/>
               </w:rPr>
+              <w:t>2.1</w:t>
+            </w:r>
+            <w:r>
+              <w:rPr>
+                <w:noProof/>
+              </w:rPr>
+              <w:tab/>
+            </w:r>
+            <w:r>
+              <w:rPr>
+                <w:rStyle w:val="Collegamentoipertestuale"/>
+                <w:noProof/>
+                <w:lang w:val="en-US"/>
+              </w:rPr>
+              <w:t>Course introduction</w:t>
+            </w:r>
+            <w:r>
+              <w:rPr>
+                <w:noProof/>
+                <w:webHidden/>
+              </w:rPr>
+              <w:tab/>
+            </w:r>
+            <w:r>
+              <w:rPr>
+                <w:noProof/>
+                <w:webHidden/>
+              </w:rPr>
+              <w:fldChar w:fldCharType="begin"/>
+            </w:r>
+            <w:r>
+              <w:rPr>
+                <w:noProof/>
+                <w:webHidden/>
+              </w:rPr>
+              <w:instrText xml:space="preserve"> PAGEREF _Toc152949783 \h </w:instrText>
+            </w:r>
+            <w:r>
+              <w:rPr>
+                <w:noProof/>
+                <w:webHidden/>
+              </w:rPr>
+            </w:r>
+            <w:r>
+              <w:rPr>
+                <w:noProof/>
+                <w:webHidden/>
+              </w:rPr>
+              <w:fldChar w:fldCharType="separate"/>
+            </w:r>
+            <w:r>
+              <w:rPr>
+                <w:noProof/>
+                <w:webHidden/>
+              </w:rPr>
+              <w:t>3</w:t>
+            </w:r>
+            <w:r>
+              <w:rPr>
+                <w:noProof/>
+                <w:webHidden/>
+              </w:rPr>
+              <w:fldChar w:fldCharType="end"/>
+            </w:r>
+          </w:hyperlink>
+        </w:p>
+        <w:p>
+          <w:pPr>
+            <w:pStyle w:val="Sommario2"/>
+            <w:tabs>
+              <w:tab w:val="left" w:pos="880"/>
+              <w:tab w:val="right" w:leader="dot" w:pos="9628"/>
+            </w:tabs>
+            <w:rPr>
+              <w:noProof/>
+            </w:rPr>
+          </w:pPr>
+          <w:hyperlink w:anchor="_Toc152949784" w:history="1">
+            <w:r>
+              <w:rPr>
+                <w:rStyle w:val="Collegamentoipertestuale"/>
+                <w:noProof/>
+                <w:lang w:val="en-US"/>
+              </w:rPr>
+              <w:t>2.2</w:t>
+            </w:r>
+            <w:r>
+              <w:rPr>
+                <w:noProof/>
+              </w:rPr>
+              <w:tab/>
+            </w:r>
+            <w:r>
+              <w:rPr>
+                <w:rStyle w:val="Collegamentoipertestuale"/>
+                <w:noProof/>
+                <w:lang w:val="en-US"/>
+              </w:rPr>
+              <w:t>How papers are made and carry out research</w:t>
+            </w:r>
+            <w:r>
+              <w:rPr>
+                <w:noProof/>
+                <w:webHidden/>
+              </w:rPr>
+              <w:tab/>
+            </w:r>
+            <w:r>
+              <w:rPr>
+                <w:noProof/>
+                <w:webHidden/>
+              </w:rPr>
+              <w:fldChar w:fldCharType="begin"/>
+            </w:r>
+            <w:r>
+              <w:rPr>
+                <w:noProof/>
+                <w:webHidden/>
+              </w:rPr>
+              <w:instrText xml:space="preserve"> PAGEREF _Toc152949784 \h </w:instrText>
+            </w:r>
+            <w:r>
+              <w:rPr>
+                <w:noProof/>
+                <w:webHidden/>
+              </w:rPr>
+            </w:r>
+            <w:r>
+              <w:rPr>
+                <w:noProof/>
+                <w:webHidden/>
+              </w:rPr>
+              <w:fldChar w:fldCharType="separate"/>
+            </w:r>
+            <w:r>
+              <w:rPr>
+                <w:noProof/>
+                <w:webHidden/>
+              </w:rPr>
               <w:t>4</w:t>
             </w:r>
             <w:r>
               <w:rPr>
                 <w:noProof/>
-                <w:kern w:val="2"/>
-                <w:lang w:eastAsia="it-IT"/>
-                <w14:ligatures w14:val="standardContextual"/>
+                <w:webHidden/>
+              </w:rPr>
+              <w:fldChar w:fldCharType="end"/>
+            </w:r>
+          </w:hyperlink>
+        </w:p>
+        <w:p>
+          <w:pPr>
+            <w:pStyle w:val="Sommario2"/>
+            <w:tabs>
+              <w:tab w:val="left" w:pos="880"/>
+              <w:tab w:val="right" w:leader="dot" w:pos="9628"/>
+            </w:tabs>
+            <w:rPr>
+              <w:noProof/>
+            </w:rPr>
+          </w:pPr>
+          <w:hyperlink w:anchor="_Toc152949785" w:history="1">
+            <w:r>
+              <w:rPr>
+                <w:rStyle w:val="Collegamentoipertestuale"/>
+                <w:noProof/>
+                <w:lang w:val="en-US"/>
+              </w:rPr>
+              <w:t>2.3</w:t>
+            </w:r>
+            <w:r>
+              <w:rPr>
+                <w:noProof/>
               </w:rPr>
               <w:tab/>
             </w:r>
@@ -4569,7 +4641,7 @@
                 <w:noProof/>
                 <w:webHidden/>
               </w:rPr>
-              <w:instrText xml:space="preserve"> PAGEREF _Toc150411825 \h </w:instrText>
+              <w:instrText xml:space="preserve"> PAGEREF _Toc152949785 \h </w:instrText>
             </w:r>
             <w:r>
               <w:rPr>
@@ -4589,7 +4661,7 @@
                 <w:noProof/>
                 <w:webHidden/>
               </w:rPr>
-              <w:t>5</w:t>
+              <w:t>6</w:t>
             </w:r>
             <w:r>
               <w:rPr>
@@ -4602,33 +4674,27 @@
         </w:p>
         <w:p>
           <w:pPr>
-            <w:pStyle w:val="Sommario1"/>
+            <w:pStyle w:val="Sommario2"/>
             <w:tabs>
-              <w:tab w:val="left" w:pos="440"/>
+              <w:tab w:val="left" w:pos="880"/>
               <w:tab w:val="right" w:leader="dot" w:pos="9628"/>
             </w:tabs>
             <w:rPr>
               <w:noProof/>
-              <w:kern w:val="2"/>
-              <w:lang w:eastAsia="it-IT"/>
-              <w14:ligatures w14:val="standardContextual"/>
             </w:rPr>
           </w:pPr>
-          <w:hyperlink w:anchor="_Toc150411826" w:history="1">
+          <w:hyperlink w:anchor="_Toc152949786" w:history="1">
             <w:r>
               <w:rPr>
                 <w:rStyle w:val="Collegamentoipertestuale"/>
                 <w:noProof/>
                 <w:lang w:val="en-US"/>
               </w:rPr>
-              <w:t>5</w:t>
+              <w:t>2.4</w:t>
             </w:r>
             <w:r>
               <w:rPr>
                 <w:noProof/>
-                <w:kern w:val="2"/>
-                <w:lang w:eastAsia="it-IT"/>
-                <w14:ligatures w14:val="standardContextual"/>
               </w:rPr>
               <w:tab/>
             </w:r>
@@ -4659,7 +4725,7 @@
                 <w:noProof/>
                 <w:webHidden/>
               </w:rPr>
-              <w:instrText xml:space="preserve"> PAGEREF _Toc150411826 \h </w:instrText>
+              <w:instrText xml:space="preserve"> PAGEREF _Toc152949786 \h </w:instrText>
             </w:r>
             <w:r>
               <w:rPr>
@@ -4679,7 +4745,7 @@
                 <w:noProof/>
                 <w:webHidden/>
               </w:rPr>
-              <w:t>9</w:t>
+              <w:t>10</w:t>
             </w:r>
             <w:r>
               <w:rPr>
@@ -4692,33 +4758,27 @@
         </w:p>
         <w:p>
           <w:pPr>
-            <w:pStyle w:val="Sommario1"/>
+            <w:pStyle w:val="Sommario2"/>
             <w:tabs>
-              <w:tab w:val="left" w:pos="440"/>
+              <w:tab w:val="left" w:pos="880"/>
               <w:tab w:val="right" w:leader="dot" w:pos="9628"/>
             </w:tabs>
             <w:rPr>
               <w:noProof/>
-              <w:kern w:val="2"/>
-              <w:lang w:eastAsia="it-IT"/>
-              <w14:ligatures w14:val="standardContextual"/>
             </w:rPr>
           </w:pPr>
-          <w:hyperlink w:anchor="_Toc150411827" w:history="1">
+          <w:hyperlink w:anchor="_Toc152949787" w:history="1">
             <w:r>
               <w:rPr>
                 <w:rStyle w:val="Collegamentoipertestuale"/>
                 <w:noProof/>
                 <w:lang w:val="en-US"/>
               </w:rPr>
-              <w:t>6</w:t>
+              <w:t>2.5</w:t>
             </w:r>
             <w:r>
               <w:rPr>
                 <w:noProof/>
-                <w:kern w:val="2"/>
-                <w:lang w:eastAsia="it-IT"/>
-                <w14:ligatures w14:val="standardContextual"/>
               </w:rPr>
               <w:tab/>
             </w:r>
@@ -4749,7 +4809,7 @@
                 <w:noProof/>
                 <w:webHidden/>
               </w:rPr>
-              <w:instrText xml:space="preserve"> PAGEREF _Toc150411827 \h </w:instrText>
+              <w:instrText xml:space="preserve"> PAGEREF _Toc152949787 \h </w:instrText>
             </w:r>
             <w:r>
               <w:rPr>
@@ -4769,7 +4829,7 @@
                 <w:noProof/>
                 <w:webHidden/>
               </w:rPr>
-              <w:t>11</w:t>
+              <w:t>12</w:t>
             </w:r>
             <w:r>
               <w:rPr>
@@ -4782,33 +4842,27 @@
         </w:p>
         <w:p>
           <w:pPr>
-            <w:pStyle w:val="Sommario1"/>
+            <w:pStyle w:val="Sommario2"/>
             <w:tabs>
-              <w:tab w:val="left" w:pos="440"/>
+              <w:tab w:val="left" w:pos="880"/>
               <w:tab w:val="right" w:leader="dot" w:pos="9628"/>
             </w:tabs>
             <w:rPr>
               <w:noProof/>
-              <w:kern w:val="2"/>
-              <w:lang w:eastAsia="it-IT"/>
-              <w14:ligatures w14:val="standardContextual"/>
             </w:rPr>
           </w:pPr>
-          <w:hyperlink w:anchor="_Toc150411828" w:history="1">
+          <w:hyperlink w:anchor="_Toc152949788" w:history="1">
             <w:r>
               <w:rPr>
                 <w:rStyle w:val="Collegamentoipertestuale"/>
                 <w:noProof/>
                 <w:lang w:val="en-US"/>
               </w:rPr>
-              <w:t>7</w:t>
+              <w:t>2.6</w:t>
             </w:r>
             <w:r>
               <w:rPr>
                 <w:noProof/>
-                <w:kern w:val="2"/>
-                <w:lang w:eastAsia="it-IT"/>
-                <w14:ligatures w14:val="standardContextual"/>
               </w:rPr>
               <w:tab/>
             </w:r>
@@ -4839,187 +4893,7 @@
                 <w:noProof/>
                 <w:webHidden/>
               </w:rPr>
-              <w:instrText xml:space="preserve"> PAGEREF _Toc150411828 \h </w:instrText>
-            </w:r>
-            <w:r>
-              <w:rPr>
-                <w:noProof/>
-                <w:webHidden/>
-              </w:rPr>
-            </w:r>
-            <w:r>
-              <w:rPr>
-                <w:noProof/>
-                <w:webHidden/>
-              </w:rPr>
-              <w:fldChar w:fldCharType="separate"/>
-            </w:r>
-            <w:r>
-              <w:rPr>
-                <w:noProof/>
-                <w:webHidden/>
-              </w:rPr>
-              <w:t>14</w:t>
-            </w:r>
-            <w:r>
-              <w:rPr>
-                <w:noProof/>
-                <w:webHidden/>
-              </w:rPr>
-              <w:fldChar w:fldCharType="end"/>
-            </w:r>
-          </w:hyperlink>
-        </w:p>
-        <w:p>
-          <w:pPr>
-            <w:pStyle w:val="Sommario1"/>
-            <w:tabs>
-              <w:tab w:val="left" w:pos="440"/>
-              <w:tab w:val="right" w:leader="dot" w:pos="9628"/>
-            </w:tabs>
-            <w:rPr>
-              <w:noProof/>
-              <w:kern w:val="2"/>
-              <w:lang w:eastAsia="it-IT"/>
-              <w14:ligatures w14:val="standardContextual"/>
-            </w:rPr>
-          </w:pPr>
-          <w:hyperlink w:anchor="_Toc150411829" w:history="1">
-            <w:r>
-              <w:rPr>
-                <w:rStyle w:val="Collegamentoipertestuale"/>
-                <w:noProof/>
-                <w:lang w:val="en-US"/>
-              </w:rPr>
-              <w:t>8</w:t>
-            </w:r>
-            <w:r>
-              <w:rPr>
-                <w:noProof/>
-                <w:kern w:val="2"/>
-                <w:lang w:eastAsia="it-IT"/>
-                <w14:ligatures w14:val="standardContextual"/>
-              </w:rPr>
-              <w:tab/>
-            </w:r>
-            <w:r>
-              <w:rPr>
-                <w:rStyle w:val="Collegamentoipertestuale"/>
-                <w:noProof/>
-                <w:lang w:val="en-US"/>
-              </w:rPr>
-              <w:t>Breaking AI in practice</w:t>
-            </w:r>
-            <w:r>
-              <w:rPr>
-                <w:noProof/>
-                <w:webHidden/>
-              </w:rPr>
-              <w:tab/>
-            </w:r>
-            <w:r>
-              <w:rPr>
-                <w:noProof/>
-                <w:webHidden/>
-              </w:rPr>
-              <w:fldChar w:fldCharType="begin"/>
-            </w:r>
-            <w:r>
-              <w:rPr>
-                <w:noProof/>
-                <w:webHidden/>
-              </w:rPr>
-              <w:instrText xml:space="preserve"> PAGEREF _Toc150411829 \h </w:instrText>
-            </w:r>
-            <w:r>
-              <w:rPr>
-                <w:noProof/>
-                <w:webHidden/>
-              </w:rPr>
-            </w:r>
-            <w:r>
-              <w:rPr>
-                <w:noProof/>
-                <w:webHidden/>
-              </w:rPr>
-              <w:fldChar w:fldCharType="separate"/>
-            </w:r>
-            <w:r>
-              <w:rPr>
-                <w:noProof/>
-                <w:webHidden/>
-              </w:rPr>
-              <w:t>14</w:t>
-            </w:r>
-            <w:r>
-              <w:rPr>
-                <w:noProof/>
-                <w:webHidden/>
-              </w:rPr>
-              <w:fldChar w:fldCharType="end"/>
-            </w:r>
-          </w:hyperlink>
-        </w:p>
-        <w:p>
-          <w:pPr>
-            <w:pStyle w:val="Sommario1"/>
-            <w:tabs>
-              <w:tab w:val="left" w:pos="440"/>
-              <w:tab w:val="right" w:leader="dot" w:pos="9628"/>
-            </w:tabs>
-            <w:rPr>
-              <w:noProof/>
-              <w:kern w:val="2"/>
-              <w:lang w:eastAsia="it-IT"/>
-              <w14:ligatures w14:val="standardContextual"/>
-            </w:rPr>
-          </w:pPr>
-          <w:hyperlink w:anchor="_Toc150411830" w:history="1">
-            <w:r>
-              <w:rPr>
-                <w:rStyle w:val="Collegamentoipertestuale"/>
-                <w:noProof/>
-                <w:lang w:val="en-US"/>
-              </w:rPr>
-              <w:t>9</w:t>
-            </w:r>
-            <w:r>
-              <w:rPr>
-                <w:noProof/>
-                <w:kern w:val="2"/>
-                <w:lang w:eastAsia="it-IT"/>
-                <w14:ligatures w14:val="standardContextual"/>
-              </w:rPr>
-              <w:tab/>
-            </w:r>
-            <w:r>
-              <w:rPr>
-                <w:rStyle w:val="Collegamentoipertestuale"/>
-                <w:noProof/>
-                <w:lang w:val="en-US"/>
-              </w:rPr>
-              <w:t>Deep Learning and Backdoor attacks</w:t>
-            </w:r>
-            <w:r>
-              <w:rPr>
-                <w:noProof/>
-                <w:webHidden/>
-              </w:rPr>
-              <w:tab/>
-            </w:r>
-            <w:r>
-              <w:rPr>
-                <w:noProof/>
-                <w:webHidden/>
-              </w:rPr>
-              <w:fldChar w:fldCharType="begin"/>
-            </w:r>
-            <w:r>
-              <w:rPr>
-                <w:noProof/>
-                <w:webHidden/>
-              </w:rPr>
-              <w:instrText xml:space="preserve"> PAGEREF _Toc150411830 \h </w:instrText>
+              <w:instrText xml:space="preserve"> PAGEREF _Toc152949788 \h </w:instrText>
             </w:r>
             <w:r>
               <w:rPr>
@@ -5052,33 +4926,27 @@
         </w:p>
         <w:p>
           <w:pPr>
-            <w:pStyle w:val="Sommario1"/>
+            <w:pStyle w:val="Sommario2"/>
             <w:tabs>
-              <w:tab w:val="left" w:pos="660"/>
+              <w:tab w:val="left" w:pos="880"/>
               <w:tab w:val="right" w:leader="dot" w:pos="9628"/>
             </w:tabs>
             <w:rPr>
               <w:noProof/>
-              <w:kern w:val="2"/>
-              <w:lang w:eastAsia="it-IT"/>
-              <w14:ligatures w14:val="standardContextual"/>
             </w:rPr>
           </w:pPr>
-          <w:hyperlink w:anchor="_Toc150411831" w:history="1">
+          <w:hyperlink w:anchor="_Toc152949789" w:history="1">
             <w:r>
               <w:rPr>
                 <w:rStyle w:val="Collegamentoipertestuale"/>
                 <w:noProof/>
                 <w:lang w:val="en-US"/>
               </w:rPr>
-              <w:t>10</w:t>
+              <w:t>2.7</w:t>
             </w:r>
             <w:r>
               <w:rPr>
                 <w:noProof/>
-                <w:kern w:val="2"/>
-                <w:lang w:eastAsia="it-IT"/>
-                <w14:ligatures w14:val="standardContextual"/>
               </w:rPr>
               <w:tab/>
             </w:r>
@@ -5088,7 +4956,7 @@
                 <w:noProof/>
                 <w:lang w:val="en-US"/>
               </w:rPr>
-              <w:t>Homomorphic Evaluation of Convolutional Neural Networks</w:t>
+              <w:t>Breaking AI in practice</w:t>
             </w:r>
             <w:r>
               <w:rPr>
@@ -5109,7 +4977,91 @@
                 <w:noProof/>
                 <w:webHidden/>
               </w:rPr>
-              <w:instrText xml:space="preserve"> PAGEREF _Toc150411831 \h </w:instrText>
+              <w:instrText xml:space="preserve"> PAGEREF _Toc152949789 \h </w:instrText>
+            </w:r>
+            <w:r>
+              <w:rPr>
+                <w:noProof/>
+                <w:webHidden/>
+              </w:rPr>
+            </w:r>
+            <w:r>
+              <w:rPr>
+                <w:noProof/>
+                <w:webHidden/>
+              </w:rPr>
+              <w:fldChar w:fldCharType="separate"/>
+            </w:r>
+            <w:r>
+              <w:rPr>
+                <w:noProof/>
+                <w:webHidden/>
+              </w:rPr>
+              <w:t>15</w:t>
+            </w:r>
+            <w:r>
+              <w:rPr>
+                <w:noProof/>
+                <w:webHidden/>
+              </w:rPr>
+              <w:fldChar w:fldCharType="end"/>
+            </w:r>
+          </w:hyperlink>
+        </w:p>
+        <w:p>
+          <w:pPr>
+            <w:pStyle w:val="Sommario2"/>
+            <w:tabs>
+              <w:tab w:val="left" w:pos="880"/>
+              <w:tab w:val="right" w:leader="dot" w:pos="9628"/>
+            </w:tabs>
+            <w:rPr>
+              <w:noProof/>
+            </w:rPr>
+          </w:pPr>
+          <w:hyperlink w:anchor="_Toc152949790" w:history="1">
+            <w:r>
+              <w:rPr>
+                <w:rStyle w:val="Collegamentoipertestuale"/>
+                <w:noProof/>
+                <w:lang w:val="en-US"/>
+              </w:rPr>
+              <w:t>2.8</w:t>
+            </w:r>
+            <w:r>
+              <w:rPr>
+                <w:noProof/>
+              </w:rPr>
+              <w:tab/>
+            </w:r>
+            <w:r>
+              <w:rPr>
+                <w:rStyle w:val="Collegamentoipertestuale"/>
+                <w:noProof/>
+                <w:lang w:val="en-US"/>
+              </w:rPr>
+              <w:t>Deep Learning and Backdoor attacks</w:t>
+            </w:r>
+            <w:r>
+              <w:rPr>
+                <w:noProof/>
+                <w:webHidden/>
+              </w:rPr>
+              <w:tab/>
+            </w:r>
+            <w:r>
+              <w:rPr>
+                <w:noProof/>
+                <w:webHidden/>
+              </w:rPr>
+              <w:fldChar w:fldCharType="begin"/>
+            </w:r>
+            <w:r>
+              <w:rPr>
+                <w:noProof/>
+                <w:webHidden/>
+              </w:rPr>
+              <w:instrText xml:space="preserve"> PAGEREF _Toc152949790 \h </w:instrText>
             </w:r>
             <w:r>
               <w:rPr>
@@ -5142,33 +5094,111 @@
         </w:p>
         <w:p>
           <w:pPr>
-            <w:pStyle w:val="Sommario1"/>
+            <w:pStyle w:val="Sommario2"/>
             <w:tabs>
-              <w:tab w:val="left" w:pos="660"/>
+              <w:tab w:val="left" w:pos="880"/>
               <w:tab w:val="right" w:leader="dot" w:pos="9628"/>
             </w:tabs>
             <w:rPr>
               <w:noProof/>
-              <w:kern w:val="2"/>
-              <w:lang w:eastAsia="it-IT"/>
-              <w14:ligatures w14:val="standardContextual"/>
             </w:rPr>
           </w:pPr>
-          <w:hyperlink w:anchor="_Toc150411832" w:history="1">
+          <w:hyperlink w:anchor="_Toc152949791" w:history="1">
             <w:r>
               <w:rPr>
                 <w:rStyle w:val="Collegamentoipertestuale"/>
                 <w:noProof/>
                 <w:lang w:val="en-US"/>
               </w:rPr>
-              <w:t>11</w:t>
+              <w:t>2.9</w:t>
             </w:r>
             <w:r>
               <w:rPr>
                 <w:noProof/>
-                <w:kern w:val="2"/>
-                <w:lang w:eastAsia="it-IT"/>
-                <w14:ligatures w14:val="standardContextual"/>
+              </w:rPr>
+              <w:tab/>
+            </w:r>
+            <w:r>
+              <w:rPr>
+                <w:rStyle w:val="Collegamentoipertestuale"/>
+                <w:noProof/>
+                <w:lang w:val="en-US"/>
+              </w:rPr>
+              <w:t>Homomorphic Evaluation of Convolutional Neural Networks</w:t>
+            </w:r>
+            <w:r>
+              <w:rPr>
+                <w:noProof/>
+                <w:webHidden/>
+              </w:rPr>
+              <w:tab/>
+            </w:r>
+            <w:r>
+              <w:rPr>
+                <w:noProof/>
+                <w:webHidden/>
+              </w:rPr>
+              <w:fldChar w:fldCharType="begin"/>
+            </w:r>
+            <w:r>
+              <w:rPr>
+                <w:noProof/>
+                <w:webHidden/>
+              </w:rPr>
+              <w:instrText xml:space="preserve"> PAGEREF _Toc152949791 \h </w:instrText>
+            </w:r>
+            <w:r>
+              <w:rPr>
+                <w:noProof/>
+                <w:webHidden/>
+              </w:rPr>
+            </w:r>
+            <w:r>
+              <w:rPr>
+                <w:noProof/>
+                <w:webHidden/>
+              </w:rPr>
+              <w:fldChar w:fldCharType="separate"/>
+            </w:r>
+            <w:r>
+              <w:rPr>
+                <w:noProof/>
+                <w:webHidden/>
+              </w:rPr>
+              <w:t>17</w:t>
+            </w:r>
+            <w:r>
+              <w:rPr>
+                <w:noProof/>
+                <w:webHidden/>
+              </w:rPr>
+              <w:fldChar w:fldCharType="end"/>
+            </w:r>
+          </w:hyperlink>
+        </w:p>
+        <w:p>
+          <w:pPr>
+            <w:pStyle w:val="Sommario2"/>
+            <w:tabs>
+              <w:tab w:val="left" w:pos="880"/>
+              <w:tab w:val="right" w:leader="dot" w:pos="9628"/>
+            </w:tabs>
+            <w:rPr>
+              <w:noProof/>
+            </w:rPr>
+          </w:pPr>
+          <w:hyperlink w:anchor="_Toc152949792" w:history="1">
+            <w:r>
+              <w:rPr>
+                <w:rStyle w:val="Collegamentoipertestuale"/>
+                <w:noProof/>
+                <w:lang w:val="en-US"/>
+              </w:rPr>
+              <w:t>2.10</w:t>
+            </w:r>
+            <w:r>
+              <w:rPr>
+                <w:noProof/>
               </w:rPr>
               <w:tab/>
             </w:r>
@@ -5199,7 +5229,7 @@
                 <w:noProof/>
                 <w:webHidden/>
               </w:rPr>
-              <w:instrText xml:space="preserve"> PAGEREF _Toc150411832 \h </w:instrText>
+              <w:instrText xml:space="preserve"> PAGEREF _Toc152949792 \h </w:instrText>
             </w:r>
             <w:r>
               <w:rPr>
@@ -5219,7 +5249,7 @@
                 <w:noProof/>
                 <w:webHidden/>
               </w:rPr>
-              <w:t>19</w:t>
+              <w:t>20</w:t>
             </w:r>
             <w:r>
               <w:rPr>
@@ -5232,33 +5262,27 @@
         </w:p>
         <w:p>
           <w:pPr>
-            <w:pStyle w:val="Sommario1"/>
+            <w:pStyle w:val="Sommario2"/>
             <w:tabs>
-              <w:tab w:val="left" w:pos="660"/>
+              <w:tab w:val="left" w:pos="880"/>
               <w:tab w:val="right" w:leader="dot" w:pos="9628"/>
             </w:tabs>
             <w:rPr>
               <w:noProof/>
-              <w:kern w:val="2"/>
-              <w:lang w:eastAsia="it-IT"/>
-              <w14:ligatures w14:val="standardContextual"/>
             </w:rPr>
           </w:pPr>
-          <w:hyperlink w:anchor="_Toc150411833" w:history="1">
+          <w:hyperlink w:anchor="_Toc152949793" w:history="1">
             <w:r>
               <w:rPr>
                 <w:rStyle w:val="Collegamentoipertestuale"/>
                 <w:noProof/>
                 <w:lang w:val="en-US"/>
               </w:rPr>
-              <w:t>12</w:t>
+              <w:t>2.11</w:t>
             </w:r>
             <w:r>
               <w:rPr>
                 <w:noProof/>
-                <w:kern w:val="2"/>
-                <w:lang w:eastAsia="it-IT"/>
-                <w14:ligatures w14:val="standardContextual"/>
               </w:rPr>
               <w:tab/>
             </w:r>
@@ -5289,97 +5313,7 @@
                 <w:noProof/>
                 <w:webHidden/>
               </w:rPr>
-              <w:instrText xml:space="preserve"> PAGEREF _Toc150411833 \h </w:instrText>
-            </w:r>
-            <w:r>
-              <w:rPr>
-                <w:noProof/>
-                <w:webHidden/>
-              </w:rPr>
-            </w:r>
-            <w:r>
-              <w:rPr>
-                <w:noProof/>
-                <w:webHidden/>
-              </w:rPr>
-              <w:fldChar w:fldCharType="separate"/>
-            </w:r>
-            <w:r>
-              <w:rPr>
-                <w:noProof/>
-                <w:webHidden/>
-              </w:rPr>
-              <w:t>21</w:t>
-            </w:r>
-            <w:r>
-              <w:rPr>
-                <w:noProof/>
-                <w:webHidden/>
-              </w:rPr>
-              <w:fldChar w:fldCharType="end"/>
-            </w:r>
-          </w:hyperlink>
-        </w:p>
-        <w:p>
-          <w:pPr>
-            <w:pStyle w:val="Sommario1"/>
-            <w:tabs>
-              <w:tab w:val="left" w:pos="660"/>
-              <w:tab w:val="right" w:leader="dot" w:pos="9628"/>
-            </w:tabs>
-            <w:rPr>
-              <w:noProof/>
-              <w:kern w:val="2"/>
-              <w:lang w:eastAsia="it-IT"/>
-              <w14:ligatures w14:val="standardContextual"/>
-            </w:rPr>
-          </w:pPr>
-          <w:hyperlink w:anchor="_Toc150411834" w:history="1">
-            <w:r>
-              <w:rPr>
-                <w:rStyle w:val="Collegamentoipertestuale"/>
-                <w:noProof/>
-                <w:lang w:val="en-US"/>
-              </w:rPr>
-              <w:t>13</w:t>
-            </w:r>
-            <w:r>
-              <w:rPr>
-                <w:noProof/>
-                <w:kern w:val="2"/>
-                <w:lang w:eastAsia="it-IT"/>
-                <w14:ligatures w14:val="standardContextual"/>
-              </w:rPr>
-              <w:tab/>
-            </w:r>
-            <w:r>
-              <w:rPr>
-                <w:rStyle w:val="Collegamentoipertestuale"/>
-                <w:noProof/>
-                <w:lang w:val="en-US"/>
-              </w:rPr>
-              <w:t>Searchable Symmetric Encryption</w:t>
-            </w:r>
-            <w:r>
-              <w:rPr>
-                <w:noProof/>
-                <w:webHidden/>
-              </w:rPr>
-              <w:tab/>
-            </w:r>
-            <w:r>
-              <w:rPr>
-                <w:noProof/>
-                <w:webHidden/>
-              </w:rPr>
-              <w:fldChar w:fldCharType="begin"/>
-            </w:r>
-            <w:r>
-              <w:rPr>
-                <w:noProof/>
-                <w:webHidden/>
-              </w:rPr>
-              <w:instrText xml:space="preserve"> PAGEREF _Toc150411834 \h </w:instrText>
+              <w:instrText xml:space="preserve"> PAGEREF _Toc152949793 \h </w:instrText>
             </w:r>
             <w:r>
               <w:rPr>
@@ -5412,33 +5346,111 @@
         </w:p>
         <w:p>
           <w:pPr>
-            <w:pStyle w:val="Sommario1"/>
+            <w:pStyle w:val="Sommario2"/>
             <w:tabs>
-              <w:tab w:val="left" w:pos="660"/>
+              <w:tab w:val="left" w:pos="880"/>
               <w:tab w:val="right" w:leader="dot" w:pos="9628"/>
             </w:tabs>
             <w:rPr>
               <w:noProof/>
-              <w:kern w:val="2"/>
-              <w:lang w:eastAsia="it-IT"/>
-              <w14:ligatures w14:val="standardContextual"/>
             </w:rPr>
           </w:pPr>
-          <w:hyperlink w:anchor="_Toc150411835" w:history="1">
+          <w:hyperlink w:anchor="_Toc152949794" w:history="1">
             <w:r>
               <w:rPr>
                 <w:rStyle w:val="Collegamentoipertestuale"/>
                 <w:noProof/>
                 <w:lang w:val="en-US"/>
               </w:rPr>
-              <w:t>14</w:t>
+              <w:t>2.12</w:t>
             </w:r>
             <w:r>
               <w:rPr>
                 <w:noProof/>
-                <w:kern w:val="2"/>
-                <w:lang w:eastAsia="it-IT"/>
-                <w14:ligatures w14:val="standardContextual"/>
+              </w:rPr>
+              <w:tab/>
+            </w:r>
+            <w:r>
+              <w:rPr>
+                <w:rStyle w:val="Collegamentoipertestuale"/>
+                <w:noProof/>
+                <w:lang w:val="en-US"/>
+              </w:rPr>
+              <w:t>Searchable Symmetric Encryption</w:t>
+            </w:r>
+            <w:r>
+              <w:rPr>
+                <w:noProof/>
+                <w:webHidden/>
+              </w:rPr>
+              <w:tab/>
+            </w:r>
+            <w:r>
+              <w:rPr>
+                <w:noProof/>
+                <w:webHidden/>
+              </w:rPr>
+              <w:fldChar w:fldCharType="begin"/>
+            </w:r>
+            <w:r>
+              <w:rPr>
+                <w:noProof/>
+                <w:webHidden/>
+              </w:rPr>
+              <w:instrText xml:space="preserve"> PAGEREF _Toc152949794 \h </w:instrText>
+            </w:r>
+            <w:r>
+              <w:rPr>
+                <w:noProof/>
+                <w:webHidden/>
+              </w:rPr>
+            </w:r>
+            <w:r>
+              <w:rPr>
+                <w:noProof/>
+                <w:webHidden/>
+              </w:rPr>
+              <w:fldChar w:fldCharType="separate"/>
+            </w:r>
+            <w:r>
+              <w:rPr>
+                <w:noProof/>
+                <w:webHidden/>
+              </w:rPr>
+              <w:t>23</w:t>
+            </w:r>
+            <w:r>
+              <w:rPr>
+                <w:noProof/>
+                <w:webHidden/>
+              </w:rPr>
+              <w:fldChar w:fldCharType="end"/>
+            </w:r>
+          </w:hyperlink>
+        </w:p>
+        <w:p>
+          <w:pPr>
+            <w:pStyle w:val="Sommario2"/>
+            <w:tabs>
+              <w:tab w:val="left" w:pos="880"/>
+              <w:tab w:val="right" w:leader="dot" w:pos="9628"/>
+            </w:tabs>
+            <w:rPr>
+              <w:noProof/>
+            </w:rPr>
+          </w:pPr>
+          <w:hyperlink w:anchor="_Toc152949795" w:history="1">
+            <w:r>
+              <w:rPr>
+                <w:rStyle w:val="Collegamentoipertestuale"/>
+                <w:noProof/>
+                <w:lang w:val="en-US"/>
+              </w:rPr>
+              <w:t>2.13</w:t>
+            </w:r>
+            <w:r>
+              <w:rPr>
+                <w:noProof/>
               </w:rPr>
               <w:tab/>
             </w:r>
@@ -5469,7 +5481,7 @@
                 <w:noProof/>
                 <w:webHidden/>
               </w:rPr>
-              <w:instrText xml:space="preserve"> PAGEREF _Toc150411835 \h </w:instrText>
+              <w:instrText xml:space="preserve"> PAGEREF _Toc152949795 \h </w:instrText>
             </w:r>
             <w:r>
               <w:rPr>
@@ -5489,7 +5501,187 @@
                 <w:noProof/>
                 <w:webHidden/>
               </w:rPr>
-              <w:t>26</w:t>
+              <w:t>28</w:t>
+            </w:r>
+            <w:r>
+              <w:rPr>
+                <w:noProof/>
+                <w:webHidden/>
+              </w:rPr>
+              <w:fldChar w:fldCharType="end"/>
+            </w:r>
+          </w:hyperlink>
+        </w:p>
+        <w:p>
+          <w:pPr>
+            <w:pStyle w:val="Sommario1"/>
+            <w:tabs>
+              <w:tab w:val="left" w:pos="440"/>
+              <w:tab w:val="right" w:leader="dot" w:pos="9628"/>
+            </w:tabs>
+            <w:rPr>
+              <w:noProof/>
+              <w:kern w:val="2"/>
+              <w:lang w:eastAsia="it-IT"/>
+              <w14:ligatures w14:val="standardContextual"/>
+            </w:rPr>
+          </w:pPr>
+          <w:hyperlink w:anchor="_Toc152949796" w:history="1">
+            <w:r>
+              <w:rPr>
+                <w:rStyle w:val="Collegamentoipertestuale"/>
+                <w:noProof/>
+                <w:lang w:val="en-US"/>
+              </w:rPr>
+              <w:t>3</w:t>
+            </w:r>
+            <w:r>
+              <w:rPr>
+                <w:noProof/>
+                <w:kern w:val="2"/>
+                <w:lang w:eastAsia="it-IT"/>
+                <w14:ligatures w14:val="standardContextual"/>
+              </w:rPr>
+              <w:tab/>
+            </w:r>
+            <w:r>
+              <w:rPr>
+                <w:rStyle w:val="Collegamentoipertestuale"/>
+                <w:noProof/>
+                <w:lang w:val="en-US"/>
+              </w:rPr>
+              <w:t>Second Part of the Course</w:t>
+            </w:r>
+            <w:r>
+              <w:rPr>
+                <w:noProof/>
+                <w:webHidden/>
+              </w:rPr>
+              <w:tab/>
+            </w:r>
+            <w:r>
+              <w:rPr>
+                <w:noProof/>
+                <w:webHidden/>
+              </w:rPr>
+              <w:fldChar w:fldCharType="begin"/>
+            </w:r>
+            <w:r>
+              <w:rPr>
+                <w:noProof/>
+                <w:webHidden/>
+              </w:rPr>
+              <w:instrText xml:space="preserve"> PAGEREF _Toc152949796 \h </w:instrText>
+            </w:r>
+            <w:r>
+              <w:rPr>
+                <w:noProof/>
+                <w:webHidden/>
+              </w:rPr>
+            </w:r>
+            <w:r>
+              <w:rPr>
+                <w:noProof/>
+                <w:webHidden/>
+              </w:rPr>
+              <w:fldChar w:fldCharType="separate"/>
+            </w:r>
+            <w:r>
+              <w:rPr>
+                <w:noProof/>
+                <w:webHidden/>
+              </w:rPr>
+              <w:t>30</w:t>
+            </w:r>
+            <w:r>
+              <w:rPr>
+                <w:noProof/>
+                <w:webHidden/>
+              </w:rPr>
+              <w:fldChar w:fldCharType="end"/>
+            </w:r>
+          </w:hyperlink>
+        </w:p>
+        <w:p>
+          <w:pPr>
+            <w:pStyle w:val="Sommario1"/>
+            <w:tabs>
+              <w:tab w:val="left" w:pos="440"/>
+              <w:tab w:val="right" w:leader="dot" w:pos="9628"/>
+            </w:tabs>
+            <w:rPr>
+              <w:noProof/>
+              <w:kern w:val="2"/>
+              <w:lang w:eastAsia="it-IT"/>
+              <w14:ligatures w14:val="standardContextual"/>
+            </w:rPr>
+          </w:pPr>
+          <w:hyperlink w:anchor="_Toc152949797" w:history="1">
+            <w:r>
+              <w:rPr>
+                <w:rStyle w:val="Collegamentoipertestuale"/>
+                <w:noProof/>
+                <w:lang w:val="en-US"/>
+              </w:rPr>
+              <w:t>4</w:t>
+            </w:r>
+            <w:r>
+              <w:rPr>
+                <w:noProof/>
+                <w:kern w:val="2"/>
+                <w:lang w:eastAsia="it-IT"/>
+                <w14:ligatures w14:val="standardContextual"/>
+              </w:rPr>
+              <w:tab/>
+            </w:r>
+            <w:r>
+              <w:rPr>
+                <w:rStyle w:val="Collegamentoipertestuale"/>
+                <w:noProof/>
+                <w:lang w:val="en-US"/>
+              </w:rPr>
+              <w:t>Third Part of the Course</w:t>
+            </w:r>
+            <w:r>
+              <w:rPr>
+                <w:noProof/>
+                <w:webHidden/>
+              </w:rPr>
+              <w:tab/>
+            </w:r>
+            <w:r>
+              <w:rPr>
+                <w:noProof/>
+                <w:webHidden/>
+              </w:rPr>
+              <w:fldChar w:fldCharType="begin"/>
+            </w:r>
+            <w:r>
+              <w:rPr>
+                <w:noProof/>
+                <w:webHidden/>
+              </w:rPr>
+              <w:instrText xml:space="preserve"> PAGEREF _Toc152949797 \h </w:instrText>
+            </w:r>
+            <w:r>
+              <w:rPr>
+                <w:noProof/>
+                <w:webHidden/>
+              </w:rPr>
+            </w:r>
+            <w:r>
+              <w:rPr>
+                <w:noProof/>
+                <w:webHidden/>
+              </w:rPr>
+              <w:fldChar w:fldCharType="separate"/>
+            </w:r>
+            <w:r>
+              <w:rPr>
+                <w:noProof/>
+                <w:webHidden/>
+              </w:rPr>
+              <w:t>31</w:t>
             </w:r>
             <w:r>
               <w:rPr>
@@ -5518,18 +5710,205 @@
     </w:p>
     <w:p>
       <w:pPr>
+        <w:jc w:val="center"/>
+        <w:rPr>
+          <w:b/>
+          <w:bCs/>
+          <w:lang w:val="en-US"/>
+        </w:rPr>
+      </w:pPr>
+      <w:r>
+        <w:rPr>
+          <w:b/>
+          <w:bCs/>
+          <w:lang w:val="en-US"/>
+        </w:rPr>
+        <w:lastRenderedPageBreak/>
+        <w:t>Disclaimer</w:t>
+      </w:r>
+    </w:p>
+    <w:p>
+      <w:pPr>
+        <w:rPr>
+          <w:lang w:val="en-US"/>
+        </w:rPr>
+      </w:pPr>
+      <w:r>
+        <w:rPr>
+          <w:lang w:val="en-US"/>
+        </w:rPr>
+        <w:t>The course is made up by three parts:</w:t>
+      </w:r>
+    </w:p>
+    <w:p>
+      <w:pPr>
+        <w:pStyle w:val="Paragrafoelenco"/>
+        <w:numPr>
+          <w:ilvl w:val="0"/>
+          <w:numId w:val="40"/>
+        </w:numPr>
+        <w:rPr>
+          <w:rFonts w:asciiTheme="majorHAnsi" w:eastAsiaTheme="majorEastAsia" w:hAnsiTheme="majorHAnsi" w:cstheme="majorBidi"/>
+          <w:b/>
+          <w:bCs/>
+          <w:smallCaps/>
+          <w:color w:val="000000" w:themeColor="text1"/>
+          <w:sz w:val="36"/>
+          <w:szCs w:val="36"/>
+          <w:lang w:val="en-US"/>
+        </w:rPr>
+      </w:pPr>
+      <w:r>
+        <w:rPr>
+          <w:lang w:val="en-US"/>
+        </w:rPr>
+        <w:t>following the speakers (which there are notes here of the ones I was present in, not all of them)</w:t>
+      </w:r>
+    </w:p>
+    <w:p>
+      <w:pPr>
+        <w:pStyle w:val="Paragrafoelenco"/>
+        <w:numPr>
+          <w:ilvl w:val="0"/>
+          <w:numId w:val="40"/>
+        </w:numPr>
+        <w:rPr>
+          <w:rFonts w:asciiTheme="majorHAnsi" w:eastAsiaTheme="majorEastAsia" w:hAnsiTheme="majorHAnsi" w:cstheme="majorBidi"/>
+          <w:b/>
+          <w:bCs/>
+          <w:smallCaps/>
+          <w:color w:val="000000" w:themeColor="text1"/>
+          <w:sz w:val="36"/>
+          <w:szCs w:val="36"/>
+          <w:lang w:val="en-US"/>
+        </w:rPr>
+      </w:pPr>
+      <w:r>
+        <w:rPr>
+          <w:lang w:val="en-US"/>
+        </w:rPr>
+        <w:t>doing presentations and listening to others’ presentations, while making provoking questions</w:t>
+      </w:r>
+    </w:p>
+    <w:p>
+      <w:pPr>
+        <w:pStyle w:val="Paragrafoelenco"/>
+        <w:numPr>
+          <w:ilvl w:val="0"/>
+          <w:numId w:val="40"/>
+        </w:numPr>
+        <w:rPr>
+          <w:rFonts w:asciiTheme="majorHAnsi" w:eastAsiaTheme="majorEastAsia" w:hAnsiTheme="majorHAnsi" w:cstheme="majorBidi"/>
+          <w:b/>
+          <w:bCs/>
+          <w:smallCaps/>
+          <w:color w:val="000000" w:themeColor="text1"/>
+          <w:sz w:val="36"/>
+          <w:szCs w:val="36"/>
+          <w:lang w:val="en-US"/>
+        </w:rPr>
+      </w:pPr>
+      <w:r>
+        <w:rPr>
+          <w:lang w:val="en-US"/>
+        </w:rPr>
+        <w:t>a third part consisting of projects on papers</w:t>
+      </w:r>
+    </w:p>
+    <w:p>
+      <w:pPr>
+        <w:rPr>
+          <w:lang w:val="en-US"/>
+        </w:rPr>
+      </w:pPr>
+      <w:r>
+        <w:rPr>
+          <w:lang w:val="en-US"/>
+        </w:rPr>
+        <w:t>Given I was the one who created information files on this, I feel to add no more, but I collected here some notes to give you the idea of such meetings, which from a learning point of view are really good.</w:t>
+      </w:r>
+    </w:p>
+    <w:p>
+      <w:pPr>
+        <w:rPr>
+          <w:lang w:val="en-US"/>
+        </w:rPr>
+      </w:pPr>
+      <w:r>
+        <w:rPr>
+          <w:lang w:val="en-US"/>
+        </w:rPr>
+        <w:t xml:space="preserve">Just to give context of a course schedule for this course, just have a look </w:t>
+      </w:r>
+      <w:hyperlink r:id="rId8" w:anchor="gid=1361639029" w:history="1">
+        <w:r>
+          <w:rPr>
+            <w:rStyle w:val="Collegamentoipertestuale"/>
+            <w:lang w:val="en-US"/>
+          </w:rPr>
+          <w:t>here</w:t>
+        </w:r>
+      </w:hyperlink>
+      <w:r>
+        <w:rPr>
+          <w:lang w:val="en-US"/>
+        </w:rPr>
+        <w:t>.</w:t>
+      </w:r>
+    </w:p>
+    <w:p>
+      <w:pPr>
+        <w:rPr>
+          <w:rFonts w:asciiTheme="majorHAnsi" w:eastAsiaTheme="majorEastAsia" w:hAnsiTheme="majorHAnsi" w:cstheme="majorBidi"/>
+          <w:b/>
+          <w:bCs/>
+          <w:smallCaps/>
+          <w:color w:val="000000" w:themeColor="text1"/>
+          <w:sz w:val="36"/>
+          <w:szCs w:val="36"/>
+          <w:lang w:val="en-US"/>
+        </w:rPr>
+      </w:pPr>
+      <w:r>
+        <w:rPr>
+          <w:lang w:val="en-US"/>
+        </w:rPr>
+        <w:br w:type="page"/>
+      </w:r>
+    </w:p>
+    <w:p>
+      <w:pPr>
         <w:pStyle w:val="Titolo1"/>
         <w:jc w:val="center"/>
         <w:rPr>
           <w:lang w:val="en-US"/>
         </w:rPr>
       </w:pPr>
-      <w:bookmarkStart w:id="0" w:name="_Toc150411823"/>
+      <w:bookmarkStart w:id="0" w:name="_Toc152949782"/>
       <w:r>
         <w:rPr>
           <w:lang w:val="en-US"/>
         </w:rPr>
         <w:lastRenderedPageBreak/>
+        <w:t>First Part of the Course</w:t>
+      </w:r>
+      <w:bookmarkEnd w:id="0"/>
+    </w:p>
+    <w:p>
+      <w:pPr>
+        <w:pStyle w:val="Titolo2"/>
+        <w:jc w:val="center"/>
+        <w:rPr>
+          <w:lang w:val="en-US"/>
+        </w:rPr>
+      </w:pPr>
+      <w:bookmarkStart w:id="1" w:name="_Course_introduction"/>
+      <w:bookmarkStart w:id="2" w:name="_Toc152949783"/>
+      <w:bookmarkEnd w:id="1"/>
+      <w:r>
+        <w:rPr>
+          <w:lang w:val="en-US"/>
+        </w:rPr>
         <w:t>Course i</w:t>
       </w:r>
       <w:r>
@@ -5538,7 +5917,7 @@
         </w:rPr>
         <w:t>ntroduction</w:t>
       </w:r>
-      <w:bookmarkEnd w:id="0"/>
+      <w:bookmarkEnd w:id="2"/>
     </w:p>
     <w:p>
       <w:pPr>
@@ -6028,7 +6407,7 @@
                     <pic:cNvPicPr/>
                   </pic:nvPicPr>
                   <pic:blipFill>
-                    <a:blip r:embed="rId8"/>
+                    <a:blip r:embed="rId9"/>
                     <a:stretch>
                       <a:fillRect/>
                     </a:stretch>
@@ -6089,7 +6468,7 @@
                     <pic:cNvPicPr/>
                   </pic:nvPicPr>
                   <pic:blipFill>
-                    <a:blip r:embed="rId9"/>
+                    <a:blip r:embed="rId10"/>
                     <a:stretch>
                       <a:fillRect/>
                     </a:stretch>
@@ -6161,20 +6540,20 @@
     </w:p>
     <w:p>
       <w:pPr>
-        <w:pStyle w:val="Titolo1"/>
+        <w:pStyle w:val="Titolo2"/>
         <w:jc w:val="center"/>
         <w:rPr>
           <w:lang w:val="en-US"/>
         </w:rPr>
       </w:pPr>
-      <w:bookmarkStart w:id="1" w:name="_Toc150411824"/>
+      <w:bookmarkStart w:id="3" w:name="_Toc152949784"/>
       <w:r>
         <w:rPr>
           <w:lang w:val="en-US"/>
         </w:rPr>
         <w:t>How papers are made and carry out research</w:t>
       </w:r>
-      <w:bookmarkEnd w:id="1"/>
+      <w:bookmarkEnd w:id="3"/>
     </w:p>
     <w:p>
       <w:pPr>
@@ -6311,32 +6690,26 @@
         <w:rPr>
           <w:lang w:val="en-US"/>
         </w:rPr>
-        <w:t xml:space="preserve">We’re not alone in this, it’s made by the community and </w:t>
-      </w:r>
+        <w:t xml:space="preserve">We’re not alone in this, it’s made by the community and other researchers as well, consolidating a clear understanding of themes. </w:t>
+      </w:r>
+      <w:r>
+        <w:rPr>
+          <w:lang w:val="en-US"/>
+        </w:rPr>
+        <w:t>Keep in mind we’re designing sound experiments, constantly looking at data, criticizing the overall work and questioning constantly.</w:t>
+      </w:r>
+    </w:p>
+    <w:p>
+      <w:pPr>
+        <w:rPr>
+          <w:lang w:val="en-US"/>
+        </w:rPr>
+      </w:pPr>
       <w:r>
         <w:rPr>
           <w:lang w:val="en-US"/>
         </w:rPr>
         <w:lastRenderedPageBreak/>
-        <w:t xml:space="preserve">other researchers as well, consolidating a clear understanding of themes. </w:t>
-      </w:r>
-      <w:r>
-        <w:rPr>
-          <w:lang w:val="en-US"/>
-        </w:rPr>
-        <w:t>Keep in mind we’re designing sound experiments, constantly looking at data, criticizing the overall work and questioning constantly.</w:t>
-      </w:r>
-    </w:p>
-    <w:p>
-      <w:pPr>
-        <w:rPr>
-          <w:lang w:val="en-US"/>
-        </w:rPr>
-      </w:pPr>
-      <w:r>
-        <w:rPr>
-          <w:lang w:val="en-US"/>
-        </w:rPr>
         <w:t xml:space="preserve">Papers usually range from 6/10 pages up to 30, made </w:t>
       </w:r>
       <w:r>
@@ -6674,7 +7047,7 @@
         </w:rPr>
         <w:t xml:space="preserve">useful link: </w:t>
       </w:r>
-      <w:hyperlink r:id="rId10" w:history="1">
+      <w:hyperlink r:id="rId11" w:history="1">
         <w:r>
           <w:rPr>
             <w:rStyle w:val="Collegamentoipertestuale"/>
@@ -6889,13 +7262,13 @@
     </w:p>
     <w:p>
       <w:pPr>
-        <w:pStyle w:val="Titolo1"/>
+        <w:pStyle w:val="Titolo2"/>
         <w:jc w:val="center"/>
         <w:rPr>
           <w:lang w:val="en-US"/>
         </w:rPr>
       </w:pPr>
-      <w:bookmarkStart w:id="2" w:name="_Toc150411825"/>
+      <w:bookmarkStart w:id="4" w:name="_Toc152949785"/>
       <w:r>
         <w:rPr>
           <w:lang w:val="en-US"/>
@@ -6903,7 +7276,7 @@
         <w:lastRenderedPageBreak/>
         <w:t>Containers and Kubernetes Security</w:t>
       </w:r>
-      <w:bookmarkEnd w:id="2"/>
+      <w:bookmarkEnd w:id="4"/>
     </w:p>
     <w:p>
       <w:pPr>
@@ -7092,7 +7465,7 @@
                     <pic:cNvPicPr/>
                   </pic:nvPicPr>
                   <pic:blipFill>
-                    <a:blip r:embed="rId11"/>
+                    <a:blip r:embed="rId12"/>
                     <a:stretch>
                       <a:fillRect/>
                     </a:stretch>
@@ -7658,7 +8031,7 @@
                     <pic:cNvPicPr/>
                   </pic:nvPicPr>
                   <pic:blipFill>
-                    <a:blip r:embed="rId12"/>
+                    <a:blip r:embed="rId13"/>
                     <a:stretch>
                       <a:fillRect/>
                     </a:stretch>
@@ -7725,7 +8098,7 @@
                     <pic:cNvPicPr/>
                   </pic:nvPicPr>
                   <pic:blipFill>
-                    <a:blip r:embed="rId13"/>
+                    <a:blip r:embed="rId14"/>
                     <a:stretch>
                       <a:fillRect/>
                     </a:stretch>
@@ -7820,7 +8193,7 @@
                     <pic:cNvPicPr/>
                   </pic:nvPicPr>
                   <pic:blipFill>
-                    <a:blip r:embed="rId14"/>
+                    <a:blip r:embed="rId15"/>
                     <a:stretch>
                       <a:fillRect/>
                     </a:stretch>
@@ -7867,7 +8240,7 @@
         </w:rPr>
         <w:t xml:space="preserve">, which need to be set since version 2.2 of Linux OS and are assigned to assign specific privileges (in case of containers, what they do in a machine). A good overview here: </w:t>
       </w:r>
-      <w:hyperlink r:id="rId15" w:history="1">
+      <w:hyperlink r:id="rId16" w:history="1">
         <w:r>
           <w:rPr>
             <w:rStyle w:val="Collegamentoipertestuale"/>
@@ -8632,7 +9005,7 @@
                     </pic:cNvPicPr>
                   </pic:nvPicPr>
                   <pic:blipFill>
-                    <a:blip r:embed="rId16">
+                    <a:blip r:embed="rId17">
                       <a:extLst>
                         <a:ext uri="{28A0092B-C50C-407E-A947-70E740481C1C}">
                           <a14:useLocalDpi xmlns:a14="http://schemas.microsoft.com/office/drawing/2010/main" val="0"/>
@@ -8822,13 +9195,13 @@
     </w:p>
     <w:p>
       <w:pPr>
-        <w:pStyle w:val="Titolo1"/>
+        <w:pStyle w:val="Titolo2"/>
         <w:jc w:val="center"/>
         <w:rPr>
           <w:lang w:val="en-US"/>
         </w:rPr>
       </w:pPr>
-      <w:bookmarkStart w:id="3" w:name="_Toc150411826"/>
+      <w:bookmarkStart w:id="5" w:name="_Toc152949786"/>
       <w:r>
         <w:rPr>
           <w:lang w:val="en-US"/>
@@ -8842,7 +9215,7 @@
         </w:rPr>
         <w:t>pritzmater – Security partner of innovation</w:t>
       </w:r>
-      <w:bookmarkEnd w:id="3"/>
+      <w:bookmarkEnd w:id="5"/>
     </w:p>
     <w:p>
       <w:pPr>
@@ -8994,7 +9367,7 @@
                     <pic:cNvPicPr/>
                   </pic:nvPicPr>
                   <pic:blipFill>
-                    <a:blip r:embed="rId17"/>
+                    <a:blip r:embed="rId18"/>
                     <a:stretch>
                       <a:fillRect/>
                     </a:stretch>
@@ -9149,7 +9522,7 @@
                     <pic:cNvPicPr/>
                   </pic:nvPicPr>
                   <pic:blipFill>
-                    <a:blip r:embed="rId18"/>
+                    <a:blip r:embed="rId19"/>
                     <a:stretch>
                       <a:fillRect/>
                     </a:stretch>
@@ -9303,7 +9676,7 @@
                     <pic:cNvPicPr/>
                   </pic:nvPicPr>
                   <pic:blipFill>
-                    <a:blip r:embed="rId19"/>
+                    <a:blip r:embed="rId20"/>
                     <a:stretch>
                       <a:fillRect/>
                     </a:stretch>
@@ -9589,7 +9962,7 @@
         </w:rPr>
         <w:t xml:space="preserve">Some interesting search queries: </w:t>
       </w:r>
-      <w:hyperlink r:id="rId20" w:history="1">
+      <w:hyperlink r:id="rId21" w:history="1">
         <w:r>
           <w:rPr>
             <w:rStyle w:val="Collegamentoipertestuale"/>
@@ -9673,13 +10046,13 @@
     </w:p>
     <w:p>
       <w:pPr>
-        <w:pStyle w:val="Titolo1"/>
+        <w:pStyle w:val="Titolo2"/>
         <w:jc w:val="center"/>
         <w:rPr>
           <w:lang w:val="en-US"/>
         </w:rPr>
       </w:pPr>
-      <w:bookmarkStart w:id="4" w:name="_Toc150411827"/>
+      <w:bookmarkStart w:id="6" w:name="_Toc152949787"/>
       <w:r>
         <w:rPr>
           <w:lang w:val="en-US"/>
@@ -9687,7 +10060,7 @@
         <w:lastRenderedPageBreak/>
         <w:t>Natural Language Processing in Cyber Threat Intelligence</w:t>
       </w:r>
-      <w:bookmarkEnd w:id="4"/>
+      <w:bookmarkEnd w:id="6"/>
     </w:p>
     <w:p>
       <w:pPr>
@@ -10070,7 +10443,7 @@
                     </pic:cNvPicPr>
                   </pic:nvPicPr>
                   <pic:blipFill>
-                    <a:blip r:embed="rId21">
+                    <a:blip r:embed="rId22">
                       <a:extLst>
                         <a:ext uri="{28A0092B-C50C-407E-A947-70E740481C1C}">
                           <a14:useLocalDpi xmlns:a14="http://schemas.microsoft.com/office/drawing/2010/main" val="0"/>
@@ -10272,7 +10645,6 @@
         <w:rPr>
           <w:lang w:val="en-US"/>
         </w:rPr>
-        <w:lastRenderedPageBreak/>
         <w:t>Rule based</w:t>
       </w:r>
     </w:p>
@@ -10291,6 +10663,7 @@
         <w:rPr>
           <w:lang w:val="en-US"/>
         </w:rPr>
+        <w:lastRenderedPageBreak/>
         <w:t>Here CTI data is represented with letters and numbers, trying to find patterns or rules</w:t>
       </w:r>
     </w:p>
@@ -10966,13 +11339,13 @@
     </w:p>
     <w:p>
       <w:pPr>
-        <w:pStyle w:val="Titolo1"/>
+        <w:pStyle w:val="Titolo2"/>
         <w:jc w:val="center"/>
         <w:rPr>
           <w:lang w:val="en-US"/>
         </w:rPr>
       </w:pPr>
-      <w:bookmarkStart w:id="5" w:name="_Toc150411828"/>
+      <w:bookmarkStart w:id="7" w:name="_Toc152949788"/>
       <w:r>
         <w:rPr>
           <w:lang w:val="en-US"/>
@@ -10980,7 +11353,7 @@
         <w:lastRenderedPageBreak/>
         <w:t>User profiling in video games</w:t>
       </w:r>
-      <w:bookmarkEnd w:id="5"/>
+      <w:bookmarkEnd w:id="7"/>
     </w:p>
     <w:p>
       <w:pPr>
@@ -11154,20 +11527,20 @@
     </w:p>
     <w:p>
       <w:pPr>
-        <w:pStyle w:val="Titolo1"/>
+        <w:pStyle w:val="Titolo2"/>
         <w:jc w:val="center"/>
         <w:rPr>
           <w:lang w:val="en-US"/>
         </w:rPr>
       </w:pPr>
-      <w:bookmarkStart w:id="6" w:name="_Toc150411829"/>
+      <w:bookmarkStart w:id="8" w:name="_Toc152949789"/>
       <w:r>
         <w:rPr>
           <w:lang w:val="en-US"/>
         </w:rPr>
         <w:t>Breaking AI in practice</w:t>
       </w:r>
-      <w:bookmarkEnd w:id="6"/>
+      <w:bookmarkEnd w:id="8"/>
     </w:p>
     <w:p>
       <w:pPr>
@@ -11341,21 +11714,21 @@
         <w:rPr>
           <w:lang w:val="en-US"/>
         </w:rPr>
+        <w:t>In adversarial machine learning, we take an ML application and try to understand the whole context:</w:t>
+      </w:r>
+    </w:p>
+    <w:p>
+      <w:pPr>
+        <w:rPr>
+          <w:lang w:val="en-US"/>
+        </w:rPr>
+      </w:pPr>
+      <w:r>
+        <w:rPr>
+          <w:noProof/>
+          <w:lang w:val="en-US"/>
+        </w:rPr>
         <w:lastRenderedPageBreak/>
-        <w:t>In adversarial machine learning, we take an ML application and try to understand the whole context:</w:t>
-      </w:r>
-    </w:p>
-    <w:p>
-      <w:pPr>
-        <w:rPr>
-          <w:lang w:val="en-US"/>
-        </w:rPr>
-      </w:pPr>
-      <w:r>
-        <w:rPr>
-          <w:noProof/>
-          <w:lang w:val="en-US"/>
-        </w:rPr>
         <w:drawing>
           <wp:inline distT="0" distB="0" distL="0" distR="0" wp14:anchorId="013A06C8" wp14:editId="2D594AC3">
             <wp:extent cx="4061460" cy="2211420"/>
@@ -11372,7 +11745,7 @@
                     <pic:cNvPicPr/>
                   </pic:nvPicPr>
                   <pic:blipFill>
-                    <a:blip r:embed="rId22"/>
+                    <a:blip r:embed="rId23"/>
                     <a:stretch>
                       <a:fillRect/>
                     </a:stretch>
@@ -11498,7 +11871,7 @@
                     <pic:cNvPicPr/>
                   </pic:nvPicPr>
                   <pic:blipFill>
-                    <a:blip r:embed="rId23"/>
+                    <a:blip r:embed="rId24"/>
                     <a:stretch>
                       <a:fillRect/>
                     </a:stretch>
@@ -11521,20 +11894,20 @@
     </w:p>
     <w:p>
       <w:pPr>
-        <w:pStyle w:val="Titolo1"/>
+        <w:pStyle w:val="Titolo2"/>
         <w:jc w:val="center"/>
         <w:rPr>
           <w:lang w:val="en-US"/>
         </w:rPr>
       </w:pPr>
-      <w:bookmarkStart w:id="7" w:name="_Toc150411830"/>
+      <w:bookmarkStart w:id="9" w:name="_Toc152949790"/>
       <w:r>
         <w:rPr>
           <w:lang w:val="en-US"/>
         </w:rPr>
         <w:t>Deep Learning and Backdoor attacks</w:t>
       </w:r>
-      <w:bookmarkEnd w:id="7"/>
+      <w:bookmarkEnd w:id="9"/>
     </w:p>
     <w:p>
       <w:pPr>
@@ -11957,20 +12330,20 @@
     </w:p>
     <w:p>
       <w:pPr>
-        <w:pStyle w:val="Titolo1"/>
+        <w:pStyle w:val="Titolo2"/>
         <w:jc w:val="center"/>
         <w:rPr>
           <w:lang w:val="en-US"/>
         </w:rPr>
       </w:pPr>
-      <w:bookmarkStart w:id="8" w:name="_Toc150411831"/>
+      <w:bookmarkStart w:id="10" w:name="_Toc152949791"/>
       <w:r>
         <w:rPr>
           <w:lang w:val="en-US"/>
         </w:rPr>
         <w:t>Homomorphic Evaluation of Convolutional Neural Networks</w:t>
       </w:r>
-      <w:bookmarkEnd w:id="8"/>
+      <w:bookmarkEnd w:id="10"/>
     </w:p>
     <w:p>
       <w:pPr>
@@ -12982,13 +13355,13 @@
     </w:p>
     <w:p>
       <w:pPr>
-        <w:pStyle w:val="Titolo1"/>
+        <w:pStyle w:val="Titolo2"/>
         <w:jc w:val="center"/>
         <w:rPr>
           <w:lang w:val="en-US"/>
         </w:rPr>
       </w:pPr>
-      <w:bookmarkStart w:id="9" w:name="_Toc150411832"/>
+      <w:bookmarkStart w:id="11" w:name="_Toc152949792"/>
       <w:r>
         <w:rPr>
           <w:lang w:val="en-US"/>
@@ -12996,7 +13369,7 @@
         <w:lastRenderedPageBreak/>
         <w:t>The growing threat of polarization around online debates</w:t>
       </w:r>
-      <w:bookmarkEnd w:id="9"/>
+      <w:bookmarkEnd w:id="11"/>
     </w:p>
     <w:p>
       <w:pPr>
@@ -13969,20 +14342,20 @@
     </w:p>
     <w:p>
       <w:pPr>
-        <w:pStyle w:val="Titolo1"/>
+        <w:pStyle w:val="Titolo2"/>
         <w:jc w:val="center"/>
         <w:rPr>
           <w:lang w:val="en-US"/>
         </w:rPr>
       </w:pPr>
-      <w:bookmarkStart w:id="10" w:name="_Toc150411833"/>
+      <w:bookmarkStart w:id="12" w:name="_Toc152949793"/>
       <w:r>
         <w:rPr>
           <w:lang w:val="en-US"/>
         </w:rPr>
         <w:t>Non-Functional Certification of Modern Distributed Systems</w:t>
       </w:r>
-      <w:bookmarkEnd w:id="10"/>
+      <w:bookmarkEnd w:id="12"/>
     </w:p>
     <w:p>
       <w:pPr>
@@ -14268,20 +14641,20 @@
     </w:p>
     <w:p>
       <w:pPr>
-        <w:pStyle w:val="Titolo1"/>
+        <w:pStyle w:val="Titolo2"/>
         <w:jc w:val="center"/>
         <w:rPr>
           <w:lang w:val="en-US"/>
         </w:rPr>
       </w:pPr>
-      <w:bookmarkStart w:id="11" w:name="_Toc150411834"/>
+      <w:bookmarkStart w:id="13" w:name="_Toc152949794"/>
       <w:r>
         <w:rPr>
           <w:lang w:val="en-US"/>
         </w:rPr>
         <w:t>Searchable Symmetric Encryption</w:t>
       </w:r>
-      <w:bookmarkEnd w:id="11"/>
+      <w:bookmarkEnd w:id="13"/>
     </w:p>
     <w:p>
       <w:pPr>
@@ -14533,7 +14906,6 @@
         <w:rPr>
           <w:lang w:val="en-US"/>
         </w:rPr>
-        <w:lastRenderedPageBreak/>
         <w:t xml:space="preserve">In a simple context, we simply index content in a secure and in a </w:t>
       </w:r>
       <m:oMath>
@@ -14568,6 +14940,7 @@
         <w:rPr>
           <w:lang w:val="en-US"/>
         </w:rPr>
+        <w:lastRenderedPageBreak/>
         <w:t xml:space="preserve">This data must be protected and encrypted in </w:t>
       </w:r>
       <w:r>
@@ -14889,26 +15262,26 @@
           <w:bCs/>
           <w:lang w:val="en-US"/>
         </w:rPr>
+        <w:t>Use Case</w:t>
+      </w:r>
+      <w:r>
+        <w:rPr>
+          <w:lang w:val="en-US"/>
+        </w:rPr>
+        <w:t>: Access patterns are vital in database optimization and performance tuning. By understanding how data is accessed, administrators can design efficient data structures, employ caching strategies, and optimize queries for better database performance.</w:t>
+      </w:r>
+    </w:p>
+    <w:p>
+      <w:pPr>
+        <w:rPr>
+          <w:lang w:val="en-US"/>
+        </w:rPr>
+      </w:pPr>
+      <w:r>
+        <w:rPr>
+          <w:lang w:val="en-US"/>
+        </w:rPr>
         <w:lastRenderedPageBreak/>
-        <w:t>Use Case</w:t>
-      </w:r>
-      <w:r>
-        <w:rPr>
-          <w:lang w:val="en-US"/>
-        </w:rPr>
-        <w:t>: Access patterns are vital in database optimization and performance tuning. By understanding how data is accessed, administrators can design efficient data structures, employ caching strategies, and optimize queries for better database performance.</w:t>
-      </w:r>
-    </w:p>
-    <w:p>
-      <w:pPr>
-        <w:rPr>
-          <w:lang w:val="en-US"/>
-        </w:rPr>
-      </w:pPr>
-      <w:r>
-        <w:rPr>
-          <w:lang w:val="en-US"/>
-        </w:rPr>
         <w:t>We define two types of privacy here:</w:t>
       </w:r>
     </w:p>
@@ -15266,7 +15639,6 @@
         <w:rPr>
           <w:lang w:val="en-US"/>
         </w:rPr>
-        <w:lastRenderedPageBreak/>
         <w:t>Specifically, we can outlie some key points on those types of attacks:</w:t>
       </w:r>
     </w:p>
@@ -15303,6 +15675,7 @@
         <w:rPr>
           <w:lang w:val="en-US"/>
         </w:rPr>
+        <w:lastRenderedPageBreak/>
         <w:t>These attacks focus on exploiting information leakage, which may occur when using searchable encryption. Information leakage refers to unintentional or unauthorized disclosure of sensitive data or patterns. Attackers look for ways to abuse this leakage to gain insights into encrypted data.</w:t>
       </w:r>
     </w:p>
@@ -15842,20 +16215,41 @@
     </w:p>
     <w:p>
       <w:pPr>
-        <w:pStyle w:val="Titolo1"/>
+        <w:rPr>
+          <w:rFonts w:asciiTheme="majorHAnsi" w:eastAsiaTheme="majorEastAsia" w:hAnsiTheme="majorHAnsi" w:cstheme="majorBidi"/>
+          <w:b/>
+          <w:bCs/>
+          <w:smallCaps/>
+          <w:color w:val="000000" w:themeColor="text1"/>
+          <w:sz w:val="28"/>
+          <w:szCs w:val="28"/>
+          <w:lang w:val="en-US"/>
+        </w:rPr>
+      </w:pPr>
+      <w:r>
+        <w:rPr>
+          <w:lang w:val="en-US"/>
+        </w:rPr>
+        <w:br w:type="page"/>
+      </w:r>
+    </w:p>
+    <w:p>
+      <w:pPr>
+        <w:pStyle w:val="Titolo2"/>
         <w:jc w:val="center"/>
         <w:rPr>
           <w:lang w:val="en-US"/>
         </w:rPr>
       </w:pPr>
-      <w:bookmarkStart w:id="12" w:name="_Toc150411835"/>
-      <w:r>
-        <w:rPr>
-          <w:lang w:val="en-US"/>
-        </w:rPr>
+      <w:bookmarkStart w:id="14" w:name="_Toc152949795"/>
+      <w:r>
+        <w:rPr>
+          <w:lang w:val="en-US"/>
+        </w:rPr>
+        <w:lastRenderedPageBreak/>
         <w:t>AI-Driven Cybersecurity: Poisoning and Inference Attacks</w:t>
       </w:r>
-      <w:bookmarkEnd w:id="12"/>
+      <w:bookmarkEnd w:id="14"/>
     </w:p>
     <w:p>
       <w:pPr>
@@ -15884,33 +16278,20 @@
         <w:rPr>
           <w:lang w:val="en-US"/>
         </w:rPr>
-        <w:t xml:space="preserve">nalysis broadening in many kinds of media, creating structural analysis and graph mining in order to analyze different types of social media. Imagine a network able to inspect content based on engagement over posts and decide/analyze the influences over single posts, then multiplying specific content and understanding the dynamics of share. </w:t>
-      </w:r>
-    </w:p>
-    <w:p>
-      <w:pPr>
-        <w:rPr>
-          <w:lang w:val="en-US"/>
-        </w:rPr>
-      </w:pPr>
-      <w:r>
-        <w:rPr>
-          <w:lang w:val="en-US"/>
-        </w:rPr>
-        <w:br w:type="page"/>
-      </w:r>
-    </w:p>
-    <w:p>
-      <w:pPr>
-        <w:rPr>
-          <w:lang w:val="en-US"/>
-        </w:rPr>
-      </w:pPr>
-      <w:r>
-        <w:rPr>
-          <w:lang w:val="en-US"/>
-        </w:rPr>
-        <w:lastRenderedPageBreak/>
+        <w:t>nalysis broadening in many kinds of media, creating structural analysis and graph mining in order to analyze different types of social media. Imagine a network able to inspect content based on engagement over posts and decide/analyze the influences over single posts, then multiplying specific content and understanding the dynamics of share.</w:t>
+      </w:r>
+    </w:p>
+    <w:p>
+      <w:pPr>
+        <w:rPr>
+          <w:lang w:val="en-US"/>
+        </w:rPr>
+      </w:pPr>
+      <w:r>
+        <w:rPr>
+          <w:noProof/>
+          <w:lang w:val="en-US"/>
+        </w:rPr>
         <w:drawing>
           <wp:anchor distT="0" distB="0" distL="114300" distR="114300" simplePos="0" relativeHeight="251664384" behindDoc="0" locked="0" layoutInCell="1" allowOverlap="1" wp14:anchorId="388753C3" wp14:editId="2A64A973">
             <wp:simplePos x="0" y="0"/>
@@ -15935,7 +16316,7 @@
                     <pic:cNvPicPr/>
                   </pic:nvPicPr>
                   <pic:blipFill>
-                    <a:blip r:embed="rId24"/>
+                    <a:blip r:embed="rId25"/>
                     <a:stretch>
                       <a:fillRect/>
                     </a:stretch>
@@ -16211,6 +16592,7 @@
       </w:pPr>
       <w:r>
         <w:rPr>
+          <w:noProof/>
           <w:lang w:val="en-US"/>
         </w:rPr>
         <w:lastRenderedPageBreak/>
@@ -16238,7 +16620,7 @@
                     <pic:cNvPicPr/>
                   </pic:nvPicPr>
                   <pic:blipFill>
-                    <a:blip r:embed="rId25"/>
+                    <a:blip r:embed="rId26"/>
                     <a:stretch>
                       <a:fillRect/>
                     </a:stretch>
@@ -16285,9 +16667,511 @@
         </w:rPr>
       </w:pPr>
     </w:p>
+    <w:p>
+      <w:pPr>
+        <w:rPr>
+          <w:lang w:val="en-US"/>
+        </w:rPr>
+      </w:pPr>
+    </w:p>
+    <w:p>
+      <w:pPr>
+        <w:rPr>
+          <w:lang w:val="en-US"/>
+        </w:rPr>
+      </w:pPr>
+    </w:p>
+    <w:p>
+      <w:pPr>
+        <w:rPr>
+          <w:lang w:val="en-US"/>
+        </w:rPr>
+      </w:pPr>
+    </w:p>
+    <w:p>
+      <w:pPr>
+        <w:rPr>
+          <w:lang w:val="en-US"/>
+        </w:rPr>
+      </w:pPr>
+    </w:p>
+    <w:p>
+      <w:pPr>
+        <w:rPr>
+          <w:lang w:val="en-US"/>
+        </w:rPr>
+      </w:pPr>
+    </w:p>
+    <w:p>
+      <w:pPr>
+        <w:rPr>
+          <w:lang w:val="en-US"/>
+        </w:rPr>
+      </w:pPr>
+    </w:p>
+    <w:p>
+      <w:pPr>
+        <w:rPr>
+          <w:lang w:val="en-US"/>
+        </w:rPr>
+      </w:pPr>
+    </w:p>
+    <w:p>
+      <w:pPr>
+        <w:rPr>
+          <w:lang w:val="en-US"/>
+        </w:rPr>
+      </w:pPr>
+    </w:p>
+    <w:p>
+      <w:pPr>
+        <w:rPr>
+          <w:lang w:val="en-US"/>
+        </w:rPr>
+      </w:pPr>
+      <w:r>
+        <w:rPr>
+          <w:lang w:val="en-US"/>
+        </w:rPr>
+        <w:br w:type="page"/>
+      </w:r>
+    </w:p>
+    <w:p>
+      <w:pPr>
+        <w:pStyle w:val="Titolo1"/>
+        <w:jc w:val="center"/>
+        <w:rPr>
+          <w:lang w:val="en-US"/>
+        </w:rPr>
+      </w:pPr>
+      <w:bookmarkStart w:id="15" w:name="_Toc152949796"/>
+      <w:r>
+        <w:rPr>
+          <w:lang w:val="en-US"/>
+        </w:rPr>
+        <w:lastRenderedPageBreak/>
+        <w:t>Second Part of the Course</w:t>
+      </w:r>
+      <w:bookmarkEnd w:id="15"/>
+    </w:p>
+    <w:p>
+      <w:pPr>
+        <w:rPr>
+          <w:lang w:val="en-US"/>
+        </w:rPr>
+      </w:pPr>
+      <w:r>
+        <w:rPr>
+          <w:lang w:val="en-US"/>
+        </w:rPr>
+        <w:t xml:space="preserve">This part consists of “student presentations”, on which students are called to select topics of interest from a collective list such as this one </w:t>
+      </w:r>
+      <w:hyperlink r:id="rId27" w:history="1">
+        <w:r>
+          <w:rPr>
+            <w:rStyle w:val="Collegamentoipertestuale"/>
+            <w:lang w:val="en-US"/>
+          </w:rPr>
+          <w:t>here</w:t>
+        </w:r>
+      </w:hyperlink>
+      <w:r>
+        <w:rPr>
+          <w:lang w:val="en-US"/>
+        </w:rPr>
+        <w:t>.</w:t>
+      </w:r>
+    </w:p>
+    <w:p>
+      <w:pPr>
+        <w:rPr>
+          <w:lang w:val="en-US"/>
+        </w:rPr>
+      </w:pPr>
+      <w:r>
+        <w:rPr>
+          <w:lang w:val="en-US"/>
+        </w:rPr>
+        <w:t xml:space="preserve">Before starting this part, people have to form a group of one/two/three people filling a Google form if interested to continue on the course, select a topic and then make a presentation. This is done reading the main paper (or at least a secondary one also, but not mandatory) for the topic selected for the presentation, for which they will be evaluated upon, according to the criteria given in the end of </w:t>
+      </w:r>
+      <w:hyperlink w:anchor="_Course_introduction" w:history="1">
+        <w:r>
+          <w:rPr>
+            <w:rStyle w:val="Collegamentoipertestuale"/>
+            <w:lang w:val="en-US"/>
+          </w:rPr>
+          <w:t>this</w:t>
+        </w:r>
+      </w:hyperlink>
+      <w:r>
+        <w:rPr>
+          <w:lang w:val="en-US"/>
+        </w:rPr>
+        <w:t xml:space="preserve"> section. </w:t>
+      </w:r>
+    </w:p>
+    <w:p>
+      <w:pPr>
+        <w:rPr>
+          <w:lang w:val="en-US"/>
+        </w:rPr>
+      </w:pPr>
+      <w:r>
+        <w:rPr>
+          <w:lang w:val="en-US"/>
+        </w:rPr>
+        <w:t xml:space="preserve">In this phase, there are also the so-called “provoking questions”, which we are asked to give at least two questions per lesson (not per topic) over others’ presentations; this requires to read the papers first and create some questions, which can be even not so hard, but they should be interesting. This one is another part of the evaluation. </w:t>
+      </w:r>
+    </w:p>
+    <w:p>
+      <w:pPr>
+        <w:rPr>
+          <w:lang w:val="en-US"/>
+        </w:rPr>
+      </w:pPr>
+      <w:r>
+        <w:rPr>
+          <w:lang w:val="en-US"/>
+        </w:rPr>
+        <w:t>In reality, on this one, the assistants only evaluate the questions present on Moodle; in class, for each presentation, there will be a lot of people trying to make a questions. I suggest seating in the first rows and fight a bit to ask it. First, say the surname (or name and surname) clearly enough to be heard by the assistants; they will note your name and you should be good to go. The questions done in class, in reality, are always a plus, they seem to be not that strict on this aspect.</w:t>
+      </w:r>
+    </w:p>
+    <w:p>
+      <w:pPr>
+        <w:rPr>
+          <w:lang w:val="en-US"/>
+        </w:rPr>
+      </w:pPr>
+      <w:r>
+        <w:rPr>
+          <w:lang w:val="en-US"/>
+        </w:rPr>
+        <w:t>So to summarize:</w:t>
+      </w:r>
+    </w:p>
+    <w:p>
+      <w:pPr>
+        <w:pStyle w:val="Paragrafoelenco"/>
+        <w:numPr>
+          <w:ilvl w:val="0"/>
+          <w:numId w:val="1"/>
+        </w:numPr>
+        <w:rPr>
+          <w:lang w:val="en-US"/>
+        </w:rPr>
+      </w:pPr>
+      <w:r>
+        <w:rPr>
+          <w:lang w:val="en-US"/>
+        </w:rPr>
+        <w:t>select a topic and form a group</w:t>
+      </w:r>
+    </w:p>
+    <w:p>
+      <w:pPr>
+        <w:pStyle w:val="Paragrafoelenco"/>
+        <w:numPr>
+          <w:ilvl w:val="0"/>
+          <w:numId w:val="1"/>
+        </w:numPr>
+        <w:rPr>
+          <w:lang w:val="en-US"/>
+        </w:rPr>
+      </w:pPr>
+      <w:r>
+        <w:rPr>
+          <w:lang w:val="en-US"/>
+        </w:rPr>
+        <w:t>fill the Google Form to select this topic (this is “first-come-first-served”, so keep that in mind)</w:t>
+      </w:r>
+    </w:p>
+    <w:p>
+      <w:pPr>
+        <w:pStyle w:val="Paragrafoelenco"/>
+        <w:numPr>
+          <w:ilvl w:val="0"/>
+          <w:numId w:val="1"/>
+        </w:numPr>
+        <w:rPr>
+          <w:lang w:val="en-US"/>
+        </w:rPr>
+      </w:pPr>
+      <w:r>
+        <w:rPr>
+          <w:lang w:val="en-US"/>
+        </w:rPr>
+        <w:t>make the presentation and be prepared to receive a lot of questions</w:t>
+      </w:r>
+    </w:p>
+    <w:p>
+      <w:pPr>
+        <w:pStyle w:val="Paragrafoelenco"/>
+        <w:numPr>
+          <w:ilvl w:val="0"/>
+          <w:numId w:val="1"/>
+        </w:numPr>
+        <w:rPr>
+          <w:lang w:val="en-US"/>
+        </w:rPr>
+      </w:pPr>
+      <w:r>
+        <w:rPr>
+          <w:lang w:val="en-US"/>
+        </w:rPr>
+        <w:t>participate to lectures and do provoking questions too (but the indications I gave above were asked by many people and it works like this)</w:t>
+      </w:r>
+    </w:p>
+    <w:p>
+      <w:pPr>
+        <w:rPr>
+          <w:lang w:val="en-US"/>
+        </w:rPr>
+      </w:pPr>
+      <w:r>
+        <w:rPr>
+          <w:lang w:val="en-US"/>
+        </w:rPr>
+        <w:t>I will give some advice for the presentation</w:t>
+      </w:r>
+      <w:r>
+        <w:rPr>
+          <w:lang w:val="en-US"/>
+        </w:rPr>
+        <w:t xml:space="preserve"> (some obvious and other, for some reason, not so obvious)</w:t>
+      </w:r>
+      <w:r>
+        <w:rPr>
+          <w:lang w:val="en-US"/>
+        </w:rPr>
+        <w:t>:</w:t>
+      </w:r>
+    </w:p>
+    <w:p>
+      <w:pPr>
+        <w:pStyle w:val="Paragrafoelenco"/>
+        <w:numPr>
+          <w:ilvl w:val="0"/>
+          <w:numId w:val="1"/>
+        </w:numPr>
+        <w:rPr>
+          <w:lang w:val="en-US"/>
+        </w:rPr>
+      </w:pPr>
+      <w:r>
+        <w:rPr>
+          <w:lang w:val="en-US"/>
+        </w:rPr>
+        <w:t>the layout of the presentation is important; come prepared and have at least a coherent layout visually, colorfully</w:t>
+      </w:r>
+      <w:r>
+        <w:rPr>
+          <w:lang w:val="en-US"/>
+        </w:rPr>
+        <w:t xml:space="preserve"> and don’t go over-the-top</w:t>
+      </w:r>
+    </w:p>
+    <w:p>
+      <w:pPr>
+        <w:pStyle w:val="Paragrafoelenco"/>
+        <w:numPr>
+          <w:ilvl w:val="0"/>
+          <w:numId w:val="1"/>
+        </w:numPr>
+        <w:rPr>
+          <w:lang w:val="en-US"/>
+        </w:rPr>
+      </w:pPr>
+      <w:r>
+        <w:rPr>
+          <w:lang w:val="en-US"/>
+        </w:rPr>
+        <w:t>you will have, if there are four groups for presenting a day, 20/25 minutes otherwise for three I’d say from 25 to 30 minutes (each comprehending questions; I was large enough, but consider always less than this)</w:t>
+      </w:r>
+    </w:p>
+    <w:p>
+      <w:pPr>
+        <w:pStyle w:val="Paragrafoelenco"/>
+        <w:numPr>
+          <w:ilvl w:val="0"/>
+          <w:numId w:val="1"/>
+        </w:numPr>
+        <w:rPr>
+          <w:lang w:val="en-US"/>
+        </w:rPr>
+      </w:pPr>
+      <w:r>
+        <w:rPr>
+          <w:lang w:val="en-US"/>
+        </w:rPr>
+        <w:t xml:space="preserve">remember you are doing a public </w:t>
+      </w:r>
+      <w:r>
+        <w:rPr>
+          <w:lang w:val="en-US"/>
+        </w:rPr>
+        <w:t>presentation,</w:t>
+      </w:r>
+      <w:r>
+        <w:rPr>
+          <w:lang w:val="en-US"/>
+        </w:rPr>
+        <w:t xml:space="preserve"> and this means (apart from anxiety we all have), but please:</w:t>
+      </w:r>
+    </w:p>
+    <w:p>
+      <w:pPr>
+        <w:pStyle w:val="Paragrafoelenco"/>
+        <w:numPr>
+          <w:ilvl w:val="1"/>
+          <w:numId w:val="1"/>
+        </w:numPr>
+        <w:rPr>
+          <w:lang w:val="en-US"/>
+        </w:rPr>
+      </w:pPr>
+      <w:r>
+        <w:rPr>
+          <w:lang w:val="en-US"/>
+        </w:rPr>
+        <w:t>you are not supposed to read the slides</w:t>
+      </w:r>
+    </w:p>
+    <w:p>
+      <w:pPr>
+        <w:pStyle w:val="Paragrafoelenco"/>
+        <w:numPr>
+          <w:ilvl w:val="1"/>
+          <w:numId w:val="1"/>
+        </w:numPr>
+        <w:rPr>
+          <w:lang w:val="en-US"/>
+        </w:rPr>
+      </w:pPr>
+      <w:r>
+        <w:rPr>
+          <w:lang w:val="en-US"/>
+        </w:rPr>
+        <w:t>you are supposed to have a voice which can be heard from the last rows (speak louder please)</w:t>
+      </w:r>
+    </w:p>
+    <w:p>
+      <w:pPr>
+        <w:pStyle w:val="Paragrafoelenco"/>
+        <w:numPr>
+          <w:ilvl w:val="1"/>
+          <w:numId w:val="1"/>
+        </w:numPr>
+        <w:rPr>
+          <w:lang w:val="en-US"/>
+        </w:rPr>
+      </w:pPr>
+      <w:r>
+        <w:rPr>
+          <w:lang w:val="en-US"/>
+        </w:rPr>
+        <w:t>you are supposed to look people in their eyes when talking</w:t>
+      </w:r>
+    </w:p>
+    <w:p>
+      <w:pPr>
+        <w:pStyle w:val="Paragrafoelenco"/>
+        <w:numPr>
+          <w:ilvl w:val="1"/>
+          <w:numId w:val="1"/>
+        </w:numPr>
+        <w:rPr>
+          <w:lang w:val="en-US"/>
+        </w:rPr>
+      </w:pPr>
+      <w:r>
+        <w:rPr>
+          <w:lang w:val="en-US"/>
+        </w:rPr>
+        <w:t>you are not supposed to read a script and call it a day</w:t>
+      </w:r>
+    </w:p>
+    <w:p>
+      <w:pPr>
+        <w:pStyle w:val="Paragrafoelenco"/>
+        <w:numPr>
+          <w:ilvl w:val="1"/>
+          <w:numId w:val="1"/>
+        </w:numPr>
+        <w:rPr>
+          <w:lang w:val="en-US"/>
+        </w:rPr>
+      </w:pPr>
+      <w:r>
+        <w:rPr>
+          <w:lang w:val="en-US"/>
+        </w:rPr>
+        <w:t>given you are presenting a paper, be technical enough, but please, make people understand</w:t>
+      </w:r>
+      <w:r>
+        <w:rPr>
+          <w:lang w:val="en-US"/>
+        </w:rPr>
+        <w:t>. Be not too slow with 40 slides (yes, there were people like this), but also don’t run so fast I can’t even listen to you (some people were talking in 2x speed)</w:t>
+      </w:r>
+    </w:p>
+    <w:p>
+      <w:pPr>
+        <w:pStyle w:val="Paragrafoelenco"/>
+        <w:numPr>
+          <w:ilvl w:val="1"/>
+          <w:numId w:val="1"/>
+        </w:numPr>
+        <w:rPr>
+          <w:lang w:val="en-US"/>
+        </w:rPr>
+      </w:pPr>
+      <w:r>
+        <w:rPr>
+          <w:lang w:val="en-US"/>
+        </w:rPr>
+        <w:t>you can use whatever you want, from Google Slides up to Typst/Beamer/PowerPoint</w:t>
+      </w:r>
+    </w:p>
+    <w:p>
+      <w:pPr>
+        <w:rPr>
+          <w:lang w:val="en-US"/>
+        </w:rPr>
+      </w:pPr>
+      <w:r>
+        <w:rPr>
+          <w:lang w:val="en-US"/>
+        </w:rPr>
+        <w:t xml:space="preserve">The presentation day, one assistant asks people to give him the presentations to load on to the computer; I suggest preparing a USB stick with the PDF format of slides to give and then present to the audience. </w:t>
+      </w:r>
+      <w:r>
+        <w:rPr>
+          <w:lang w:val="en-US"/>
+        </w:rPr>
+        <w:br w:type="page"/>
+      </w:r>
+    </w:p>
+    <w:p>
+      <w:pPr>
+        <w:pStyle w:val="Titolo1"/>
+        <w:jc w:val="center"/>
+        <w:rPr>
+          <w:lang w:val="en-US"/>
+        </w:rPr>
+      </w:pPr>
+      <w:bookmarkStart w:id="16" w:name="_Toc152949797"/>
+      <w:r>
+        <w:rPr>
+          <w:lang w:val="en-US"/>
+        </w:rPr>
+        <w:lastRenderedPageBreak/>
+        <w:t>Third Part of the Course</w:t>
+      </w:r>
+      <w:bookmarkEnd w:id="16"/>
+    </w:p>
     <w:sectPr>
-      <w:headerReference w:type="default" r:id="rId26"/>
-      <w:footerReference w:type="default" r:id="rId27"/>
+      <w:headerReference w:type="default" r:id="rId28"/>
+      <w:footerReference w:type="default" r:id="rId29"/>
       <w:pgSz w:w="11906" w:h="16838"/>
       <w:pgMar w:top="1417" w:right="1134" w:bottom="1134" w:left="1134" w:header="708" w:footer="708" w:gutter="0"/>
       <w:pgNumType w:start="0"/>
@@ -19144,6 +20028,121 @@
     </w:lvl>
   </w:abstractNum>
   <w:abstractNum w:abstractNumId="24" w15:restartNumberingAfterBreak="0">
+    <w:nsid w:val="60904B2C"/>
+    <w:multiLevelType w:val="hybridMultilevel"/>
+    <w:tmpl w:val="1090C7AE"/>
+    <w:lvl w:ilvl="0" w:tplc="4AA622EC">
+      <w:numFmt w:val="bullet"/>
+      <w:lvlText w:val="-"/>
+      <w:lvlJc w:val="left"/>
+      <w:pPr>
+        <w:ind w:left="720" w:hanging="360"/>
+      </w:pPr>
+      <w:rPr>
+        <w:rFonts w:ascii="Calibri" w:eastAsiaTheme="minorEastAsia" w:hAnsi="Calibri" w:cs="Calibri" w:hint="default"/>
+        <w:b w:val="0"/>
+        <w:color w:val="auto"/>
+        <w:sz w:val="22"/>
+      </w:rPr>
+    </w:lvl>
+    <w:lvl w:ilvl="1" w:tplc="04100003" w:tentative="1">
+      <w:start w:val="1"/>
+      <w:numFmt w:val="bullet"/>
+      <w:lvlText w:val="o"/>
+      <w:lvlJc w:val="left"/>
+      <w:pPr>
+        <w:ind w:left="1440" w:hanging="360"/>
+      </w:pPr>
+      <w:rPr>
+        <w:rFonts w:ascii="Courier New" w:hAnsi="Courier New" w:cs="Courier New" w:hint="default"/>
+      </w:rPr>
+    </w:lvl>
+    <w:lvl w:ilvl="2" w:tplc="04100005" w:tentative="1">
+      <w:start w:val="1"/>
+      <w:numFmt w:val="bullet"/>
+      <w:lvlText w:val=""/>
+      <w:lvlJc w:val="left"/>
+      <w:pPr>
+        <w:ind w:left="2160" w:hanging="360"/>
+      </w:pPr>
+      <w:rPr>
+        <w:rFonts w:ascii="Wingdings" w:hAnsi="Wingdings" w:hint="default"/>
+      </w:rPr>
+    </w:lvl>
+    <w:lvl w:ilvl="3" w:tplc="04100001" w:tentative="1">
+      <w:start w:val="1"/>
+      <w:numFmt w:val="bullet"/>
+      <w:lvlText w:val=""/>
+      <w:lvlJc w:val="left"/>
+      <w:pPr>
+        <w:ind w:left="2880" w:hanging="360"/>
+      </w:pPr>
+      <w:rPr>
+        <w:rFonts w:ascii="Symbol" w:hAnsi="Symbol" w:hint="default"/>
+      </w:rPr>
+    </w:lvl>
+    <w:lvl w:ilvl="4" w:tplc="04100003" w:tentative="1">
+      <w:start w:val="1"/>
+      <w:numFmt w:val="bullet"/>
+      <w:lvlText w:val="o"/>
+      <w:lvlJc w:val="left"/>
+      <w:pPr>
+        <w:ind w:left="3600" w:hanging="360"/>
+      </w:pPr>
+      <w:rPr>
+        <w:rFonts w:ascii="Courier New" w:hAnsi="Courier New" w:cs="Courier New" w:hint="default"/>
+      </w:rPr>
+    </w:lvl>
+    <w:lvl w:ilvl="5" w:tplc="04100005" w:tentative="1">
+      <w:start w:val="1"/>
+      <w:numFmt w:val="bullet"/>
+      <w:lvlText w:val=""/>
+      <w:lvlJc w:val="left"/>
+      <w:pPr>
+        <w:ind w:left="4320" w:hanging="360"/>
+      </w:pPr>
+      <w:rPr>
+        <w:rFonts w:ascii="Wingdings" w:hAnsi="Wingdings" w:hint="default"/>
+      </w:rPr>
+    </w:lvl>
+    <w:lvl w:ilvl="6" w:tplc="04100001" w:tentative="1">
+      <w:start w:val="1"/>
+      <w:numFmt w:val="bullet"/>
+      <w:lvlText w:val=""/>
+      <w:lvlJc w:val="left"/>
+      <w:pPr>
+        <w:ind w:left="5040" w:hanging="360"/>
+      </w:pPr>
+      <w:rPr>
+        <w:rFonts w:ascii="Symbol" w:hAnsi="Symbol" w:hint="default"/>
+      </w:rPr>
+    </w:lvl>
+    <w:lvl w:ilvl="7" w:tplc="04100003" w:tentative="1">
+      <w:start w:val="1"/>
+      <w:numFmt w:val="bullet"/>
+      <w:lvlText w:val="o"/>
+      <w:lvlJc w:val="left"/>
+      <w:pPr>
+        <w:ind w:left="5760" w:hanging="360"/>
+      </w:pPr>
+      <w:rPr>
+        <w:rFonts w:ascii="Courier New" w:hAnsi="Courier New" w:cs="Courier New" w:hint="default"/>
+      </w:rPr>
+    </w:lvl>
+    <w:lvl w:ilvl="8" w:tplc="04100005" w:tentative="1">
+      <w:start w:val="1"/>
+      <w:numFmt w:val="bullet"/>
+      <w:lvlText w:val=""/>
+      <w:lvlJc w:val="left"/>
+      <w:pPr>
+        <w:ind w:left="6480" w:hanging="360"/>
+      </w:pPr>
+      <w:rPr>
+        <w:rFonts w:ascii="Wingdings" w:hAnsi="Wingdings" w:hint="default"/>
+      </w:rPr>
+    </w:lvl>
+  </w:abstractNum>
+  <w:abstractNum w:abstractNumId="25" w15:restartNumberingAfterBreak="0">
     <w:nsid w:val="66C3231D"/>
     <w:multiLevelType w:val="multilevel"/>
     <w:tmpl w:val="AEFC7E2C"/>
@@ -19292,7 +20291,7 @@
       </w:rPr>
     </w:lvl>
   </w:abstractNum>
-  <w:abstractNum w:abstractNumId="25" w15:restartNumberingAfterBreak="0">
+  <w:abstractNum w:abstractNumId="26" w15:restartNumberingAfterBreak="0">
     <w:nsid w:val="693157E8"/>
     <w:multiLevelType w:val="hybridMultilevel"/>
     <w:tmpl w:val="67546A6A"/>
@@ -19404,7 +20403,7 @@
       </w:rPr>
     </w:lvl>
   </w:abstractNum>
-  <w:abstractNum w:abstractNumId="26" w15:restartNumberingAfterBreak="0">
+  <w:abstractNum w:abstractNumId="27" w15:restartNumberingAfterBreak="0">
     <w:nsid w:val="6D470861"/>
     <w:multiLevelType w:val="multilevel"/>
     <w:tmpl w:val="2E96BA4A"/>
@@ -19521,7 +20520,7 @@
       </w:pPr>
     </w:lvl>
   </w:abstractNum>
-  <w:abstractNum w:abstractNumId="27" w15:restartNumberingAfterBreak="0">
+  <w:abstractNum w:abstractNumId="28" w15:restartNumberingAfterBreak="0">
     <w:nsid w:val="6ED94BC1"/>
     <w:multiLevelType w:val="multilevel"/>
     <w:tmpl w:val="01E4F8C6"/>
@@ -19638,7 +20637,7 @@
       </w:pPr>
     </w:lvl>
   </w:abstractNum>
-  <w:abstractNum w:abstractNumId="28" w15:restartNumberingAfterBreak="0">
+  <w:abstractNum w:abstractNumId="29" w15:restartNumberingAfterBreak="0">
     <w:nsid w:val="7D2C4FC6"/>
     <w:multiLevelType w:val="hybridMultilevel"/>
     <w:tmpl w:val="3D7C095C"/>
@@ -19750,7 +20749,7 @@
       </w:rPr>
     </w:lvl>
   </w:abstractNum>
-  <w:abstractNum w:abstractNumId="29" w15:restartNumberingAfterBreak="0">
+  <w:abstractNum w:abstractNumId="30" w15:restartNumberingAfterBreak="0">
     <w:nsid w:val="7E7117A9"/>
     <w:multiLevelType w:val="hybridMultilevel"/>
     <w:tmpl w:val="A2948ABC"/>
@@ -19884,10 +20883,10 @@
     <w:abstractNumId w:val="16"/>
   </w:num>
   <w:num w:numId="8" w16cid:durableId="753476533">
-    <w:abstractNumId w:val="26"/>
+    <w:abstractNumId w:val="27"/>
   </w:num>
   <w:num w:numId="9" w16cid:durableId="2081516820">
-    <w:abstractNumId w:val="24"/>
+    <w:abstractNumId w:val="25"/>
   </w:num>
   <w:num w:numId="10" w16cid:durableId="868568379">
     <w:abstractNumId w:val="8"/>
@@ -19905,7 +20904,7 @@
     <w:abstractNumId w:val="20"/>
   </w:num>
   <w:num w:numId="15" w16cid:durableId="691034691">
-    <w:abstractNumId w:val="28"/>
+    <w:abstractNumId w:val="29"/>
   </w:num>
   <w:num w:numId="16" w16cid:durableId="589588028">
     <w:abstractNumId w:val="23"/>
@@ -19917,10 +20916,10 @@
     <w:abstractNumId w:val="5"/>
   </w:num>
   <w:num w:numId="19" w16cid:durableId="603611031">
-    <w:abstractNumId w:val="29"/>
+    <w:abstractNumId w:val="30"/>
   </w:num>
   <w:num w:numId="20" w16cid:durableId="545072289">
-    <w:abstractNumId w:val="25"/>
+    <w:abstractNumId w:val="26"/>
   </w:num>
   <w:num w:numId="21" w16cid:durableId="131145349">
     <w:abstractNumId w:val="0"/>
@@ -19977,7 +20976,10 @@
     <w:abstractNumId w:val="4"/>
   </w:num>
   <w:num w:numId="39" w16cid:durableId="600916604">
-    <w:abstractNumId w:val="27"/>
+    <w:abstractNumId w:val="28"/>
+  </w:num>
+  <w:num w:numId="40" w16cid:durableId="1882940973">
+    <w:abstractNumId w:val="24"/>
   </w:num>
 </w:numbering>
 </file>
@@ -20418,7 +21420,6 @@
     <w:next w:val="Normale"/>
     <w:link w:val="Titolo2Carattere"/>
     <w:uiPriority w:val="9"/>
-    <w:semiHidden/>
     <w:unhideWhenUsed/>
     <w:qFormat/>
     <w:rsid w:val="00093F43"/>
@@ -20810,7 +21811,6 @@
     <w:basedOn w:val="Carpredefinitoparagrafo"/>
     <w:link w:val="Titolo2"/>
     <w:uiPriority w:val="9"/>
-    <w:semiHidden/>
     <w:rsid w:val="00093F43"/>
     <w:rPr>
       <w:rFonts w:asciiTheme="majorHAnsi" w:eastAsiaTheme="majorEastAsia" w:hAnsiTheme="majorHAnsi" w:cstheme="majorBidi"/>
@@ -21167,6 +22167,19 @@
       <w:spacing w:val="5"/>
     </w:rPr>
   </w:style>
+  <w:style w:type="paragraph" w:styleId="Sommario2">
+    <w:name w:val="toc 2"/>
+    <w:basedOn w:val="Normale"/>
+    <w:next w:val="Normale"/>
+    <w:autoRedefine/>
+    <w:uiPriority w:val="39"/>
+    <w:unhideWhenUsed/>
+    <w:rsid w:val="00B8257D"/>
+    <w:pPr>
+      <w:spacing w:after="100"/>
+      <w:ind w:left="220"/>
+    </w:pPr>
+  </w:style>
 </w:styles>
 </file>
 

</xml_diff>

<commit_message>
Third part of the course
</commit_message>
<xml_diff>
--- a/ATCNS Notes.docx
+++ b/ATCNS Notes.docx
@@ -4344,7 +4344,7 @@
           <w:r>
             <w:fldChar w:fldCharType="separate"/>
           </w:r>
-          <w:hyperlink w:anchor="_Toc152949782" w:history="1">
+          <w:hyperlink w:anchor="_Toc153184732" w:history="1">
             <w:r>
               <w:rPr>
                 <w:rStyle w:val="Collegamentoipertestuale"/>
@@ -4368,7 +4368,7 @@
                 <w:noProof/>
                 <w:lang w:val="en-US"/>
               </w:rPr>
-              <w:t>First Part of the Course</w:t>
+              <w:t>First Part of the Course: Guest Presentations</w:t>
             </w:r>
             <w:r>
               <w:rPr>
@@ -4389,7 +4389,7 @@
                 <w:noProof/>
                 <w:webHidden/>
               </w:rPr>
-              <w:instrText xml:space="preserve"> PAGEREF _Toc152949782 \h </w:instrText>
+              <w:instrText xml:space="preserve"> PAGEREF _Toc153184732 \h </w:instrText>
             </w:r>
             <w:r>
               <w:rPr>
@@ -4429,9 +4429,12 @@
             </w:tabs>
             <w:rPr>
               <w:noProof/>
+              <w:kern w:val="2"/>
+              <w:lang w:eastAsia="it-IT"/>
+              <w14:ligatures w14:val="standardContextual"/>
             </w:rPr>
           </w:pPr>
-          <w:hyperlink w:anchor="_Toc152949783" w:history="1">
+          <w:hyperlink w:anchor="_Toc153184733" w:history="1">
             <w:r>
               <w:rPr>
                 <w:rStyle w:val="Collegamentoipertestuale"/>
@@ -4443,6 +4446,9 @@
             <w:r>
               <w:rPr>
                 <w:noProof/>
+                <w:kern w:val="2"/>
+                <w:lang w:eastAsia="it-IT"/>
+                <w14:ligatures w14:val="standardContextual"/>
               </w:rPr>
               <w:tab/>
             </w:r>
@@ -4473,7 +4479,7 @@
                 <w:noProof/>
                 <w:webHidden/>
               </w:rPr>
-              <w:instrText xml:space="preserve"> PAGEREF _Toc152949783 \h </w:instrText>
+              <w:instrText xml:space="preserve"> PAGEREF _Toc153184733 \h </w:instrText>
             </w:r>
             <w:r>
               <w:rPr>
@@ -4513,9 +4519,12 @@
             </w:tabs>
             <w:rPr>
               <w:noProof/>
+              <w:kern w:val="2"/>
+              <w:lang w:eastAsia="it-IT"/>
+              <w14:ligatures w14:val="standardContextual"/>
             </w:rPr>
           </w:pPr>
-          <w:hyperlink w:anchor="_Toc152949784" w:history="1">
+          <w:hyperlink w:anchor="_Toc153184734" w:history="1">
             <w:r>
               <w:rPr>
                 <w:rStyle w:val="Collegamentoipertestuale"/>
@@ -4527,6 +4536,9 @@
             <w:r>
               <w:rPr>
                 <w:noProof/>
+                <w:kern w:val="2"/>
+                <w:lang w:eastAsia="it-IT"/>
+                <w14:ligatures w14:val="standardContextual"/>
               </w:rPr>
               <w:tab/>
             </w:r>
@@ -4557,7 +4569,7 @@
                 <w:noProof/>
                 <w:webHidden/>
               </w:rPr>
-              <w:instrText xml:space="preserve"> PAGEREF _Toc152949784 \h </w:instrText>
+              <w:instrText xml:space="preserve"> PAGEREF _Toc153184734 \h </w:instrText>
             </w:r>
             <w:r>
               <w:rPr>
@@ -4597,9 +4609,12 @@
             </w:tabs>
             <w:rPr>
               <w:noProof/>
+              <w:kern w:val="2"/>
+              <w:lang w:eastAsia="it-IT"/>
+              <w14:ligatures w14:val="standardContextual"/>
             </w:rPr>
           </w:pPr>
-          <w:hyperlink w:anchor="_Toc152949785" w:history="1">
+          <w:hyperlink w:anchor="_Toc153184735" w:history="1">
             <w:r>
               <w:rPr>
                 <w:rStyle w:val="Collegamentoipertestuale"/>
@@ -4611,6 +4626,9 @@
             <w:r>
               <w:rPr>
                 <w:noProof/>
+                <w:kern w:val="2"/>
+                <w:lang w:eastAsia="it-IT"/>
+                <w14:ligatures w14:val="standardContextual"/>
               </w:rPr>
               <w:tab/>
             </w:r>
@@ -4641,7 +4659,7 @@
                 <w:noProof/>
                 <w:webHidden/>
               </w:rPr>
-              <w:instrText xml:space="preserve"> PAGEREF _Toc152949785 \h </w:instrText>
+              <w:instrText xml:space="preserve"> PAGEREF _Toc153184735 \h </w:instrText>
             </w:r>
             <w:r>
               <w:rPr>
@@ -4681,9 +4699,12 @@
             </w:tabs>
             <w:rPr>
               <w:noProof/>
+              <w:kern w:val="2"/>
+              <w:lang w:eastAsia="it-IT"/>
+              <w14:ligatures w14:val="standardContextual"/>
             </w:rPr>
           </w:pPr>
-          <w:hyperlink w:anchor="_Toc152949786" w:history="1">
+          <w:hyperlink w:anchor="_Toc153184736" w:history="1">
             <w:r>
               <w:rPr>
                 <w:rStyle w:val="Collegamentoipertestuale"/>
@@ -4695,6 +4716,9 @@
             <w:r>
               <w:rPr>
                 <w:noProof/>
+                <w:kern w:val="2"/>
+                <w:lang w:eastAsia="it-IT"/>
+                <w14:ligatures w14:val="standardContextual"/>
               </w:rPr>
               <w:tab/>
             </w:r>
@@ -4725,7 +4749,7 @@
                 <w:noProof/>
                 <w:webHidden/>
               </w:rPr>
-              <w:instrText xml:space="preserve"> PAGEREF _Toc152949786 \h </w:instrText>
+              <w:instrText xml:space="preserve"> PAGEREF _Toc153184736 \h </w:instrText>
             </w:r>
             <w:r>
               <w:rPr>
@@ -4765,9 +4789,12 @@
             </w:tabs>
             <w:rPr>
               <w:noProof/>
+              <w:kern w:val="2"/>
+              <w:lang w:eastAsia="it-IT"/>
+              <w14:ligatures w14:val="standardContextual"/>
             </w:rPr>
           </w:pPr>
-          <w:hyperlink w:anchor="_Toc152949787" w:history="1">
+          <w:hyperlink w:anchor="_Toc153184737" w:history="1">
             <w:r>
               <w:rPr>
                 <w:rStyle w:val="Collegamentoipertestuale"/>
@@ -4779,6 +4806,9 @@
             <w:r>
               <w:rPr>
                 <w:noProof/>
+                <w:kern w:val="2"/>
+                <w:lang w:eastAsia="it-IT"/>
+                <w14:ligatures w14:val="standardContextual"/>
               </w:rPr>
               <w:tab/>
             </w:r>
@@ -4809,7 +4839,7 @@
                 <w:noProof/>
                 <w:webHidden/>
               </w:rPr>
-              <w:instrText xml:space="preserve"> PAGEREF _Toc152949787 \h </w:instrText>
+              <w:instrText xml:space="preserve"> PAGEREF _Toc153184737 \h </w:instrText>
             </w:r>
             <w:r>
               <w:rPr>
@@ -4849,9 +4879,12 @@
             </w:tabs>
             <w:rPr>
               <w:noProof/>
+              <w:kern w:val="2"/>
+              <w:lang w:eastAsia="it-IT"/>
+              <w14:ligatures w14:val="standardContextual"/>
             </w:rPr>
           </w:pPr>
-          <w:hyperlink w:anchor="_Toc152949788" w:history="1">
+          <w:hyperlink w:anchor="_Toc153184738" w:history="1">
             <w:r>
               <w:rPr>
                 <w:rStyle w:val="Collegamentoipertestuale"/>
@@ -4863,6 +4896,9 @@
             <w:r>
               <w:rPr>
                 <w:noProof/>
+                <w:kern w:val="2"/>
+                <w:lang w:eastAsia="it-IT"/>
+                <w14:ligatures w14:val="standardContextual"/>
               </w:rPr>
               <w:tab/>
             </w:r>
@@ -4893,7 +4929,7 @@
                 <w:noProof/>
                 <w:webHidden/>
               </w:rPr>
-              <w:instrText xml:space="preserve"> PAGEREF _Toc152949788 \h </w:instrText>
+              <w:instrText xml:space="preserve"> PAGEREF _Toc153184738 \h </w:instrText>
             </w:r>
             <w:r>
               <w:rPr>
@@ -4933,9 +4969,12 @@
             </w:tabs>
             <w:rPr>
               <w:noProof/>
+              <w:kern w:val="2"/>
+              <w:lang w:eastAsia="it-IT"/>
+              <w14:ligatures w14:val="standardContextual"/>
             </w:rPr>
           </w:pPr>
-          <w:hyperlink w:anchor="_Toc152949789" w:history="1">
+          <w:hyperlink w:anchor="_Toc153184739" w:history="1">
             <w:r>
               <w:rPr>
                 <w:rStyle w:val="Collegamentoipertestuale"/>
@@ -4947,6 +4986,9 @@
             <w:r>
               <w:rPr>
                 <w:noProof/>
+                <w:kern w:val="2"/>
+                <w:lang w:eastAsia="it-IT"/>
+                <w14:ligatures w14:val="standardContextual"/>
               </w:rPr>
               <w:tab/>
             </w:r>
@@ -4977,7 +5019,7 @@
                 <w:noProof/>
                 <w:webHidden/>
               </w:rPr>
-              <w:instrText xml:space="preserve"> PAGEREF _Toc152949789 \h </w:instrText>
+              <w:instrText xml:space="preserve"> PAGEREF _Toc153184739 \h </w:instrText>
             </w:r>
             <w:r>
               <w:rPr>
@@ -5017,9 +5059,12 @@
             </w:tabs>
             <w:rPr>
               <w:noProof/>
+              <w:kern w:val="2"/>
+              <w:lang w:eastAsia="it-IT"/>
+              <w14:ligatures w14:val="standardContextual"/>
             </w:rPr>
           </w:pPr>
-          <w:hyperlink w:anchor="_Toc152949790" w:history="1">
+          <w:hyperlink w:anchor="_Toc153184740" w:history="1">
             <w:r>
               <w:rPr>
                 <w:rStyle w:val="Collegamentoipertestuale"/>
@@ -5031,6 +5076,9 @@
             <w:r>
               <w:rPr>
                 <w:noProof/>
+                <w:kern w:val="2"/>
+                <w:lang w:eastAsia="it-IT"/>
+                <w14:ligatures w14:val="standardContextual"/>
               </w:rPr>
               <w:tab/>
             </w:r>
@@ -5061,7 +5109,7 @@
                 <w:noProof/>
                 <w:webHidden/>
               </w:rPr>
-              <w:instrText xml:space="preserve"> PAGEREF _Toc152949790 \h </w:instrText>
+              <w:instrText xml:space="preserve"> PAGEREF _Toc153184740 \h </w:instrText>
             </w:r>
             <w:r>
               <w:rPr>
@@ -5101,9 +5149,12 @@
             </w:tabs>
             <w:rPr>
               <w:noProof/>
+              <w:kern w:val="2"/>
+              <w:lang w:eastAsia="it-IT"/>
+              <w14:ligatures w14:val="standardContextual"/>
             </w:rPr>
           </w:pPr>
-          <w:hyperlink w:anchor="_Toc152949791" w:history="1">
+          <w:hyperlink w:anchor="_Toc153184741" w:history="1">
             <w:r>
               <w:rPr>
                 <w:rStyle w:val="Collegamentoipertestuale"/>
@@ -5115,6 +5166,9 @@
             <w:r>
               <w:rPr>
                 <w:noProof/>
+                <w:kern w:val="2"/>
+                <w:lang w:eastAsia="it-IT"/>
+                <w14:ligatures w14:val="standardContextual"/>
               </w:rPr>
               <w:tab/>
             </w:r>
@@ -5145,7 +5199,7 @@
                 <w:noProof/>
                 <w:webHidden/>
               </w:rPr>
-              <w:instrText xml:space="preserve"> PAGEREF _Toc152949791 \h </w:instrText>
+              <w:instrText xml:space="preserve"> PAGEREF _Toc153184741 \h </w:instrText>
             </w:r>
             <w:r>
               <w:rPr>
@@ -5185,9 +5239,12 @@
             </w:tabs>
             <w:rPr>
               <w:noProof/>
+              <w:kern w:val="2"/>
+              <w:lang w:eastAsia="it-IT"/>
+              <w14:ligatures w14:val="standardContextual"/>
             </w:rPr>
           </w:pPr>
-          <w:hyperlink w:anchor="_Toc152949792" w:history="1">
+          <w:hyperlink w:anchor="_Toc153184742" w:history="1">
             <w:r>
               <w:rPr>
                 <w:rStyle w:val="Collegamentoipertestuale"/>
@@ -5199,6 +5256,9 @@
             <w:r>
               <w:rPr>
                 <w:noProof/>
+                <w:kern w:val="2"/>
+                <w:lang w:eastAsia="it-IT"/>
+                <w14:ligatures w14:val="standardContextual"/>
               </w:rPr>
               <w:tab/>
             </w:r>
@@ -5229,7 +5289,7 @@
                 <w:noProof/>
                 <w:webHidden/>
               </w:rPr>
-              <w:instrText xml:space="preserve"> PAGEREF _Toc152949792 \h </w:instrText>
+              <w:instrText xml:space="preserve"> PAGEREF _Toc153184742 \h </w:instrText>
             </w:r>
             <w:r>
               <w:rPr>
@@ -5269,9 +5329,12 @@
             </w:tabs>
             <w:rPr>
               <w:noProof/>
+              <w:kern w:val="2"/>
+              <w:lang w:eastAsia="it-IT"/>
+              <w14:ligatures w14:val="standardContextual"/>
             </w:rPr>
           </w:pPr>
-          <w:hyperlink w:anchor="_Toc152949793" w:history="1">
+          <w:hyperlink w:anchor="_Toc153184743" w:history="1">
             <w:r>
               <w:rPr>
                 <w:rStyle w:val="Collegamentoipertestuale"/>
@@ -5283,6 +5346,9 @@
             <w:r>
               <w:rPr>
                 <w:noProof/>
+                <w:kern w:val="2"/>
+                <w:lang w:eastAsia="it-IT"/>
+                <w14:ligatures w14:val="standardContextual"/>
               </w:rPr>
               <w:tab/>
             </w:r>
@@ -5313,7 +5379,7 @@
                 <w:noProof/>
                 <w:webHidden/>
               </w:rPr>
-              <w:instrText xml:space="preserve"> PAGEREF _Toc152949793 \h </w:instrText>
+              <w:instrText xml:space="preserve"> PAGEREF _Toc153184743 \h </w:instrText>
             </w:r>
             <w:r>
               <w:rPr>
@@ -5353,9 +5419,12 @@
             </w:tabs>
             <w:rPr>
               <w:noProof/>
+              <w:kern w:val="2"/>
+              <w:lang w:eastAsia="it-IT"/>
+              <w14:ligatures w14:val="standardContextual"/>
             </w:rPr>
           </w:pPr>
-          <w:hyperlink w:anchor="_Toc152949794" w:history="1">
+          <w:hyperlink w:anchor="_Toc153184744" w:history="1">
             <w:r>
               <w:rPr>
                 <w:rStyle w:val="Collegamentoipertestuale"/>
@@ -5367,6 +5436,9 @@
             <w:r>
               <w:rPr>
                 <w:noProof/>
+                <w:kern w:val="2"/>
+                <w:lang w:eastAsia="it-IT"/>
+                <w14:ligatures w14:val="standardContextual"/>
               </w:rPr>
               <w:tab/>
             </w:r>
@@ -5397,7 +5469,7 @@
                 <w:noProof/>
                 <w:webHidden/>
               </w:rPr>
-              <w:instrText xml:space="preserve"> PAGEREF _Toc152949794 \h </w:instrText>
+              <w:instrText xml:space="preserve"> PAGEREF _Toc153184744 \h </w:instrText>
             </w:r>
             <w:r>
               <w:rPr>
@@ -5437,9 +5509,12 @@
             </w:tabs>
             <w:rPr>
               <w:noProof/>
+              <w:kern w:val="2"/>
+              <w:lang w:eastAsia="it-IT"/>
+              <w14:ligatures w14:val="standardContextual"/>
             </w:rPr>
           </w:pPr>
-          <w:hyperlink w:anchor="_Toc152949795" w:history="1">
+          <w:hyperlink w:anchor="_Toc153184745" w:history="1">
             <w:r>
               <w:rPr>
                 <w:rStyle w:val="Collegamentoipertestuale"/>
@@ -5451,6 +5526,9 @@
             <w:r>
               <w:rPr>
                 <w:noProof/>
+                <w:kern w:val="2"/>
+                <w:lang w:eastAsia="it-IT"/>
+                <w14:ligatures w14:val="standardContextual"/>
               </w:rPr>
               <w:tab/>
             </w:r>
@@ -5481,7 +5559,7 @@
                 <w:noProof/>
                 <w:webHidden/>
               </w:rPr>
-              <w:instrText xml:space="preserve"> PAGEREF _Toc152949795 \h </w:instrText>
+              <w:instrText xml:space="preserve"> PAGEREF _Toc153184745 \h </w:instrText>
             </w:r>
             <w:r>
               <w:rPr>
@@ -5526,7 +5604,7 @@
               <w14:ligatures w14:val="standardContextual"/>
             </w:rPr>
           </w:pPr>
-          <w:hyperlink w:anchor="_Toc152949796" w:history="1">
+          <w:hyperlink w:anchor="_Toc153184746" w:history="1">
             <w:r>
               <w:rPr>
                 <w:rStyle w:val="Collegamentoipertestuale"/>
@@ -5550,7 +5628,7 @@
                 <w:noProof/>
                 <w:lang w:val="en-US"/>
               </w:rPr>
-              <w:t>Second Part of the Course</w:t>
+              <w:t>Second Part of the Course: Students Presentations</w:t>
             </w:r>
             <w:r>
               <w:rPr>
@@ -5571,7 +5649,7 @@
                 <w:noProof/>
                 <w:webHidden/>
               </w:rPr>
-              <w:instrText xml:space="preserve"> PAGEREF _Toc152949796 \h </w:instrText>
+              <w:instrText xml:space="preserve"> PAGEREF _Toc153184746 \h </w:instrText>
             </w:r>
             <w:r>
               <w:rPr>
@@ -5616,7 +5694,7 @@
               <w14:ligatures w14:val="standardContextual"/>
             </w:rPr>
           </w:pPr>
-          <w:hyperlink w:anchor="_Toc152949797" w:history="1">
+          <w:hyperlink w:anchor="_Toc153184747" w:history="1">
             <w:r>
               <w:rPr>
                 <w:rStyle w:val="Collegamentoipertestuale"/>
@@ -5640,7 +5718,7 @@
                 <w:noProof/>
                 <w:lang w:val="en-US"/>
               </w:rPr>
-              <w:t>Third Part of the Course</w:t>
+              <w:t>Third Part of the Course – SPRITZ Projects Proposal</w:t>
             </w:r>
             <w:r>
               <w:rPr>
@@ -5661,7 +5739,7 @@
                 <w:noProof/>
                 <w:webHidden/>
               </w:rPr>
-              <w:instrText xml:space="preserve"> PAGEREF _Toc152949797 \h </w:instrText>
+              <w:instrText xml:space="preserve"> PAGEREF _Toc153184747 \h </w:instrText>
             </w:r>
             <w:r>
               <w:rPr>
@@ -5884,7 +5962,7 @@
           <w:lang w:val="en-US"/>
         </w:rPr>
       </w:pPr>
-      <w:bookmarkStart w:id="0" w:name="_Toc152949782"/>
+      <w:bookmarkStart w:id="0" w:name="_Toc153184732"/>
       <w:r>
         <w:rPr>
           <w:lang w:val="en-US"/>
@@ -5892,6 +5970,12 @@
         <w:lastRenderedPageBreak/>
         <w:t>First Part of the Course</w:t>
       </w:r>
+      <w:r>
+        <w:rPr>
+          <w:lang w:val="en-US"/>
+        </w:rPr>
+        <w:t>: Guest Presentations</w:t>
+      </w:r>
       <w:bookmarkEnd w:id="0"/>
     </w:p>
     <w:p>
@@ -5903,7 +5987,7 @@
         </w:rPr>
       </w:pPr>
       <w:bookmarkStart w:id="1" w:name="_Course_introduction"/>
-      <w:bookmarkStart w:id="2" w:name="_Toc152949783"/>
+      <w:bookmarkStart w:id="2" w:name="_Toc153184733"/>
       <w:bookmarkEnd w:id="1"/>
       <w:r>
         <w:rPr>
@@ -6546,7 +6630,7 @@
           <w:lang w:val="en-US"/>
         </w:rPr>
       </w:pPr>
-      <w:bookmarkStart w:id="3" w:name="_Toc152949784"/>
+      <w:bookmarkStart w:id="3" w:name="_Toc153184734"/>
       <w:r>
         <w:rPr>
           <w:lang w:val="en-US"/>
@@ -7268,7 +7352,7 @@
           <w:lang w:val="en-US"/>
         </w:rPr>
       </w:pPr>
-      <w:bookmarkStart w:id="4" w:name="_Toc152949785"/>
+      <w:bookmarkStart w:id="4" w:name="_Toc153184735"/>
       <w:r>
         <w:rPr>
           <w:lang w:val="en-US"/>
@@ -8633,35 +8717,7 @@
         <w:rPr>
           <w:lang w:val="en-US"/>
         </w:rPr>
-        <w:t>" (“</w:t>
-      </w:r>
-      <w:proofErr w:type="spellStart"/>
-      <w:r>
-        <w:rPr>
-          <w:lang w:val="en-US"/>
-        </w:rPr>
-        <w:t>Podman</w:t>
-      </w:r>
-      <w:proofErr w:type="spellEnd"/>
-      <w:r>
-        <w:rPr>
-          <w:lang w:val="en-US"/>
-        </w:rPr>
-        <w:t xml:space="preserve"> vs. Docker Difference - Which One to Choose? | </w:t>
-      </w:r>
-      <w:proofErr w:type="spellStart"/>
-      <w:r>
-        <w:rPr>
-          <w:lang w:val="en-US"/>
-        </w:rPr>
-        <w:t>Codica</w:t>
-      </w:r>
-      <w:proofErr w:type="spellEnd"/>
-      <w:r>
-        <w:rPr>
-          <w:lang w:val="en-US"/>
-        </w:rPr>
-        <w:t>”)</w:t>
+        <w:t>" (“Podman vs. Docker Difference - Which One to Choose? | Codica”)</w:t>
       </w:r>
       <w:r>
         <w:rPr>
@@ -9201,7 +9257,7 @@
           <w:lang w:val="en-US"/>
         </w:rPr>
       </w:pPr>
-      <w:bookmarkStart w:id="5" w:name="_Toc152949786"/>
+      <w:bookmarkStart w:id="5" w:name="_Toc153184736"/>
       <w:r>
         <w:rPr>
           <w:lang w:val="en-US"/>
@@ -9822,27 +9878,13 @@
         <w:rPr>
           <w:lang w:val="en-US"/>
         </w:rPr>
-        <w:t xml:space="preserve">, so they </w:t>
-      </w:r>
-      <w:proofErr w:type="gramStart"/>
-      <w:r>
-        <w:rPr>
-          <w:lang w:val="en-US"/>
-        </w:rPr>
-        <w:t>m</w:t>
-      </w:r>
-      <w:r>
-        <w:rPr>
-          <w:lang w:val="en-US"/>
-        </w:rPr>
-        <w:t>onitor</w:t>
-      </w:r>
-      <w:proofErr w:type="gramEnd"/>
-      <w:r>
-        <w:rPr>
-          <w:lang w:val="en-US"/>
-        </w:rPr>
-        <w:t xml:space="preserve"> and control acquired from field sites</w:t>
+        <w:t>, so they m</w:t>
+      </w:r>
+      <w:r>
+        <w:rPr>
+          <w:lang w:val="en-US"/>
+        </w:rPr>
+        <w:t>onitor and control acquired from field sites</w:t>
       </w:r>
       <w:r>
         <w:rPr>
@@ -10052,7 +10094,7 @@
           <w:lang w:val="en-US"/>
         </w:rPr>
       </w:pPr>
-      <w:bookmarkStart w:id="6" w:name="_Toc152949787"/>
+      <w:bookmarkStart w:id="6" w:name="_Toc153184737"/>
       <w:r>
         <w:rPr>
           <w:lang w:val="en-US"/>
@@ -11345,7 +11387,7 @@
           <w:lang w:val="en-US"/>
         </w:rPr>
       </w:pPr>
-      <w:bookmarkStart w:id="7" w:name="_Toc152949788"/>
+      <w:bookmarkStart w:id="7" w:name="_Toc153184738"/>
       <w:r>
         <w:rPr>
           <w:lang w:val="en-US"/>
@@ -11533,7 +11575,7 @@
           <w:lang w:val="en-US"/>
         </w:rPr>
       </w:pPr>
-      <w:bookmarkStart w:id="8" w:name="_Toc152949789"/>
+      <w:bookmarkStart w:id="8" w:name="_Toc153184739"/>
       <w:r>
         <w:rPr>
           <w:lang w:val="en-US"/>
@@ -11900,7 +11942,7 @@
           <w:lang w:val="en-US"/>
         </w:rPr>
       </w:pPr>
-      <w:bookmarkStart w:id="9" w:name="_Toc152949790"/>
+      <w:bookmarkStart w:id="9" w:name="_Toc153184740"/>
       <w:r>
         <w:rPr>
           <w:lang w:val="en-US"/>
@@ -12336,7 +12378,7 @@
           <w:lang w:val="en-US"/>
         </w:rPr>
       </w:pPr>
-      <w:bookmarkStart w:id="10" w:name="_Toc152949791"/>
+      <w:bookmarkStart w:id="10" w:name="_Toc153184741"/>
       <w:r>
         <w:rPr>
           <w:lang w:val="en-US"/>
@@ -12812,21 +12854,7 @@
         <w:rPr>
           <w:lang w:val="en-US"/>
         </w:rPr>
-        <w:t xml:space="preserve">So in summary, FHE utilizes an encrypted version of the function </w:t>
-      </w:r>
-      <w:proofErr w:type="spellStart"/>
-      <w:r>
-        <w:rPr>
-          <w:lang w:val="en-US"/>
-        </w:rPr>
-        <w:t>F</w:t>
-      </w:r>
-      <w:proofErr w:type="spellEnd"/>
-      <w:r>
-        <w:rPr>
-          <w:lang w:val="en-US"/>
-        </w:rPr>
-        <w:t xml:space="preserve"> denoted by F' that allows computing on encrypted data and producing encrypted results, thus keeping data confidential even when outsourced for computations.</w:t>
+        <w:t>So in summary, FHE utilizes an encrypted version of the function F denoted by F' that allows computing on encrypted data and producing encrypted results, thus keeping data confidential even when outsourced for computations.</w:t>
       </w:r>
     </w:p>
     <w:p>
@@ -13108,21 +13136,7 @@
         <w:rPr>
           <w:lang w:val="en-US"/>
         </w:rPr>
-        <w:t xml:space="preserve">To encrypt a message m in the message space Zq, a random vector a is sampled from A and the ciphertext is (a·s + e + m) mod q, where </w:t>
-      </w:r>
-      <w:proofErr w:type="spellStart"/>
-      <w:r>
-        <w:rPr>
-          <w:lang w:val="en-US"/>
-        </w:rPr>
-        <w:t>e</w:t>
-      </w:r>
-      <w:proofErr w:type="spellEnd"/>
-      <w:r>
-        <w:rPr>
-          <w:lang w:val="en-US"/>
-        </w:rPr>
-        <w:t xml:space="preserve"> is random noise from a discrete Gaussian. </w:t>
+        <w:t xml:space="preserve">To encrypt a message m in the message space Zq, a random vector a is sampled from A and the ciphertext is (a·s + e + m) mod q, where e is random noise from a discrete Gaussian. </w:t>
       </w:r>
     </w:p>
     <w:p>
@@ -13140,21 +13154,7 @@
         <w:rPr>
           <w:lang w:val="en-US"/>
         </w:rPr>
-        <w:t xml:space="preserve">To decrypt, the receiver uses the secret key </w:t>
-      </w:r>
-      <w:proofErr w:type="spellStart"/>
-      <w:r>
-        <w:rPr>
-          <w:lang w:val="en-US"/>
-        </w:rPr>
-        <w:t>s</w:t>
-      </w:r>
-      <w:proofErr w:type="spellEnd"/>
-      <w:r>
-        <w:rPr>
-          <w:lang w:val="en-US"/>
-        </w:rPr>
-        <w:t xml:space="preserve"> to compute (c - a·s) mod q which reveals the message m.</w:t>
+        <w:t>To decrypt, the receiver uses the secret key s to compute (c - a·s) mod q which reveals the message m.</w:t>
       </w:r>
     </w:p>
     <w:p>
@@ -13361,7 +13361,7 @@
           <w:lang w:val="en-US"/>
         </w:rPr>
       </w:pPr>
-      <w:bookmarkStart w:id="11" w:name="_Toc152949792"/>
+      <w:bookmarkStart w:id="11" w:name="_Toc153184742"/>
       <w:r>
         <w:rPr>
           <w:lang w:val="en-US"/>
@@ -14348,7 +14348,7 @@
           <w:lang w:val="en-US"/>
         </w:rPr>
       </w:pPr>
-      <w:bookmarkStart w:id="12" w:name="_Toc152949793"/>
+      <w:bookmarkStart w:id="12" w:name="_Toc153184743"/>
       <w:r>
         <w:rPr>
           <w:lang w:val="en-US"/>
@@ -14647,7 +14647,7 @@
           <w:lang w:val="en-US"/>
         </w:rPr>
       </w:pPr>
-      <w:bookmarkStart w:id="13" w:name="_Toc152949794"/>
+      <w:bookmarkStart w:id="13" w:name="_Toc153184744"/>
       <w:r>
         <w:rPr>
           <w:lang w:val="en-US"/>
@@ -14692,21 +14692,7 @@
         <w:rPr>
           <w:lang w:val="en-US"/>
         </w:rPr>
-        <w:t xml:space="preserve"> (SSE</w:t>
-      </w:r>
-      <w:proofErr w:type="gramStart"/>
-      <w:r>
-        <w:rPr>
-          <w:lang w:val="en-US"/>
-        </w:rPr>
-        <w:t>)</w:t>
-      </w:r>
-      <w:proofErr w:type="gramEnd"/>
-      <w:r>
-        <w:rPr>
-          <w:lang w:val="en-US"/>
-        </w:rPr>
-        <w:t xml:space="preserve"> and we will describe types of attacks, which will mainly regard cloud-based data</w:t>
+        <w:t xml:space="preserve"> (SSE) and we will describe types of attacks, which will mainly regard cloud-based data</w:t>
       </w:r>
       <w:r>
         <w:rPr>
@@ -16241,7 +16227,7 @@
           <w:lang w:val="en-US"/>
         </w:rPr>
       </w:pPr>
-      <w:bookmarkStart w:id="14" w:name="_Toc152949795"/>
+      <w:bookmarkStart w:id="14" w:name="_Toc153184745"/>
       <w:r>
         <w:rPr>
           <w:lang w:val="en-US"/>
@@ -16744,13 +16730,19 @@
           <w:lang w:val="en-US"/>
         </w:rPr>
       </w:pPr>
-      <w:bookmarkStart w:id="15" w:name="_Toc152949796"/>
+      <w:bookmarkStart w:id="15" w:name="_Toc153184746"/>
       <w:r>
         <w:rPr>
           <w:lang w:val="en-US"/>
         </w:rPr>
         <w:lastRenderedPageBreak/>
         <w:t>Second Part of the Course</w:t>
+      </w:r>
+      <w:r>
+        <w:rPr>
+          <w:lang w:val="en-US"/>
+        </w:rPr>
+        <w:t>: Students Presentations</w:t>
       </w:r>
       <w:bookmarkEnd w:id="15"/>
     </w:p>
@@ -17159,7 +17151,7 @@
           <w:lang w:val="en-US"/>
         </w:rPr>
       </w:pPr>
-      <w:bookmarkStart w:id="16" w:name="_Toc152949797"/>
+      <w:bookmarkStart w:id="16" w:name="_Toc153184747"/>
       <w:r>
         <w:rPr>
           <w:lang w:val="en-US"/>
@@ -17167,7 +17159,2480 @@
         <w:lastRenderedPageBreak/>
         <w:t>Third Part of the Course</w:t>
       </w:r>
+      <w:r>
+        <w:rPr>
+          <w:lang w:val="en-US"/>
+        </w:rPr>
+        <w:t xml:space="preserve"> – SPRITZ Projects Proposal</w:t>
+      </w:r>
       <w:bookmarkEnd w:id="16"/>
+    </w:p>
+    <w:p>
+      <w:pPr>
+        <w:rPr>
+          <w:lang w:val="en-US"/>
+        </w:rPr>
+      </w:pPr>
+      <w:r>
+        <w:rPr>
+          <w:lang w:val="en-US"/>
+        </w:rPr>
+        <w:t>The slides of this meeting are confidential and will not be shared. In case, to collaborate with the SPRITZ grades, sending CVs and exams grades/expected time commitment on projects, etc.</w:t>
+      </w:r>
+    </w:p>
+    <w:p>
+      <w:pPr>
+        <w:rPr>
+          <w:lang w:val="en-US"/>
+        </w:rPr>
+      </w:pPr>
+      <w:r>
+        <w:rPr>
+          <w:lang w:val="en-US"/>
+        </w:rPr>
+        <w:t>Just write to both Conti and all Teaching Assistants as always (put Conti in cc and use “Reply all”)</w:t>
+      </w:r>
+    </w:p>
+    <w:p>
+      <w:pPr>
+        <w:rPr>
+          <w:lang w:val="en-US"/>
+        </w:rPr>
+      </w:pPr>
+      <w:r>
+        <w:rPr>
+          <w:lang w:val="en-US"/>
+        </w:rPr>
+        <w:t>Each project will have three icons:</w:t>
+      </w:r>
+    </w:p>
+    <w:p>
+      <w:pPr>
+        <w:pStyle w:val="Paragrafoelenco"/>
+        <w:numPr>
+          <w:ilvl w:val="0"/>
+          <w:numId w:val="1"/>
+        </w:numPr>
+        <w:rPr>
+          <w:lang w:val="en-US"/>
+        </w:rPr>
+      </w:pPr>
+      <w:r>
+        <w:rPr>
+          <w:lang w:val="en-US"/>
+        </w:rPr>
+        <w:t>Suitable for MSc Thesis</w:t>
+      </w:r>
+    </w:p>
+    <w:p>
+      <w:pPr>
+        <w:pStyle w:val="Paragrafoelenco"/>
+        <w:numPr>
+          <w:ilvl w:val="0"/>
+          <w:numId w:val="1"/>
+        </w:numPr>
+        <w:rPr>
+          <w:lang w:val="en-US"/>
+        </w:rPr>
+      </w:pPr>
+      <w:r>
+        <w:rPr>
+          <w:lang w:val="en-US"/>
+        </w:rPr>
+        <w:t>Suitable for BSc Thesis</w:t>
+      </w:r>
+    </w:p>
+    <w:p>
+      <w:pPr>
+        <w:pStyle w:val="Paragrafoelenco"/>
+        <w:numPr>
+          <w:ilvl w:val="0"/>
+          <w:numId w:val="1"/>
+        </w:numPr>
+        <w:rPr>
+          <w:lang w:val="en-US"/>
+        </w:rPr>
+      </w:pPr>
+      <w:r>
+        <w:rPr>
+          <w:lang w:val="en-US"/>
+        </w:rPr>
+        <w:t>Suitable for Course/Extra Projects</w:t>
+      </w:r>
+    </w:p>
+    <w:p>
+      <w:pPr>
+        <w:rPr>
+          <w:lang w:val="en-US"/>
+        </w:rPr>
+      </w:pPr>
+      <w:r>
+        <w:rPr>
+          <w:lang w:val="en-US"/>
+        </w:rPr>
+        <w:t>There are many chances of collaboration</w:t>
+      </w:r>
+      <w:r>
+        <w:rPr>
+          <w:lang w:val="en-US"/>
+        </w:rPr>
+        <w:t>, starting from many people</w:t>
+      </w:r>
+      <w:r>
+        <w:rPr>
+          <w:lang w:val="en-US"/>
+        </w:rPr>
+        <w:t xml:space="preserve"> and different themes:</w:t>
+      </w:r>
+    </w:p>
+    <w:p>
+      <w:r>
+        <w:t>1) Federico Turrin (turrin@math.un</w:t>
+      </w:r>
+      <w:r>
+        <w:t>ipd.it)</w:t>
+      </w:r>
+    </w:p>
+    <w:p>
+      <w:pPr>
+        <w:pStyle w:val="Paragrafoelenco"/>
+        <w:numPr>
+          <w:ilvl w:val="0"/>
+          <w:numId w:val="1"/>
+        </w:numPr>
+        <w:rPr>
+          <w:lang w:val="en-US"/>
+        </w:rPr>
+      </w:pPr>
+      <w:r>
+        <w:rPr>
+          <w:lang w:val="en-US"/>
+        </w:rPr>
+        <w:t>Cyber-Physical System Security</w:t>
+      </w:r>
+    </w:p>
+    <w:p>
+      <w:pPr>
+        <w:pStyle w:val="Paragrafoelenco"/>
+        <w:numPr>
+          <w:ilvl w:val="1"/>
+          <w:numId w:val="1"/>
+        </w:numPr>
+        <w:rPr>
+          <w:lang w:val="en-US"/>
+        </w:rPr>
+      </w:pPr>
+      <w:r>
+        <w:rPr>
+          <w:lang w:val="en-US"/>
+        </w:rPr>
+        <w:t>Anomaly Detection and Intrusion Detection Systems</w:t>
+      </w:r>
+    </w:p>
+    <w:p>
+      <w:pPr>
+        <w:pStyle w:val="Paragrafoelenco"/>
+        <w:numPr>
+          <w:ilvl w:val="1"/>
+          <w:numId w:val="1"/>
+        </w:numPr>
+        <w:rPr>
+          <w:lang w:val="en-US"/>
+        </w:rPr>
+      </w:pPr>
+      <w:r>
+        <w:rPr>
+          <w:lang w:val="en-US"/>
+        </w:rPr>
+        <w:t>Industrial Encrypted Traffic Analysis</w:t>
+      </w:r>
+    </w:p>
+    <w:p>
+      <w:r>
+        <w:t>2) Alessandro Brighente (alessandro.brighente@</w:t>
+      </w:r>
+      <w:r>
+        <w:t>unipd.it)</w:t>
+      </w:r>
+    </w:p>
+    <w:p>
+      <w:pPr>
+        <w:pStyle w:val="Paragrafoelenco"/>
+        <w:numPr>
+          <w:ilvl w:val="0"/>
+          <w:numId w:val="1"/>
+        </w:numPr>
+        <w:rPr>
+          <w:lang w:val="en-US"/>
+        </w:rPr>
+      </w:pPr>
+      <w:r>
+        <w:rPr>
+          <w:lang w:val="en-US"/>
+        </w:rPr>
+        <w:t>Jamming IOT Devices</w:t>
+      </w:r>
+    </w:p>
+    <w:p>
+      <w:pPr>
+        <w:pStyle w:val="Paragrafoelenco"/>
+        <w:numPr>
+          <w:ilvl w:val="1"/>
+          <w:numId w:val="1"/>
+        </w:numPr>
+        <w:rPr>
+          <w:lang w:val="en-US"/>
+        </w:rPr>
+      </w:pPr>
+      <w:r>
+        <w:rPr>
+          <w:lang w:val="en-US"/>
+        </w:rPr>
+        <w:t>End-to-end attack to 5G Networks</w:t>
+      </w:r>
+    </w:p>
+    <w:p>
+      <w:pPr>
+        <w:pStyle w:val="Paragrafoelenco"/>
+        <w:numPr>
+          <w:ilvl w:val="1"/>
+          <w:numId w:val="1"/>
+        </w:numPr>
+        <w:rPr>
+          <w:lang w:val="en-US"/>
+        </w:rPr>
+      </w:pPr>
+      <w:r>
+        <w:rPr>
+          <w:lang w:val="en-US"/>
+        </w:rPr>
+        <w:t>Identification of Polyglot Code</w:t>
+      </w:r>
+    </w:p>
+    <w:p>
+      <w:pPr>
+        <w:pStyle w:val="Paragrafoelenco"/>
+        <w:ind w:left="1440"/>
+        <w:rPr>
+          <w:lang w:val="en-US"/>
+        </w:rPr>
+      </w:pPr>
+    </w:p>
+    <w:p>
+      <w:pPr>
+        <w:pStyle w:val="Paragrafoelenco"/>
+        <w:numPr>
+          <w:ilvl w:val="0"/>
+          <w:numId w:val="1"/>
+        </w:numPr>
+        <w:rPr>
+          <w:lang w:val="en-US"/>
+        </w:rPr>
+      </w:pPr>
+      <w:r>
+        <w:rPr>
+          <w:lang w:val="en-US"/>
+        </w:rPr>
+        <w:t>Creating Rules for Secure Testing</w:t>
+      </w:r>
+    </w:p>
+    <w:p>
+      <w:pPr>
+        <w:pStyle w:val="Paragrafoelenco"/>
+        <w:numPr>
+          <w:ilvl w:val="1"/>
+          <w:numId w:val="1"/>
+        </w:numPr>
+        <w:rPr>
+          <w:lang w:val="en-US"/>
+        </w:rPr>
+      </w:pPr>
+      <w:r>
+        <w:rPr>
+          <w:lang w:val="en-US"/>
+        </w:rPr>
+        <w:t>Tracking users in Wi-Fi</w:t>
+      </w:r>
+    </w:p>
+    <w:p>
+      <w:pPr>
+        <w:pStyle w:val="Paragrafoelenco"/>
+        <w:numPr>
+          <w:ilvl w:val="1"/>
+          <w:numId w:val="1"/>
+        </w:numPr>
+        <w:rPr>
+          <w:lang w:val="en-US"/>
+        </w:rPr>
+      </w:pPr>
+      <w:r>
+        <w:rPr>
+          <w:lang w:val="en-US"/>
+        </w:rPr>
+        <w:t>Is Easy-Connect Really Secure?</w:t>
+      </w:r>
+    </w:p>
+    <w:p>
+      <w:pPr>
+        <w:pStyle w:val="Paragrafoelenco"/>
+        <w:ind w:left="1440"/>
+        <w:rPr>
+          <w:lang w:val="en-US"/>
+        </w:rPr>
+      </w:pPr>
+    </w:p>
+    <w:p>
+      <w:pPr>
+        <w:pStyle w:val="Paragrafoelenco"/>
+        <w:numPr>
+          <w:ilvl w:val="0"/>
+          <w:numId w:val="1"/>
+        </w:numPr>
+        <w:rPr>
+          <w:lang w:val="en-US"/>
+        </w:rPr>
+      </w:pPr>
+      <w:r>
+        <w:rPr>
+          <w:lang w:val="en-US"/>
+        </w:rPr>
+        <w:t>Drones and Autonomous Driving</w:t>
+      </w:r>
+    </w:p>
+    <w:p>
+      <w:pPr>
+        <w:pStyle w:val="Paragrafoelenco"/>
+        <w:numPr>
+          <w:ilvl w:val="1"/>
+          <w:numId w:val="1"/>
+        </w:numPr>
+        <w:rPr>
+          <w:lang w:val="en-US"/>
+        </w:rPr>
+      </w:pPr>
+      <w:r>
+        <w:rPr>
+          <w:lang w:val="en-US"/>
+        </w:rPr>
+        <w:t>Drones Startup Safety Check</w:t>
+      </w:r>
+    </w:p>
+    <w:p>
+      <w:pPr>
+        <w:pStyle w:val="Paragrafoelenco"/>
+        <w:numPr>
+          <w:ilvl w:val="1"/>
+          <w:numId w:val="1"/>
+        </w:numPr>
+        <w:rPr>
+          <w:lang w:val="en-US"/>
+        </w:rPr>
+      </w:pPr>
+      <w:r>
+        <w:rPr>
+          <w:lang w:val="en-US"/>
+        </w:rPr>
+        <w:t>Driving Behaviour Authentication</w:t>
+      </w:r>
+    </w:p>
+    <w:p>
+      <w:pPr>
+        <w:pStyle w:val="Paragrafoelenco"/>
+        <w:ind w:left="1440"/>
+        <w:rPr>
+          <w:lang w:val="en-US"/>
+        </w:rPr>
+      </w:pPr>
+    </w:p>
+    <w:p>
+      <w:pPr>
+        <w:pStyle w:val="Paragrafoelenco"/>
+        <w:numPr>
+          <w:ilvl w:val="0"/>
+          <w:numId w:val="1"/>
+        </w:numPr>
+      </w:pPr>
+      <w:r>
+        <w:t>Communication Analysis</w:t>
+      </w:r>
+    </w:p>
+    <w:p>
+      <w:pPr>
+        <w:pStyle w:val="Paragrafoelenco"/>
+        <w:numPr>
+          <w:ilvl w:val="1"/>
+          <w:numId w:val="1"/>
+        </w:numPr>
+        <w:rPr>
+          <w:lang w:val="en-US"/>
+        </w:rPr>
+      </w:pPr>
+      <w:r>
+        <w:rPr>
+          <w:lang w:val="en-US"/>
+        </w:rPr>
+        <w:t>Detection of Location Spoofing A</w:t>
+      </w:r>
+      <w:r>
+        <w:rPr>
+          <w:lang w:val="en-US"/>
+        </w:rPr>
+        <w:t>ttacks in Air-Traffic Communication: Leveraging Physical Layer and Space Tessellation</w:t>
+      </w:r>
+    </w:p>
+    <w:p>
+      <w:r>
+        <w:t>3) Tommaso Bianchi (tommaso.bianchi@ph</w:t>
+      </w:r>
+      <w:r>
+        <w:t>d.unipd.it)</w:t>
+      </w:r>
+    </w:p>
+    <w:p>
+      <w:pPr>
+        <w:pStyle w:val="Paragrafoelenco"/>
+        <w:numPr>
+          <w:ilvl w:val="0"/>
+          <w:numId w:val="41"/>
+        </w:numPr>
+        <w:rPr>
+          <w:lang w:val="en-US"/>
+        </w:rPr>
+      </w:pPr>
+      <w:r>
+        <w:rPr>
+          <w:lang w:val="en-US"/>
+        </w:rPr>
+        <w:t>Cyber-Physical Systems security</w:t>
+      </w:r>
+    </w:p>
+    <w:p>
+      <w:pPr>
+        <w:pStyle w:val="Paragrafoelenco"/>
+        <w:numPr>
+          <w:ilvl w:val="1"/>
+          <w:numId w:val="41"/>
+        </w:numPr>
+        <w:rPr>
+          <w:lang w:val="en-US"/>
+        </w:rPr>
+      </w:pPr>
+      <w:r>
+        <w:rPr>
+          <w:lang w:val="en-US"/>
+        </w:rPr>
+        <w:t xml:space="preserve">Find exposed UPS Systems on the wild </w:t>
+      </w:r>
+    </w:p>
+    <w:p>
+      <w:pPr>
+        <w:pStyle w:val="Paragrafoelenco"/>
+        <w:numPr>
+          <w:ilvl w:val="0"/>
+          <w:numId w:val="41"/>
+        </w:numPr>
+        <w:rPr>
+          <w:lang w:val="en-US"/>
+        </w:rPr>
+      </w:pPr>
+      <w:r>
+        <w:rPr>
+          <w:lang w:val="en-US"/>
+        </w:rPr>
+        <w:t>Cryptography</w:t>
+      </w:r>
+    </w:p>
+    <w:p>
+      <w:pPr>
+        <w:pStyle w:val="Paragrafoelenco"/>
+        <w:numPr>
+          <w:ilvl w:val="1"/>
+          <w:numId w:val="41"/>
+        </w:numPr>
+        <w:rPr>
+          <w:lang w:val="en-US"/>
+        </w:rPr>
+      </w:pPr>
+      <w:r>
+        <w:rPr>
+          <w:lang w:val="en-US"/>
+        </w:rPr>
+        <w:t>Break Quantum KD Signal Algorithm</w:t>
+      </w:r>
+    </w:p>
+    <w:p>
+      <w:pPr>
+        <w:pStyle w:val="Paragrafoelenco"/>
+        <w:numPr>
+          <w:ilvl w:val="0"/>
+          <w:numId w:val="41"/>
+        </w:numPr>
+        <w:rPr>
+          <w:lang w:val="en-US"/>
+        </w:rPr>
+      </w:pPr>
+      <w:r>
+        <w:rPr>
+          <w:lang w:val="en-US"/>
+        </w:rPr>
+        <w:t>Vehicles Security</w:t>
+      </w:r>
+    </w:p>
+    <w:p>
+      <w:pPr>
+        <w:pStyle w:val="Paragrafoelenco"/>
+        <w:numPr>
+          <w:ilvl w:val="1"/>
+          <w:numId w:val="41"/>
+        </w:numPr>
+        <w:rPr>
+          <w:lang w:val="en-US"/>
+        </w:rPr>
+      </w:pPr>
+      <w:r>
+        <w:rPr>
+          <w:lang w:val="en-US"/>
+        </w:rPr>
+        <w:t>ECU Fingerprinting in a Black Box Reverse Engineer manner</w:t>
+      </w:r>
+    </w:p>
+    <w:p>
+      <w:pPr>
+        <w:pStyle w:val="Paragrafoelenco"/>
+        <w:numPr>
+          <w:ilvl w:val="1"/>
+          <w:numId w:val="41"/>
+        </w:numPr>
+        <w:rPr>
+          <w:lang w:val="en-US"/>
+        </w:rPr>
+      </w:pPr>
+      <w:r>
+        <w:rPr>
+          <w:lang w:val="en-US"/>
+        </w:rPr>
+        <w:t>Remote Keyless Attack and Defenses</w:t>
+      </w:r>
+    </w:p>
+    <w:p>
+      <w:pPr>
+        <w:rPr>
+          <w:lang w:val="en-US"/>
+        </w:rPr>
+      </w:pPr>
+      <w:r>
+        <w:rPr>
+          <w:lang w:val="en-US"/>
+        </w:rPr>
+        <w:br w:type="page"/>
+      </w:r>
+    </w:p>
+    <w:p>
+      <w:pPr>
+        <w:rPr>
+          <w:lang w:val="en-US"/>
+        </w:rPr>
+      </w:pPr>
+      <w:r>
+        <w:rPr>
+          <w:lang w:val="en-US"/>
+        </w:rPr>
+        <w:lastRenderedPageBreak/>
+        <w:t xml:space="preserve">4) </w:t>
+      </w:r>
+      <w:r>
+        <w:rPr>
+          <w:lang w:val="en-US"/>
+        </w:rPr>
+        <w:t>Denis Donadel (donadel@math.unipd.it)</w:t>
+      </w:r>
+    </w:p>
+    <w:p>
+      <w:pPr>
+        <w:pStyle w:val="Paragrafoelenco"/>
+        <w:numPr>
+          <w:ilvl w:val="0"/>
+          <w:numId w:val="41"/>
+        </w:numPr>
+        <w:rPr>
+          <w:lang w:val="en-US"/>
+        </w:rPr>
+      </w:pPr>
+      <w:r>
+        <w:rPr>
+          <w:lang w:val="en-US"/>
+        </w:rPr>
+        <w:t>Vehicles Security</w:t>
+      </w:r>
+    </w:p>
+    <w:p>
+      <w:pPr>
+        <w:pStyle w:val="Paragrafoelenco"/>
+        <w:numPr>
+          <w:ilvl w:val="1"/>
+          <w:numId w:val="41"/>
+        </w:numPr>
+        <w:rPr>
+          <w:lang w:val="en-US"/>
+        </w:rPr>
+      </w:pPr>
+      <w:r>
+        <w:rPr>
+          <w:lang w:val="en-US"/>
+        </w:rPr>
+        <w:t>Hyperloop cybersecurity</w:t>
+      </w:r>
+    </w:p>
+    <w:p>
+      <w:pPr>
+        <w:pStyle w:val="Paragrafoelenco"/>
+        <w:numPr>
+          <w:ilvl w:val="1"/>
+          <w:numId w:val="41"/>
+        </w:numPr>
+        <w:rPr>
+          <w:lang w:val="en-US"/>
+        </w:rPr>
+      </w:pPr>
+      <w:r>
+        <w:rPr>
+          <w:lang w:val="en-US"/>
+        </w:rPr>
+        <w:t>On the feasibility on DoS on vehicles</w:t>
+      </w:r>
+    </w:p>
+    <w:p>
+      <w:pPr>
+        <w:pStyle w:val="Paragrafoelenco"/>
+        <w:ind w:left="1440"/>
+        <w:rPr>
+          <w:lang w:val="en-US"/>
+        </w:rPr>
+      </w:pPr>
+    </w:p>
+    <w:p>
+      <w:pPr>
+        <w:pStyle w:val="Paragrafoelenco"/>
+        <w:numPr>
+          <w:ilvl w:val="0"/>
+          <w:numId w:val="41"/>
+        </w:numPr>
+        <w:rPr>
+          <w:lang w:val="en-US"/>
+        </w:rPr>
+      </w:pPr>
+      <w:r>
+        <w:rPr>
+          <w:lang w:val="en-US"/>
+        </w:rPr>
+        <w:t>Applied ML</w:t>
+      </w:r>
+    </w:p>
+    <w:p>
+      <w:pPr>
+        <w:pStyle w:val="Paragrafoelenco"/>
+        <w:numPr>
+          <w:ilvl w:val="1"/>
+          <w:numId w:val="41"/>
+        </w:numPr>
+        <w:rPr>
+          <w:lang w:val="en-US"/>
+        </w:rPr>
+      </w:pPr>
+      <w:r>
+        <w:rPr>
+          <w:lang w:val="en-US"/>
+        </w:rPr>
+        <w:t>PoC of an Intrusion Response System (IRS)</w:t>
+      </w:r>
+    </w:p>
+    <w:p>
+      <w:pPr>
+        <w:pStyle w:val="Paragrafoelenco"/>
+        <w:numPr>
+          <w:ilvl w:val="1"/>
+          <w:numId w:val="41"/>
+        </w:numPr>
+        <w:rPr>
+          <w:lang w:val="en-US"/>
+        </w:rPr>
+      </w:pPr>
+      <w:r>
+        <w:rPr>
+          <w:lang w:val="en-US"/>
+        </w:rPr>
+        <w:t>An LLM-based assistant for sysadmins</w:t>
+      </w:r>
+    </w:p>
+    <w:p>
+      <w:pPr>
+        <w:pStyle w:val="Paragrafoelenco"/>
+        <w:ind w:left="1440"/>
+        <w:rPr>
+          <w:lang w:val="en-US"/>
+        </w:rPr>
+      </w:pPr>
+    </w:p>
+    <w:p>
+      <w:pPr>
+        <w:pStyle w:val="Paragrafoelenco"/>
+        <w:numPr>
+          <w:ilvl w:val="0"/>
+          <w:numId w:val="41"/>
+        </w:numPr>
+        <w:rPr>
+          <w:lang w:val="en-US"/>
+        </w:rPr>
+      </w:pPr>
+      <w:r>
+        <w:rPr>
+          <w:lang w:val="en-US"/>
+        </w:rPr>
+        <w:t>MISC</w:t>
+      </w:r>
+    </w:p>
+    <w:p>
+      <w:pPr>
+        <w:pStyle w:val="Paragrafoelenco"/>
+        <w:numPr>
+          <w:ilvl w:val="1"/>
+          <w:numId w:val="41"/>
+        </w:numPr>
+        <w:rPr>
+          <w:lang w:val="en-US"/>
+        </w:rPr>
+      </w:pPr>
+      <w:r>
+        <w:rPr>
+          <w:lang w:val="en-US"/>
+        </w:rPr>
+        <w:t>Improving application fuzzing via QR Codes</w:t>
+      </w:r>
+    </w:p>
+    <w:p>
+      <w:pPr>
+        <w:pStyle w:val="Paragrafoelenco"/>
+        <w:numPr>
+          <w:ilvl w:val="1"/>
+          <w:numId w:val="41"/>
+        </w:numPr>
+        <w:rPr>
+          <w:lang w:val="en-US"/>
+        </w:rPr>
+      </w:pPr>
+      <w:r>
+        <w:rPr>
+          <w:lang w:val="en-US"/>
+        </w:rPr>
+        <w:t>Can we attack channel hopping mitigation against DoS?</w:t>
+      </w:r>
+    </w:p>
+    <w:p>
+      <w:pPr>
+        <w:pStyle w:val="Paragrafoelenco"/>
+        <w:ind w:left="1440"/>
+        <w:rPr>
+          <w:lang w:val="en-US"/>
+        </w:rPr>
+      </w:pPr>
+    </w:p>
+    <w:p>
+      <w:pPr>
+        <w:pStyle w:val="Paragrafoelenco"/>
+        <w:numPr>
+          <w:ilvl w:val="0"/>
+          <w:numId w:val="41"/>
+        </w:numPr>
+        <w:rPr>
+          <w:lang w:val="en-US"/>
+        </w:rPr>
+      </w:pPr>
+      <w:r>
+        <w:rPr>
+          <w:lang w:val="en-US"/>
+        </w:rPr>
+        <w:t>Arxiv-leaks</w:t>
+      </w:r>
+    </w:p>
+    <w:p>
+      <w:pPr>
+        <w:pStyle w:val="Paragrafoelenco"/>
+        <w:numPr>
+          <w:ilvl w:val="1"/>
+          <w:numId w:val="41"/>
+        </w:numPr>
+        <w:rPr>
+          <w:lang w:val="en-US"/>
+        </w:rPr>
+      </w:pPr>
+      <w:r>
+        <w:rPr>
+          <w:lang w:val="en-US"/>
+        </w:rPr>
+        <w:t>Retrieve redacted data and insight from Arxiv</w:t>
+      </w:r>
+    </w:p>
+    <w:p>
+      <w:r>
+        <w:t>5) Gabriele Orazi (gabriele.orazi@p</w:t>
+      </w:r>
+      <w:r>
+        <w:t>hd.unipd.it)</w:t>
+      </w:r>
+    </w:p>
+    <w:p>
+      <w:pPr>
+        <w:pStyle w:val="Paragrafoelenco"/>
+        <w:numPr>
+          <w:ilvl w:val="0"/>
+          <w:numId w:val="41"/>
+        </w:numPr>
+        <w:rPr>
+          <w:lang w:val="en-US"/>
+        </w:rPr>
+      </w:pPr>
+      <w:r>
+        <w:rPr>
+          <w:lang w:val="en-US"/>
+        </w:rPr>
+        <w:t>EPZ (Endpoint Privacy Zones) P</w:t>
+      </w:r>
+      <w:r>
+        <w:rPr>
+          <w:lang w:val="en-US"/>
+        </w:rPr>
+        <w:t>rivacy</w:t>
+      </w:r>
+    </w:p>
+    <w:p>
+      <w:pPr>
+        <w:pStyle w:val="Paragrafoelenco"/>
+        <w:numPr>
+          <w:ilvl w:val="1"/>
+          <w:numId w:val="41"/>
+        </w:numPr>
+        <w:rPr>
+          <w:lang w:val="en-US"/>
+        </w:rPr>
+      </w:pPr>
+      <w:r>
+        <w:rPr>
+          <w:lang w:val="en-US"/>
+        </w:rPr>
+        <w:t>StravaGANte</w:t>
+      </w:r>
+    </w:p>
+    <w:p>
+      <w:pPr>
+        <w:pStyle w:val="Paragrafoelenco"/>
+        <w:numPr>
+          <w:ilvl w:val="0"/>
+          <w:numId w:val="41"/>
+        </w:numPr>
+        <w:rPr>
+          <w:lang w:val="en-US"/>
+        </w:rPr>
+      </w:pPr>
+      <w:r>
+        <w:rPr>
+          <w:lang w:val="en-US"/>
+        </w:rPr>
+        <w:t>Acoustic communications to evade network security policies</w:t>
+      </w:r>
+    </w:p>
+    <w:p>
+      <w:pPr>
+        <w:pStyle w:val="Paragrafoelenco"/>
+        <w:numPr>
+          <w:ilvl w:val="0"/>
+          <w:numId w:val="41"/>
+        </w:numPr>
+        <w:rPr>
+          <w:lang w:val="en-US"/>
+        </w:rPr>
+      </w:pPr>
+      <w:r>
+        <w:rPr>
+          <w:lang w:val="en-US"/>
+        </w:rPr>
+        <w:t>Document Un-redaction</w:t>
+      </w:r>
+    </w:p>
+    <w:p>
+      <w:pPr>
+        <w:pStyle w:val="Paragrafoelenco"/>
+        <w:numPr>
+          <w:ilvl w:val="1"/>
+          <w:numId w:val="41"/>
+        </w:numPr>
+        <w:rPr>
+          <w:lang w:val="en-US"/>
+        </w:rPr>
+      </w:pPr>
+      <w:r>
+        <w:rPr>
+          <w:lang w:val="en-US"/>
+        </w:rPr>
+        <w:t>Conte</w:t>
+      </w:r>
+      <w:r>
+        <w:rPr>
+          <w:lang w:val="en-US"/>
+        </w:rPr>
+        <w:t>x</w:t>
+      </w:r>
+      <w:r>
+        <w:rPr>
+          <w:lang w:val="en-US"/>
+        </w:rPr>
+        <w:t>t Driven Un-redaction of documents</w:t>
+      </w:r>
+    </w:p>
+    <w:p>
+      <w:r>
+        <w:t>6) Jiaxin Li (jiaxin.li@studenti.unipd.it</w:t>
+      </w:r>
+      <w:r>
+        <w:t>)</w:t>
+      </w:r>
+    </w:p>
+    <w:p>
+      <w:pPr>
+        <w:pStyle w:val="Paragrafoelenco"/>
+        <w:numPr>
+          <w:ilvl w:val="0"/>
+          <w:numId w:val="41"/>
+        </w:numPr>
+        <w:rPr>
+          <w:lang w:val="en-US"/>
+        </w:rPr>
+      </w:pPr>
+      <w:r>
+        <w:rPr>
+          <w:lang w:val="en-US"/>
+        </w:rPr>
+        <w:t>Covert Channels</w:t>
+      </w:r>
+    </w:p>
+    <w:p>
+      <w:pPr>
+        <w:pStyle w:val="Paragrafoelenco"/>
+        <w:numPr>
+          <w:ilvl w:val="1"/>
+          <w:numId w:val="41"/>
+        </w:numPr>
+        <w:rPr>
+          <w:lang w:val="en-US"/>
+        </w:rPr>
+      </w:pPr>
+      <w:r>
+        <w:rPr>
+          <w:lang w:val="en-US"/>
+        </w:rPr>
+        <w:t>Solution for Covert Channel for Federated Learning Systems</w:t>
+      </w:r>
+    </w:p>
+    <w:p>
+      <w:pPr>
+        <w:pStyle w:val="Paragrafoelenco"/>
+        <w:numPr>
+          <w:ilvl w:val="0"/>
+          <w:numId w:val="41"/>
+        </w:numPr>
+        <w:rPr>
+          <w:lang w:val="en-US"/>
+        </w:rPr>
+      </w:pPr>
+      <w:r>
+        <w:rPr>
+          <w:lang w:val="en-US"/>
+        </w:rPr>
+        <w:t>Membership Inference Attack (MIA)</w:t>
+      </w:r>
+    </w:p>
+    <w:p>
+      <w:pPr>
+        <w:pStyle w:val="Paragrafoelenco"/>
+        <w:numPr>
+          <w:ilvl w:val="1"/>
+          <w:numId w:val="41"/>
+        </w:numPr>
+        <w:rPr>
+          <w:lang w:val="en-US"/>
+        </w:rPr>
+      </w:pPr>
+      <w:r>
+        <w:rPr>
+          <w:lang w:val="en-US"/>
+        </w:rPr>
+        <w:t>Modeling the distribution of distinguishable metric for non-member data</w:t>
+      </w:r>
+    </w:p>
+    <w:p>
+      <w:r>
+        <w:t>7) Francesco Marchiori (fra</w:t>
+      </w:r>
+      <w:r>
+        <w:t>ncesco.marchiori@math.unipd.it)</w:t>
+      </w:r>
+    </w:p>
+    <w:p>
+      <w:pPr>
+        <w:pStyle w:val="Paragrafoelenco"/>
+        <w:numPr>
+          <w:ilvl w:val="0"/>
+          <w:numId w:val="41"/>
+        </w:numPr>
+        <w:rPr>
+          <w:lang w:val="en-US"/>
+        </w:rPr>
+      </w:pPr>
+      <w:r>
+        <w:rPr>
+          <w:lang w:val="en-US"/>
+        </w:rPr>
+        <w:t>Automotive Security</w:t>
+      </w:r>
+    </w:p>
+    <w:p>
+      <w:pPr>
+        <w:pStyle w:val="Paragrafoelenco"/>
+        <w:numPr>
+          <w:ilvl w:val="1"/>
+          <w:numId w:val="41"/>
+        </w:numPr>
+        <w:rPr>
+          <w:lang w:val="en-US"/>
+        </w:rPr>
+      </w:pPr>
+      <w:r>
+        <w:rPr>
+          <w:lang w:val="en-US"/>
+        </w:rPr>
+        <w:t>Quantum-Safe Cryptography in Connected Vehicles</w:t>
+      </w:r>
+    </w:p>
+    <w:p>
+      <w:pPr>
+        <w:pStyle w:val="Paragrafoelenco"/>
+        <w:numPr>
+          <w:ilvl w:val="1"/>
+          <w:numId w:val="41"/>
+        </w:numPr>
+        <w:rPr>
+          <w:lang w:val="en-US"/>
+        </w:rPr>
+      </w:pPr>
+      <w:r>
+        <w:rPr>
+          <w:lang w:val="en-US"/>
+        </w:rPr>
+        <w:t>Authenticating ECUs through CAN bus physical signals</w:t>
+      </w:r>
+    </w:p>
+    <w:p>
+      <w:pPr>
+        <w:pStyle w:val="Paragrafoelenco"/>
+        <w:numPr>
+          <w:ilvl w:val="1"/>
+          <w:numId w:val="41"/>
+        </w:numPr>
+        <w:rPr>
+          <w:lang w:val="en-US"/>
+        </w:rPr>
+      </w:pPr>
+      <w:r>
+        <w:rPr>
+          <w:lang w:val="en-US"/>
+        </w:rPr>
+        <w:t>Resilience Testing for Connected Vehicles</w:t>
+      </w:r>
+    </w:p>
+    <w:p>
+      <w:pPr>
+        <w:pStyle w:val="Paragrafoelenco"/>
+        <w:numPr>
+          <w:ilvl w:val="1"/>
+          <w:numId w:val="41"/>
+        </w:numPr>
+        <w:rPr>
+          <w:lang w:val="en-US"/>
+        </w:rPr>
+      </w:pPr>
+      <w:r>
+        <w:rPr>
+          <w:lang w:val="en-US"/>
+        </w:rPr>
+        <w:t>Cyber Threat Intelligence on Automotive</w:t>
+      </w:r>
+    </w:p>
+    <w:p>
+      <w:pPr>
+        <w:pStyle w:val="Paragrafoelenco"/>
+        <w:ind w:left="1440"/>
+        <w:rPr>
+          <w:lang w:val="en-US"/>
+        </w:rPr>
+      </w:pPr>
+    </w:p>
+    <w:p>
+      <w:pPr>
+        <w:pStyle w:val="Paragrafoelenco"/>
+        <w:numPr>
+          <w:ilvl w:val="0"/>
+          <w:numId w:val="41"/>
+        </w:numPr>
+        <w:rPr>
+          <w:lang w:val="en-US"/>
+        </w:rPr>
+      </w:pPr>
+      <w:r>
+        <w:rPr>
+          <w:lang w:val="en-US"/>
+        </w:rPr>
+        <w:t>Cyber Threat Intelligence and NLP (Natural Language Processing)</w:t>
+      </w:r>
+    </w:p>
+    <w:p>
+      <w:pPr>
+        <w:pStyle w:val="Paragrafoelenco"/>
+        <w:numPr>
+          <w:ilvl w:val="1"/>
+          <w:numId w:val="41"/>
+        </w:numPr>
+        <w:rPr>
+          <w:lang w:val="en-US"/>
+        </w:rPr>
+      </w:pPr>
+      <w:r>
+        <w:rPr>
+          <w:lang w:val="en-US"/>
+        </w:rPr>
+        <w:t xml:space="preserve">Advanced Persistent Threat </w:t>
+      </w:r>
+      <w:r>
+        <w:rPr>
+          <w:lang w:val="en-US"/>
+        </w:rPr>
+        <w:t xml:space="preserve">(APT) </w:t>
+      </w:r>
+      <w:r>
+        <w:rPr>
+          <w:lang w:val="en-US"/>
+        </w:rPr>
+        <w:t>classification</w:t>
+      </w:r>
+    </w:p>
+    <w:p>
+      <w:pPr>
+        <w:pStyle w:val="Paragrafoelenco"/>
+        <w:ind w:left="1440"/>
+        <w:rPr>
+          <w:lang w:val="en-US"/>
+        </w:rPr>
+      </w:pPr>
+    </w:p>
+    <w:p>
+      <w:pPr>
+        <w:pStyle w:val="Paragrafoelenco"/>
+        <w:numPr>
+          <w:ilvl w:val="0"/>
+          <w:numId w:val="41"/>
+        </w:numPr>
+        <w:rPr>
+          <w:lang w:val="en-US"/>
+        </w:rPr>
+      </w:pPr>
+      <w:r>
+        <w:rPr>
+          <w:lang w:val="en-US"/>
+        </w:rPr>
+        <w:t>Adversarial Attacks</w:t>
+      </w:r>
+    </w:p>
+    <w:p>
+      <w:pPr>
+        <w:pStyle w:val="Paragrafoelenco"/>
+        <w:numPr>
+          <w:ilvl w:val="1"/>
+          <w:numId w:val="41"/>
+        </w:numPr>
+        <w:rPr>
+          <w:lang w:val="en-US"/>
+        </w:rPr>
+      </w:pPr>
+      <w:r>
+        <w:rPr>
+          <w:lang w:val="en-US"/>
+        </w:rPr>
+        <w:t>Attacks on License Plate Recognition Systems</w:t>
+      </w:r>
+    </w:p>
+    <w:p>
+      <w:pPr>
+        <w:rPr>
+          <w:lang w:val="en-US"/>
+        </w:rPr>
+      </w:pPr>
+      <w:r>
+        <w:rPr>
+          <w:lang w:val="en-US"/>
+        </w:rPr>
+        <w:t>8) Luca Pajola</w:t>
+      </w:r>
+    </w:p>
+    <w:p>
+      <w:pPr>
+        <w:pStyle w:val="Paragrafoelenco"/>
+        <w:numPr>
+          <w:ilvl w:val="0"/>
+          <w:numId w:val="41"/>
+        </w:numPr>
+        <w:rPr>
+          <w:lang w:val="en-US"/>
+        </w:rPr>
+      </w:pPr>
+      <w:r>
+        <w:rPr>
+          <w:lang w:val="en-US"/>
+        </w:rPr>
+        <w:t>Machine-Learning for Security</w:t>
+      </w:r>
+    </w:p>
+    <w:p>
+      <w:pPr>
+        <w:pStyle w:val="Paragrafoelenco"/>
+        <w:numPr>
+          <w:ilvl w:val="1"/>
+          <w:numId w:val="41"/>
+        </w:numPr>
+        <w:rPr>
+          <w:lang w:val="en-US"/>
+        </w:rPr>
+      </w:pPr>
+      <w:r>
+        <w:rPr>
+          <w:lang w:val="en-US"/>
+        </w:rPr>
+        <w:t>Design on Novel Adversarial Attacks</w:t>
+      </w:r>
+    </w:p>
+    <w:p>
+      <w:pPr>
+        <w:pStyle w:val="Paragrafoelenco"/>
+        <w:numPr>
+          <w:ilvl w:val="1"/>
+          <w:numId w:val="41"/>
+        </w:numPr>
+        <w:rPr>
+          <w:lang w:val="en-US"/>
+        </w:rPr>
+      </w:pPr>
+      <w:r>
+        <w:rPr>
+          <w:lang w:val="en-US"/>
+        </w:rPr>
+        <w:t>Web Analyses &amp; Attacks</w:t>
+      </w:r>
+    </w:p>
+    <w:p>
+      <w:pPr>
+        <w:rPr>
+          <w:lang w:val="en-US"/>
+        </w:rPr>
+      </w:pPr>
+      <w:r>
+        <w:rPr>
+          <w:lang w:val="en-US"/>
+        </w:rPr>
+        <w:br w:type="page"/>
+      </w:r>
+    </w:p>
+    <w:p>
+      <w:pPr>
+        <w:pStyle w:val="Paragrafoelenco"/>
+        <w:numPr>
+          <w:ilvl w:val="0"/>
+          <w:numId w:val="41"/>
+        </w:numPr>
+        <w:rPr>
+          <w:lang w:val="en-US"/>
+        </w:rPr>
+      </w:pPr>
+      <w:r>
+        <w:rPr>
+          <w:lang w:val="en-US"/>
+        </w:rPr>
+        <w:lastRenderedPageBreak/>
+        <w:t xml:space="preserve">Creating profiles from audio clips </w:t>
+      </w:r>
+    </w:p>
+    <w:p>
+      <w:pPr>
+        <w:pStyle w:val="Paragrafoelenco"/>
+        <w:numPr>
+          <w:ilvl w:val="0"/>
+          <w:numId w:val="41"/>
+        </w:numPr>
+        <w:rPr>
+          <w:lang w:val="en-US"/>
+        </w:rPr>
+      </w:pPr>
+      <w:r>
+        <w:rPr>
+          <w:lang w:val="en-US"/>
+        </w:rPr>
+        <w:t>NFT Playground</w:t>
+      </w:r>
+    </w:p>
+    <w:p>
+      <w:r>
+        <w:t>9) Alessandro Lotto (alessandro.lotto@phd.</w:t>
+      </w:r>
+      <w:r>
+        <w:t>unipd.it)</w:t>
+      </w:r>
+    </w:p>
+    <w:p>
+      <w:pPr>
+        <w:pStyle w:val="Paragrafoelenco"/>
+        <w:numPr>
+          <w:ilvl w:val="0"/>
+          <w:numId w:val="44"/>
+        </w:numPr>
+        <w:rPr>
+          <w:lang w:val="en-US"/>
+        </w:rPr>
+      </w:pPr>
+      <w:r>
+        <w:rPr>
+          <w:lang w:val="en-US"/>
+        </w:rPr>
+        <w:t>5G and 6G Networks</w:t>
+      </w:r>
+    </w:p>
+    <w:p>
+      <w:pPr>
+        <w:pStyle w:val="Paragrafoelenco"/>
+        <w:numPr>
+          <w:ilvl w:val="1"/>
+          <w:numId w:val="44"/>
+        </w:numPr>
+        <w:rPr>
+          <w:lang w:val="en-US"/>
+        </w:rPr>
+      </w:pPr>
+      <w:r>
+        <w:rPr>
+          <w:lang w:val="en-US"/>
+        </w:rPr>
+        <w:t>Location Tracking Defenses</w:t>
+      </w:r>
+    </w:p>
+    <w:p>
+      <w:pPr>
+        <w:pStyle w:val="Paragrafoelenco"/>
+        <w:numPr>
+          <w:ilvl w:val="1"/>
+          <w:numId w:val="44"/>
+        </w:numPr>
+        <w:rPr>
+          <w:lang w:val="en-US"/>
+        </w:rPr>
+      </w:pPr>
+      <w:r>
+        <w:rPr>
+          <w:lang w:val="en-US"/>
+        </w:rPr>
+        <w:t>Authentication in Roaming</w:t>
+      </w:r>
+    </w:p>
+    <w:p>
+      <w:pPr>
+        <w:pStyle w:val="Paragrafoelenco"/>
+        <w:numPr>
+          <w:ilvl w:val="0"/>
+          <w:numId w:val="44"/>
+        </w:numPr>
+        <w:rPr>
+          <w:lang w:val="en-US"/>
+        </w:rPr>
+      </w:pPr>
+      <w:r>
+        <w:rPr>
+          <w:lang w:val="en-US"/>
+        </w:rPr>
+        <w:t>Authentication</w:t>
+      </w:r>
+    </w:p>
+    <w:p>
+      <w:pPr>
+        <w:pStyle w:val="Paragrafoelenco"/>
+        <w:numPr>
+          <w:ilvl w:val="1"/>
+          <w:numId w:val="44"/>
+        </w:numPr>
+        <w:rPr>
+          <w:lang w:val="en-US"/>
+        </w:rPr>
+      </w:pPr>
+      <w:r>
+        <w:rPr>
+          <w:lang w:val="en-US"/>
+        </w:rPr>
+        <w:t>Physical Layer Device Authentication</w:t>
+      </w:r>
+    </w:p>
+    <w:p>
+      <w:pPr>
+        <w:pStyle w:val="Paragrafoelenco"/>
+        <w:numPr>
+          <w:ilvl w:val="1"/>
+          <w:numId w:val="44"/>
+        </w:numPr>
+        <w:rPr>
+          <w:lang w:val="en-US"/>
+        </w:rPr>
+      </w:pPr>
+      <w:r>
+        <w:rPr>
+          <w:lang w:val="en-US"/>
+        </w:rPr>
+        <w:t>Behavioral touch-based authentication</w:t>
+      </w:r>
+    </w:p>
+    <w:p>
+      <w:r>
+        <w:t>10) Saverio Cavasin (saverio.cavasin@p</w:t>
+      </w:r>
+      <w:r>
+        <w:t>hd.unipd.it)</w:t>
+      </w:r>
+    </w:p>
+    <w:p>
+      <w:pPr>
+        <w:pStyle w:val="Paragrafoelenco"/>
+        <w:numPr>
+          <w:ilvl w:val="0"/>
+          <w:numId w:val="45"/>
+        </w:numPr>
+        <w:rPr>
+          <w:lang w:val="en-US"/>
+        </w:rPr>
+      </w:pPr>
+      <w:r>
+        <w:rPr>
+          <w:lang w:val="en-US"/>
+        </w:rPr>
+        <w:t>Deep Fake</w:t>
+      </w:r>
+    </w:p>
+    <w:p>
+      <w:pPr>
+        <w:pStyle w:val="Paragrafoelenco"/>
+        <w:numPr>
+          <w:ilvl w:val="1"/>
+          <w:numId w:val="45"/>
+        </w:numPr>
+        <w:rPr>
+          <w:lang w:val="en-US"/>
+        </w:rPr>
+      </w:pPr>
+      <w:r>
+        <w:rPr>
+          <w:lang w:val="en-US"/>
+        </w:rPr>
+        <w:t xml:space="preserve">1 </w:t>
+      </w:r>
+      <w:r>
+        <w:rPr>
+          <w:lang w:val="en-US"/>
+        </w:rPr>
+        <w:t>Shot attack</w:t>
+      </w:r>
+    </w:p>
+    <w:p>
+      <w:pPr>
+        <w:pStyle w:val="Paragrafoelenco"/>
+        <w:numPr>
+          <w:ilvl w:val="1"/>
+          <w:numId w:val="45"/>
+        </w:numPr>
+        <w:rPr>
+          <w:lang w:val="en-US"/>
+        </w:rPr>
+      </w:pPr>
+      <w:r>
+        <w:rPr>
+          <w:lang w:val="en-US"/>
+        </w:rPr>
+        <w:t>Camaleonet</w:t>
+      </w:r>
+    </w:p>
+    <w:p>
+      <w:pPr>
+        <w:pStyle w:val="Paragrafoelenco"/>
+        <w:numPr>
+          <w:ilvl w:val="1"/>
+          <w:numId w:val="45"/>
+        </w:numPr>
+        <w:rPr>
+          <w:lang w:val="en-US"/>
+        </w:rPr>
+      </w:pPr>
+      <w:r>
+        <w:rPr>
+          <w:lang w:val="en-US"/>
+        </w:rPr>
+        <w:t>Generative blackmail attack</w:t>
+      </w:r>
+    </w:p>
+    <w:p>
+      <w:pPr>
+        <w:pStyle w:val="Paragrafoelenco"/>
+        <w:numPr>
+          <w:ilvl w:val="0"/>
+          <w:numId w:val="45"/>
+        </w:numPr>
+        <w:rPr>
+          <w:lang w:val="en-US"/>
+        </w:rPr>
+      </w:pPr>
+      <w:r>
+        <w:rPr>
+          <w:lang w:val="en-US"/>
+        </w:rPr>
+        <w:t>Biometrics</w:t>
+      </w:r>
+    </w:p>
+    <w:p>
+      <w:pPr>
+        <w:pStyle w:val="Paragrafoelenco"/>
+        <w:numPr>
+          <w:ilvl w:val="1"/>
+          <w:numId w:val="45"/>
+        </w:numPr>
+      </w:pPr>
+      <w:r>
+        <w:t>IDAP (Identity Dialer Acquisition Proto</w:t>
+      </w:r>
+      <w:r>
+        <w:t>col)</w:t>
+      </w:r>
+    </w:p>
+    <w:p>
+      <w:pPr>
+        <w:pStyle w:val="Paragrafoelenco"/>
+        <w:numPr>
+          <w:ilvl w:val="1"/>
+          <w:numId w:val="45"/>
+        </w:numPr>
+      </w:pPr>
+      <w:r>
+        <w:t>Tattoo Identification</w:t>
+      </w:r>
+    </w:p>
+    <w:p>
+      <w:pPr>
+        <w:rPr>
+          <w:lang w:val="en-US"/>
+        </w:rPr>
+      </w:pPr>
+      <w:r>
+        <w:rPr>
+          <w:lang w:val="en-US"/>
+        </w:rPr>
+        <w:t>11) Giulio Rigoni</w:t>
+      </w:r>
+    </w:p>
+    <w:p>
+      <w:pPr>
+        <w:pStyle w:val="Paragrafoelenco"/>
+        <w:numPr>
+          <w:ilvl w:val="0"/>
+          <w:numId w:val="46"/>
+        </w:numPr>
+        <w:rPr>
+          <w:lang w:val="en-US"/>
+        </w:rPr>
+      </w:pPr>
+      <w:r>
+        <w:rPr>
+          <w:lang w:val="en-US"/>
+        </w:rPr>
+        <w:t>Drones/UAVs</w:t>
+      </w:r>
+    </w:p>
+    <w:p>
+      <w:pPr>
+        <w:pStyle w:val="Paragrafoelenco"/>
+        <w:numPr>
+          <w:ilvl w:val="1"/>
+          <w:numId w:val="46"/>
+        </w:numPr>
+        <w:rPr>
+          <w:lang w:val="en-US"/>
+        </w:rPr>
+      </w:pPr>
+      <w:r>
+        <w:rPr>
+          <w:lang w:val="en-US"/>
+        </w:rPr>
+        <w:t>FPV Data persistency/authenticit</w:t>
+      </w:r>
+      <w:r>
+        <w:rPr>
+          <w:lang w:val="en-US"/>
+        </w:rPr>
+        <w:t>y</w:t>
+      </w:r>
+    </w:p>
+    <w:p>
+      <w:pPr>
+        <w:pStyle w:val="Paragrafoelenco"/>
+        <w:numPr>
+          <w:ilvl w:val="1"/>
+          <w:numId w:val="46"/>
+        </w:numPr>
+        <w:rPr>
+          <w:lang w:val="en-US"/>
+        </w:rPr>
+      </w:pPr>
+      <w:r>
+        <w:rPr>
+          <w:lang w:val="en-US"/>
+        </w:rPr>
+        <w:t>Multilateration vs GPS spoofing</w:t>
+      </w:r>
+    </w:p>
+    <w:p>
+      <w:pPr>
+        <w:rPr>
+          <w:lang w:val="en-US"/>
+        </w:rPr>
+      </w:pPr>
+      <w:r>
+        <w:rPr>
+          <w:lang w:val="en-US"/>
+        </w:rPr>
+        <w:t>12) Eleonora Losiouk</w:t>
+      </w:r>
+    </w:p>
+    <w:p>
+      <w:pPr>
+        <w:pStyle w:val="Paragrafoelenco"/>
+        <w:numPr>
+          <w:ilvl w:val="0"/>
+          <w:numId w:val="46"/>
+        </w:numPr>
+        <w:rPr>
+          <w:lang w:val="en-US"/>
+        </w:rPr>
+      </w:pPr>
+      <w:r>
+        <w:rPr>
+          <w:lang w:val="en-US"/>
+        </w:rPr>
+        <w:t>Android Security</w:t>
+      </w:r>
+    </w:p>
+    <w:p>
+      <w:pPr>
+        <w:pStyle w:val="Paragrafoelenco"/>
+        <w:numPr>
+          <w:ilvl w:val="1"/>
+          <w:numId w:val="46"/>
+        </w:numPr>
+        <w:rPr>
+          <w:lang w:val="en-US"/>
+        </w:rPr>
+      </w:pPr>
+      <w:r>
+        <w:rPr>
+          <w:lang w:val="en-US"/>
+        </w:rPr>
+        <w:t>Solving the Android Semantic gap</w:t>
+      </w:r>
+    </w:p>
+    <w:p>
+      <w:pPr>
+        <w:pStyle w:val="Paragrafoelenco"/>
+        <w:numPr>
+          <w:ilvl w:val="1"/>
+          <w:numId w:val="46"/>
+        </w:numPr>
+        <w:rPr>
+          <w:lang w:val="en-US"/>
+        </w:rPr>
+      </w:pPr>
+      <w:r>
+        <w:rPr>
+          <w:lang w:val="en-US"/>
+        </w:rPr>
+        <w:t>Measurements of Interaction among Android apps</w:t>
+      </w:r>
+    </w:p>
+    <w:p>
+      <w:pPr>
+        <w:rPr>
+          <w:lang w:val="en-US"/>
+        </w:rPr>
+      </w:pPr>
+      <w:r>
+        <w:rPr>
+          <w:lang w:val="en-US"/>
+        </w:rPr>
+        <w:t>13) Rahul Saha</w:t>
+      </w:r>
+    </w:p>
+    <w:p>
+      <w:pPr>
+        <w:pStyle w:val="Paragrafoelenco"/>
+        <w:numPr>
+          <w:ilvl w:val="0"/>
+          <w:numId w:val="46"/>
+        </w:numPr>
+        <w:rPr>
+          <w:lang w:val="en-US"/>
+        </w:rPr>
+      </w:pPr>
+      <w:r>
+        <w:rPr>
+          <w:lang w:val="en-US"/>
+        </w:rPr>
+        <w:t>Distributed Ledger Technology</w:t>
+      </w:r>
+    </w:p>
+    <w:p>
+      <w:pPr>
+        <w:pStyle w:val="Paragrafoelenco"/>
+        <w:numPr>
+          <w:ilvl w:val="0"/>
+          <w:numId w:val="46"/>
+        </w:numPr>
+        <w:rPr>
+          <w:lang w:val="en-US"/>
+        </w:rPr>
+      </w:pPr>
+      <w:r>
+        <w:rPr>
+          <w:lang w:val="en-US"/>
+        </w:rPr>
+        <w:t>Security analysis of Signal Protocol</w:t>
+      </w:r>
+    </w:p>
+    <w:p>
+      <w:pPr>
+        <w:pStyle w:val="Paragrafoelenco"/>
+        <w:numPr>
+          <w:ilvl w:val="0"/>
+          <w:numId w:val="46"/>
+        </w:numPr>
+        <w:rPr>
+          <w:lang w:val="en-US"/>
+        </w:rPr>
+      </w:pPr>
+      <w:r>
+        <w:rPr>
+          <w:lang w:val="en-US"/>
+        </w:rPr>
+        <w:t>Blockchain Encrypted Protocol</w:t>
+      </w:r>
+    </w:p>
+    <w:p>
+      <w:pPr>
+        <w:rPr>
+          <w:lang w:val="en-US"/>
+        </w:rPr>
+      </w:pPr>
+      <w:r>
+        <w:rPr>
+          <w:lang w:val="en-US"/>
+        </w:rPr>
+        <w:t>14) Stefanos Koffas</w:t>
+      </w:r>
+    </w:p>
+    <w:p>
+      <w:pPr>
+        <w:pStyle w:val="Paragrafoelenco"/>
+        <w:numPr>
+          <w:ilvl w:val="0"/>
+          <w:numId w:val="46"/>
+        </w:numPr>
+        <w:rPr>
+          <w:lang w:val="en-US"/>
+        </w:rPr>
+      </w:pPr>
+      <w:r>
+        <w:rPr>
+          <w:lang w:val="en-US"/>
+        </w:rPr>
+        <w:t>Adversarial ML</w:t>
+      </w:r>
+    </w:p>
+    <w:p>
+      <w:pPr>
+        <w:pStyle w:val="Paragrafoelenco"/>
+        <w:numPr>
+          <w:ilvl w:val="1"/>
+          <w:numId w:val="46"/>
+        </w:numPr>
+        <w:rPr>
+          <w:lang w:val="en-US"/>
+        </w:rPr>
+      </w:pPr>
+      <w:r>
+        <w:rPr>
+          <w:lang w:val="en-US"/>
+        </w:rPr>
+        <w:t>Explore the behavior of ChatGPT like a terminal</w:t>
+      </w:r>
+    </w:p>
+    <w:p>
+      <w:pPr>
+        <w:pStyle w:val="Paragrafoelenco"/>
+        <w:numPr>
+          <w:ilvl w:val="1"/>
+          <w:numId w:val="46"/>
+        </w:numPr>
+        <w:rPr>
+          <w:lang w:val="en-US"/>
+        </w:rPr>
+      </w:pPr>
+      <w:r>
+        <w:rPr>
+          <w:lang w:val="en-US"/>
+        </w:rPr>
+        <w:t>Implement dynamic backdoor attacks in computer vision</w:t>
+      </w:r>
+    </w:p>
+    <w:p>
+      <w:pPr>
+        <w:rPr>
+          <w:lang w:val="en-US"/>
+        </w:rPr>
+      </w:pPr>
+      <w:r>
+        <w:rPr>
+          <w:lang w:val="en-US"/>
+        </w:rPr>
+        <w:t>15) Harsha Vasudev</w:t>
+      </w:r>
+    </w:p>
+    <w:p>
+      <w:pPr>
+        <w:pStyle w:val="Paragrafoelenco"/>
+        <w:numPr>
+          <w:ilvl w:val="0"/>
+          <w:numId w:val="46"/>
+        </w:numPr>
+        <w:rPr>
+          <w:lang w:val="en-US"/>
+        </w:rPr>
+      </w:pPr>
+      <w:r>
+        <w:rPr>
+          <w:lang w:val="en-US"/>
+        </w:rPr>
+        <w:t>Vehicular Networks Security</w:t>
+      </w:r>
+    </w:p>
+    <w:p>
+      <w:pPr>
+        <w:pStyle w:val="Paragrafoelenco"/>
+        <w:numPr>
+          <w:ilvl w:val="1"/>
+          <w:numId w:val="46"/>
+        </w:numPr>
+        <w:rPr>
+          <w:lang w:val="en-US"/>
+        </w:rPr>
+      </w:pPr>
+      <w:r>
+        <w:rPr>
+          <w:lang w:val="en-US"/>
+        </w:rPr>
+        <w:t>Secure Protocol for IOV Communication Components</w:t>
+      </w:r>
+    </w:p>
+    <w:p>
+      <w:pPr>
+        <w:pStyle w:val="Paragrafoelenco"/>
+        <w:numPr>
+          <w:ilvl w:val="1"/>
+          <w:numId w:val="46"/>
+        </w:numPr>
+        <w:rPr>
+          <w:lang w:val="en-US"/>
+        </w:rPr>
+      </w:pPr>
+      <w:r>
+        <w:rPr>
+          <w:lang w:val="en-US"/>
+        </w:rPr>
+        <w:t>PQC-based Protocols for IOVs/VANETs</w:t>
+      </w:r>
+    </w:p>
+    <w:p>
+      <w:pPr>
+        <w:pStyle w:val="Paragrafoelenco"/>
+        <w:numPr>
+          <w:ilvl w:val="0"/>
+          <w:numId w:val="46"/>
+        </w:numPr>
+        <w:rPr>
+          <w:lang w:val="en-US"/>
+        </w:rPr>
+      </w:pPr>
+      <w:r>
+        <w:rPr>
+          <w:lang w:val="en-US"/>
+        </w:rPr>
+        <w:t>CAN Bus Security</w:t>
+      </w:r>
+    </w:p>
+    <w:p>
+      <w:pPr>
+        <w:pStyle w:val="Paragrafoelenco"/>
+        <w:numPr>
+          <w:ilvl w:val="1"/>
+          <w:numId w:val="46"/>
+        </w:numPr>
+        <w:rPr>
+          <w:lang w:val="en-US"/>
+        </w:rPr>
+      </w:pPr>
+      <w:r>
+        <w:rPr>
+          <w:lang w:val="en-US"/>
+        </w:rPr>
+        <w:t>PQC and PUF Integrated Methods for CAN</w:t>
+      </w:r>
+    </w:p>
+    <w:p>
+      <w:pPr>
+        <w:rPr>
+          <w:lang w:val="en-US"/>
+        </w:rPr>
+      </w:pPr>
+      <w:r>
+        <w:rPr>
+          <w:lang w:val="en-US"/>
+        </w:rPr>
+        <w:br w:type="page"/>
+      </w:r>
+    </w:p>
+    <w:p>
+      <w:r>
+        <w:lastRenderedPageBreak/>
+        <w:t>16) Giacomo Quadrio</w:t>
+      </w:r>
+      <w:r>
+        <w:t xml:space="preserve"> (giacomo.quadrio@u</w:t>
+      </w:r>
+      <w:r>
+        <w:t>nipd.it)</w:t>
+      </w:r>
+    </w:p>
+    <w:p>
+      <w:pPr>
+        <w:pStyle w:val="Paragrafoelenco"/>
+        <w:numPr>
+          <w:ilvl w:val="0"/>
+          <w:numId w:val="48"/>
+        </w:numPr>
+        <w:rPr>
+          <w:lang w:val="en-US"/>
+        </w:rPr>
+      </w:pPr>
+      <w:r>
+        <w:rPr>
+          <w:lang w:val="en-US"/>
+        </w:rPr>
+        <w:t>Anomaly detection on IoT networks</w:t>
+      </w:r>
+    </w:p>
+    <w:p>
+      <w:pPr>
+        <w:pStyle w:val="Paragrafoelenco"/>
+        <w:numPr>
+          <w:ilvl w:val="1"/>
+          <w:numId w:val="48"/>
+        </w:numPr>
+        <w:rPr>
+          <w:lang w:val="en-US"/>
+        </w:rPr>
+      </w:pPr>
+      <w:r>
+        <w:rPr>
+          <w:lang w:val="en-US"/>
+        </w:rPr>
+        <w:t>Creation of a network traffic dataset based on real IOT hardware</w:t>
+      </w:r>
+    </w:p>
+    <w:p>
+      <w:pPr>
+        <w:pStyle w:val="Paragrafoelenco"/>
+        <w:numPr>
+          <w:ilvl w:val="1"/>
+          <w:numId w:val="48"/>
+        </w:numPr>
+        <w:rPr>
+          <w:lang w:val="en-US"/>
+        </w:rPr>
+      </w:pPr>
+      <w:r>
+        <w:rPr>
+          <w:lang w:val="en-US"/>
+        </w:rPr>
+        <w:t>Survey on most frequent IoT attacks</w:t>
+      </w:r>
+    </w:p>
+    <w:p>
+      <w:r>
+        <w:t>17) Alessandro Galeazzi (alessandro.galeazzi@u</w:t>
+      </w:r>
+      <w:r>
+        <w:t>nipd.it)</w:t>
+      </w:r>
+    </w:p>
+    <w:p>
+      <w:pPr>
+        <w:pStyle w:val="Paragrafoelenco"/>
+        <w:numPr>
+          <w:ilvl w:val="0"/>
+          <w:numId w:val="48"/>
+        </w:numPr>
+        <w:rPr>
+          <w:lang w:val="en-US"/>
+        </w:rPr>
+      </w:pPr>
+      <w:r>
+        <w:rPr>
+          <w:lang w:val="en-US"/>
+        </w:rPr>
+        <w:t>Cybersecurity and social networks</w:t>
+      </w:r>
+    </w:p>
+    <w:p>
+      <w:pPr>
+        <w:pStyle w:val="Paragrafoelenco"/>
+        <w:numPr>
+          <w:ilvl w:val="1"/>
+          <w:numId w:val="48"/>
+        </w:numPr>
+        <w:rPr>
+          <w:lang w:val="en-US"/>
+        </w:rPr>
+      </w:pPr>
+      <w:r>
+        <w:rPr>
+          <w:lang w:val="en-US"/>
+        </w:rPr>
+        <w:t>Opinion inference on social medi</w:t>
+      </w:r>
+      <w:r>
+        <w:rPr>
+          <w:lang w:val="en-US"/>
+        </w:rPr>
+        <w:t>a</w:t>
+      </w:r>
+    </w:p>
+    <w:p>
+      <w:pPr>
+        <w:pStyle w:val="Paragrafoelenco"/>
+        <w:numPr>
+          <w:ilvl w:val="1"/>
+          <w:numId w:val="48"/>
+        </w:numPr>
+        <w:rPr>
+          <w:lang w:val="en-US"/>
+        </w:rPr>
+      </w:pPr>
+      <w:r>
+        <w:rPr>
+          <w:lang w:val="en-US"/>
+        </w:rPr>
+        <w:t>Coordinated behavior in online debates</w:t>
+      </w:r>
+    </w:p>
+    <w:p>
+      <w:pPr>
+        <w:rPr>
+          <w:lang w:val="en-US"/>
+        </w:rPr>
+      </w:pPr>
+      <w:r>
+        <w:rPr>
+          <w:lang w:val="en-US"/>
+        </w:rPr>
+        <w:t>18) Shuo Wang (shuo.wang@phd.unipd.it)</w:t>
+      </w:r>
+    </w:p>
+    <w:p>
+      <w:pPr>
+        <w:pStyle w:val="Paragrafoelenco"/>
+        <w:numPr>
+          <w:ilvl w:val="0"/>
+          <w:numId w:val="48"/>
+        </w:numPr>
+        <w:rPr>
+          <w:lang w:val="en-US"/>
+        </w:rPr>
+      </w:pPr>
+      <w:r>
+        <w:rPr>
+          <w:lang w:val="en-US"/>
+        </w:rPr>
+        <w:t>Jamming Tool Development</w:t>
+      </w:r>
+    </w:p>
+    <w:p>
+      <w:r>
+        <w:t>19) Enrico Bassetti (bassetti@di.u</w:t>
+      </w:r>
+      <w:r>
+        <w:t>niroma1.it)</w:t>
+      </w:r>
+    </w:p>
+    <w:p>
+      <w:pPr>
+        <w:pStyle w:val="Paragrafoelenco"/>
+        <w:numPr>
+          <w:ilvl w:val="0"/>
+          <w:numId w:val="48"/>
+        </w:numPr>
+        <w:rPr>
+          <w:lang w:val="en-US"/>
+        </w:rPr>
+      </w:pPr>
+      <w:r>
+        <w:rPr>
+          <w:lang w:val="en-US"/>
+        </w:rPr>
+        <w:t>IP Security</w:t>
+      </w:r>
+    </w:p>
+    <w:p>
+      <w:pPr>
+        <w:pStyle w:val="Paragrafoelenco"/>
+        <w:numPr>
+          <w:ilvl w:val="1"/>
+          <w:numId w:val="48"/>
+        </w:numPr>
+        <w:rPr>
+          <w:lang w:val="en-US"/>
+        </w:rPr>
+      </w:pPr>
+      <w:r>
+        <w:rPr>
+          <w:lang w:val="en-US"/>
+        </w:rPr>
+        <w:t>Security of custom IP stacks</w:t>
+      </w:r>
+    </w:p>
+    <w:p>
+      <w:pPr>
+        <w:pStyle w:val="Paragrafoelenco"/>
+        <w:numPr>
+          <w:ilvl w:val="1"/>
+          <w:numId w:val="48"/>
+        </w:numPr>
+        <w:rPr>
+          <w:lang w:val="en-US"/>
+        </w:rPr>
+      </w:pPr>
+      <w:r>
+        <w:rPr>
+          <w:lang w:val="en-US"/>
+        </w:rPr>
+        <w:t>Multi-path TCP and MP-QUIC</w:t>
+      </w:r>
+    </w:p>
+    <w:p>
+      <w:pPr>
+        <w:pStyle w:val="Paragrafoelenco"/>
+        <w:numPr>
+          <w:ilvl w:val="0"/>
+          <w:numId w:val="48"/>
+        </w:numPr>
+        <w:rPr>
+          <w:lang w:val="en-US"/>
+        </w:rPr>
+      </w:pPr>
+      <w:r>
+        <w:rPr>
+          <w:lang w:val="en-US"/>
+        </w:rPr>
+        <w:t>More IP an E2EE</w:t>
+      </w:r>
+    </w:p>
+    <w:p>
+      <w:pPr>
+        <w:pStyle w:val="Paragrafoelenco"/>
+        <w:numPr>
+          <w:ilvl w:val="1"/>
+          <w:numId w:val="48"/>
+        </w:numPr>
+        <w:rPr>
+          <w:lang w:val="en-US"/>
+        </w:rPr>
+      </w:pPr>
+      <w:r>
+        <w:rPr>
+          <w:lang w:val="en-US"/>
+        </w:rPr>
+        <w:t>IP retransmissions and accounting</w:t>
+      </w:r>
+    </w:p>
+    <w:p>
+      <w:pPr>
+        <w:pStyle w:val="Paragrafoelenco"/>
+        <w:numPr>
+          <w:ilvl w:val="1"/>
+          <w:numId w:val="48"/>
+        </w:numPr>
+        <w:rPr>
+          <w:lang w:val="en-US"/>
+        </w:rPr>
+      </w:pPr>
+      <w:r>
+        <w:rPr>
+          <w:lang w:val="en-US"/>
+        </w:rPr>
+        <w:t>E2EE contact verification ceremonies</w:t>
+      </w:r>
+    </w:p>
+    <w:p>
+      <w:pPr>
+        <w:rPr>
+          <w:lang w:val="en-US"/>
+        </w:rPr>
+      </w:pPr>
+      <w:r>
+        <w:rPr>
+          <w:lang w:val="en-US"/>
+        </w:rPr>
+        <w:t>20) Vinod Puthuvath</w:t>
+      </w:r>
+    </w:p>
+    <w:p>
+      <w:pPr>
+        <w:pStyle w:val="Paragrafoelenco"/>
+        <w:numPr>
+          <w:ilvl w:val="0"/>
+          <w:numId w:val="49"/>
+        </w:numPr>
+        <w:rPr>
+          <w:lang w:val="en-US"/>
+        </w:rPr>
+      </w:pPr>
+      <w:r>
+        <w:rPr>
+          <w:lang w:val="en-US"/>
+        </w:rPr>
+        <w:t>Malware detection</w:t>
+      </w:r>
+    </w:p>
+    <w:p>
+      <w:pPr>
+        <w:pStyle w:val="Paragrafoelenco"/>
+        <w:numPr>
+          <w:ilvl w:val="1"/>
+          <w:numId w:val="49"/>
+        </w:numPr>
+        <w:rPr>
+          <w:lang w:val="en-US"/>
+        </w:rPr>
+      </w:pPr>
+      <w:r>
+        <w:rPr>
+          <w:lang w:val="en-US"/>
+        </w:rPr>
+        <w:t>Malware visualization</w:t>
+      </w:r>
+    </w:p>
+    <w:p>
+      <w:pPr>
+        <w:pStyle w:val="Paragrafoelenco"/>
+        <w:numPr>
+          <w:ilvl w:val="0"/>
+          <w:numId w:val="49"/>
+        </w:numPr>
+        <w:rPr>
+          <w:lang w:val="en-US"/>
+        </w:rPr>
+      </w:pPr>
+      <w:r>
+        <w:t>Threat Intelligence Sharing</w:t>
+      </w:r>
+    </w:p>
+    <w:p>
+      <w:pPr>
+        <w:pStyle w:val="Paragrafoelenco"/>
+        <w:numPr>
+          <w:ilvl w:val="1"/>
+          <w:numId w:val="49"/>
+        </w:numPr>
+        <w:rPr>
+          <w:lang w:val="en-US"/>
+        </w:rPr>
+      </w:pPr>
+      <w:r>
+        <w:rPr>
+          <w:lang w:val="en-US"/>
+        </w:rPr>
+        <w:t>L</w:t>
+      </w:r>
+      <w:r>
+        <w:rPr>
+          <w:lang w:val="en-US"/>
+        </w:rPr>
+        <w:t>arge Language Models (LLMs)</w:t>
+      </w:r>
+      <w:r>
+        <w:rPr>
+          <w:lang w:val="en-US"/>
+        </w:rPr>
+        <w:t xml:space="preserve"> to revolutionize the w</w:t>
+      </w:r>
+      <w:r>
+        <w:rPr>
+          <w:lang w:val="en-US"/>
+        </w:rPr>
+        <w:t>ay Cyber Threat Intelligence is gathered, analyzed, shared</w:t>
+      </w:r>
+    </w:p>
+    <w:p>
+      <w:pPr>
+        <w:rPr>
+          <w:lang w:val="en-US"/>
+        </w:rPr>
+      </w:pPr>
+      <w:r>
+        <w:rPr>
+          <w:lang w:val="en-US"/>
+        </w:rPr>
+        <w:t>If the project is not part of these ideas, it depends on the nature of the idea itself and we con contact other collaborators and stuff</w:t>
+      </w:r>
+      <w:r>
+        <w:rPr>
+          <w:lang w:val="en-US"/>
+        </w:rPr>
+        <w:t xml:space="preserve"> (given this is the future of the research, the slides will not be shared). </w:t>
+      </w:r>
+    </w:p>
+    <w:p>
+      <w:pPr>
+        <w:rPr>
+          <w:lang w:val="en-US"/>
+        </w:rPr>
+      </w:pPr>
+      <w:r>
+        <w:rPr>
+          <w:lang w:val="en-US"/>
+        </w:rPr>
+        <w:t>To create the essay on:</w:t>
+      </w:r>
+    </w:p>
+    <w:p>
+      <w:pPr>
+        <w:pStyle w:val="Paragrafoelenco"/>
+        <w:numPr>
+          <w:ilvl w:val="0"/>
+          <w:numId w:val="49"/>
+        </w:numPr>
+        <w:rPr>
+          <w:lang w:val="en-US"/>
+        </w:rPr>
+      </w:pPr>
+      <w:r>
+        <w:rPr>
+          <w:lang w:val="en-US"/>
+        </w:rPr>
+        <w:t>send an email to Conti and assistants to CC</w:t>
+      </w:r>
+    </w:p>
+    <w:p>
+      <w:pPr>
+        <w:pStyle w:val="Paragrafoelenco"/>
+        <w:numPr>
+          <w:ilvl w:val="0"/>
+          <w:numId w:val="49"/>
+        </w:numPr>
+        <w:rPr>
+          <w:lang w:val="en-US"/>
+        </w:rPr>
+      </w:pPr>
+      <w:r>
+        <w:rPr>
+          <w:lang w:val="en-US"/>
+        </w:rPr>
+        <w:t>tell the idea and the project/topic</w:t>
+      </w:r>
+    </w:p>
+    <w:p>
+      <w:pPr>
+        <w:pStyle w:val="Paragrafoelenco"/>
+        <w:numPr>
+          <w:ilvl w:val="0"/>
+          <w:numId w:val="49"/>
+        </w:numPr>
+        <w:rPr>
+          <w:lang w:val="en-US"/>
+        </w:rPr>
+      </w:pPr>
+      <w:r>
+        <w:rPr>
+          <w:lang w:val="en-US"/>
+        </w:rPr>
+        <w:t>they give us a feedback on this</w:t>
+      </w:r>
+      <w:r>
+        <w:rPr>
+          <w:lang w:val="en-US"/>
+        </w:rPr>
+        <w:t xml:space="preserve"> (approving/rejecting)</w:t>
+      </w:r>
+    </w:p>
+    <w:p>
+      <w:pPr>
+        <w:pStyle w:val="Paragrafoelenco"/>
+        <w:numPr>
+          <w:ilvl w:val="0"/>
+          <w:numId w:val="49"/>
+        </w:numPr>
+        <w:rPr>
+          <w:lang w:val="en-US"/>
+        </w:rPr>
+      </w:pPr>
+      <w:r>
+        <w:rPr>
+          <w:lang w:val="en-US"/>
+        </w:rPr>
+        <w:t>create an essay of a few pages</w:t>
+      </w:r>
+    </w:p>
+    <w:p>
+      <w:pPr>
+        <w:rPr>
+          <w:lang w:val="en-US"/>
+        </w:rPr>
+      </w:pPr>
+    </w:p>
+    <w:p>
+      <w:pPr>
+        <w:rPr>
+          <w:lang w:val="en-US"/>
+        </w:rPr>
+      </w:pPr>
+    </w:p>
+    <w:p>
+      <w:pPr>
+        <w:rPr>
+          <w:lang w:val="en-US"/>
+        </w:rPr>
+      </w:pPr>
     </w:p>
     <w:sectPr>
       <w:headerReference w:type="default" r:id="rId28"/>
@@ -17877,6 +20342,118 @@
     </w:lvl>
   </w:abstractNum>
   <w:abstractNum w:abstractNumId="5" w15:restartNumberingAfterBreak="0">
+    <w:nsid w:val="12602D29"/>
+    <w:multiLevelType w:val="hybridMultilevel"/>
+    <w:tmpl w:val="99D4D710"/>
+    <w:lvl w:ilvl="0" w:tplc="404E7524">
+      <w:numFmt w:val="bullet"/>
+      <w:lvlText w:val="-"/>
+      <w:lvlJc w:val="left"/>
+      <w:pPr>
+        <w:ind w:left="720" w:hanging="360"/>
+      </w:pPr>
+      <w:rPr>
+        <w:rFonts w:ascii="Calibri" w:eastAsiaTheme="minorHAnsi" w:hAnsi="Calibri" w:cs="Calibri" w:hint="default"/>
+      </w:rPr>
+    </w:lvl>
+    <w:lvl w:ilvl="1" w:tplc="04100003">
+      <w:start w:val="1"/>
+      <w:numFmt w:val="bullet"/>
+      <w:lvlText w:val="o"/>
+      <w:lvlJc w:val="left"/>
+      <w:pPr>
+        <w:ind w:left="1440" w:hanging="360"/>
+      </w:pPr>
+      <w:rPr>
+        <w:rFonts w:ascii="Courier New" w:hAnsi="Courier New" w:cs="Courier New" w:hint="default"/>
+      </w:rPr>
+    </w:lvl>
+    <w:lvl w:ilvl="2" w:tplc="04100005" w:tentative="1">
+      <w:start w:val="1"/>
+      <w:numFmt w:val="bullet"/>
+      <w:lvlText w:val=""/>
+      <w:lvlJc w:val="left"/>
+      <w:pPr>
+        <w:ind w:left="2160" w:hanging="360"/>
+      </w:pPr>
+      <w:rPr>
+        <w:rFonts w:ascii="Wingdings" w:hAnsi="Wingdings" w:hint="default"/>
+      </w:rPr>
+    </w:lvl>
+    <w:lvl w:ilvl="3" w:tplc="04100001" w:tentative="1">
+      <w:start w:val="1"/>
+      <w:numFmt w:val="bullet"/>
+      <w:lvlText w:val=""/>
+      <w:lvlJc w:val="left"/>
+      <w:pPr>
+        <w:ind w:left="2880" w:hanging="360"/>
+      </w:pPr>
+      <w:rPr>
+        <w:rFonts w:ascii="Symbol" w:hAnsi="Symbol" w:hint="default"/>
+      </w:rPr>
+    </w:lvl>
+    <w:lvl w:ilvl="4" w:tplc="04100003" w:tentative="1">
+      <w:start w:val="1"/>
+      <w:numFmt w:val="bullet"/>
+      <w:lvlText w:val="o"/>
+      <w:lvlJc w:val="left"/>
+      <w:pPr>
+        <w:ind w:left="3600" w:hanging="360"/>
+      </w:pPr>
+      <w:rPr>
+        <w:rFonts w:ascii="Courier New" w:hAnsi="Courier New" w:cs="Courier New" w:hint="default"/>
+      </w:rPr>
+    </w:lvl>
+    <w:lvl w:ilvl="5" w:tplc="04100005" w:tentative="1">
+      <w:start w:val="1"/>
+      <w:numFmt w:val="bullet"/>
+      <w:lvlText w:val=""/>
+      <w:lvlJc w:val="left"/>
+      <w:pPr>
+        <w:ind w:left="4320" w:hanging="360"/>
+      </w:pPr>
+      <w:rPr>
+        <w:rFonts w:ascii="Wingdings" w:hAnsi="Wingdings" w:hint="default"/>
+      </w:rPr>
+    </w:lvl>
+    <w:lvl w:ilvl="6" w:tplc="04100001" w:tentative="1">
+      <w:start w:val="1"/>
+      <w:numFmt w:val="bullet"/>
+      <w:lvlText w:val=""/>
+      <w:lvlJc w:val="left"/>
+      <w:pPr>
+        <w:ind w:left="5040" w:hanging="360"/>
+      </w:pPr>
+      <w:rPr>
+        <w:rFonts w:ascii="Symbol" w:hAnsi="Symbol" w:hint="default"/>
+      </w:rPr>
+    </w:lvl>
+    <w:lvl w:ilvl="7" w:tplc="04100003" w:tentative="1">
+      <w:start w:val="1"/>
+      <w:numFmt w:val="bullet"/>
+      <w:lvlText w:val="o"/>
+      <w:lvlJc w:val="left"/>
+      <w:pPr>
+        <w:ind w:left="5760" w:hanging="360"/>
+      </w:pPr>
+      <w:rPr>
+        <w:rFonts w:ascii="Courier New" w:hAnsi="Courier New" w:cs="Courier New" w:hint="default"/>
+      </w:rPr>
+    </w:lvl>
+    <w:lvl w:ilvl="8" w:tplc="04100005" w:tentative="1">
+      <w:start w:val="1"/>
+      <w:numFmt w:val="bullet"/>
+      <w:lvlText w:val=""/>
+      <w:lvlJc w:val="left"/>
+      <w:pPr>
+        <w:ind w:left="6480" w:hanging="360"/>
+      </w:pPr>
+      <w:rPr>
+        <w:rFonts w:ascii="Wingdings" w:hAnsi="Wingdings" w:hint="default"/>
+      </w:rPr>
+    </w:lvl>
+  </w:abstractNum>
+  <w:abstractNum w:abstractNumId="6" w15:restartNumberingAfterBreak="0">
     <w:nsid w:val="129055C9"/>
     <w:multiLevelType w:val="hybridMultilevel"/>
     <w:tmpl w:val="8F80AEBA"/>
@@ -17988,7 +20565,7 @@
       </w:rPr>
     </w:lvl>
   </w:abstractNum>
-  <w:abstractNum w:abstractNumId="6" w15:restartNumberingAfterBreak="0">
+  <w:abstractNum w:abstractNumId="7" w15:restartNumberingAfterBreak="0">
     <w:nsid w:val="12EA426F"/>
     <w:multiLevelType w:val="hybridMultilevel"/>
     <w:tmpl w:val="BC8CE916"/>
@@ -18101,7 +20678,7 @@
       </w:rPr>
     </w:lvl>
   </w:abstractNum>
-  <w:abstractNum w:abstractNumId="7" w15:restartNumberingAfterBreak="0">
+  <w:abstractNum w:abstractNumId="8" w15:restartNumberingAfterBreak="0">
     <w:nsid w:val="1482775B"/>
     <w:multiLevelType w:val="multilevel"/>
     <w:tmpl w:val="0EBA3C40"/>
@@ -18196,7 +20773,7 @@
       </w:pPr>
     </w:lvl>
   </w:abstractNum>
-  <w:abstractNum w:abstractNumId="8" w15:restartNumberingAfterBreak="0">
+  <w:abstractNum w:abstractNumId="9" w15:restartNumberingAfterBreak="0">
     <w:nsid w:val="14E2438C"/>
     <w:multiLevelType w:val="hybridMultilevel"/>
     <w:tmpl w:val="1BE8EC24"/>
@@ -18285,7 +20862,7 @@
       </w:pPr>
     </w:lvl>
   </w:abstractNum>
-  <w:abstractNum w:abstractNumId="9" w15:restartNumberingAfterBreak="0">
+  <w:abstractNum w:abstractNumId="10" w15:restartNumberingAfterBreak="0">
     <w:nsid w:val="1B6536FA"/>
     <w:multiLevelType w:val="hybridMultilevel"/>
     <w:tmpl w:val="AB461B98"/>
@@ -18398,7 +20975,343 @@
       </w:rPr>
     </w:lvl>
   </w:abstractNum>
-  <w:abstractNum w:abstractNumId="10" w15:restartNumberingAfterBreak="0">
+  <w:abstractNum w:abstractNumId="11" w15:restartNumberingAfterBreak="0">
+    <w:nsid w:val="20A16AB7"/>
+    <w:multiLevelType w:val="hybridMultilevel"/>
+    <w:tmpl w:val="841CAEF8"/>
+    <w:lvl w:ilvl="0" w:tplc="404E7524">
+      <w:numFmt w:val="bullet"/>
+      <w:lvlText w:val="-"/>
+      <w:lvlJc w:val="left"/>
+      <w:pPr>
+        <w:ind w:left="720" w:hanging="360"/>
+      </w:pPr>
+      <w:rPr>
+        <w:rFonts w:ascii="Calibri" w:eastAsiaTheme="minorHAnsi" w:hAnsi="Calibri" w:cs="Calibri" w:hint="default"/>
+      </w:rPr>
+    </w:lvl>
+    <w:lvl w:ilvl="1" w:tplc="04100003">
+      <w:start w:val="1"/>
+      <w:numFmt w:val="bullet"/>
+      <w:lvlText w:val="o"/>
+      <w:lvlJc w:val="left"/>
+      <w:pPr>
+        <w:ind w:left="1440" w:hanging="360"/>
+      </w:pPr>
+      <w:rPr>
+        <w:rFonts w:ascii="Courier New" w:hAnsi="Courier New" w:cs="Courier New" w:hint="default"/>
+      </w:rPr>
+    </w:lvl>
+    <w:lvl w:ilvl="2" w:tplc="04100005" w:tentative="1">
+      <w:start w:val="1"/>
+      <w:numFmt w:val="bullet"/>
+      <w:lvlText w:val=""/>
+      <w:lvlJc w:val="left"/>
+      <w:pPr>
+        <w:ind w:left="2160" w:hanging="360"/>
+      </w:pPr>
+      <w:rPr>
+        <w:rFonts w:ascii="Wingdings" w:hAnsi="Wingdings" w:hint="default"/>
+      </w:rPr>
+    </w:lvl>
+    <w:lvl w:ilvl="3" w:tplc="04100001" w:tentative="1">
+      <w:start w:val="1"/>
+      <w:numFmt w:val="bullet"/>
+      <w:lvlText w:val=""/>
+      <w:lvlJc w:val="left"/>
+      <w:pPr>
+        <w:ind w:left="2880" w:hanging="360"/>
+      </w:pPr>
+      <w:rPr>
+        <w:rFonts w:ascii="Symbol" w:hAnsi="Symbol" w:hint="default"/>
+      </w:rPr>
+    </w:lvl>
+    <w:lvl w:ilvl="4" w:tplc="04100003" w:tentative="1">
+      <w:start w:val="1"/>
+      <w:numFmt w:val="bullet"/>
+      <w:lvlText w:val="o"/>
+      <w:lvlJc w:val="left"/>
+      <w:pPr>
+        <w:ind w:left="3600" w:hanging="360"/>
+      </w:pPr>
+      <w:rPr>
+        <w:rFonts w:ascii="Courier New" w:hAnsi="Courier New" w:cs="Courier New" w:hint="default"/>
+      </w:rPr>
+    </w:lvl>
+    <w:lvl w:ilvl="5" w:tplc="04100005" w:tentative="1">
+      <w:start w:val="1"/>
+      <w:numFmt w:val="bullet"/>
+      <w:lvlText w:val=""/>
+      <w:lvlJc w:val="left"/>
+      <w:pPr>
+        <w:ind w:left="4320" w:hanging="360"/>
+      </w:pPr>
+      <w:rPr>
+        <w:rFonts w:ascii="Wingdings" w:hAnsi="Wingdings" w:hint="default"/>
+      </w:rPr>
+    </w:lvl>
+    <w:lvl w:ilvl="6" w:tplc="04100001" w:tentative="1">
+      <w:start w:val="1"/>
+      <w:numFmt w:val="bullet"/>
+      <w:lvlText w:val=""/>
+      <w:lvlJc w:val="left"/>
+      <w:pPr>
+        <w:ind w:left="5040" w:hanging="360"/>
+      </w:pPr>
+      <w:rPr>
+        <w:rFonts w:ascii="Symbol" w:hAnsi="Symbol" w:hint="default"/>
+      </w:rPr>
+    </w:lvl>
+    <w:lvl w:ilvl="7" w:tplc="04100003" w:tentative="1">
+      <w:start w:val="1"/>
+      <w:numFmt w:val="bullet"/>
+      <w:lvlText w:val="o"/>
+      <w:lvlJc w:val="left"/>
+      <w:pPr>
+        <w:ind w:left="5760" w:hanging="360"/>
+      </w:pPr>
+      <w:rPr>
+        <w:rFonts w:ascii="Courier New" w:hAnsi="Courier New" w:cs="Courier New" w:hint="default"/>
+      </w:rPr>
+    </w:lvl>
+    <w:lvl w:ilvl="8" w:tplc="04100005" w:tentative="1">
+      <w:start w:val="1"/>
+      <w:numFmt w:val="bullet"/>
+      <w:lvlText w:val=""/>
+      <w:lvlJc w:val="left"/>
+      <w:pPr>
+        <w:ind w:left="6480" w:hanging="360"/>
+      </w:pPr>
+      <w:rPr>
+        <w:rFonts w:ascii="Wingdings" w:hAnsi="Wingdings" w:hint="default"/>
+      </w:rPr>
+    </w:lvl>
+  </w:abstractNum>
+  <w:abstractNum w:abstractNumId="12" w15:restartNumberingAfterBreak="0">
+    <w:nsid w:val="25927DD8"/>
+    <w:multiLevelType w:val="hybridMultilevel"/>
+    <w:tmpl w:val="2924BEDC"/>
+    <w:lvl w:ilvl="0" w:tplc="404E7524">
+      <w:numFmt w:val="bullet"/>
+      <w:lvlText w:val="-"/>
+      <w:lvlJc w:val="left"/>
+      <w:pPr>
+        <w:ind w:left="720" w:hanging="360"/>
+      </w:pPr>
+      <w:rPr>
+        <w:rFonts w:ascii="Calibri" w:eastAsiaTheme="minorHAnsi" w:hAnsi="Calibri" w:cs="Calibri" w:hint="default"/>
+      </w:rPr>
+    </w:lvl>
+    <w:lvl w:ilvl="1" w:tplc="04100003">
+      <w:start w:val="1"/>
+      <w:numFmt w:val="bullet"/>
+      <w:lvlText w:val="o"/>
+      <w:lvlJc w:val="left"/>
+      <w:pPr>
+        <w:ind w:left="1440" w:hanging="360"/>
+      </w:pPr>
+      <w:rPr>
+        <w:rFonts w:ascii="Courier New" w:hAnsi="Courier New" w:cs="Courier New" w:hint="default"/>
+      </w:rPr>
+    </w:lvl>
+    <w:lvl w:ilvl="2" w:tplc="04100005" w:tentative="1">
+      <w:start w:val="1"/>
+      <w:numFmt w:val="bullet"/>
+      <w:lvlText w:val=""/>
+      <w:lvlJc w:val="left"/>
+      <w:pPr>
+        <w:ind w:left="2160" w:hanging="360"/>
+      </w:pPr>
+      <w:rPr>
+        <w:rFonts w:ascii="Wingdings" w:hAnsi="Wingdings" w:hint="default"/>
+      </w:rPr>
+    </w:lvl>
+    <w:lvl w:ilvl="3" w:tplc="04100001" w:tentative="1">
+      <w:start w:val="1"/>
+      <w:numFmt w:val="bullet"/>
+      <w:lvlText w:val=""/>
+      <w:lvlJc w:val="left"/>
+      <w:pPr>
+        <w:ind w:left="2880" w:hanging="360"/>
+      </w:pPr>
+      <w:rPr>
+        <w:rFonts w:ascii="Symbol" w:hAnsi="Symbol" w:hint="default"/>
+      </w:rPr>
+    </w:lvl>
+    <w:lvl w:ilvl="4" w:tplc="04100003" w:tentative="1">
+      <w:start w:val="1"/>
+      <w:numFmt w:val="bullet"/>
+      <w:lvlText w:val="o"/>
+      <w:lvlJc w:val="left"/>
+      <w:pPr>
+        <w:ind w:left="3600" w:hanging="360"/>
+      </w:pPr>
+      <w:rPr>
+        <w:rFonts w:ascii="Courier New" w:hAnsi="Courier New" w:cs="Courier New" w:hint="default"/>
+      </w:rPr>
+    </w:lvl>
+    <w:lvl w:ilvl="5" w:tplc="04100005" w:tentative="1">
+      <w:start w:val="1"/>
+      <w:numFmt w:val="bullet"/>
+      <w:lvlText w:val=""/>
+      <w:lvlJc w:val="left"/>
+      <w:pPr>
+        <w:ind w:left="4320" w:hanging="360"/>
+      </w:pPr>
+      <w:rPr>
+        <w:rFonts w:ascii="Wingdings" w:hAnsi="Wingdings" w:hint="default"/>
+      </w:rPr>
+    </w:lvl>
+    <w:lvl w:ilvl="6" w:tplc="04100001" w:tentative="1">
+      <w:start w:val="1"/>
+      <w:numFmt w:val="bullet"/>
+      <w:lvlText w:val=""/>
+      <w:lvlJc w:val="left"/>
+      <w:pPr>
+        <w:ind w:left="5040" w:hanging="360"/>
+      </w:pPr>
+      <w:rPr>
+        <w:rFonts w:ascii="Symbol" w:hAnsi="Symbol" w:hint="default"/>
+      </w:rPr>
+    </w:lvl>
+    <w:lvl w:ilvl="7" w:tplc="04100003" w:tentative="1">
+      <w:start w:val="1"/>
+      <w:numFmt w:val="bullet"/>
+      <w:lvlText w:val="o"/>
+      <w:lvlJc w:val="left"/>
+      <w:pPr>
+        <w:ind w:left="5760" w:hanging="360"/>
+      </w:pPr>
+      <w:rPr>
+        <w:rFonts w:ascii="Courier New" w:hAnsi="Courier New" w:cs="Courier New" w:hint="default"/>
+      </w:rPr>
+    </w:lvl>
+    <w:lvl w:ilvl="8" w:tplc="04100005" w:tentative="1">
+      <w:start w:val="1"/>
+      <w:numFmt w:val="bullet"/>
+      <w:lvlText w:val=""/>
+      <w:lvlJc w:val="left"/>
+      <w:pPr>
+        <w:ind w:left="6480" w:hanging="360"/>
+      </w:pPr>
+      <w:rPr>
+        <w:rFonts w:ascii="Wingdings" w:hAnsi="Wingdings" w:hint="default"/>
+      </w:rPr>
+    </w:lvl>
+  </w:abstractNum>
+  <w:abstractNum w:abstractNumId="13" w15:restartNumberingAfterBreak="0">
+    <w:nsid w:val="291B3002"/>
+    <w:multiLevelType w:val="hybridMultilevel"/>
+    <w:tmpl w:val="127225CE"/>
+    <w:lvl w:ilvl="0" w:tplc="404E7524">
+      <w:numFmt w:val="bullet"/>
+      <w:lvlText w:val="-"/>
+      <w:lvlJc w:val="left"/>
+      <w:pPr>
+        <w:ind w:left="720" w:hanging="360"/>
+      </w:pPr>
+      <w:rPr>
+        <w:rFonts w:ascii="Calibri" w:eastAsiaTheme="minorHAnsi" w:hAnsi="Calibri" w:cs="Calibri" w:hint="default"/>
+      </w:rPr>
+    </w:lvl>
+    <w:lvl w:ilvl="1" w:tplc="04100003">
+      <w:start w:val="1"/>
+      <w:numFmt w:val="bullet"/>
+      <w:lvlText w:val="o"/>
+      <w:lvlJc w:val="left"/>
+      <w:pPr>
+        <w:ind w:left="1440" w:hanging="360"/>
+      </w:pPr>
+      <w:rPr>
+        <w:rFonts w:ascii="Courier New" w:hAnsi="Courier New" w:cs="Courier New" w:hint="default"/>
+      </w:rPr>
+    </w:lvl>
+    <w:lvl w:ilvl="2" w:tplc="04100005" w:tentative="1">
+      <w:start w:val="1"/>
+      <w:numFmt w:val="bullet"/>
+      <w:lvlText w:val=""/>
+      <w:lvlJc w:val="left"/>
+      <w:pPr>
+        <w:ind w:left="2160" w:hanging="360"/>
+      </w:pPr>
+      <w:rPr>
+        <w:rFonts w:ascii="Wingdings" w:hAnsi="Wingdings" w:hint="default"/>
+      </w:rPr>
+    </w:lvl>
+    <w:lvl w:ilvl="3" w:tplc="04100001" w:tentative="1">
+      <w:start w:val="1"/>
+      <w:numFmt w:val="bullet"/>
+      <w:lvlText w:val=""/>
+      <w:lvlJc w:val="left"/>
+      <w:pPr>
+        <w:ind w:left="2880" w:hanging="360"/>
+      </w:pPr>
+      <w:rPr>
+        <w:rFonts w:ascii="Symbol" w:hAnsi="Symbol" w:hint="default"/>
+      </w:rPr>
+    </w:lvl>
+    <w:lvl w:ilvl="4" w:tplc="04100003" w:tentative="1">
+      <w:start w:val="1"/>
+      <w:numFmt w:val="bullet"/>
+      <w:lvlText w:val="o"/>
+      <w:lvlJc w:val="left"/>
+      <w:pPr>
+        <w:ind w:left="3600" w:hanging="360"/>
+      </w:pPr>
+      <w:rPr>
+        <w:rFonts w:ascii="Courier New" w:hAnsi="Courier New" w:cs="Courier New" w:hint="default"/>
+      </w:rPr>
+    </w:lvl>
+    <w:lvl w:ilvl="5" w:tplc="04100005" w:tentative="1">
+      <w:start w:val="1"/>
+      <w:numFmt w:val="bullet"/>
+      <w:lvlText w:val=""/>
+      <w:lvlJc w:val="left"/>
+      <w:pPr>
+        <w:ind w:left="4320" w:hanging="360"/>
+      </w:pPr>
+      <w:rPr>
+        <w:rFonts w:ascii="Wingdings" w:hAnsi="Wingdings" w:hint="default"/>
+      </w:rPr>
+    </w:lvl>
+    <w:lvl w:ilvl="6" w:tplc="04100001" w:tentative="1">
+      <w:start w:val="1"/>
+      <w:numFmt w:val="bullet"/>
+      <w:lvlText w:val=""/>
+      <w:lvlJc w:val="left"/>
+      <w:pPr>
+        <w:ind w:left="5040" w:hanging="360"/>
+      </w:pPr>
+      <w:rPr>
+        <w:rFonts w:ascii="Symbol" w:hAnsi="Symbol" w:hint="default"/>
+      </w:rPr>
+    </w:lvl>
+    <w:lvl w:ilvl="7" w:tplc="04100003" w:tentative="1">
+      <w:start w:val="1"/>
+      <w:numFmt w:val="bullet"/>
+      <w:lvlText w:val="o"/>
+      <w:lvlJc w:val="left"/>
+      <w:pPr>
+        <w:ind w:left="5760" w:hanging="360"/>
+      </w:pPr>
+      <w:rPr>
+        <w:rFonts w:ascii="Courier New" w:hAnsi="Courier New" w:cs="Courier New" w:hint="default"/>
+      </w:rPr>
+    </w:lvl>
+    <w:lvl w:ilvl="8" w:tplc="04100005" w:tentative="1">
+      <w:start w:val="1"/>
+      <w:numFmt w:val="bullet"/>
+      <w:lvlText w:val=""/>
+      <w:lvlJc w:val="left"/>
+      <w:pPr>
+        <w:ind w:left="6480" w:hanging="360"/>
+      </w:pPr>
+      <w:rPr>
+        <w:rFonts w:ascii="Wingdings" w:hAnsi="Wingdings" w:hint="default"/>
+      </w:rPr>
+    </w:lvl>
+  </w:abstractNum>
+  <w:abstractNum w:abstractNumId="14" w15:restartNumberingAfterBreak="0">
     <w:nsid w:val="2A3A2D3E"/>
     <w:multiLevelType w:val="hybridMultilevel"/>
     <w:tmpl w:val="CE342BFE"/>
@@ -18511,7 +21424,7 @@
       </w:rPr>
     </w:lvl>
   </w:abstractNum>
-  <w:abstractNum w:abstractNumId="11" w15:restartNumberingAfterBreak="0">
+  <w:abstractNum w:abstractNumId="15" w15:restartNumberingAfterBreak="0">
     <w:nsid w:val="2B230E1B"/>
     <w:multiLevelType w:val="hybridMultilevel"/>
     <w:tmpl w:val="C37ACF7C"/>
@@ -18624,7 +21537,7 @@
       </w:rPr>
     </w:lvl>
   </w:abstractNum>
-  <w:abstractNum w:abstractNumId="12" w15:restartNumberingAfterBreak="0">
+  <w:abstractNum w:abstractNumId="16" w15:restartNumberingAfterBreak="0">
     <w:nsid w:val="34456FD4"/>
     <w:multiLevelType w:val="multilevel"/>
     <w:tmpl w:val="DA02F854"/>
@@ -18773,7 +21686,7 @@
       </w:rPr>
     </w:lvl>
   </w:abstractNum>
-  <w:abstractNum w:abstractNumId="13" w15:restartNumberingAfterBreak="0">
+  <w:abstractNum w:abstractNumId="17" w15:restartNumberingAfterBreak="0">
     <w:nsid w:val="36406657"/>
     <w:multiLevelType w:val="multilevel"/>
     <w:tmpl w:val="B0E25F46"/>
@@ -18922,7 +21835,7 @@
       </w:rPr>
     </w:lvl>
   </w:abstractNum>
-  <w:abstractNum w:abstractNumId="14" w15:restartNumberingAfterBreak="0">
+  <w:abstractNum w:abstractNumId="18" w15:restartNumberingAfterBreak="0">
     <w:nsid w:val="3754622A"/>
     <w:multiLevelType w:val="hybridMultilevel"/>
     <w:tmpl w:val="73D2C338"/>
@@ -19035,10 +21948,10 @@
       </w:rPr>
     </w:lvl>
   </w:abstractNum>
-  <w:abstractNum w:abstractNumId="15" w15:restartNumberingAfterBreak="0">
+  <w:abstractNum w:abstractNumId="19" w15:restartNumberingAfterBreak="0">
     <w:nsid w:val="3C7473C5"/>
     <w:multiLevelType w:val="hybridMultilevel"/>
-    <w:tmpl w:val="2BE4466C"/>
+    <w:tmpl w:val="BCD4B6AE"/>
     <w:lvl w:ilvl="0" w:tplc="404E7524">
       <w:numFmt w:val="bullet"/>
       <w:lvlText w:val="-"/>
@@ -19147,7 +22060,119 @@
       </w:rPr>
     </w:lvl>
   </w:abstractNum>
-  <w:abstractNum w:abstractNumId="16" w15:restartNumberingAfterBreak="0">
+  <w:abstractNum w:abstractNumId="20" w15:restartNumberingAfterBreak="0">
+    <w:nsid w:val="3E0A5783"/>
+    <w:multiLevelType w:val="hybridMultilevel"/>
+    <w:tmpl w:val="1F4C04D0"/>
+    <w:lvl w:ilvl="0" w:tplc="404E7524">
+      <w:numFmt w:val="bullet"/>
+      <w:lvlText w:val="-"/>
+      <w:lvlJc w:val="left"/>
+      <w:pPr>
+        <w:ind w:left="720" w:hanging="360"/>
+      </w:pPr>
+      <w:rPr>
+        <w:rFonts w:ascii="Calibri" w:eastAsiaTheme="minorHAnsi" w:hAnsi="Calibri" w:cs="Calibri" w:hint="default"/>
+      </w:rPr>
+    </w:lvl>
+    <w:lvl w:ilvl="1" w:tplc="04100003" w:tentative="1">
+      <w:start w:val="1"/>
+      <w:numFmt w:val="bullet"/>
+      <w:lvlText w:val="o"/>
+      <w:lvlJc w:val="left"/>
+      <w:pPr>
+        <w:ind w:left="1440" w:hanging="360"/>
+      </w:pPr>
+      <w:rPr>
+        <w:rFonts w:ascii="Courier New" w:hAnsi="Courier New" w:cs="Courier New" w:hint="default"/>
+      </w:rPr>
+    </w:lvl>
+    <w:lvl w:ilvl="2" w:tplc="04100005" w:tentative="1">
+      <w:start w:val="1"/>
+      <w:numFmt w:val="bullet"/>
+      <w:lvlText w:val=""/>
+      <w:lvlJc w:val="left"/>
+      <w:pPr>
+        <w:ind w:left="2160" w:hanging="360"/>
+      </w:pPr>
+      <w:rPr>
+        <w:rFonts w:ascii="Wingdings" w:hAnsi="Wingdings" w:hint="default"/>
+      </w:rPr>
+    </w:lvl>
+    <w:lvl w:ilvl="3" w:tplc="04100001" w:tentative="1">
+      <w:start w:val="1"/>
+      <w:numFmt w:val="bullet"/>
+      <w:lvlText w:val=""/>
+      <w:lvlJc w:val="left"/>
+      <w:pPr>
+        <w:ind w:left="2880" w:hanging="360"/>
+      </w:pPr>
+      <w:rPr>
+        <w:rFonts w:ascii="Symbol" w:hAnsi="Symbol" w:hint="default"/>
+      </w:rPr>
+    </w:lvl>
+    <w:lvl w:ilvl="4" w:tplc="04100003" w:tentative="1">
+      <w:start w:val="1"/>
+      <w:numFmt w:val="bullet"/>
+      <w:lvlText w:val="o"/>
+      <w:lvlJc w:val="left"/>
+      <w:pPr>
+        <w:ind w:left="3600" w:hanging="360"/>
+      </w:pPr>
+      <w:rPr>
+        <w:rFonts w:ascii="Courier New" w:hAnsi="Courier New" w:cs="Courier New" w:hint="default"/>
+      </w:rPr>
+    </w:lvl>
+    <w:lvl w:ilvl="5" w:tplc="04100005" w:tentative="1">
+      <w:start w:val="1"/>
+      <w:numFmt w:val="bullet"/>
+      <w:lvlText w:val=""/>
+      <w:lvlJc w:val="left"/>
+      <w:pPr>
+        <w:ind w:left="4320" w:hanging="360"/>
+      </w:pPr>
+      <w:rPr>
+        <w:rFonts w:ascii="Wingdings" w:hAnsi="Wingdings" w:hint="default"/>
+      </w:rPr>
+    </w:lvl>
+    <w:lvl w:ilvl="6" w:tplc="04100001" w:tentative="1">
+      <w:start w:val="1"/>
+      <w:numFmt w:val="bullet"/>
+      <w:lvlText w:val=""/>
+      <w:lvlJc w:val="left"/>
+      <w:pPr>
+        <w:ind w:left="5040" w:hanging="360"/>
+      </w:pPr>
+      <w:rPr>
+        <w:rFonts w:ascii="Symbol" w:hAnsi="Symbol" w:hint="default"/>
+      </w:rPr>
+    </w:lvl>
+    <w:lvl w:ilvl="7" w:tplc="04100003" w:tentative="1">
+      <w:start w:val="1"/>
+      <w:numFmt w:val="bullet"/>
+      <w:lvlText w:val="o"/>
+      <w:lvlJc w:val="left"/>
+      <w:pPr>
+        <w:ind w:left="5760" w:hanging="360"/>
+      </w:pPr>
+      <w:rPr>
+        <w:rFonts w:ascii="Courier New" w:hAnsi="Courier New" w:cs="Courier New" w:hint="default"/>
+      </w:rPr>
+    </w:lvl>
+    <w:lvl w:ilvl="8" w:tplc="04100005" w:tentative="1">
+      <w:start w:val="1"/>
+      <w:numFmt w:val="bullet"/>
+      <w:lvlText w:val=""/>
+      <w:lvlJc w:val="left"/>
+      <w:pPr>
+        <w:ind w:left="6480" w:hanging="360"/>
+      </w:pPr>
+      <w:rPr>
+        <w:rFonts w:ascii="Wingdings" w:hAnsi="Wingdings" w:hint="default"/>
+      </w:rPr>
+    </w:lvl>
+  </w:abstractNum>
+  <w:abstractNum w:abstractNumId="21" w15:restartNumberingAfterBreak="0">
     <w:nsid w:val="443B4F00"/>
     <w:multiLevelType w:val="hybridMultilevel"/>
     <w:tmpl w:val="EA7C3C78"/>
@@ -19260,7 +22285,7 @@
       </w:rPr>
     </w:lvl>
   </w:abstractNum>
-  <w:abstractNum w:abstractNumId="17" w15:restartNumberingAfterBreak="0">
+  <w:abstractNum w:abstractNumId="22" w15:restartNumberingAfterBreak="0">
     <w:nsid w:val="443B5257"/>
     <w:multiLevelType w:val="hybridMultilevel"/>
     <w:tmpl w:val="3372E996"/>
@@ -19372,7 +22397,7 @@
       </w:rPr>
     </w:lvl>
   </w:abstractNum>
-  <w:abstractNum w:abstractNumId="18" w15:restartNumberingAfterBreak="0">
+  <w:abstractNum w:abstractNumId="23" w15:restartNumberingAfterBreak="0">
     <w:nsid w:val="484E2430"/>
     <w:multiLevelType w:val="multilevel"/>
     <w:tmpl w:val="16CAC234"/>
@@ -19485,7 +22510,119 @@
       </w:pPr>
     </w:lvl>
   </w:abstractNum>
-  <w:abstractNum w:abstractNumId="19" w15:restartNumberingAfterBreak="0">
+  <w:abstractNum w:abstractNumId="24" w15:restartNumberingAfterBreak="0">
+    <w:nsid w:val="499D546E"/>
+    <w:multiLevelType w:val="hybridMultilevel"/>
+    <w:tmpl w:val="7AC0B480"/>
+    <w:lvl w:ilvl="0" w:tplc="404E7524">
+      <w:numFmt w:val="bullet"/>
+      <w:lvlText w:val="-"/>
+      <w:lvlJc w:val="left"/>
+      <w:pPr>
+        <w:ind w:left="720" w:hanging="360"/>
+      </w:pPr>
+      <w:rPr>
+        <w:rFonts w:ascii="Calibri" w:eastAsiaTheme="minorHAnsi" w:hAnsi="Calibri" w:cs="Calibri" w:hint="default"/>
+      </w:rPr>
+    </w:lvl>
+    <w:lvl w:ilvl="1" w:tplc="04100003" w:tentative="1">
+      <w:start w:val="1"/>
+      <w:numFmt w:val="bullet"/>
+      <w:lvlText w:val="o"/>
+      <w:lvlJc w:val="left"/>
+      <w:pPr>
+        <w:ind w:left="1440" w:hanging="360"/>
+      </w:pPr>
+      <w:rPr>
+        <w:rFonts w:ascii="Courier New" w:hAnsi="Courier New" w:cs="Courier New" w:hint="default"/>
+      </w:rPr>
+    </w:lvl>
+    <w:lvl w:ilvl="2" w:tplc="04100005" w:tentative="1">
+      <w:start w:val="1"/>
+      <w:numFmt w:val="bullet"/>
+      <w:lvlText w:val=""/>
+      <w:lvlJc w:val="left"/>
+      <w:pPr>
+        <w:ind w:left="2160" w:hanging="360"/>
+      </w:pPr>
+      <w:rPr>
+        <w:rFonts w:ascii="Wingdings" w:hAnsi="Wingdings" w:hint="default"/>
+      </w:rPr>
+    </w:lvl>
+    <w:lvl w:ilvl="3" w:tplc="04100001" w:tentative="1">
+      <w:start w:val="1"/>
+      <w:numFmt w:val="bullet"/>
+      <w:lvlText w:val=""/>
+      <w:lvlJc w:val="left"/>
+      <w:pPr>
+        <w:ind w:left="2880" w:hanging="360"/>
+      </w:pPr>
+      <w:rPr>
+        <w:rFonts w:ascii="Symbol" w:hAnsi="Symbol" w:hint="default"/>
+      </w:rPr>
+    </w:lvl>
+    <w:lvl w:ilvl="4" w:tplc="04100003" w:tentative="1">
+      <w:start w:val="1"/>
+      <w:numFmt w:val="bullet"/>
+      <w:lvlText w:val="o"/>
+      <w:lvlJc w:val="left"/>
+      <w:pPr>
+        <w:ind w:left="3600" w:hanging="360"/>
+      </w:pPr>
+      <w:rPr>
+        <w:rFonts w:ascii="Courier New" w:hAnsi="Courier New" w:cs="Courier New" w:hint="default"/>
+      </w:rPr>
+    </w:lvl>
+    <w:lvl w:ilvl="5" w:tplc="04100005" w:tentative="1">
+      <w:start w:val="1"/>
+      <w:numFmt w:val="bullet"/>
+      <w:lvlText w:val=""/>
+      <w:lvlJc w:val="left"/>
+      <w:pPr>
+        <w:ind w:left="4320" w:hanging="360"/>
+      </w:pPr>
+      <w:rPr>
+        <w:rFonts w:ascii="Wingdings" w:hAnsi="Wingdings" w:hint="default"/>
+      </w:rPr>
+    </w:lvl>
+    <w:lvl w:ilvl="6" w:tplc="04100001" w:tentative="1">
+      <w:start w:val="1"/>
+      <w:numFmt w:val="bullet"/>
+      <w:lvlText w:val=""/>
+      <w:lvlJc w:val="left"/>
+      <w:pPr>
+        <w:ind w:left="5040" w:hanging="360"/>
+      </w:pPr>
+      <w:rPr>
+        <w:rFonts w:ascii="Symbol" w:hAnsi="Symbol" w:hint="default"/>
+      </w:rPr>
+    </w:lvl>
+    <w:lvl w:ilvl="7" w:tplc="04100003" w:tentative="1">
+      <w:start w:val="1"/>
+      <w:numFmt w:val="bullet"/>
+      <w:lvlText w:val="o"/>
+      <w:lvlJc w:val="left"/>
+      <w:pPr>
+        <w:ind w:left="5760" w:hanging="360"/>
+      </w:pPr>
+      <w:rPr>
+        <w:rFonts w:ascii="Courier New" w:hAnsi="Courier New" w:cs="Courier New" w:hint="default"/>
+      </w:rPr>
+    </w:lvl>
+    <w:lvl w:ilvl="8" w:tplc="04100005" w:tentative="1">
+      <w:start w:val="1"/>
+      <w:numFmt w:val="bullet"/>
+      <w:lvlText w:val=""/>
+      <w:lvlJc w:val="left"/>
+      <w:pPr>
+        <w:ind w:left="6480" w:hanging="360"/>
+      </w:pPr>
+      <w:rPr>
+        <w:rFonts w:ascii="Wingdings" w:hAnsi="Wingdings" w:hint="default"/>
+      </w:rPr>
+    </w:lvl>
+  </w:abstractNum>
+  <w:abstractNum w:abstractNumId="25" w15:restartNumberingAfterBreak="0">
     <w:nsid w:val="49FA2DB4"/>
     <w:multiLevelType w:val="hybridMultilevel"/>
     <w:tmpl w:val="12A8F9D4"/>
@@ -19597,7 +22734,7 @@
       </w:rPr>
     </w:lvl>
   </w:abstractNum>
-  <w:abstractNum w:abstractNumId="20" w15:restartNumberingAfterBreak="0">
+  <w:abstractNum w:abstractNumId="26" w15:restartNumberingAfterBreak="0">
     <w:nsid w:val="4A026D97"/>
     <w:multiLevelType w:val="hybridMultilevel"/>
     <w:tmpl w:val="26C00390"/>
@@ -19709,7 +22846,7 @@
       </w:rPr>
     </w:lvl>
   </w:abstractNum>
-  <w:abstractNum w:abstractNumId="21" w15:restartNumberingAfterBreak="0">
+  <w:abstractNum w:abstractNumId="27" w15:restartNumberingAfterBreak="0">
     <w:nsid w:val="4B820E66"/>
     <w:multiLevelType w:val="hybridMultilevel"/>
     <w:tmpl w:val="DE026D3C"/>
@@ -19798,7 +22935,7 @@
       </w:pPr>
     </w:lvl>
   </w:abstractNum>
-  <w:abstractNum w:abstractNumId="22" w15:restartNumberingAfterBreak="0">
+  <w:abstractNum w:abstractNumId="28" w15:restartNumberingAfterBreak="0">
     <w:nsid w:val="4D2C5FC8"/>
     <w:multiLevelType w:val="multilevel"/>
     <w:tmpl w:val="A17C8AA4"/>
@@ -19915,7 +23052,7 @@
       </w:pPr>
     </w:lvl>
   </w:abstractNum>
-  <w:abstractNum w:abstractNumId="23" w15:restartNumberingAfterBreak="0">
+  <w:abstractNum w:abstractNumId="29" w15:restartNumberingAfterBreak="0">
     <w:nsid w:val="5726193B"/>
     <w:multiLevelType w:val="hybridMultilevel"/>
     <w:tmpl w:val="1F06AF82"/>
@@ -20027,7 +23164,119 @@
       </w:rPr>
     </w:lvl>
   </w:abstractNum>
-  <w:abstractNum w:abstractNumId="24" w15:restartNumberingAfterBreak="0">
+  <w:abstractNum w:abstractNumId="30" w15:restartNumberingAfterBreak="0">
+    <w:nsid w:val="601A13F2"/>
+    <w:multiLevelType w:val="hybridMultilevel"/>
+    <w:tmpl w:val="A8124884"/>
+    <w:lvl w:ilvl="0" w:tplc="404E7524">
+      <w:numFmt w:val="bullet"/>
+      <w:lvlText w:val="-"/>
+      <w:lvlJc w:val="left"/>
+      <w:pPr>
+        <w:ind w:left="720" w:hanging="360"/>
+      </w:pPr>
+      <w:rPr>
+        <w:rFonts w:ascii="Calibri" w:eastAsiaTheme="minorHAnsi" w:hAnsi="Calibri" w:cs="Calibri" w:hint="default"/>
+      </w:rPr>
+    </w:lvl>
+    <w:lvl w:ilvl="1" w:tplc="04100003">
+      <w:start w:val="1"/>
+      <w:numFmt w:val="bullet"/>
+      <w:lvlText w:val="o"/>
+      <w:lvlJc w:val="left"/>
+      <w:pPr>
+        <w:ind w:left="1440" w:hanging="360"/>
+      </w:pPr>
+      <w:rPr>
+        <w:rFonts w:ascii="Courier New" w:hAnsi="Courier New" w:cs="Courier New" w:hint="default"/>
+      </w:rPr>
+    </w:lvl>
+    <w:lvl w:ilvl="2" w:tplc="04100005">
+      <w:start w:val="1"/>
+      <w:numFmt w:val="bullet"/>
+      <w:lvlText w:val=""/>
+      <w:lvlJc w:val="left"/>
+      <w:pPr>
+        <w:ind w:left="2160" w:hanging="360"/>
+      </w:pPr>
+      <w:rPr>
+        <w:rFonts w:ascii="Wingdings" w:hAnsi="Wingdings" w:hint="default"/>
+      </w:rPr>
+    </w:lvl>
+    <w:lvl w:ilvl="3" w:tplc="04100001" w:tentative="1">
+      <w:start w:val="1"/>
+      <w:numFmt w:val="bullet"/>
+      <w:lvlText w:val=""/>
+      <w:lvlJc w:val="left"/>
+      <w:pPr>
+        <w:ind w:left="2880" w:hanging="360"/>
+      </w:pPr>
+      <w:rPr>
+        <w:rFonts w:ascii="Symbol" w:hAnsi="Symbol" w:hint="default"/>
+      </w:rPr>
+    </w:lvl>
+    <w:lvl w:ilvl="4" w:tplc="04100003" w:tentative="1">
+      <w:start w:val="1"/>
+      <w:numFmt w:val="bullet"/>
+      <w:lvlText w:val="o"/>
+      <w:lvlJc w:val="left"/>
+      <w:pPr>
+        <w:ind w:left="3600" w:hanging="360"/>
+      </w:pPr>
+      <w:rPr>
+        <w:rFonts w:ascii="Courier New" w:hAnsi="Courier New" w:cs="Courier New" w:hint="default"/>
+      </w:rPr>
+    </w:lvl>
+    <w:lvl w:ilvl="5" w:tplc="04100005" w:tentative="1">
+      <w:start w:val="1"/>
+      <w:numFmt w:val="bullet"/>
+      <w:lvlText w:val=""/>
+      <w:lvlJc w:val="left"/>
+      <w:pPr>
+        <w:ind w:left="4320" w:hanging="360"/>
+      </w:pPr>
+      <w:rPr>
+        <w:rFonts w:ascii="Wingdings" w:hAnsi="Wingdings" w:hint="default"/>
+      </w:rPr>
+    </w:lvl>
+    <w:lvl w:ilvl="6" w:tplc="04100001" w:tentative="1">
+      <w:start w:val="1"/>
+      <w:numFmt w:val="bullet"/>
+      <w:lvlText w:val=""/>
+      <w:lvlJc w:val="left"/>
+      <w:pPr>
+        <w:ind w:left="5040" w:hanging="360"/>
+      </w:pPr>
+      <w:rPr>
+        <w:rFonts w:ascii="Symbol" w:hAnsi="Symbol" w:hint="default"/>
+      </w:rPr>
+    </w:lvl>
+    <w:lvl w:ilvl="7" w:tplc="04100003" w:tentative="1">
+      <w:start w:val="1"/>
+      <w:numFmt w:val="bullet"/>
+      <w:lvlText w:val="o"/>
+      <w:lvlJc w:val="left"/>
+      <w:pPr>
+        <w:ind w:left="5760" w:hanging="360"/>
+      </w:pPr>
+      <w:rPr>
+        <w:rFonts w:ascii="Courier New" w:hAnsi="Courier New" w:cs="Courier New" w:hint="default"/>
+      </w:rPr>
+    </w:lvl>
+    <w:lvl w:ilvl="8" w:tplc="04100005" w:tentative="1">
+      <w:start w:val="1"/>
+      <w:numFmt w:val="bullet"/>
+      <w:lvlText w:val=""/>
+      <w:lvlJc w:val="left"/>
+      <w:pPr>
+        <w:ind w:left="6480" w:hanging="360"/>
+      </w:pPr>
+      <w:rPr>
+        <w:rFonts w:ascii="Wingdings" w:hAnsi="Wingdings" w:hint="default"/>
+      </w:rPr>
+    </w:lvl>
+  </w:abstractNum>
+  <w:abstractNum w:abstractNumId="31" w15:restartNumberingAfterBreak="0">
     <w:nsid w:val="60904B2C"/>
     <w:multiLevelType w:val="hybridMultilevel"/>
     <w:tmpl w:val="1090C7AE"/>
@@ -20142,7 +23391,7 @@
       </w:rPr>
     </w:lvl>
   </w:abstractNum>
-  <w:abstractNum w:abstractNumId="25" w15:restartNumberingAfterBreak="0">
+  <w:abstractNum w:abstractNumId="32" w15:restartNumberingAfterBreak="0">
     <w:nsid w:val="66C3231D"/>
     <w:multiLevelType w:val="multilevel"/>
     <w:tmpl w:val="AEFC7E2C"/>
@@ -20291,7 +23540,7 @@
       </w:rPr>
     </w:lvl>
   </w:abstractNum>
-  <w:abstractNum w:abstractNumId="26" w15:restartNumberingAfterBreak="0">
+  <w:abstractNum w:abstractNumId="33" w15:restartNumberingAfterBreak="0">
     <w:nsid w:val="693157E8"/>
     <w:multiLevelType w:val="hybridMultilevel"/>
     <w:tmpl w:val="67546A6A"/>
@@ -20403,7 +23652,231 @@
       </w:rPr>
     </w:lvl>
   </w:abstractNum>
-  <w:abstractNum w:abstractNumId="27" w15:restartNumberingAfterBreak="0">
+  <w:abstractNum w:abstractNumId="34" w15:restartNumberingAfterBreak="0">
+    <w:nsid w:val="6A797EA1"/>
+    <w:multiLevelType w:val="hybridMultilevel"/>
+    <w:tmpl w:val="5BC04AB4"/>
+    <w:lvl w:ilvl="0" w:tplc="404E7524">
+      <w:numFmt w:val="bullet"/>
+      <w:lvlText w:val="-"/>
+      <w:lvlJc w:val="left"/>
+      <w:pPr>
+        <w:ind w:left="3600" w:hanging="360"/>
+      </w:pPr>
+      <w:rPr>
+        <w:rFonts w:ascii="Calibri" w:eastAsiaTheme="minorHAnsi" w:hAnsi="Calibri" w:cs="Calibri" w:hint="default"/>
+      </w:rPr>
+    </w:lvl>
+    <w:lvl w:ilvl="1" w:tplc="04100003" w:tentative="1">
+      <w:start w:val="1"/>
+      <w:numFmt w:val="bullet"/>
+      <w:lvlText w:val="o"/>
+      <w:lvlJc w:val="left"/>
+      <w:pPr>
+        <w:ind w:left="4320" w:hanging="360"/>
+      </w:pPr>
+      <w:rPr>
+        <w:rFonts w:ascii="Courier New" w:hAnsi="Courier New" w:cs="Courier New" w:hint="default"/>
+      </w:rPr>
+    </w:lvl>
+    <w:lvl w:ilvl="2" w:tplc="04100005" w:tentative="1">
+      <w:start w:val="1"/>
+      <w:numFmt w:val="bullet"/>
+      <w:lvlText w:val=""/>
+      <w:lvlJc w:val="left"/>
+      <w:pPr>
+        <w:ind w:left="5040" w:hanging="360"/>
+      </w:pPr>
+      <w:rPr>
+        <w:rFonts w:ascii="Wingdings" w:hAnsi="Wingdings" w:hint="default"/>
+      </w:rPr>
+    </w:lvl>
+    <w:lvl w:ilvl="3" w:tplc="04100001" w:tentative="1">
+      <w:start w:val="1"/>
+      <w:numFmt w:val="bullet"/>
+      <w:lvlText w:val=""/>
+      <w:lvlJc w:val="left"/>
+      <w:pPr>
+        <w:ind w:left="5760" w:hanging="360"/>
+      </w:pPr>
+      <w:rPr>
+        <w:rFonts w:ascii="Symbol" w:hAnsi="Symbol" w:hint="default"/>
+      </w:rPr>
+    </w:lvl>
+    <w:lvl w:ilvl="4" w:tplc="04100003" w:tentative="1">
+      <w:start w:val="1"/>
+      <w:numFmt w:val="bullet"/>
+      <w:lvlText w:val="o"/>
+      <w:lvlJc w:val="left"/>
+      <w:pPr>
+        <w:ind w:left="6480" w:hanging="360"/>
+      </w:pPr>
+      <w:rPr>
+        <w:rFonts w:ascii="Courier New" w:hAnsi="Courier New" w:cs="Courier New" w:hint="default"/>
+      </w:rPr>
+    </w:lvl>
+    <w:lvl w:ilvl="5" w:tplc="04100005" w:tentative="1">
+      <w:start w:val="1"/>
+      <w:numFmt w:val="bullet"/>
+      <w:lvlText w:val=""/>
+      <w:lvlJc w:val="left"/>
+      <w:pPr>
+        <w:ind w:left="7200" w:hanging="360"/>
+      </w:pPr>
+      <w:rPr>
+        <w:rFonts w:ascii="Wingdings" w:hAnsi="Wingdings" w:hint="default"/>
+      </w:rPr>
+    </w:lvl>
+    <w:lvl w:ilvl="6" w:tplc="04100001" w:tentative="1">
+      <w:start w:val="1"/>
+      <w:numFmt w:val="bullet"/>
+      <w:lvlText w:val=""/>
+      <w:lvlJc w:val="left"/>
+      <w:pPr>
+        <w:ind w:left="7920" w:hanging="360"/>
+      </w:pPr>
+      <w:rPr>
+        <w:rFonts w:ascii="Symbol" w:hAnsi="Symbol" w:hint="default"/>
+      </w:rPr>
+    </w:lvl>
+    <w:lvl w:ilvl="7" w:tplc="04100003" w:tentative="1">
+      <w:start w:val="1"/>
+      <w:numFmt w:val="bullet"/>
+      <w:lvlText w:val="o"/>
+      <w:lvlJc w:val="left"/>
+      <w:pPr>
+        <w:ind w:left="8640" w:hanging="360"/>
+      </w:pPr>
+      <w:rPr>
+        <w:rFonts w:ascii="Courier New" w:hAnsi="Courier New" w:cs="Courier New" w:hint="default"/>
+      </w:rPr>
+    </w:lvl>
+    <w:lvl w:ilvl="8" w:tplc="04100005" w:tentative="1">
+      <w:start w:val="1"/>
+      <w:numFmt w:val="bullet"/>
+      <w:lvlText w:val=""/>
+      <w:lvlJc w:val="left"/>
+      <w:pPr>
+        <w:ind w:left="9360" w:hanging="360"/>
+      </w:pPr>
+      <w:rPr>
+        <w:rFonts w:ascii="Wingdings" w:hAnsi="Wingdings" w:hint="default"/>
+      </w:rPr>
+    </w:lvl>
+  </w:abstractNum>
+  <w:abstractNum w:abstractNumId="35" w15:restartNumberingAfterBreak="0">
+    <w:nsid w:val="6C1C3078"/>
+    <w:multiLevelType w:val="hybridMultilevel"/>
+    <w:tmpl w:val="4760C272"/>
+    <w:lvl w:ilvl="0" w:tplc="404E7524">
+      <w:numFmt w:val="bullet"/>
+      <w:lvlText w:val="-"/>
+      <w:lvlJc w:val="left"/>
+      <w:pPr>
+        <w:ind w:left="720" w:hanging="360"/>
+      </w:pPr>
+      <w:rPr>
+        <w:rFonts w:ascii="Calibri" w:eastAsiaTheme="minorHAnsi" w:hAnsi="Calibri" w:cs="Calibri" w:hint="default"/>
+      </w:rPr>
+    </w:lvl>
+    <w:lvl w:ilvl="1" w:tplc="04100003">
+      <w:start w:val="1"/>
+      <w:numFmt w:val="bullet"/>
+      <w:lvlText w:val="o"/>
+      <w:lvlJc w:val="left"/>
+      <w:pPr>
+        <w:ind w:left="1440" w:hanging="360"/>
+      </w:pPr>
+      <w:rPr>
+        <w:rFonts w:ascii="Courier New" w:hAnsi="Courier New" w:cs="Courier New" w:hint="default"/>
+      </w:rPr>
+    </w:lvl>
+    <w:lvl w:ilvl="2" w:tplc="04100005" w:tentative="1">
+      <w:start w:val="1"/>
+      <w:numFmt w:val="bullet"/>
+      <w:lvlText w:val=""/>
+      <w:lvlJc w:val="left"/>
+      <w:pPr>
+        <w:ind w:left="2160" w:hanging="360"/>
+      </w:pPr>
+      <w:rPr>
+        <w:rFonts w:ascii="Wingdings" w:hAnsi="Wingdings" w:hint="default"/>
+      </w:rPr>
+    </w:lvl>
+    <w:lvl w:ilvl="3" w:tplc="04100001" w:tentative="1">
+      <w:start w:val="1"/>
+      <w:numFmt w:val="bullet"/>
+      <w:lvlText w:val=""/>
+      <w:lvlJc w:val="left"/>
+      <w:pPr>
+        <w:ind w:left="2880" w:hanging="360"/>
+      </w:pPr>
+      <w:rPr>
+        <w:rFonts w:ascii="Symbol" w:hAnsi="Symbol" w:hint="default"/>
+      </w:rPr>
+    </w:lvl>
+    <w:lvl w:ilvl="4" w:tplc="04100003" w:tentative="1">
+      <w:start w:val="1"/>
+      <w:numFmt w:val="bullet"/>
+      <w:lvlText w:val="o"/>
+      <w:lvlJc w:val="left"/>
+      <w:pPr>
+        <w:ind w:left="3600" w:hanging="360"/>
+      </w:pPr>
+      <w:rPr>
+        <w:rFonts w:ascii="Courier New" w:hAnsi="Courier New" w:cs="Courier New" w:hint="default"/>
+      </w:rPr>
+    </w:lvl>
+    <w:lvl w:ilvl="5" w:tplc="04100005" w:tentative="1">
+      <w:start w:val="1"/>
+      <w:numFmt w:val="bullet"/>
+      <w:lvlText w:val=""/>
+      <w:lvlJc w:val="left"/>
+      <w:pPr>
+        <w:ind w:left="4320" w:hanging="360"/>
+      </w:pPr>
+      <w:rPr>
+        <w:rFonts w:ascii="Wingdings" w:hAnsi="Wingdings" w:hint="default"/>
+      </w:rPr>
+    </w:lvl>
+    <w:lvl w:ilvl="6" w:tplc="04100001" w:tentative="1">
+      <w:start w:val="1"/>
+      <w:numFmt w:val="bullet"/>
+      <w:lvlText w:val=""/>
+      <w:lvlJc w:val="left"/>
+      <w:pPr>
+        <w:ind w:left="5040" w:hanging="360"/>
+      </w:pPr>
+      <w:rPr>
+        <w:rFonts w:ascii="Symbol" w:hAnsi="Symbol" w:hint="default"/>
+      </w:rPr>
+    </w:lvl>
+    <w:lvl w:ilvl="7" w:tplc="04100003" w:tentative="1">
+      <w:start w:val="1"/>
+      <w:numFmt w:val="bullet"/>
+      <w:lvlText w:val="o"/>
+      <w:lvlJc w:val="left"/>
+      <w:pPr>
+        <w:ind w:left="5760" w:hanging="360"/>
+      </w:pPr>
+      <w:rPr>
+        <w:rFonts w:ascii="Courier New" w:hAnsi="Courier New" w:cs="Courier New" w:hint="default"/>
+      </w:rPr>
+    </w:lvl>
+    <w:lvl w:ilvl="8" w:tplc="04100005" w:tentative="1">
+      <w:start w:val="1"/>
+      <w:numFmt w:val="bullet"/>
+      <w:lvlText w:val=""/>
+      <w:lvlJc w:val="left"/>
+      <w:pPr>
+        <w:ind w:left="6480" w:hanging="360"/>
+      </w:pPr>
+      <w:rPr>
+        <w:rFonts w:ascii="Wingdings" w:hAnsi="Wingdings" w:hint="default"/>
+      </w:rPr>
+    </w:lvl>
+  </w:abstractNum>
+  <w:abstractNum w:abstractNumId="36" w15:restartNumberingAfterBreak="0">
     <w:nsid w:val="6D470861"/>
     <w:multiLevelType w:val="multilevel"/>
     <w:tmpl w:val="2E96BA4A"/>
@@ -20520,7 +23993,7 @@
       </w:pPr>
     </w:lvl>
   </w:abstractNum>
-  <w:abstractNum w:abstractNumId="28" w15:restartNumberingAfterBreak="0">
+  <w:abstractNum w:abstractNumId="37" w15:restartNumberingAfterBreak="0">
     <w:nsid w:val="6ED94BC1"/>
     <w:multiLevelType w:val="multilevel"/>
     <w:tmpl w:val="01E4F8C6"/>
@@ -20637,7 +24110,7 @@
       </w:pPr>
     </w:lvl>
   </w:abstractNum>
-  <w:abstractNum w:abstractNumId="29" w15:restartNumberingAfterBreak="0">
+  <w:abstractNum w:abstractNumId="38" w15:restartNumberingAfterBreak="0">
     <w:nsid w:val="7D2C4FC6"/>
     <w:multiLevelType w:val="hybridMultilevel"/>
     <w:tmpl w:val="3D7C095C"/>
@@ -20749,7 +24222,7 @@
       </w:rPr>
     </w:lvl>
   </w:abstractNum>
-  <w:abstractNum w:abstractNumId="30" w15:restartNumberingAfterBreak="0">
+  <w:abstractNum w:abstractNumId="39" w15:restartNumberingAfterBreak="0">
     <w:nsid w:val="7E7117A9"/>
     <w:multiLevelType w:val="hybridMultilevel"/>
     <w:tmpl w:val="A2948ABC"/>
@@ -20862,64 +24335,64 @@
     </w:lvl>
   </w:abstractNum>
   <w:num w:numId="1" w16cid:durableId="1899976336">
-    <w:abstractNumId w:val="15"/>
+    <w:abstractNumId w:val="19"/>
   </w:num>
   <w:num w:numId="2" w16cid:durableId="232980556">
     <w:abstractNumId w:val="1"/>
   </w:num>
   <w:num w:numId="3" w16cid:durableId="1339625044">
+    <w:abstractNumId w:val="27"/>
+  </w:num>
+  <w:num w:numId="4" w16cid:durableId="1732999713">
+    <w:abstractNumId w:val="10"/>
+  </w:num>
+  <w:num w:numId="5" w16cid:durableId="1619215104">
+    <w:abstractNumId w:val="14"/>
+  </w:num>
+  <w:num w:numId="6" w16cid:durableId="427849963">
+    <w:abstractNumId w:val="7"/>
+  </w:num>
+  <w:num w:numId="7" w16cid:durableId="1842617053">
     <w:abstractNumId w:val="21"/>
   </w:num>
-  <w:num w:numId="4" w16cid:durableId="1732999713">
+  <w:num w:numId="8" w16cid:durableId="753476533">
+    <w:abstractNumId w:val="36"/>
+  </w:num>
+  <w:num w:numId="9" w16cid:durableId="2081516820">
+    <w:abstractNumId w:val="32"/>
+  </w:num>
+  <w:num w:numId="10" w16cid:durableId="868568379">
     <w:abstractNumId w:val="9"/>
   </w:num>
-  <w:num w:numId="5" w16cid:durableId="1619215104">
-    <w:abstractNumId w:val="10"/>
-  </w:num>
-  <w:num w:numId="6" w16cid:durableId="427849963">
-    <w:abstractNumId w:val="6"/>
-  </w:num>
-  <w:num w:numId="7" w16cid:durableId="1842617053">
+  <w:num w:numId="11" w16cid:durableId="820585372">
     <w:abstractNumId w:val="16"/>
   </w:num>
-  <w:num w:numId="8" w16cid:durableId="753476533">
-    <w:abstractNumId w:val="27"/>
-  </w:num>
-  <w:num w:numId="9" w16cid:durableId="2081516820">
-    <w:abstractNumId w:val="25"/>
-  </w:num>
-  <w:num w:numId="10" w16cid:durableId="868568379">
-    <w:abstractNumId w:val="8"/>
-  </w:num>
-  <w:num w:numId="11" w16cid:durableId="820585372">
-    <w:abstractNumId w:val="12"/>
-  </w:num>
   <w:num w:numId="12" w16cid:durableId="62879652">
-    <w:abstractNumId w:val="11"/>
+    <w:abstractNumId w:val="15"/>
   </w:num>
   <w:num w:numId="13" w16cid:durableId="1956134376">
-    <w:abstractNumId w:val="14"/>
+    <w:abstractNumId w:val="18"/>
   </w:num>
   <w:num w:numId="14" w16cid:durableId="1867521861">
-    <w:abstractNumId w:val="20"/>
+    <w:abstractNumId w:val="26"/>
   </w:num>
   <w:num w:numId="15" w16cid:durableId="691034691">
-    <w:abstractNumId w:val="29"/>
+    <w:abstractNumId w:val="38"/>
   </w:num>
   <w:num w:numId="16" w16cid:durableId="589588028">
-    <w:abstractNumId w:val="23"/>
+    <w:abstractNumId w:val="29"/>
   </w:num>
   <w:num w:numId="17" w16cid:durableId="230315794">
     <w:abstractNumId w:val="3"/>
   </w:num>
   <w:num w:numId="18" w16cid:durableId="983972257">
-    <w:abstractNumId w:val="5"/>
+    <w:abstractNumId w:val="6"/>
   </w:num>
   <w:num w:numId="19" w16cid:durableId="603611031">
-    <w:abstractNumId w:val="30"/>
+    <w:abstractNumId w:val="39"/>
   </w:num>
   <w:num w:numId="20" w16cid:durableId="545072289">
-    <w:abstractNumId w:val="26"/>
+    <w:abstractNumId w:val="33"/>
   </w:num>
   <w:num w:numId="21" w16cid:durableId="131145349">
     <w:abstractNumId w:val="0"/>
@@ -20928,58 +24401,85 @@
     <w:abstractNumId w:val="2"/>
   </w:num>
   <w:num w:numId="23" w16cid:durableId="281006">
-    <w:abstractNumId w:val="19"/>
+    <w:abstractNumId w:val="25"/>
   </w:num>
   <w:num w:numId="24" w16cid:durableId="1919898634">
-    <w:abstractNumId w:val="17"/>
+    <w:abstractNumId w:val="22"/>
   </w:num>
   <w:num w:numId="25" w16cid:durableId="721296074">
-    <w:abstractNumId w:val="7"/>
+    <w:abstractNumId w:val="8"/>
   </w:num>
   <w:num w:numId="26" w16cid:durableId="1786850609">
-    <w:abstractNumId w:val="7"/>
+    <w:abstractNumId w:val="8"/>
   </w:num>
   <w:num w:numId="27" w16cid:durableId="1505978247">
-    <w:abstractNumId w:val="7"/>
+    <w:abstractNumId w:val="8"/>
   </w:num>
   <w:num w:numId="28" w16cid:durableId="1912811478">
-    <w:abstractNumId w:val="7"/>
+    <w:abstractNumId w:val="8"/>
   </w:num>
   <w:num w:numId="29" w16cid:durableId="1693022572">
-    <w:abstractNumId w:val="7"/>
+    <w:abstractNumId w:val="8"/>
   </w:num>
   <w:num w:numId="30" w16cid:durableId="58407198">
-    <w:abstractNumId w:val="7"/>
+    <w:abstractNumId w:val="8"/>
   </w:num>
   <w:num w:numId="31" w16cid:durableId="1864979994">
-    <w:abstractNumId w:val="7"/>
+    <w:abstractNumId w:val="8"/>
   </w:num>
   <w:num w:numId="32" w16cid:durableId="1633444850">
-    <w:abstractNumId w:val="7"/>
+    <w:abstractNumId w:val="8"/>
   </w:num>
   <w:num w:numId="33" w16cid:durableId="333383563">
-    <w:abstractNumId w:val="7"/>
+    <w:abstractNumId w:val="8"/>
   </w:num>
   <w:num w:numId="34" w16cid:durableId="2118794462">
-    <w:abstractNumId w:val="7"/>
+    <w:abstractNumId w:val="8"/>
   </w:num>
   <w:num w:numId="35" w16cid:durableId="1607273333">
-    <w:abstractNumId w:val="18"/>
+    <w:abstractNumId w:val="23"/>
   </w:num>
   <w:num w:numId="36" w16cid:durableId="636952121">
-    <w:abstractNumId w:val="22"/>
+    <w:abstractNumId w:val="28"/>
   </w:num>
   <w:num w:numId="37" w16cid:durableId="786584253">
-    <w:abstractNumId w:val="13"/>
+    <w:abstractNumId w:val="17"/>
   </w:num>
   <w:num w:numId="38" w16cid:durableId="1355568666">
     <w:abstractNumId w:val="4"/>
   </w:num>
   <w:num w:numId="39" w16cid:durableId="600916604">
-    <w:abstractNumId w:val="28"/>
+    <w:abstractNumId w:val="37"/>
   </w:num>
   <w:num w:numId="40" w16cid:durableId="1882940973">
+    <w:abstractNumId w:val="31"/>
+  </w:num>
+  <w:num w:numId="41" w16cid:durableId="447890038">
+    <w:abstractNumId w:val="30"/>
+  </w:num>
+  <w:num w:numId="42" w16cid:durableId="1054042330">
     <w:abstractNumId w:val="24"/>
+  </w:num>
+  <w:num w:numId="43" w16cid:durableId="299073096">
+    <w:abstractNumId w:val="34"/>
+  </w:num>
+  <w:num w:numId="44" w16cid:durableId="1767385871">
+    <w:abstractNumId w:val="12"/>
+  </w:num>
+  <w:num w:numId="45" w16cid:durableId="1439133864">
+    <w:abstractNumId w:val="11"/>
+  </w:num>
+  <w:num w:numId="46" w16cid:durableId="1051274049">
+    <w:abstractNumId w:val="5"/>
+  </w:num>
+  <w:num w:numId="47" w16cid:durableId="617378020">
+    <w:abstractNumId w:val="20"/>
+  </w:num>
+  <w:num w:numId="48" w16cid:durableId="491022210">
+    <w:abstractNumId w:val="13"/>
+  </w:num>
+  <w:num w:numId="49" w16cid:durableId="1279026735">
+    <w:abstractNumId w:val="35"/>
   </w:num>
 </w:numbering>
 </file>

</xml_diff>

<commit_message>
Small fixes to notes
</commit_message>
<xml_diff>
--- a/ATCNS Notes.docx
+++ b/ATCNS Notes.docx
@@ -8717,35 +8717,7 @@
         <w:rPr>
           <w:lang w:val="en-US"/>
         </w:rPr>
-        <w:t>" (“</w:t>
-      </w:r>
-      <w:proofErr w:type="spellStart"/>
-      <w:r>
-        <w:rPr>
-          <w:lang w:val="en-US"/>
-        </w:rPr>
-        <w:t>Podman</w:t>
-      </w:r>
-      <w:proofErr w:type="spellEnd"/>
-      <w:r>
-        <w:rPr>
-          <w:lang w:val="en-US"/>
-        </w:rPr>
-        <w:t xml:space="preserve"> vs. Docker Difference - Which One to Choose? | </w:t>
-      </w:r>
-      <w:proofErr w:type="spellStart"/>
-      <w:r>
-        <w:rPr>
-          <w:lang w:val="en-US"/>
-        </w:rPr>
-        <w:t>Codica</w:t>
-      </w:r>
-      <w:proofErr w:type="spellEnd"/>
-      <w:r>
-        <w:rPr>
-          <w:lang w:val="en-US"/>
-        </w:rPr>
-        <w:t>”)</w:t>
+        <w:t>" (“Podman vs. Docker Difference - Which One to Choose? | Codica”)</w:t>
       </w:r>
       <w:r>
         <w:rPr>
@@ -9906,27 +9878,13 @@
         <w:rPr>
           <w:lang w:val="en-US"/>
         </w:rPr>
-        <w:t xml:space="preserve">, so they </w:t>
-      </w:r>
-      <w:proofErr w:type="gramStart"/>
-      <w:r>
-        <w:rPr>
-          <w:lang w:val="en-US"/>
-        </w:rPr>
-        <w:t>m</w:t>
-      </w:r>
-      <w:r>
-        <w:rPr>
-          <w:lang w:val="en-US"/>
-        </w:rPr>
-        <w:t>onitor</w:t>
-      </w:r>
-      <w:proofErr w:type="gramEnd"/>
-      <w:r>
-        <w:rPr>
-          <w:lang w:val="en-US"/>
-        </w:rPr>
-        <w:t xml:space="preserve"> and control acquired from field sites</w:t>
+        <w:t>, so they m</w:t>
+      </w:r>
+      <w:r>
+        <w:rPr>
+          <w:lang w:val="en-US"/>
+        </w:rPr>
+        <w:t>onitor and control acquired from field sites</w:t>
       </w:r>
       <w:r>
         <w:rPr>
@@ -12896,21 +12854,7 @@
         <w:rPr>
           <w:lang w:val="en-US"/>
         </w:rPr>
-        <w:t xml:space="preserve">So in summary, FHE utilizes an encrypted version of the function </w:t>
-      </w:r>
-      <w:proofErr w:type="spellStart"/>
-      <w:r>
-        <w:rPr>
-          <w:lang w:val="en-US"/>
-        </w:rPr>
-        <w:t>F</w:t>
-      </w:r>
-      <w:proofErr w:type="spellEnd"/>
-      <w:r>
-        <w:rPr>
-          <w:lang w:val="en-US"/>
-        </w:rPr>
-        <w:t xml:space="preserve"> denoted by F' that allows computing on encrypted data and producing encrypted results, thus keeping data confidential even when outsourced for computations.</w:t>
+        <w:t>So in summary, FHE utilizes an encrypted version of the function F denoted by F' that allows computing on encrypted data and producing encrypted results, thus keeping data confidential even when outsourced for computations.</w:t>
       </w:r>
     </w:p>
     <w:p>
@@ -13192,21 +13136,7 @@
         <w:rPr>
           <w:lang w:val="en-US"/>
         </w:rPr>
-        <w:t xml:space="preserve">To encrypt a message m in the message space Zq, a random vector a is sampled from A and the ciphertext is (a·s + e + m) mod q, where </w:t>
-      </w:r>
-      <w:proofErr w:type="spellStart"/>
-      <w:r>
-        <w:rPr>
-          <w:lang w:val="en-US"/>
-        </w:rPr>
-        <w:t>e</w:t>
-      </w:r>
-      <w:proofErr w:type="spellEnd"/>
-      <w:r>
-        <w:rPr>
-          <w:lang w:val="en-US"/>
-        </w:rPr>
-        <w:t xml:space="preserve"> is random noise from a discrete Gaussian. </w:t>
+        <w:t xml:space="preserve">To encrypt a message m in the message space Zq, a random vector a is sampled from A and the ciphertext is (a·s + e + m) mod q, where e is random noise from a discrete Gaussian. </w:t>
       </w:r>
     </w:p>
     <w:p>
@@ -13224,21 +13154,7 @@
         <w:rPr>
           <w:lang w:val="en-US"/>
         </w:rPr>
-        <w:t xml:space="preserve">To decrypt, the receiver uses the secret key </w:t>
-      </w:r>
-      <w:proofErr w:type="spellStart"/>
-      <w:r>
-        <w:rPr>
-          <w:lang w:val="en-US"/>
-        </w:rPr>
-        <w:t>s</w:t>
-      </w:r>
-      <w:proofErr w:type="spellEnd"/>
-      <w:r>
-        <w:rPr>
-          <w:lang w:val="en-US"/>
-        </w:rPr>
-        <w:t xml:space="preserve"> to compute (c - a·s) mod q which reveals the message m.</w:t>
+        <w:t>To decrypt, the receiver uses the secret key s to compute (c - a·s) mod q which reveals the message m.</w:t>
       </w:r>
     </w:p>
     <w:p>
@@ -14776,21 +14692,7 @@
         <w:rPr>
           <w:lang w:val="en-US"/>
         </w:rPr>
-        <w:t xml:space="preserve"> (SSE</w:t>
-      </w:r>
-      <w:proofErr w:type="gramStart"/>
-      <w:r>
-        <w:rPr>
-          <w:lang w:val="en-US"/>
-        </w:rPr>
-        <w:t>)</w:t>
-      </w:r>
-      <w:proofErr w:type="gramEnd"/>
-      <w:r>
-        <w:rPr>
-          <w:lang w:val="en-US"/>
-        </w:rPr>
-        <w:t xml:space="preserve"> and we will describe types of attacks, which will mainly regard cloud-based data</w:t>
+        <w:t xml:space="preserve"> (SSE) and we will describe types of attacks, which will mainly regard cloud-based data</w:t>
       </w:r>
       <w:r>
         <w:rPr>
@@ -16734,21 +16636,7 @@
         <w:rPr>
           <w:lang w:val="en-US"/>
         </w:rPr>
-        <w:t xml:space="preserve">This is how it works, assuming to have an idea </w:t>
-      </w:r>
-      <w:proofErr w:type="spellStart"/>
-      <w:r>
-        <w:rPr>
-          <w:lang w:val="en-US"/>
-        </w:rPr>
-        <w:t>o</w:t>
-      </w:r>
-      <w:proofErr w:type="spellEnd"/>
-      <w:r>
-        <w:rPr>
-          <w:lang w:val="en-US"/>
-        </w:rPr>
-        <w:t xml:space="preserve"> classification and generate tests over examples and using inference to get knowledge of context:</w:t>
+        <w:t>This is how it works, assuming to have an idea o classification and generate tests over examples and using inference to get knowledge of context:</w:t>
       </w:r>
     </w:p>
     <w:p>
@@ -17360,6 +17248,12 @@
         </w:rPr>
         <w:t>Suitable for BSc Thesis</w:t>
       </w:r>
+      <w:r>
+        <w:rPr>
+          <w:lang w:val="en-US"/>
+        </w:rPr>
+        <w:t xml:space="preserve"> (second symbol)</w:t>
+      </w:r>
     </w:p>
     <w:p>
       <w:pPr>
@@ -17377,6 +17271,12 @@
           <w:lang w:val="en-US"/>
         </w:rPr>
         <w:t>Suitable for Course/Extra Projects</w:t>
+      </w:r>
+      <w:r>
+        <w:rPr>
+          <w:lang w:val="en-US"/>
+        </w:rPr>
+        <w:t xml:space="preserve"> (third symbol)</w:t>
       </w:r>
     </w:p>
     <w:p>

</xml_diff>